<commit_message>
A few additional tweaks
</commit_message>
<xml_diff>
--- a/doc/Partner Quick Start Template and Style Guide_2019.docx
+++ b/doc/Partner Quick Start Template and Style Guide_2019.docx
@@ -2942,18 +2942,18 @@
       <w:r>
         <w:t xml:space="preserve">The Quick Start sets up </w:t>
       </w:r>
-      <w:commentRangeStart w:id="11"/>
+      <w:commentRangeStart w:id="10"/>
       <w:r>
         <w:t>the following</w:t>
       </w:r>
-      <w:commentRangeEnd w:id="11"/>
+      <w:commentRangeEnd w:id="10"/>
       <w:r>
         <w:rPr>
           <w:rStyle w:val="CommentReference"/>
           <w:rFonts w:cs="Times New Roman"/>
           <w:color w:val="212120"/>
         </w:rPr>
-        <w:commentReference w:id="11"/>
+        <w:commentReference w:id="10"/>
       </w:r>
       <w:r>
         <w:t>:</w:t>
@@ -3037,23 +3037,23 @@
       <w:pPr>
         <w:pStyle w:val="Heading2"/>
       </w:pPr>
-      <w:bookmarkStart w:id="12" w:name="_Toc520198266"/>
+      <w:bookmarkStart w:id="11" w:name="_Toc520198266"/>
       <w:r>
         <w:t>Prerequisites</w:t>
       </w:r>
-      <w:bookmarkEnd w:id="12"/>
+      <w:bookmarkEnd w:id="11"/>
     </w:p>
     <w:p>
       <w:pPr>
         <w:pStyle w:val="Heading3"/>
         <w:spacing w:after="100"/>
       </w:pPr>
-      <w:bookmarkStart w:id="13" w:name="_Toc520198268"/>
-      <w:bookmarkStart w:id="14" w:name="_Toc520198267"/>
+      <w:bookmarkStart w:id="12" w:name="_Toc520198268"/>
+      <w:bookmarkStart w:id="13" w:name="_Toc520198267"/>
       <w:r>
         <w:t>Technical Requirements</w:t>
       </w:r>
-      <w:bookmarkEnd w:id="13"/>
+      <w:bookmarkEnd w:id="12"/>
     </w:p>
     <w:p>
       <w:pPr>
@@ -3075,7 +3075,7 @@
       <w:r>
         <w:t>Specialized Knowledge</w:t>
       </w:r>
-      <w:bookmarkEnd w:id="14"/>
+      <w:bookmarkEnd w:id="13"/>
     </w:p>
     <w:p>
       <w:pPr>
@@ -3234,22 +3234,22 @@
       <w:pPr>
         <w:pStyle w:val="Heading2"/>
       </w:pPr>
-      <w:bookmarkStart w:id="15" w:name="_Automated_Deployment"/>
-      <w:bookmarkStart w:id="16" w:name="_Deployment_Options"/>
-      <w:bookmarkStart w:id="17" w:name="_Toc462612194"/>
-      <w:bookmarkStart w:id="18" w:name="_Toc470792037"/>
-      <w:bookmarkStart w:id="19" w:name="_Toc520198269"/>
+      <w:bookmarkStart w:id="14" w:name="_Automated_Deployment"/>
+      <w:bookmarkStart w:id="15" w:name="_Deployment_Options"/>
+      <w:bookmarkStart w:id="16" w:name="_Toc462612194"/>
+      <w:bookmarkStart w:id="17" w:name="_Toc470792037"/>
+      <w:bookmarkStart w:id="18" w:name="_Toc520198269"/>
+      <w:bookmarkEnd w:id="14"/>
       <w:bookmarkEnd w:id="15"/>
+      <w:r>
+        <w:t xml:space="preserve">Deployment </w:t>
+      </w:r>
       <w:bookmarkEnd w:id="16"/>
       <w:r>
-        <w:t xml:space="preserve">Deployment </w:t>
+        <w:t>Options</w:t>
       </w:r>
       <w:bookmarkEnd w:id="17"/>
-      <w:r>
-        <w:t>Options</w:t>
-      </w:r>
       <w:bookmarkEnd w:id="18"/>
-      <w:bookmarkEnd w:id="19"/>
     </w:p>
     <w:p>
       <w:pPr>
@@ -3423,23 +3423,23 @@
       <w:pPr>
         <w:pStyle w:val="Heading2"/>
       </w:pPr>
-      <w:bookmarkStart w:id="20" w:name="_Deployment_Steps"/>
-      <w:bookmarkStart w:id="21" w:name="_Toc520198270"/>
+      <w:bookmarkStart w:id="19" w:name="_Deployment_Steps"/>
+      <w:bookmarkStart w:id="20" w:name="_Toc520198270"/>
+      <w:bookmarkEnd w:id="19"/>
+      <w:r>
+        <w:t>Deployment</w:t>
+      </w:r>
+      <w:r>
+        <w:t xml:space="preserve"> Steps</w:t>
+      </w:r>
       <w:bookmarkEnd w:id="20"/>
-      <w:r>
-        <w:t>Deployment</w:t>
-      </w:r>
-      <w:r>
-        <w:t xml:space="preserve"> Steps</w:t>
-      </w:r>
-      <w:bookmarkEnd w:id="21"/>
     </w:p>
     <w:p>
       <w:pPr>
         <w:pStyle w:val="Heading3"/>
         <w:spacing w:after="100"/>
       </w:pPr>
-      <w:bookmarkStart w:id="22" w:name="_Toc520198271"/>
+      <w:bookmarkStart w:id="21" w:name="_Toc520198271"/>
       <w:r>
         <w:t>Step 1</w:t>
       </w:r>
@@ -3452,7 +3452,7 @@
       <w:r>
         <w:t xml:space="preserve"> AWS Account</w:t>
       </w:r>
-      <w:bookmarkEnd w:id="22"/>
+      <w:bookmarkEnd w:id="21"/>
     </w:p>
     <w:p>
       <w:pPr>
@@ -3525,7 +3525,7 @@
         <w:rPr>
           <w:rStyle w:val="CommentReference"/>
         </w:rPr>
-        <w:commentReference w:id="23"/>
+        <w:commentReference w:id="22"/>
       </w:r>
     </w:p>
     <w:p>
@@ -3647,8 +3647,8 @@
         <w:pStyle w:val="Heading3"/>
         <w:spacing w:after="100"/>
       </w:pPr>
-      <w:bookmarkStart w:id="24" w:name="_Toc470792040"/>
-      <w:bookmarkStart w:id="25" w:name="_Toc520198272"/>
+      <w:bookmarkStart w:id="23" w:name="_Toc470792040"/>
+      <w:bookmarkStart w:id="24" w:name="_Toc520198272"/>
       <w:r>
         <w:t xml:space="preserve">Step 2. Subscribe to the </w:t>
       </w:r>
@@ -3661,7 +3661,7 @@
       <w:r>
         <w:t>AMI</w:t>
       </w:r>
-      <w:bookmarkEnd w:id="24"/>
+      <w:bookmarkEnd w:id="23"/>
       <w:r>
         <w:rPr>
           <w:rStyle w:val="CommentReference"/>
@@ -3669,9 +3669,9 @@
           <w:bCs w:val="0"/>
           <w:color w:val="212120"/>
         </w:rPr>
-        <w:commentReference w:id="26"/>
-      </w:r>
-      <w:bookmarkEnd w:id="25"/>
+        <w:commentReference w:id="25"/>
+      </w:r>
+      <w:bookmarkEnd w:id="24"/>
     </w:p>
     <w:p>
       <w:r>
@@ -3906,7 +3906,7 @@
           <w:color w:val="212120"/>
           <w:kern w:val="28"/>
         </w:rPr>
-        <w:commentReference w:id="27"/>
+        <w:commentReference w:id="26"/>
       </w:r>
     </w:p>
     <w:p>
@@ -3945,7 +3945,7 @@
         <w:pStyle w:val="Heading3"/>
         <w:spacing w:after="100"/>
       </w:pPr>
-      <w:bookmarkStart w:id="28" w:name="_Toc520198273"/>
+      <w:bookmarkStart w:id="27" w:name="_Toc520198273"/>
       <w:r>
         <w:t>Step 3</w:t>
       </w:r>
@@ -3955,7 +3955,7 @@
       <w:r>
         <w:t xml:space="preserve"> Quick Start</w:t>
       </w:r>
-      <w:bookmarkEnd w:id="28"/>
+      <w:bookmarkEnd w:id="27"/>
     </w:p>
     <w:p>
       <w:pPr>
@@ -4023,16 +4023,16 @@
       <w:r>
         <w:t xml:space="preserve"> earlier in this guide</w:t>
       </w:r>
-      <w:commentRangeStart w:id="29"/>
+      <w:commentRangeStart w:id="28"/>
       <w:r>
         <w:t>.</w:t>
       </w:r>
-      <w:commentRangeEnd w:id="29"/>
+      <w:commentRangeEnd w:id="28"/>
       <w:r>
         <w:rPr>
           <w:rStyle w:val="CommentReference"/>
         </w:rPr>
-        <w:commentReference w:id="29"/>
+        <w:commentReference w:id="28"/>
       </w:r>
     </w:p>
     <w:tbl>
@@ -4570,16 +4570,16 @@
       <w:r>
         <w:t>egion by default.</w:t>
       </w:r>
-      <w:commentRangeStart w:id="30"/>
+      <w:commentRangeStart w:id="29"/>
       <w:r>
         <w:t xml:space="preserve"> </w:t>
       </w:r>
-      <w:commentRangeEnd w:id="30"/>
+      <w:commentRangeEnd w:id="29"/>
       <w:r>
         <w:rPr>
           <w:rStyle w:val="CommentReference"/>
         </w:rPr>
-        <w:commentReference w:id="30"/>
+        <w:commentReference w:id="29"/>
       </w:r>
     </w:p>
     <w:p>
@@ -4768,8 +4768,8 @@
           <w:color w:val="E36C0A" w:themeColor="accent6" w:themeShade="BF"/>
         </w:rPr>
       </w:pPr>
-      <w:bookmarkStart w:id="31" w:name="sc1"/>
-      <w:bookmarkEnd w:id="31"/>
+      <w:bookmarkStart w:id="30" w:name="sc1"/>
+      <w:bookmarkEnd w:id="30"/>
       <w:r>
         <w:rPr>
           <w:b/>
@@ -4882,7 +4882,7 @@
           <w:color w:val="212120"/>
           <w:kern w:val="28"/>
         </w:rPr>
-        <w:commentReference w:id="32"/>
+        <w:commentReference w:id="31"/>
       </w:r>
     </w:p>
     <w:p>
@@ -5886,8 +5886,8 @@
           <w:color w:val="E36C0A" w:themeColor="accent6" w:themeShade="BF"/>
         </w:rPr>
       </w:pPr>
-      <w:bookmarkStart w:id="33" w:name="sc2"/>
-      <w:bookmarkEnd w:id="33"/>
+      <w:bookmarkStart w:id="32" w:name="sc2"/>
+      <w:bookmarkEnd w:id="32"/>
       <w:r>
         <w:rPr>
           <w:b/>
@@ -5990,7 +5990,7 @@
           <w:color w:val="212120"/>
           <w:kern w:val="28"/>
         </w:rPr>
-        <w:commentReference w:id="34"/>
+        <w:commentReference w:id="33"/>
       </w:r>
     </w:p>
     <w:p>
@@ -6687,23 +6687,23 @@
       <w:r>
         <w:t xml:space="preserve"> tab for the stack to view the resources that were created</w:t>
       </w:r>
-      <w:commentRangeStart w:id="35"/>
+      <w:commentRangeStart w:id="34"/>
       <w:r>
         <w:t>.</w:t>
       </w:r>
-      <w:commentRangeEnd w:id="35"/>
+      <w:commentRangeEnd w:id="34"/>
       <w:r>
         <w:rPr>
           <w:rStyle w:val="CommentReference"/>
         </w:rPr>
-        <w:commentReference w:id="35"/>
+        <w:commentReference w:id="34"/>
       </w:r>
     </w:p>
     <w:p>
       <w:pPr>
         <w:pStyle w:val="Heading3"/>
       </w:pPr>
-      <w:bookmarkStart w:id="36" w:name="_Toc520198274"/>
+      <w:bookmarkStart w:id="35" w:name="_Toc520198274"/>
       <w:r>
         <w:t>Step 4</w:t>
       </w:r>
@@ -6713,7 +6713,7 @@
       <w:r>
         <w:t>Test the Deployment</w:t>
       </w:r>
-      <w:bookmarkEnd w:id="36"/>
+      <w:bookmarkEnd w:id="35"/>
     </w:p>
     <w:p>
       <w:pPr>
@@ -6777,7 +6777,7 @@
       <w:pPr>
         <w:pStyle w:val="Heading2"/>
       </w:pPr>
-      <w:bookmarkStart w:id="37" w:name="_Toc520198275"/>
+      <w:bookmarkStart w:id="36" w:name="_Toc520198275"/>
       <w:r>
         <w:t xml:space="preserve">Best Practices Using </w:t>
       </w:r>
@@ -6790,7 +6790,7 @@
       <w:r>
         <w:t>on AWS</w:t>
       </w:r>
-      <w:bookmarkEnd w:id="37"/>
+      <w:bookmarkEnd w:id="36"/>
     </w:p>
     <w:p>
       <w:pPr>
@@ -6825,13 +6825,13 @@
       <w:pPr>
         <w:pStyle w:val="Heading2"/>
       </w:pPr>
-      <w:bookmarkStart w:id="38" w:name="_Toc481076941"/>
-      <w:bookmarkStart w:id="39" w:name="_Toc520198276"/>
+      <w:bookmarkStart w:id="37" w:name="_Toc481076941"/>
+      <w:bookmarkStart w:id="38" w:name="_Toc520198276"/>
       <w:r>
         <w:t>Security</w:t>
       </w:r>
+      <w:bookmarkEnd w:id="37"/>
       <w:bookmarkEnd w:id="38"/>
-      <w:bookmarkEnd w:id="39"/>
     </w:p>
     <w:p>
       <w:pPr>
@@ -6855,14 +6855,14 @@
           <w:color w:val="FF0000"/>
         </w:rPr>
       </w:pPr>
-      <w:bookmarkStart w:id="40" w:name="_Toc520198277"/>
+      <w:bookmarkStart w:id="39" w:name="_Toc520198277"/>
       <w:r>
         <w:rPr>
           <w:color w:val="FF0000"/>
         </w:rPr>
         <w:t>&lt;Other Useful Information&gt;</w:t>
       </w:r>
-      <w:bookmarkEnd w:id="40"/>
+      <w:bookmarkEnd w:id="39"/>
       <w:r>
         <w:rPr>
           <w:color w:val="FF0000"/>
@@ -6908,11 +6908,11 @@
         <w:pStyle w:val="Heading2"/>
         <w:keepLines w:val="0"/>
       </w:pPr>
-      <w:bookmarkStart w:id="41" w:name="_Toc520198278"/>
+      <w:bookmarkStart w:id="40" w:name="_Toc520198278"/>
       <w:r>
         <w:t>FAQ</w:t>
       </w:r>
-      <w:bookmarkEnd w:id="41"/>
+      <w:bookmarkEnd w:id="40"/>
     </w:p>
     <w:p>
       <w:pPr>
@@ -7190,7 +7190,7 @@
       <w:pPr>
         <w:pStyle w:val="Heading2"/>
       </w:pPr>
-      <w:bookmarkStart w:id="42" w:name="_Toc520198279"/>
+      <w:bookmarkStart w:id="41" w:name="_Toc520198279"/>
       <w:r>
         <w:t>Git</w:t>
       </w:r>
@@ -7200,7 +7200,7 @@
       <w:r>
         <w:t xml:space="preserve"> Repository</w:t>
       </w:r>
-      <w:bookmarkEnd w:id="42"/>
+      <w:bookmarkEnd w:id="41"/>
     </w:p>
     <w:p>
       <w:pPr>
@@ -7227,11 +7227,11 @@
       <w:pPr>
         <w:pStyle w:val="Heading2"/>
       </w:pPr>
-      <w:bookmarkStart w:id="43" w:name="_Toc520198280"/>
+      <w:bookmarkStart w:id="42" w:name="_Toc520198280"/>
       <w:r>
         <w:t>Additional Resources</w:t>
       </w:r>
-      <w:bookmarkEnd w:id="43"/>
+      <w:bookmarkEnd w:id="42"/>
     </w:p>
     <w:p>
       <w:pPr>
@@ -7285,8 +7285,8 @@
           <w:kern w:val="0"/>
         </w:rPr>
       </w:pPr>
-      <w:bookmarkStart w:id="44" w:name="_Toc470792051"/>
-      <w:bookmarkStart w:id="45" w:name="_Toc470793187"/>
+      <w:bookmarkStart w:id="43" w:name="_Toc470792051"/>
+      <w:bookmarkStart w:id="44" w:name="_Toc470793187"/>
       <w:r>
         <w:rPr>
           <w:b/>
@@ -7298,7 +7298,7 @@
         <w:rPr>
           <w:rStyle w:val="CommentReference"/>
         </w:rPr>
-        <w:commentReference w:id="46"/>
+        <w:commentReference w:id="45"/>
       </w:r>
     </w:p>
     <w:p>
@@ -7413,7 +7413,7 @@
         <w:rPr>
           <w:rStyle w:val="CommentReference"/>
         </w:rPr>
-        <w:commentReference w:id="47"/>
+        <w:commentReference w:id="46"/>
       </w:r>
     </w:p>
     <w:p>
@@ -7475,12 +7475,12 @@
       <w:pPr>
         <w:pStyle w:val="Heading2"/>
       </w:pPr>
-      <w:bookmarkStart w:id="48" w:name="_Toc520198281"/>
-      <w:commentRangeStart w:id="49"/>
+      <w:bookmarkStart w:id="47" w:name="_Toc520198281"/>
+      <w:commentRangeStart w:id="48"/>
       <w:r>
         <w:t>Document Revisions</w:t>
       </w:r>
-      <w:commentRangeEnd w:id="49"/>
+      <w:commentRangeEnd w:id="48"/>
       <w:r>
         <w:rPr>
           <w:rStyle w:val="CommentReference"/>
@@ -7488,11 +7488,11 @@
           <w:bCs w:val="0"/>
           <w:color w:val="212120"/>
         </w:rPr>
-        <w:commentReference w:id="49"/>
-      </w:r>
+        <w:commentReference w:id="48"/>
+      </w:r>
+      <w:bookmarkEnd w:id="43"/>
       <w:bookmarkEnd w:id="44"/>
-      <w:bookmarkEnd w:id="45"/>
-      <w:bookmarkEnd w:id="48"/>
+      <w:bookmarkEnd w:id="47"/>
     </w:p>
     <w:tbl>
       <w:tblPr>
@@ -7580,7 +7580,7 @@
               <w:t xml:space="preserve"> 201</w:t>
             </w:r>
             <w:r>
-              <w:t>7</w:t>
+              <w:t>9</w:t>
             </w:r>
           </w:p>
         </w:tc>
@@ -7652,7 +7652,7 @@
               <w:t xml:space="preserve"> 201</w:t>
             </w:r>
             <w:r>
-              <w:t>7</w:t>
+              <w:t>9</w:t>
             </w:r>
           </w:p>
         </w:tc>
@@ -8022,7 +8022,7 @@
       <w:pPr>
         <w:pStyle w:val="Heading1"/>
       </w:pPr>
-      <w:bookmarkStart w:id="50" w:name="_Toc520198282"/>
+      <w:bookmarkStart w:id="49" w:name="_Toc520198282"/>
       <w:r>
         <w:lastRenderedPageBreak/>
         <w:t>Style G</w:t>
@@ -8030,22 +8030,22 @@
       <w:r>
         <w:t>uide</w:t>
       </w:r>
+      <w:bookmarkEnd w:id="49"/>
+    </w:p>
+    <w:p>
+      <w:r>
+        <w:t>Delete this section after following these guidelines.</w:t>
+      </w:r>
+    </w:p>
+    <w:p>
+      <w:pPr>
+        <w:pStyle w:val="Heading2"/>
+      </w:pPr>
+      <w:bookmarkStart w:id="50" w:name="_Toc520198283"/>
+      <w:r>
+        <w:t>Terminology and usage</w:t>
+      </w:r>
       <w:bookmarkEnd w:id="50"/>
-    </w:p>
-    <w:p>
-      <w:r>
-        <w:t>Delete this section after following these guidelines.</w:t>
-      </w:r>
-    </w:p>
-    <w:p>
-      <w:pPr>
-        <w:pStyle w:val="Heading2"/>
-      </w:pPr>
-      <w:bookmarkStart w:id="51" w:name="_Toc520198283"/>
-      <w:r>
-        <w:t>Terminology and usage</w:t>
-      </w:r>
-      <w:bookmarkEnd w:id="51"/>
     </w:p>
     <w:p>
       <w:pPr>
@@ -8111,11 +8111,11 @@
       <w:pPr>
         <w:pStyle w:val="Heading2"/>
       </w:pPr>
-      <w:bookmarkStart w:id="52" w:name="_Toc520198284"/>
+      <w:bookmarkStart w:id="51" w:name="_Toc520198284"/>
       <w:r>
         <w:t>Bullet lists</w:t>
       </w:r>
-      <w:bookmarkEnd w:id="52"/>
+      <w:bookmarkEnd w:id="51"/>
     </w:p>
     <w:p>
       <w:pPr>
@@ -8200,14 +8200,14 @@
       <w:pPr>
         <w:pStyle w:val="Heading2"/>
       </w:pPr>
-      <w:bookmarkStart w:id="53" w:name="_Toc520198285"/>
+      <w:bookmarkStart w:id="52" w:name="_Toc520198285"/>
       <w:r>
         <w:t>Numbered lists for p</w:t>
       </w:r>
       <w:r>
         <w:t>rocedures</w:t>
       </w:r>
-      <w:bookmarkEnd w:id="53"/>
+      <w:bookmarkEnd w:id="52"/>
     </w:p>
     <w:p>
       <w:pPr>
@@ -8329,12 +8329,12 @@
       <w:pPr>
         <w:pStyle w:val="Heading2"/>
       </w:pPr>
-      <w:bookmarkStart w:id="54" w:name="_Toc520198286"/>
+      <w:bookmarkStart w:id="53" w:name="_Toc520198286"/>
       <w:r>
         <w:lastRenderedPageBreak/>
         <w:t>Tips, Notes, Warnings</w:t>
       </w:r>
-      <w:bookmarkEnd w:id="54"/>
+      <w:bookmarkEnd w:id="53"/>
     </w:p>
     <w:p>
       <w:pPr>
@@ -8383,11 +8383,11 @@
         <w:pStyle w:val="Heading2"/>
         <w:spacing w:before="280"/>
       </w:pPr>
-      <w:bookmarkStart w:id="55" w:name="_Toc520198287"/>
+      <w:bookmarkStart w:id="54" w:name="_Toc520198287"/>
       <w:r>
         <w:t>Figures</w:t>
       </w:r>
-      <w:bookmarkEnd w:id="55"/>
+      <w:bookmarkEnd w:id="54"/>
     </w:p>
     <w:p>
       <w:pPr>
@@ -8454,31 +8454,29 @@
         <w:spacing w:after="280"/>
       </w:pPr>
       <w:r>
-        <w:t xml:space="preserve">For architecture diagrams, use the </w:t>
+        <w:t xml:space="preserve">For architecture diagrams, use </w:t>
+      </w:r>
+      <w:r>
+        <w:t>our</w:t>
+      </w:r>
+      <w:r>
+        <w:t xml:space="preserve"> </w:t>
       </w:r>
       <w:hyperlink r:id="rId62" w:history="1">
         <w:r>
           <w:rPr>
             <w:rStyle w:val="Hyperlink"/>
           </w:rPr>
-          <w:t>Visio</w:t>
+          <w:t>PowerPoint template</w:t>
         </w:r>
       </w:hyperlink>
       <w:r>
-        <w:t xml:space="preserve"> or </w:t>
+        <w:t xml:space="preserve"> template</w:t>
+      </w:r>
+      <w:r>
+        <w:t xml:space="preserve"> and the </w:t>
       </w:r>
       <w:hyperlink r:id="rId63" w:history="1">
-        <w:r>
-          <w:rPr>
-            <w:rStyle w:val="Hyperlink"/>
-          </w:rPr>
-          <w:t>PowerPoint</w:t>
-        </w:r>
-      </w:hyperlink>
-      <w:r>
-        <w:t xml:space="preserve"> templates we provided, and the </w:t>
-      </w:r>
-      <w:hyperlink r:id="rId64" w:history="1">
         <w:r>
           <w:rPr>
             <w:rStyle w:val="Hyperlink"/>
@@ -8489,6 +8487,8 @@
       <w:r>
         <w:t>, and please send us the source file.</w:t>
       </w:r>
+      <w:bookmarkStart w:id="55" w:name="_GoBack"/>
+      <w:bookmarkEnd w:id="55"/>
     </w:p>
     <w:p>
       <w:pPr>
@@ -9052,7 +9052,7 @@
         </w:rPr>
         <w:t xml:space="preserve">reate a </w:t>
       </w:r>
-      <w:hyperlink r:id="rId65" w:history="1">
+      <w:hyperlink r:id="rId64" w:history="1">
         <w:r>
           <w:rPr>
             <w:rStyle w:val="Hyperlink"/>
@@ -10212,10 +10212,10 @@
       </w:pPr>
     </w:p>
     <w:sectPr>
-      <w:headerReference w:type="default" r:id="rId66"/>
-      <w:footerReference w:type="default" r:id="rId67"/>
-      <w:headerReference w:type="first" r:id="rId68"/>
-      <w:footerReference w:type="first" r:id="rId69"/>
+      <w:headerReference w:type="default" r:id="rId65"/>
+      <w:footerReference w:type="default" r:id="rId66"/>
+      <w:headerReference w:type="first" r:id="rId67"/>
+      <w:footerReference w:type="first" r:id="rId68"/>
       <w:type w:val="continuous"/>
       <w:pgSz w:w="12240" w:h="15840" w:code="1"/>
       <w:pgMar w:top="1440" w:right="1080" w:bottom="1440" w:left="1440" w:header="720" w:footer="720" w:gutter="0"/>
@@ -10270,15 +10270,7 @@
           <w:rPr>
             <w:rStyle w:val="Hyperlink"/>
           </w:rPr>
-          <w:t>Pow</w:t>
-        </w:r>
-        <w:bookmarkStart w:id="10" w:name="_GoBack"/>
-        <w:bookmarkEnd w:id="10"/>
-        <w:r>
-          <w:rPr>
-            <w:rStyle w:val="Hyperlink"/>
-          </w:rPr>
-          <w:t>erPoint template</w:t>
+          <w:t>PowerPoint template</w:t>
         </w:r>
       </w:hyperlink>
       <w:r>
@@ -10286,7 +10278,7 @@
       </w:r>
     </w:p>
   </w:comment>
-  <w:comment w:id="11" w:author="Selamoglu, Handan" w:date="2016-12-29T11:21:00Z" w:initials="SH">
+  <w:comment w:id="10" w:author="Selamoglu, Handan" w:date="2016-12-29T11:21:00Z" w:initials="SH">
     <w:p>
       <w:pPr>
         <w:pStyle w:val="CommentText"/>
@@ -10302,7 +10294,7 @@
       </w:r>
     </w:p>
   </w:comment>
-  <w:comment w:id="23" w:author="Selamoglu, Handan" w:date="2017-12-28T17:58:00Z" w:initials="SH">
+  <w:comment w:id="22" w:author="Selamoglu, Handan" w:date="2017-12-28T17:58:00Z" w:initials="SH">
     <w:p>
       <w:pPr>
         <w:pStyle w:val="CommentText"/>
@@ -10318,7 +10310,7 @@
       </w:r>
     </w:p>
   </w:comment>
-  <w:comment w:id="26" w:author="Selamoglu, Handan" w:date="2016-12-29T16:32:00Z" w:initials="SH">
+  <w:comment w:id="25" w:author="Selamoglu, Handan" w:date="2016-12-29T16:32:00Z" w:initials="SH">
     <w:p>
       <w:pPr>
         <w:pStyle w:val="CommentText"/>
@@ -10347,7 +10339,7 @@
       </w:r>
     </w:p>
   </w:comment>
-  <w:comment w:id="27" w:author="Selamoglu, Handan" w:date="2018-07-24T12:42:00Z" w:initials="SH">
+  <w:comment w:id="26" w:author="Selamoglu, Handan" w:date="2018-07-24T12:42:00Z" w:initials="SH">
     <w:p>
       <w:pPr>
         <w:pStyle w:val="CommentText"/>
@@ -10363,7 +10355,7 @@
       </w:r>
     </w:p>
   </w:comment>
-  <w:comment w:id="29" w:author="Selamoglu, Handan" w:date="2017-06-30T16:08:00Z" w:initials="SH">
+  <w:comment w:id="28" w:author="Selamoglu, Handan" w:date="2017-06-30T16:08:00Z" w:initials="SH">
     <w:p>
       <w:pPr>
         <w:pStyle w:val="CommentText"/>
@@ -10379,7 +10371,7 @@
       </w:r>
     </w:p>
   </w:comment>
-  <w:comment w:id="30" w:author="Selamoglu, Handan" w:date="2017-12-28T17:58:00Z" w:initials="SH">
+  <w:comment w:id="29" w:author="Selamoglu, Handan" w:date="2017-12-28T17:58:00Z" w:initials="SH">
     <w:p>
       <w:pPr>
         <w:pStyle w:val="CommentText"/>
@@ -10395,7 +10387,7 @@
       </w:r>
     </w:p>
   </w:comment>
-  <w:comment w:id="32" w:author="Selamoglu, Handan" w:date="2018-07-24T12:21:00Z" w:initials="SH">
+  <w:comment w:id="31" w:author="Selamoglu, Handan" w:date="2018-07-24T12:21:00Z" w:initials="SH">
     <w:p>
       <w:pPr>
         <w:pStyle w:val="CommentText"/>
@@ -10411,7 +10403,7 @@
       </w:r>
     </w:p>
   </w:comment>
-  <w:comment w:id="34" w:author="Selamoglu, Handan" w:date="2018-07-24T12:21:00Z" w:initials="SH">
+  <w:comment w:id="33" w:author="Selamoglu, Handan" w:date="2018-07-24T12:21:00Z" w:initials="SH">
     <w:p>
       <w:pPr>
         <w:pStyle w:val="CommentText"/>
@@ -10427,7 +10419,7 @@
       </w:r>
     </w:p>
   </w:comment>
-  <w:comment w:id="35" w:author="Selamoglu, Handan" w:date="2016-12-29T16:04:00Z" w:initials="SH">
+  <w:comment w:id="34" w:author="Selamoglu, Handan" w:date="2016-12-29T16:04:00Z" w:initials="SH">
     <w:p>
       <w:pPr>
         <w:pStyle w:val="CommentText"/>
@@ -10443,7 +10435,7 @@
       </w:r>
     </w:p>
   </w:comment>
-  <w:comment w:id="46" w:author="Selamoglu, Handan" w:date="2016-12-29T16:11:00Z" w:initials="SH">
+  <w:comment w:id="45" w:author="Selamoglu, Handan" w:date="2016-12-29T16:11:00Z" w:initials="SH">
     <w:p>
       <w:pPr>
         <w:pStyle w:val="CommentText"/>
@@ -10459,7 +10451,7 @@
       </w:r>
     </w:p>
   </w:comment>
-  <w:comment w:id="47" w:author="Selamoglu, Handan" w:date="2016-12-29T16:12:00Z" w:initials="SH">
+  <w:comment w:id="46" w:author="Selamoglu, Handan" w:date="2016-12-29T16:12:00Z" w:initials="SH">
     <w:p>
       <w:pPr>
         <w:pStyle w:val="CommentText"/>
@@ -10475,7 +10467,7 @@
       </w:r>
     </w:p>
   </w:comment>
-  <w:comment w:id="49" w:author="Selamoglu, Handan" w:date="2015-01-22T12:06:00Z" w:initials="SH">
+  <w:comment w:id="48" w:author="Selamoglu, Handan" w:date="2015-01-22T12:06:00Z" w:initials="SH">
     <w:p>
       <w:pPr>
         <w:pStyle w:val="CommentText"/>
@@ -10586,7 +10578,7 @@
       <w:rPr>
         <w:noProof/>
       </w:rPr>
-      <w:t>17</w:t>
+      <w:t>15</w:t>
     </w:r>
     <w:r>
       <w:fldChar w:fldCharType="end"/>
@@ -16306,15 +16298,6 @@
 </file>
 
 <file path=customXml/item1.xml><?xml version="1.0" encoding="utf-8"?>
-<?mso-contentType ?>
-<FormTemplates xmlns="http://schemas.microsoft.com/sharepoint/v3/contenttype/forms">
-  <Display>DocumentLibraryForm</Display>
-  <Edit>DocumentLibraryForm</Edit>
-  <New>DocumentLibraryForm</New>
-</FormTemplates>
-</file>
-
-<file path=customXml/item2.xml><?xml version="1.0" encoding="utf-8"?>
 <ct:contentTypeSchema xmlns:ct="http://schemas.microsoft.com/office/2006/metadata/contentType" xmlns:ma="http://schemas.microsoft.com/office/2006/metadata/properties/metaAttributes" ct:_="" ma:_="" ma:contentTypeName="Document" ma:contentTypeID="0x010100BD919320ECE955498EAA1FF4BACA5E27" ma:contentTypeVersion="0" ma:contentTypeDescription="Create a new document." ma:contentTypeScope="" ma:versionID="62045c689b06d1cc61867120ba9a5bee">
   <xsd:schema xmlns:xsd="http://www.w3.org/2001/XMLSchema" xmlns:xs="http://www.w3.org/2001/XMLSchema" xmlns:p="http://schemas.microsoft.com/office/2006/metadata/properties" targetNamespace="http://schemas.microsoft.com/office/2006/metadata/properties" ma:root="true" ma:fieldsID="c64490b4aec6201516c3a874156f37b2">
     <xsd:element name="properties">
@@ -16428,6 +16411,15 @@
 </ct:contentTypeSchema>
 </file>
 
+<file path=customXml/item2.xml><?xml version="1.0" encoding="utf-8"?>
+<?mso-contentType ?>
+<FormTemplates xmlns="http://schemas.microsoft.com/sharepoint/v3/contenttype/forms">
+  <Display>DocumentLibraryForm</Display>
+  <Edit>DocumentLibraryForm</Edit>
+  <New>DocumentLibraryForm</New>
+</FormTemplates>
+</file>
+
 <file path=customXml/item3.xml><?xml version="1.0" encoding="utf-8"?>
 <p:properties xmlns:p="http://schemas.microsoft.com/office/2006/metadata/properties" xmlns:xsi="http://www.w3.org/2001/XMLSchema-instance" xmlns:pc="http://schemas.microsoft.com/office/infopath/2007/PartnerControls">
   <documentManagement/>
@@ -16439,14 +16431,6 @@
 </file>
 
 <file path=customXml/itemProps1.xml><?xml version="1.0" encoding="utf-8"?>
-<ds:datastoreItem xmlns:ds="http://schemas.openxmlformats.org/officeDocument/2006/customXml" ds:itemID="{549D05E4-B920-4EDD-B603-7D683DD83EE3}">
-  <ds:schemaRefs>
-    <ds:schemaRef ds:uri="http://schemas.microsoft.com/sharepoint/v3/contenttype/forms"/>
-  </ds:schemaRefs>
-</ds:datastoreItem>
-</file>
-
-<file path=customXml/itemProps2.xml><?xml version="1.0" encoding="utf-8"?>
 <ds:datastoreItem xmlns:ds="http://schemas.openxmlformats.org/officeDocument/2006/customXml" ds:itemID="{C636A039-E833-413D-8685-09E14C12447F}">
   <ds:schemaRefs>
     <ds:schemaRef ds:uri="http://schemas.microsoft.com/office/2006/metadata/contentType"/>
@@ -16462,6 +16446,14 @@
 </ds:datastoreItem>
 </file>
 
+<file path=customXml/itemProps2.xml><?xml version="1.0" encoding="utf-8"?>
+<ds:datastoreItem xmlns:ds="http://schemas.openxmlformats.org/officeDocument/2006/customXml" ds:itemID="{549D05E4-B920-4EDD-B603-7D683DD83EE3}">
+  <ds:schemaRefs>
+    <ds:schemaRef ds:uri="http://schemas.microsoft.com/sharepoint/v3/contenttype/forms"/>
+  </ds:schemaRefs>
+</ds:datastoreItem>
+</file>
+
 <file path=customXml/itemProps3.xml><?xml version="1.0" encoding="utf-8"?>
 <ds:datastoreItem xmlns:ds="http://schemas.openxmlformats.org/officeDocument/2006/customXml" ds:itemID="{61CC26CC-3E9C-4D2F-BD69-8510C2378AA4}">
   <ds:schemaRefs>
@@ -16472,7 +16464,7 @@
 </file>
 
 <file path=customXml/itemProps4.xml><?xml version="1.0" encoding="utf-8"?>
-<ds:datastoreItem xmlns:ds="http://schemas.openxmlformats.org/officeDocument/2006/customXml" ds:itemID="{A933A01A-EDF6-4EAB-BA13-6A0E79918D1C}">
+<ds:datastoreItem xmlns:ds="http://schemas.openxmlformats.org/officeDocument/2006/customXml" ds:itemID="{3C5AA9D2-F690-45EA-B693-17E38F8CA279}">
   <ds:schemaRefs>
     <ds:schemaRef ds:uri="http://schemas.openxmlformats.org/officeDocument/2006/bibliography"/>
   </ds:schemaRefs>

</xml_diff>

<commit_message>
Updated the version number tag
</commit_message>
<xml_diff>
--- a/doc/Partner Quick Start Template and Style Guide_2019.docx
+++ b/doc/Partner Quick Start Template and Style Guide_2019.docx
@@ -7,7 +7,9 @@
         <w:pStyle w:val="DocumentTitle"/>
         <w:spacing w:before="0" w:line="240" w:lineRule="auto"/>
       </w:pPr>
-      <w:commentRangeStart w:id="0"/>
+      <w:bookmarkStart w:id="0" w:name="_GoBack"/>
+      <w:bookmarkEnd w:id="0"/>
+      <w:commentRangeStart w:id="1"/>
       <w:r>
         <w:t>&lt;S</w:t>
       </w:r>
@@ -17,7 +19,7 @@
       <w:r>
         <w:t>&gt;</w:t>
       </w:r>
-      <w:commentRangeEnd w:id="0"/>
+      <w:commentRangeEnd w:id="1"/>
       <w:r>
         <w:rPr>
           <w:rStyle w:val="CommentReference"/>
@@ -25,7 +27,7 @@
           <w:bCs w:val="0"/>
           <w:color w:val="212120"/>
         </w:rPr>
-        <w:commentReference w:id="0"/>
+        <w:commentReference w:id="1"/>
       </w:r>
       <w:r>
         <w:t xml:space="preserve"> on the AWS Cloud</w:t>
@@ -66,7 +68,7 @@
       <w:r>
         <w:t>&lt;</w:t>
       </w:r>
-      <w:commentRangeStart w:id="1"/>
+      <w:commentRangeStart w:id="2"/>
       <w:r>
         <w:t>Name</w:t>
       </w:r>
@@ -82,12 +84,12 @@
       <w:r>
         <w:t>rganization&gt;</w:t>
       </w:r>
-      <w:commentRangeEnd w:id="1"/>
+      <w:commentRangeEnd w:id="2"/>
       <w:r>
         <w:rPr>
           <w:rStyle w:val="CommentReference"/>
         </w:rPr>
-        <w:commentReference w:id="1"/>
+        <w:commentReference w:id="2"/>
       </w:r>
       <w:r>
         <w:t xml:space="preserve"> </w:t>
@@ -813,8 +815,6 @@
               </w:rPr>
               <w:tab/>
             </w:r>
-            <w:bookmarkStart w:id="2" w:name="_GoBack"/>
-            <w:bookmarkEnd w:id="2"/>
             <w:r>
               <w:rPr>
                 <w:webHidden/>
@@ -2558,13 +2558,7 @@
                 <w:rPr>
                   <w:rStyle w:val="Hyperlink"/>
                 </w:rPr>
-                <w:t>AW</w:t>
-              </w:r>
-              <w:r>
-                <w:rPr>
-                  <w:rStyle w:val="Hyperlink"/>
-                </w:rPr>
-                <w:t>S documentation</w:t>
+                <w:t>AWS documentation</w:t>
               </w:r>
             </w:hyperlink>
             <w:r>
@@ -4297,10 +4291,7 @@
         </w:r>
       </w:hyperlink>
       <w:r>
-        <w:t xml:space="preserve">. These </w:t>
-      </w:r>
-      <w:r>
-        <w:t xml:space="preserve">subnets require </w:t>
+        <w:t xml:space="preserve">. These subnets require </w:t>
       </w:r>
       <w:hyperlink r:id="rId50" w:history="1">
         <w:r>
@@ -4308,14 +4299,7 @@
             <w:rStyle w:val="Hyperlink"/>
             <w:rFonts w:eastAsiaTheme="majorEastAsia"/>
           </w:rPr>
-          <w:t>NAT gatew</w:t>
-        </w:r>
-        <w:r>
-          <w:rPr>
-            <w:rStyle w:val="Hyperlink"/>
-            <w:rFonts w:eastAsiaTheme="majorEastAsia"/>
-          </w:rPr>
-          <w:t>ays</w:t>
+          <w:t>NAT gateways</w:t>
         </w:r>
       </w:hyperlink>
       <w:r>
@@ -5696,13 +5680,7 @@
         <w:t>location</w:t>
       </w:r>
       <w:r>
-        <w:t xml:space="preserve">. </w:t>
-      </w:r>
-      <w:r>
-        <w:t>For additional details, see</w:t>
-      </w:r>
-      <w:r>
-        <w:t xml:space="preserve"> the </w:t>
+        <w:t xml:space="preserve">. For additional details, see the </w:t>
       </w:r>
       <w:hyperlink r:id="rId53" w:history="1">
         <w:r>
@@ -10145,7 +10123,7 @@
 
 <file path=word/comments.xml><?xml version="1.0" encoding="utf-8"?>
 <w:comments xmlns:wpc="http://schemas.microsoft.com/office/word/2010/wordprocessingCanvas" xmlns:cx="http://schemas.microsoft.com/office/drawing/2014/chartex" xmlns:cx1="http://schemas.microsoft.com/office/drawing/2015/9/8/chartex" xmlns:mc="http://schemas.openxmlformats.org/markup-compatibility/2006" xmlns:o="urn:schemas-microsoft-com:office:office" xmlns:r="http://schemas.openxmlformats.org/officeDocument/2006/relationships" xmlns:m="http://schemas.openxmlformats.org/officeDocument/2006/math" xmlns:v="urn:schemas-microsoft-com:vml" xmlns:wp14="http://schemas.microsoft.com/office/word/2010/wordprocessingDrawing" xmlns:wp="http://schemas.openxmlformats.org/drawingml/2006/wordprocessingDrawing" xmlns:w10="urn:schemas-microsoft-com:office:word" xmlns:w="http://schemas.openxmlformats.org/wordprocessingml/2006/main" xmlns:w14="http://schemas.microsoft.com/office/word/2010/wordml" xmlns:w15="http://schemas.microsoft.com/office/word/2012/wordml" xmlns:w16se="http://schemas.microsoft.com/office/word/2015/wordml/symex" xmlns:wpg="http://schemas.microsoft.com/office/word/2010/wordprocessingGroup" xmlns:wpi="http://schemas.microsoft.com/office/word/2010/wordprocessingInk" xmlns:wne="http://schemas.microsoft.com/office/word/2006/wordml" xmlns:wps="http://schemas.microsoft.com/office/word/2010/wordprocessingShape" mc:Ignorable="w14 w15 w16se wp14">
-  <w:comment w:id="0" w:author="Instructions:" w:date="2019-01-18T11:43:00Z" w:initials="HS">
+  <w:comment w:id="1" w:author="Instructions:" w:date="2019-01-18T11:43:00Z" w:initials="HS">
     <w:p>
       <w:pPr>
         <w:pStyle w:val="CommentText"/>
@@ -10174,7 +10152,7 @@
       </w:r>
     </w:p>
   </w:comment>
-  <w:comment w:id="1" w:author="Instructions:" w:date="2019-01-18T11:42:00Z" w:initials="HS">
+  <w:comment w:id="2" w:author="Instructions:" w:date="2019-01-18T11:42:00Z" w:initials="HS">
     <w:p>
       <w:pPr>
         <w:pStyle w:val="CommentText"/>
@@ -11169,7 +11147,7 @@
       <w:rPr>
         <w:noProof/>
       </w:rPr>
-      <w:t>3</w:t>
+      <w:t>20</w:t>
     </w:r>
     <w:r>
       <w:fldChar w:fldCharType="end"/>
@@ -14308,6 +14286,7 @@
   <w:style w:type="character" w:default="1" w:styleId="DefaultParagraphFont">
     <w:name w:val="Default Paragraph Font"/>
     <w:uiPriority w:val="1"/>
+    <w:semiHidden/>
     <w:unhideWhenUsed/>
   </w:style>
   <w:style w:type="table" w:default="1" w:styleId="TableNormal">
@@ -21772,12 +21751,6 @@
 </file>
 
 <file path=customXml/item1.xml><?xml version="1.0" encoding="utf-8"?>
-<p:properties xmlns:p="http://schemas.microsoft.com/office/2006/metadata/properties" xmlns:xsi="http://www.w3.org/2001/XMLSchema-instance" xmlns:pc="http://schemas.microsoft.com/office/infopath/2007/PartnerControls">
-  <documentManagement/>
-</p:properties>
-</file>
-
-<file path=customXml/item2.xml><?xml version="1.0" encoding="utf-8"?>
 <ct:contentTypeSchema xmlns:ct="http://schemas.microsoft.com/office/2006/metadata/contentType" xmlns:ma="http://schemas.microsoft.com/office/2006/metadata/properties/metaAttributes" ct:_="" ma:_="" ma:contentTypeName="Document" ma:contentTypeID="0x010100BD919320ECE955498EAA1FF4BACA5E27" ma:contentTypeVersion="0" ma:contentTypeDescription="Create a new document." ma:contentTypeScope="" ma:versionID="62045c689b06d1cc61867120ba9a5bee">
   <xsd:schema xmlns:xsd="http://www.w3.org/2001/XMLSchema" xmlns:xs="http://www.w3.org/2001/XMLSchema" xmlns:p="http://schemas.microsoft.com/office/2006/metadata/properties" targetNamespace="http://schemas.microsoft.com/office/2006/metadata/properties" ma:root="true" ma:fieldsID="c64490b4aec6201516c3a874156f37b2">
     <xsd:element name="properties">
@@ -21891,7 +21864,7 @@
 </ct:contentTypeSchema>
 </file>
 
-<file path=customXml/item3.xml><?xml version="1.0" encoding="utf-8"?>
+<file path=customXml/item2.xml><?xml version="1.0" encoding="utf-8"?>
 <?mso-contentType ?>
 <FormTemplates xmlns="http://schemas.microsoft.com/sharepoint/v3/contenttype/forms">
   <Display>DocumentLibraryForm</Display>
@@ -21900,20 +21873,17 @@
 </FormTemplates>
 </file>
 
+<file path=customXml/item3.xml><?xml version="1.0" encoding="utf-8"?>
+<p:properties xmlns:p="http://schemas.microsoft.com/office/2006/metadata/properties" xmlns:xsi="http://www.w3.org/2001/XMLSchema-instance" xmlns:pc="http://schemas.microsoft.com/office/infopath/2007/PartnerControls">
+  <documentManagement/>
+</p:properties>
+</file>
+
 <file path=customXml/item4.xml><?xml version="1.0" encoding="utf-8"?>
 <b:Sources xmlns:b="http://schemas.openxmlformats.org/officeDocument/2006/bibliography" xmlns="http://schemas.openxmlformats.org/officeDocument/2006/bibliography" SelectedStyle="\APA.XSL" StyleName="APA"/>
 </file>
 
 <file path=customXml/itemProps1.xml><?xml version="1.0" encoding="utf-8"?>
-<ds:datastoreItem xmlns:ds="http://schemas.openxmlformats.org/officeDocument/2006/customXml" ds:itemID="{61CC26CC-3E9C-4D2F-BD69-8510C2378AA4}">
-  <ds:schemaRefs>
-    <ds:schemaRef ds:uri="http://schemas.microsoft.com/office/2006/metadata/properties"/>
-    <ds:schemaRef ds:uri="http://schemas.microsoft.com/office/infopath/2007/PartnerControls"/>
-  </ds:schemaRefs>
-</ds:datastoreItem>
-</file>
-
-<file path=customXml/itemProps2.xml><?xml version="1.0" encoding="utf-8"?>
 <ds:datastoreItem xmlns:ds="http://schemas.openxmlformats.org/officeDocument/2006/customXml" ds:itemID="{C636A039-E833-413D-8685-09E14C12447F}">
   <ds:schemaRefs>
     <ds:schemaRef ds:uri="http://schemas.microsoft.com/office/2006/metadata/contentType"/>
@@ -21929,7 +21899,7 @@
 </ds:datastoreItem>
 </file>
 
-<file path=customXml/itemProps3.xml><?xml version="1.0" encoding="utf-8"?>
+<file path=customXml/itemProps2.xml><?xml version="1.0" encoding="utf-8"?>
 <ds:datastoreItem xmlns:ds="http://schemas.openxmlformats.org/officeDocument/2006/customXml" ds:itemID="{549D05E4-B920-4EDD-B603-7D683DD83EE3}">
   <ds:schemaRefs>
     <ds:schemaRef ds:uri="http://schemas.microsoft.com/sharepoint/v3/contenttype/forms"/>
@@ -21937,8 +21907,17 @@
 </ds:datastoreItem>
 </file>
 
+<file path=customXml/itemProps3.xml><?xml version="1.0" encoding="utf-8"?>
+<ds:datastoreItem xmlns:ds="http://schemas.openxmlformats.org/officeDocument/2006/customXml" ds:itemID="{61CC26CC-3E9C-4D2F-BD69-8510C2378AA4}">
+  <ds:schemaRefs>
+    <ds:schemaRef ds:uri="http://schemas.microsoft.com/office/2006/metadata/properties"/>
+    <ds:schemaRef ds:uri="http://schemas.microsoft.com/office/infopath/2007/PartnerControls"/>
+  </ds:schemaRefs>
+</ds:datastoreItem>
+</file>
+
 <file path=customXml/itemProps4.xml><?xml version="1.0" encoding="utf-8"?>
-<ds:datastoreItem xmlns:ds="http://schemas.openxmlformats.org/officeDocument/2006/customXml" ds:itemID="{F404AEC6-085F-40C8-906C-2DA7264038EA}">
+<ds:datastoreItem xmlns:ds="http://schemas.openxmlformats.org/officeDocument/2006/customXml" ds:itemID="{B044A83F-C0C3-4354-B2E7-BD3601275585}">
   <ds:schemaRefs>
     <ds:schemaRef ds:uri="http://schemas.openxmlformats.org/officeDocument/2006/bibliography"/>
   </ds:schemaRefs>

</xml_diff>

<commit_message>
Updated the procedure in Step 1.
</commit_message>
<xml_diff>
--- a/doc/Partner Quick Start Template and Style Guide_2019.docx
+++ b/doc/Partner Quick Start Template and Style Guide_2019.docx
@@ -7,9 +7,7 @@
         <w:pStyle w:val="DocumentTitle"/>
         <w:spacing w:before="0" w:line="240" w:lineRule="auto"/>
       </w:pPr>
-      <w:bookmarkStart w:id="0" w:name="_GoBack"/>
-      <w:bookmarkEnd w:id="0"/>
-      <w:commentRangeStart w:id="1"/>
+      <w:commentRangeStart w:id="0"/>
       <w:r>
         <w:t>&lt;S</w:t>
       </w:r>
@@ -19,7 +17,7 @@
       <w:r>
         <w:t>&gt;</w:t>
       </w:r>
-      <w:commentRangeEnd w:id="1"/>
+      <w:commentRangeEnd w:id="0"/>
       <w:r>
         <w:rPr>
           <w:rStyle w:val="CommentReference"/>
@@ -27,69 +25,69 @@
           <w:bCs w:val="0"/>
           <w:color w:val="212120"/>
         </w:rPr>
+        <w:commentReference w:id="0"/>
+      </w:r>
+      <w:r>
+        <w:t xml:space="preserve"> on the AWS Cloud</w:t>
+      </w:r>
+    </w:p>
+    <w:p>
+      <w:pPr>
+        <w:pStyle w:val="DocumentSubtitle"/>
+      </w:pPr>
+      <w:r>
+        <w:t>Quick Start Reference Deployment</w:t>
+      </w:r>
+    </w:p>
+    <w:p>
+      <w:pPr>
+        <w:pStyle w:val="Date"/>
+      </w:pPr>
+      <w:r>
+        <w:t>&lt;</w:t>
+      </w:r>
+      <w:r>
+        <w:t>Month</w:t>
+      </w:r>
+      <w:r>
+        <w:t>&gt;</w:t>
+      </w:r>
+      <w:r>
+        <w:t xml:space="preserve"> 201</w:t>
+      </w:r>
+      <w:r>
+        <w:t>9</w:t>
+      </w:r>
+    </w:p>
+    <w:p>
+      <w:pPr>
+        <w:pStyle w:val="Byline"/>
+      </w:pPr>
+      <w:r>
+        <w:t>&lt;</w:t>
+      </w:r>
+      <w:commentRangeStart w:id="1"/>
+      <w:r>
+        <w:t>Name</w:t>
+      </w:r>
+      <w:r>
+        <w:t>(s)</w:t>
+      </w:r>
+      <w:r>
+        <w:t xml:space="preserve">, </w:t>
+      </w:r>
+      <w:r>
+        <w:t>Partner o</w:t>
+      </w:r>
+      <w:r>
+        <w:t>rganization&gt;</w:t>
+      </w:r>
+      <w:commentRangeEnd w:id="1"/>
+      <w:r>
+        <w:rPr>
+          <w:rStyle w:val="CommentReference"/>
+        </w:rPr>
         <w:commentReference w:id="1"/>
-      </w:r>
-      <w:r>
-        <w:t xml:space="preserve"> on the AWS Cloud</w:t>
-      </w:r>
-    </w:p>
-    <w:p>
-      <w:pPr>
-        <w:pStyle w:val="DocumentSubtitle"/>
-      </w:pPr>
-      <w:r>
-        <w:t>Quick Start Reference Deployment</w:t>
-      </w:r>
-    </w:p>
-    <w:p>
-      <w:pPr>
-        <w:pStyle w:val="Date"/>
-      </w:pPr>
-      <w:r>
-        <w:t>&lt;</w:t>
-      </w:r>
-      <w:r>
-        <w:t>Month</w:t>
-      </w:r>
-      <w:r>
-        <w:t>&gt;</w:t>
-      </w:r>
-      <w:r>
-        <w:t xml:space="preserve"> 201</w:t>
-      </w:r>
-      <w:r>
-        <w:t>9</w:t>
-      </w:r>
-    </w:p>
-    <w:p>
-      <w:pPr>
-        <w:pStyle w:val="Byline"/>
-      </w:pPr>
-      <w:r>
-        <w:t>&lt;</w:t>
-      </w:r>
-      <w:commentRangeStart w:id="2"/>
-      <w:r>
-        <w:t>Name</w:t>
-      </w:r>
-      <w:r>
-        <w:t>(s)</w:t>
-      </w:r>
-      <w:r>
-        <w:t xml:space="preserve">, </w:t>
-      </w:r>
-      <w:r>
-        <w:t>Partner o</w:t>
-      </w:r>
-      <w:r>
-        <w:t>rganization&gt;</w:t>
-      </w:r>
-      <w:commentRangeEnd w:id="2"/>
-      <w:r>
-        <w:rPr>
-          <w:rStyle w:val="CommentReference"/>
-        </w:rPr>
-        <w:commentReference w:id="2"/>
       </w:r>
       <w:r>
         <w:t xml:space="preserve"> </w:t>
@@ -1730,26 +1728,26 @@
       <w:pPr>
         <w:pStyle w:val="Heading1"/>
       </w:pPr>
-      <w:bookmarkStart w:id="3" w:name="_Toc535566608"/>
-      <w:bookmarkStart w:id="4" w:name="_Toc535834984"/>
-      <w:commentRangeStart w:id="5"/>
+      <w:bookmarkStart w:id="2" w:name="_Toc535566608"/>
+      <w:bookmarkStart w:id="3" w:name="_Toc535834984"/>
+      <w:commentRangeStart w:id="4"/>
       <w:r>
         <w:t>Overview</w:t>
       </w:r>
-      <w:bookmarkEnd w:id="3"/>
-      <w:commentRangeEnd w:id="5"/>
+      <w:bookmarkEnd w:id="2"/>
+      <w:commentRangeEnd w:id="4"/>
       <w:r>
         <w:rPr>
           <w:rStyle w:val="CommentReference"/>
           <w:sz w:val="36"/>
           <w:szCs w:val="24"/>
         </w:rPr>
-        <w:commentReference w:id="5"/>
-      </w:r>
-      <w:bookmarkEnd w:id="4"/>
-    </w:p>
-    <w:p>
-      <w:bookmarkStart w:id="6" w:name="_Toc466884484"/>
+        <w:commentReference w:id="4"/>
+      </w:r>
+      <w:bookmarkEnd w:id="3"/>
+    </w:p>
+    <w:p>
+      <w:bookmarkStart w:id="5" w:name="_Toc466884484"/>
       <w:r>
         <w:t xml:space="preserve">This Quick Start reference deployment guide provides step-by-step instructions for deploying </w:t>
       </w:r>
@@ -1761,7 +1759,7 @@
       </w:r>
     </w:p>
     <w:p>
-      <w:bookmarkStart w:id="7" w:name="_Toc481076926"/>
+      <w:bookmarkStart w:id="6" w:name="_Toc481076926"/>
       <w:r>
         <w:rPr>
           <w:rFonts w:cs="Helvetica"/>
@@ -1769,7 +1767,7 @@
         </w:rPr>
         <w:t xml:space="preserve">This Quick Start is for users who </w:t>
       </w:r>
-      <w:commentRangeStart w:id="8"/>
+      <w:commentRangeStart w:id="7"/>
       <w:r>
         <w:t>&lt;</w:t>
       </w:r>
@@ -1782,12 +1780,12 @@
       <w:r>
         <w:t>&gt;</w:t>
       </w:r>
-      <w:commentRangeEnd w:id="8"/>
+      <w:commentRangeEnd w:id="7"/>
       <w:r>
         <w:rPr>
           <w:rStyle w:val="CommentReference"/>
         </w:rPr>
-        <w:commentReference w:id="8"/>
+        <w:commentReference w:id="7"/>
       </w:r>
       <w:r>
         <w:t>.</w:t>
@@ -1797,8 +1795,8 @@
       <w:pPr>
         <w:pStyle w:val="Heading2"/>
       </w:pPr>
-      <w:bookmarkStart w:id="9" w:name="_Toc535566609"/>
-      <w:bookmarkStart w:id="10" w:name="_Toc535834985"/>
+      <w:bookmarkStart w:id="8" w:name="_Toc535566609"/>
+      <w:bookmarkStart w:id="9" w:name="_Toc535834985"/>
       <w:r>
         <w:t>&lt;</w:t>
       </w:r>
@@ -1811,21 +1809,21 @@
       <w:r>
         <w:t>on AWS</w:t>
       </w:r>
-      <w:bookmarkEnd w:id="7"/>
+      <w:bookmarkEnd w:id="6"/>
+      <w:bookmarkEnd w:id="8"/>
       <w:bookmarkEnd w:id="9"/>
-      <w:bookmarkEnd w:id="10"/>
-    </w:p>
-    <w:p>
-      <w:commentRangeStart w:id="11"/>
+    </w:p>
+    <w:p>
+      <w:commentRangeStart w:id="10"/>
       <w:r>
         <w:t>&lt;Lorem ipsum dolor sit amet, consectetur adipiscing elit, sed do eiusmod tempor incididunt ut labore et dolore magna aliqua.&gt;</w:t>
       </w:r>
-      <w:commentRangeEnd w:id="11"/>
+      <w:commentRangeEnd w:id="10"/>
       <w:r>
         <w:rPr>
           <w:rStyle w:val="CommentReference"/>
         </w:rPr>
-        <w:commentReference w:id="11"/>
+        <w:commentReference w:id="10"/>
       </w:r>
       <w:r>
         <w:t xml:space="preserve"> </w:t>
@@ -1835,15 +1833,15 @@
       <w:pPr>
         <w:pStyle w:val="Heading2"/>
       </w:pPr>
-      <w:bookmarkStart w:id="12" w:name="_Toc535834986"/>
+      <w:bookmarkStart w:id="11" w:name="_Toc535834986"/>
       <w:r>
         <w:t>Cost and l</w:t>
       </w:r>
       <w:r>
         <w:t>icenses</w:t>
       </w:r>
-      <w:bookmarkEnd w:id="6"/>
-      <w:bookmarkEnd w:id="12"/>
+      <w:bookmarkEnd w:id="5"/>
+      <w:bookmarkEnd w:id="11"/>
     </w:p>
     <w:p>
       <w:r>
@@ -1919,12 +1917,86 @@
       </w:r>
     </w:p>
     <w:p>
+      <w:commentRangeStart w:id="12"/>
+      <w:r>
+        <w:rPr>
+          <w:rFonts w:eastAsia="Georgia" w:cs="Georgia"/>
+        </w:rPr>
+        <w:t>&lt;license information&gt;</w:t>
+      </w:r>
+      <w:commentRangeEnd w:id="12"/>
+      <w:r>
+        <w:rPr>
+          <w:rStyle w:val="CommentReference"/>
+        </w:rPr>
+        <w:commentReference w:id="12"/>
+      </w:r>
+      <w:r>
+        <w:rPr>
+          <w:rFonts w:eastAsia="Georgia" w:cs="Georgia"/>
+        </w:rPr>
+        <w:t xml:space="preserve">This Quick Start requires a license for </w:t>
+      </w:r>
+      <w:r>
+        <w:rPr>
+          <w:rFonts w:eastAsia="Georgia" w:cs="Georgia"/>
+        </w:rPr>
+        <w:t>&lt;software&gt;</w:t>
+      </w:r>
+      <w:r>
+        <w:rPr>
+          <w:rFonts w:eastAsia="Georgia" w:cs="Georgia"/>
+        </w:rPr>
+        <w:t>.</w:t>
+      </w:r>
+      <w:r>
+        <w:rPr>
+          <w:rFonts w:eastAsia="Georgia" w:cs="Georgia"/>
+        </w:rPr>
+        <w:t xml:space="preserve"> </w:t>
+      </w:r>
+      <w:r>
+        <w:t xml:space="preserve">To use the Quick Start in your production environment, sign up for a license at </w:t>
+      </w:r>
+      <w:r>
+        <w:rPr>
+          <w:rFonts w:eastAsiaTheme="majorEastAsia"/>
+        </w:rPr>
+        <w:t>&lt;link&gt;</w:t>
+      </w:r>
+      <w:r>
+        <w:t>. You’ll need to place the license key in an S3 bucket and specify its location when you launch the Quick Start.</w:t>
+      </w:r>
+    </w:p>
+    <w:p>
+      <w:pPr>
+        <w:rPr>
+          <w:rFonts w:eastAsia="Georgia" w:cs="Georgia"/>
+        </w:rPr>
+      </w:pPr>
+      <w:r>
+        <w:t xml:space="preserve">If you don’t have a license file, the Quick Start will deploy a trial license, which allows </w:t>
+      </w:r>
+      <w:r>
+        <w:t>&lt;n&gt;</w:t>
+      </w:r>
+      <w:r>
+        <w:t xml:space="preserve"> days of free usage in a non-production environment. After this time, you can upgr</w:t>
+      </w:r>
+      <w:r>
+        <w:t xml:space="preserve">ade to a production license by </w:t>
+      </w:r>
+      <w:r>
+        <w:t>following the instructions at &lt;link&gt;.</w:t>
+      </w:r>
+    </w:p>
+    <w:p>
       <w:commentRangeStart w:id="13"/>
       <w:r>
         <w:rPr>
-          <w:rFonts w:eastAsia="Georgia" w:cs="Georgia"/>
-        </w:rPr>
-        <w:t>&lt;license information&gt;</w:t>
+          <w:rFonts w:eastAsia="Georgia"/>
+        </w:rPr>
+        <w:t>&lt;AMI information&gt;</w:t>
       </w:r>
       <w:commentRangeEnd w:id="13"/>
       <w:r>
@@ -1932,80 +2004,6 @@
           <w:rStyle w:val="CommentReference"/>
         </w:rPr>
         <w:commentReference w:id="13"/>
-      </w:r>
-      <w:r>
-        <w:rPr>
-          <w:rFonts w:eastAsia="Georgia" w:cs="Georgia"/>
-        </w:rPr>
-        <w:t xml:space="preserve">This Quick Start requires a license for </w:t>
-      </w:r>
-      <w:r>
-        <w:rPr>
-          <w:rFonts w:eastAsia="Georgia" w:cs="Georgia"/>
-        </w:rPr>
-        <w:t>&lt;software&gt;</w:t>
-      </w:r>
-      <w:r>
-        <w:rPr>
-          <w:rFonts w:eastAsia="Georgia" w:cs="Georgia"/>
-        </w:rPr>
-        <w:t>.</w:t>
-      </w:r>
-      <w:r>
-        <w:rPr>
-          <w:rFonts w:eastAsia="Georgia" w:cs="Georgia"/>
-        </w:rPr>
-        <w:t xml:space="preserve"> </w:t>
-      </w:r>
-      <w:r>
-        <w:t xml:space="preserve">To use the Quick Start in your production environment, sign up for a license at </w:t>
-      </w:r>
-      <w:r>
-        <w:rPr>
-          <w:rFonts w:eastAsiaTheme="majorEastAsia"/>
-        </w:rPr>
-        <w:t>&lt;link&gt;</w:t>
-      </w:r>
-      <w:r>
-        <w:t>. You’ll need to place the license key in an S3 bucket and specify its location when you launch the Quick Start.</w:t>
-      </w:r>
-    </w:p>
-    <w:p>
-      <w:pPr>
-        <w:rPr>
-          <w:rFonts w:eastAsia="Georgia" w:cs="Georgia"/>
-        </w:rPr>
-      </w:pPr>
-      <w:r>
-        <w:t xml:space="preserve">If you don’t have a license file, the Quick Start will deploy a trial license, which allows </w:t>
-      </w:r>
-      <w:r>
-        <w:t>&lt;n&gt;</w:t>
-      </w:r>
-      <w:r>
-        <w:t xml:space="preserve"> days of free usage in a non-production environment. After this time, you can upgr</w:t>
-      </w:r>
-      <w:r>
-        <w:t xml:space="preserve">ade to a production license by </w:t>
-      </w:r>
-      <w:r>
-        <w:t>following the instructions at &lt;link&gt;.</w:t>
-      </w:r>
-    </w:p>
-    <w:p>
-      <w:commentRangeStart w:id="14"/>
-      <w:r>
-        <w:rPr>
-          <w:rFonts w:eastAsia="Georgia"/>
-        </w:rPr>
-        <w:t>&lt;AMI information&gt;</w:t>
-      </w:r>
-      <w:commentRangeEnd w:id="14"/>
-      <w:r>
-        <w:rPr>
-          <w:rStyle w:val="CommentReference"/>
-        </w:rPr>
-        <w:commentReference w:id="14"/>
       </w:r>
       <w:r>
         <w:rPr>
@@ -2078,11 +2076,11 @@
       <w:pPr>
         <w:pStyle w:val="Heading1"/>
       </w:pPr>
-      <w:bookmarkStart w:id="15" w:name="_Toc535834987"/>
+      <w:bookmarkStart w:id="14" w:name="_Toc535834987"/>
       <w:r>
         <w:t>Architecture</w:t>
       </w:r>
-      <w:bookmarkEnd w:id="15"/>
+      <w:bookmarkEnd w:id="14"/>
     </w:p>
     <w:p>
       <w:r>
@@ -2206,21 +2204,21 @@
           <w:color w:val="212120"/>
           <w:kern w:val="28"/>
         </w:rPr>
+        <w:commentReference w:id="15"/>
+      </w:r>
+    </w:p>
+    <w:p>
+      <w:pPr>
+        <w:spacing w:after="140"/>
+      </w:pPr>
+      <w:r>
+        <w:t>The Quick Start sets up the following:</w:t>
+      </w:r>
+      <w:r>
+        <w:rPr>
+          <w:rStyle w:val="CommentReference"/>
+        </w:rPr>
         <w:commentReference w:id="16"/>
-      </w:r>
-    </w:p>
-    <w:p>
-      <w:pPr>
-        <w:spacing w:after="140"/>
-      </w:pPr>
-      <w:r>
-        <w:t>The Quick Start sets up the following:</w:t>
-      </w:r>
-      <w:r>
-        <w:rPr>
-          <w:rStyle w:val="CommentReference"/>
-        </w:rPr>
-        <w:commentReference w:id="17"/>
       </w:r>
     </w:p>
     <w:p>
@@ -2267,16 +2265,16 @@
       <w:r>
         <w:t xml:space="preserve">In the private subnets, </w:t>
       </w:r>
-      <w:commentRangeStart w:id="18"/>
+      <w:commentRangeStart w:id="17"/>
       <w:r>
         <w:t>&lt;describe any additional components&gt;</w:t>
       </w:r>
-      <w:commentRangeEnd w:id="18"/>
+      <w:commentRangeEnd w:id="17"/>
       <w:r>
         <w:rPr>
           <w:rStyle w:val="CommentReference"/>
         </w:rPr>
-        <w:commentReference w:id="18"/>
+        <w:commentReference w:id="17"/>
       </w:r>
       <w:r>
         <w:t>.</w:t>
@@ -2306,52 +2304,52 @@
       <w:pPr>
         <w:pStyle w:val="Heading1"/>
       </w:pPr>
-      <w:bookmarkStart w:id="19" w:name="_Planning_the_deployment"/>
-      <w:bookmarkStart w:id="20" w:name="_Toc535834988"/>
-      <w:bookmarkEnd w:id="19"/>
+      <w:bookmarkStart w:id="18" w:name="_Planning_the_deployment"/>
+      <w:bookmarkStart w:id="19" w:name="_Toc535834988"/>
+      <w:bookmarkEnd w:id="18"/>
       <w:r>
         <w:lastRenderedPageBreak/>
         <w:t>Planning the deployment</w:t>
       </w:r>
-      <w:bookmarkEnd w:id="20"/>
+      <w:bookmarkEnd w:id="19"/>
     </w:p>
     <w:p>
       <w:pPr>
         <w:pStyle w:val="Heading2"/>
         <w:spacing w:before="140"/>
       </w:pPr>
-      <w:bookmarkStart w:id="21" w:name="_Toc535834989"/>
+      <w:bookmarkStart w:id="20" w:name="_Toc535834989"/>
       <w:r>
         <w:t>Specialized k</w:t>
       </w:r>
       <w:r>
         <w:t>nowledge</w:t>
       </w:r>
+      <w:bookmarkEnd w:id="20"/>
+    </w:p>
+    <w:p>
+      <w:bookmarkStart w:id="21" w:name="_Automated_Deployment"/>
+      <w:bookmarkStart w:id="22" w:name="_Deployment_Options"/>
+      <w:bookmarkStart w:id="23" w:name="_Toc462612194"/>
+      <w:bookmarkStart w:id="24" w:name="_Toc470792037"/>
       <w:bookmarkEnd w:id="21"/>
-    </w:p>
-    <w:p>
-      <w:bookmarkStart w:id="22" w:name="_Automated_Deployment"/>
-      <w:bookmarkStart w:id="23" w:name="_Deployment_Options"/>
-      <w:bookmarkStart w:id="24" w:name="_Toc462612194"/>
-      <w:bookmarkStart w:id="25" w:name="_Toc470792037"/>
       <w:bookmarkEnd w:id="22"/>
-      <w:bookmarkEnd w:id="23"/>
       <w:r>
         <w:t xml:space="preserve">This Quick Start </w:t>
       </w:r>
       <w:r>
         <w:t xml:space="preserve">assumes familiarity with </w:t>
       </w:r>
-      <w:commentRangeStart w:id="26"/>
+      <w:commentRangeStart w:id="25"/>
       <w:r>
         <w:t>&lt;knowledge expectations&gt;</w:t>
       </w:r>
-      <w:commentRangeEnd w:id="26"/>
+      <w:commentRangeEnd w:id="25"/>
       <w:r>
         <w:rPr>
           <w:rStyle w:val="CommentReference"/>
         </w:rPr>
-        <w:commentReference w:id="26"/>
+        <w:commentReference w:id="25"/>
       </w:r>
       <w:r>
         <w:t>.</w:t>
@@ -2401,11 +2399,11 @@
       <w:pPr>
         <w:pStyle w:val="Heading2"/>
       </w:pPr>
-      <w:bookmarkStart w:id="27" w:name="_Toc535834990"/>
+      <w:bookmarkStart w:id="26" w:name="_Toc535834990"/>
       <w:r>
         <w:t>AWS account</w:t>
       </w:r>
-      <w:bookmarkEnd w:id="27"/>
+      <w:bookmarkEnd w:id="26"/>
     </w:p>
     <w:p>
       <w:r>
@@ -2453,9 +2451,9 @@
       <w:pPr>
         <w:pStyle w:val="Heading2"/>
       </w:pPr>
-      <w:bookmarkStart w:id="28" w:name="_Technical_requirements"/>
-      <w:bookmarkStart w:id="29" w:name="_Toc535834991"/>
-      <w:bookmarkEnd w:id="28"/>
+      <w:bookmarkStart w:id="27" w:name="_Technical_requirements"/>
+      <w:bookmarkStart w:id="28" w:name="_Toc535834991"/>
+      <w:bookmarkEnd w:id="27"/>
       <w:r>
         <w:t>Technical r</w:t>
       </w:r>
@@ -2469,9 +2467,9 @@
           <w:bCs/>
           <w:color w:val="212120"/>
         </w:rPr>
-        <w:commentReference w:id="30"/>
-      </w:r>
-      <w:bookmarkEnd w:id="29"/>
+        <w:commentReference w:id="29"/>
+      </w:r>
+      <w:bookmarkEnd w:id="28"/>
     </w:p>
     <w:p>
       <w:r>
@@ -2674,18 +2672,18 @@
                       <w:b/>
                     </w:rPr>
                   </w:pPr>
-                  <w:commentRangeStart w:id="31"/>
+                  <w:commentRangeStart w:id="30"/>
                   <w:r>
                     <w:t>&lt;n&gt;</w:t>
                   </w:r>
-                  <w:commentRangeEnd w:id="31"/>
+                  <w:commentRangeEnd w:id="30"/>
                   <w:r>
                     <w:rPr>
                       <w:rStyle w:val="CommentReference"/>
                       <w:rFonts w:cs="Times New Roman"/>
                       <w:color w:val="212120"/>
                     </w:rPr>
-                    <w:commentReference w:id="31"/>
+                    <w:commentReference w:id="30"/>
                   </w:r>
                 </w:p>
               </w:tc>
@@ -3040,18 +3038,18 @@
             <w:r>
               <w:t xml:space="preserve">This deployment includes </w:t>
             </w:r>
-            <w:commentRangeStart w:id="32"/>
+            <w:commentRangeStart w:id="31"/>
             <w:r>
               <w:t>&lt;service&gt;</w:t>
             </w:r>
-            <w:commentRangeEnd w:id="32"/>
+            <w:commentRangeEnd w:id="31"/>
             <w:r>
               <w:rPr>
                 <w:rStyle w:val="CommentReference"/>
                 <w:rFonts w:cs="Times New Roman"/>
                 <w:color w:val="212120"/>
               </w:rPr>
-              <w:commentReference w:id="32"/>
+              <w:commentReference w:id="31"/>
             </w:r>
             <w:r>
               <w:t xml:space="preserve">, which isn’t currently supported in all AWS Regions. For a current list of supported regions, see </w:t>
@@ -3198,7 +3196,7 @@
             <w:r>
               <w:t xml:space="preserve"> to the AWS Management Console with IAM permissions for the resources and actions the templates will deploy. The </w:t>
             </w:r>
-            <w:commentRangeStart w:id="33"/>
+            <w:commentRangeStart w:id="32"/>
             <w:r>
               <w:rPr>
                 <w:i/>
@@ -3208,14 +3206,14 @@
             <w:r>
               <w:t xml:space="preserve"> managed policy within IAM provides sufficient permissions</w:t>
             </w:r>
-            <w:commentRangeEnd w:id="33"/>
+            <w:commentRangeEnd w:id="32"/>
             <w:r>
               <w:rPr>
                 <w:rStyle w:val="CommentReference"/>
                 <w:rFonts w:cs="Times New Roman"/>
                 <w:color w:val="212120"/>
               </w:rPr>
-              <w:commentReference w:id="33"/>
+              <w:commentReference w:id="32"/>
             </w:r>
             <w:r>
               <w:t>, although your organization may choose to use a custom policy with more restrictions.</w:t>
@@ -3330,20 +3328,20 @@
       <w:pPr>
         <w:pStyle w:val="Heading2"/>
       </w:pPr>
-      <w:bookmarkStart w:id="34" w:name="_Toc535834992"/>
+      <w:bookmarkStart w:id="33" w:name="_Toc535834992"/>
       <w:r>
         <w:lastRenderedPageBreak/>
         <w:t xml:space="preserve">Deployment </w:t>
       </w:r>
+      <w:bookmarkEnd w:id="23"/>
+      <w:r>
+        <w:t>o</w:t>
+      </w:r>
+      <w:r>
+        <w:t>ptions</w:t>
+      </w:r>
       <w:bookmarkEnd w:id="24"/>
-      <w:r>
-        <w:t>o</w:t>
-      </w:r>
-      <w:r>
-        <w:t>ptions</w:t>
-      </w:r>
-      <w:bookmarkEnd w:id="25"/>
-      <w:bookmarkEnd w:id="34"/>
+      <w:bookmarkEnd w:id="33"/>
     </w:p>
     <w:p>
       <w:pPr>
@@ -3470,26 +3468,26 @@
       <w:pPr>
         <w:pStyle w:val="Heading1"/>
       </w:pPr>
-      <w:bookmarkStart w:id="35" w:name="_Deployment_Steps"/>
-      <w:bookmarkStart w:id="36" w:name="_Toc535834993"/>
+      <w:bookmarkStart w:id="34" w:name="_Deployment_Steps"/>
+      <w:bookmarkStart w:id="35" w:name="_Toc535834993"/>
+      <w:bookmarkEnd w:id="34"/>
+      <w:r>
+        <w:t>Deployment</w:t>
+      </w:r>
+      <w:r>
+        <w:t xml:space="preserve"> s</w:t>
+      </w:r>
+      <w:r>
+        <w:t>teps</w:t>
+      </w:r>
       <w:bookmarkEnd w:id="35"/>
-      <w:r>
-        <w:t>Deployment</w:t>
-      </w:r>
-      <w:r>
-        <w:t xml:space="preserve"> s</w:t>
-      </w:r>
-      <w:r>
-        <w:t>teps</w:t>
-      </w:r>
-      <w:bookmarkEnd w:id="36"/>
     </w:p>
     <w:p>
       <w:pPr>
         <w:pStyle w:val="Heading2"/>
         <w:spacing w:before="140"/>
       </w:pPr>
-      <w:bookmarkStart w:id="37" w:name="_Toc535834994"/>
+      <w:bookmarkStart w:id="36" w:name="_Toc535834994"/>
       <w:r>
         <w:t>Step 1</w:t>
       </w:r>
@@ -3514,7 +3512,7 @@
       <w:r>
         <w:t>ccount</w:t>
       </w:r>
-      <w:bookmarkEnd w:id="37"/>
+      <w:bookmarkEnd w:id="36"/>
     </w:p>
     <w:p>
       <w:pPr>
@@ -3600,141 +3598,30 @@
     </w:p>
     <w:p>
       <w:pPr>
-        <w:pStyle w:val="ListNumber"/>
-        <w:spacing w:after="280"/>
-      </w:pPr>
-      <w:r>
-        <w:t>Use the region selector in the navigation bar to c</w:t>
-      </w:r>
-      <w:r>
-        <w:t>hoose the</w:t>
-      </w:r>
-      <w:r>
+        <w:pStyle w:val="Heading2"/>
+      </w:pPr>
+      <w:bookmarkStart w:id="37" w:name="_Step_2._Subscribe"/>
+      <w:bookmarkStart w:id="38" w:name="_Toc470792040"/>
+      <w:bookmarkStart w:id="39" w:name="_Toc535834995"/>
+      <w:bookmarkStart w:id="40" w:name="_GoBack"/>
+      <w:bookmarkEnd w:id="37"/>
+      <w:bookmarkEnd w:id="40"/>
+      <w:r>
+        <w:t xml:space="preserve">Step 2. Subscribe to the </w:t>
+      </w:r>
+      <w:r>
+        <w:t>&lt;software&gt;</w:t>
+      </w:r>
+      <w:r>
+        <w:rPr>
+          <w:color w:val="C00000"/>
+        </w:rPr>
         <w:t xml:space="preserve"> </w:t>
       </w:r>
       <w:r>
-        <w:t>AWS R</w:t>
-      </w:r>
-      <w:r>
-        <w:t xml:space="preserve">egion where you want to deploy </w:t>
-      </w:r>
-      <w:r>
-        <w:t>&lt;software&gt;</w:t>
-      </w:r>
-      <w:r>
-        <w:rPr>
-          <w:color w:val="A6A6A6" w:themeColor="background1" w:themeShade="A6"/>
-        </w:rPr>
-        <w:t xml:space="preserve"> </w:t>
-      </w:r>
-      <w:r>
-        <w:t>on AWS</w:t>
-      </w:r>
-      <w:r>
-        <w:t>.</w:t>
-      </w:r>
-    </w:p>
-    <w:p>
-      <w:pPr>
-        <w:pStyle w:val="Note"/>
-      </w:pPr>
-      <w:commentRangeStart w:id="38"/>
-      <w:r>
-        <w:rPr>
-          <w:b/>
-        </w:rPr>
-        <w:t>Note</w:t>
-      </w:r>
-      <w:commentRangeEnd w:id="38"/>
-      <w:r>
-        <w:rPr>
-          <w:rStyle w:val="CommentReference"/>
-        </w:rPr>
-        <w:commentReference w:id="38"/>
-      </w:r>
-      <w:r>
-        <w:t xml:space="preserve">     This deployment includes Amazon EFS, which isn’t currently supported in all AWS Regions. For a current list of supported regions, see the </w:t>
-      </w:r>
-      <w:hyperlink r:id="rId33" w:anchor="elasticfilesystem-region" w:history="1">
-        <w:r>
-          <w:rPr>
-            <w:rStyle w:val="Hyperlink"/>
-          </w:rPr>
-          <w:t>AWS Regions and Endpoints webpage</w:t>
-        </w:r>
-      </w:hyperlink>
-      <w:r>
-        <w:t>.</w:t>
-      </w:r>
-    </w:p>
-    <w:p>
-      <w:pPr>
-        <w:pStyle w:val="ListNumber"/>
-      </w:pPr>
-      <w:r>
-        <w:t>Select the key pair that you created earlier</w:t>
-      </w:r>
-      <w:r>
-        <w:t>.</w:t>
-      </w:r>
-      <w:r>
-        <w:t xml:space="preserve"> </w:t>
-      </w:r>
-      <w:r>
-        <w:t xml:space="preserve">In the navigation pane of the </w:t>
-      </w:r>
-      <w:hyperlink r:id="rId34" w:history="1">
-        <w:r>
-          <w:rPr>
-            <w:rStyle w:val="Hyperlink"/>
-            <w:rFonts w:cs="Arial"/>
-          </w:rPr>
-          <w:t>Amazon EC2 console</w:t>
-        </w:r>
-      </w:hyperlink>
-      <w:r>
-        <w:t xml:space="preserve">, choose </w:t>
-      </w:r>
-      <w:r>
-        <w:rPr>
-          <w:b/>
-        </w:rPr>
-        <w:t>Key Pairs</w:t>
-      </w:r>
-      <w:r>
-        <w:t xml:space="preserve">, and then choose </w:t>
-      </w:r>
-      <w:r>
-        <w:t>your</w:t>
-      </w:r>
-      <w:r>
-        <w:t xml:space="preserve"> key pair from the list.</w:t>
-      </w:r>
-    </w:p>
-    <w:p>
-      <w:pPr>
-        <w:pStyle w:val="Heading2"/>
-      </w:pPr>
-      <w:bookmarkStart w:id="39" w:name="_Step_2._Subscribe"/>
-      <w:bookmarkStart w:id="40" w:name="_Toc470792040"/>
-      <w:bookmarkStart w:id="41" w:name="_Toc535834995"/>
-      <w:bookmarkEnd w:id="39"/>
-      <w:r>
-        <w:t xml:space="preserve">Step 2. Subscribe to the </w:t>
-      </w:r>
-      <w:r>
-        <w:t>&lt;software&gt;</w:t>
-      </w:r>
-      <w:r>
-        <w:rPr>
-          <w:color w:val="C00000"/>
-        </w:rPr>
-        <w:t xml:space="preserve"> </w:t>
-      </w:r>
-      <w:r>
         <w:t>AMI</w:t>
       </w:r>
-      <w:bookmarkEnd w:id="40"/>
+      <w:bookmarkEnd w:id="38"/>
       <w:r>
         <w:rPr>
           <w:rStyle w:val="CommentReference"/>
@@ -3742,9 +3629,9 @@
           <w:bCs/>
           <w:color w:val="212120"/>
         </w:rPr>
-        <w:commentReference w:id="42"/>
-      </w:r>
-      <w:bookmarkEnd w:id="41"/>
+        <w:commentReference w:id="41"/>
+      </w:r>
+      <w:bookmarkEnd w:id="39"/>
     </w:p>
     <w:p>
       <w:pPr>
@@ -3821,19 +3708,19 @@
       <w:r>
         <w:t xml:space="preserve"> </w:t>
       </w:r>
-      <w:commentRangeStart w:id="43"/>
+      <w:commentRangeStart w:id="42"/>
       <w:r>
         <w:t>&lt;software&gt;</w:t>
       </w:r>
       <w:r>
         <w:t xml:space="preserve"> AMI</w:t>
       </w:r>
-      <w:commentRangeEnd w:id="43"/>
+      <w:commentRangeEnd w:id="42"/>
       <w:r>
         <w:rPr>
           <w:rStyle w:val="CommentReference"/>
         </w:rPr>
-        <w:commentReference w:id="43"/>
+        <w:commentReference w:id="42"/>
       </w:r>
       <w:r>
         <w:t xml:space="preserve"> in AWS Marketplace</w:t>
@@ -3869,7 +3756,6 @@
         </w:numPr>
       </w:pPr>
       <w:r>
-        <w:lastRenderedPageBreak/>
         <w:t xml:space="preserve">Review the terms and conditions for software usage, and then choose </w:t>
       </w:r>
       <w:r>
@@ -3898,7 +3784,7 @@
       <w:r>
         <w:t xml:space="preserve">instructions, see the </w:t>
       </w:r>
-      <w:hyperlink r:id="rId35" w:tgtFrame="_blank" w:history="1">
+      <w:hyperlink r:id="rId33" w:tgtFrame="_blank" w:history="1">
         <w:r>
           <w:rPr>
             <w:rStyle w:val="Hyperlink"/>
@@ -3941,8 +3827,9 @@
       <w:pPr>
         <w:pStyle w:val="Heading2"/>
       </w:pPr>
-      <w:bookmarkStart w:id="44" w:name="_Toc535834996"/>
-      <w:r>
+      <w:bookmarkStart w:id="43" w:name="_Toc535834996"/>
+      <w:r>
+        <w:lastRenderedPageBreak/>
         <w:t>Step 3</w:t>
       </w:r>
       <w:r>
@@ -3951,7 +3838,7 @@
       <w:r>
         <w:t xml:space="preserve"> Quick Start</w:t>
       </w:r>
-      <w:bookmarkEnd w:id="44"/>
+      <w:bookmarkEnd w:id="43"/>
     </w:p>
     <w:p>
       <w:pPr>
@@ -4078,14 +3965,14 @@
                   <wp:extent cx="2194560" cy="457200"/>
                   <wp:effectExtent l="19050" t="19050" r="34290" b="38100"/>
                   <wp:docPr id="25" name="Diagram 25">
-                    <a:hlinkClick xmlns:a="http://schemas.openxmlformats.org/drawingml/2006/main" r:id="rId36"/>
+                    <a:hlinkClick xmlns:a="http://schemas.openxmlformats.org/drawingml/2006/main" r:id="rId34"/>
                   </wp:docPr>
                   <wp:cNvGraphicFramePr>
                     <a:graphicFrameLocks xmlns:a="http://schemas.openxmlformats.org/drawingml/2006/main"/>
                   </wp:cNvGraphicFramePr>
                   <a:graphic xmlns:a="http://schemas.openxmlformats.org/drawingml/2006/main">
                     <a:graphicData uri="http://schemas.openxmlformats.org/drawingml/2006/diagram">
-                      <dgm:relIds xmlns:dgm="http://schemas.openxmlformats.org/drawingml/2006/diagram" xmlns:r="http://schemas.openxmlformats.org/officeDocument/2006/relationships" r:dm="rId37" r:lo="rId38" r:qs="rId39" r:cs="rId40"/>
+                      <dgm:relIds xmlns:dgm="http://schemas.openxmlformats.org/drawingml/2006/diagram" xmlns:r="http://schemas.openxmlformats.org/officeDocument/2006/relationships" r:dm="rId35" r:lo="rId36" r:qs="rId37" r:cs="rId38"/>
                     </a:graphicData>
                   </a:graphic>
                 </wp:inline>
@@ -4114,14 +4001,14 @@
                   <wp:extent cx="2194560" cy="457200"/>
                   <wp:effectExtent l="19050" t="19050" r="34290" b="38100"/>
                   <wp:docPr id="5" name="Diagram 5">
-                    <a:hlinkClick xmlns:a="http://schemas.openxmlformats.org/drawingml/2006/main" r:id="rId36"/>
+                    <a:hlinkClick xmlns:a="http://schemas.openxmlformats.org/drawingml/2006/main" r:id="rId34"/>
                   </wp:docPr>
                   <wp:cNvGraphicFramePr>
                     <a:graphicFrameLocks xmlns:a="http://schemas.openxmlformats.org/drawingml/2006/main"/>
                   </wp:cNvGraphicFramePr>
                   <a:graphic xmlns:a="http://schemas.openxmlformats.org/drawingml/2006/main">
                     <a:graphicData uri="http://schemas.openxmlformats.org/drawingml/2006/diagram">
-                      <dgm:relIds xmlns:dgm="http://schemas.openxmlformats.org/drawingml/2006/diagram" xmlns:r="http://schemas.openxmlformats.org/officeDocument/2006/relationships" r:dm="rId42" r:lo="rId43" r:qs="rId44" r:cs="rId45"/>
+                      <dgm:relIds xmlns:dgm="http://schemas.openxmlformats.org/drawingml/2006/diagram" xmlns:r="http://schemas.openxmlformats.org/officeDocument/2006/relationships" r:dm="rId40" r:lo="rId41" r:qs="rId42" r:cs="rId43"/>
                     </a:graphicData>
                   </a:graphic>
                 </wp:inline>
@@ -4147,7 +4034,7 @@
                 <w:noProof/>
               </w:rPr>
             </w:pPr>
-            <w:hyperlink r:id="rId47" w:history="1">
+            <w:hyperlink r:id="rId45" w:history="1">
               <w:r>
                 <w:rPr>
                   <w:rStyle w:val="Hyperlink"/>
@@ -4194,7 +4081,7 @@
                 <w:u w:val="none"/>
               </w:rPr>
             </w:pPr>
-            <w:hyperlink r:id="rId48" w:history="1">
+            <w:hyperlink r:id="rId46" w:history="1">
               <w:r>
                 <w:rPr>
                   <w:rStyle w:val="Hyperlink"/>
@@ -4238,7 +4125,6 @@
         <w:rPr>
           <w:b/>
         </w:rPr>
-        <w:lastRenderedPageBreak/>
         <w:t>Important</w:t>
       </w:r>
       <w:r>
@@ -4250,7 +4136,7 @@
       <w:r>
         <w:t xml:space="preserve"> into an existing VPC, make sure that your VPC has </w:t>
       </w:r>
-      <w:commentRangeStart w:id="45"/>
+      <w:commentRangeStart w:id="44"/>
       <w:r>
         <w:t xml:space="preserve">two private subnets in different Availability Zones for the </w:t>
       </w:r>
@@ -4260,12 +4146,12 @@
       <w:r>
         <w:t xml:space="preserve"> instances</w:t>
       </w:r>
-      <w:commentRangeEnd w:id="45"/>
+      <w:commentRangeEnd w:id="44"/>
       <w:r>
         <w:rPr>
           <w:rStyle w:val="CommentReference"/>
         </w:rPr>
-        <w:commentReference w:id="45"/>
+        <w:commentReference w:id="44"/>
       </w:r>
       <w:r>
         <w:t xml:space="preserve">, and that the subnets </w:t>
@@ -4282,7 +4168,7 @@
       <w:r>
         <w:t xml:space="preserve"> This Quick Start doesn’t support </w:t>
       </w:r>
-      <w:hyperlink r:id="rId49" w:history="1">
+      <w:hyperlink r:id="rId47" w:history="1">
         <w:r>
           <w:rPr>
             <w:rStyle w:val="Hyperlink"/>
@@ -4293,7 +4179,7 @@
       <w:r>
         <w:t xml:space="preserve">. These subnets require </w:t>
       </w:r>
-      <w:hyperlink r:id="rId50" w:history="1">
+      <w:hyperlink r:id="rId48" w:history="1">
         <w:r>
           <w:rPr>
             <w:rStyle w:val="Hyperlink"/>
@@ -4317,7 +4203,7 @@
       <w:r>
         <w:t xml:space="preserve">also need the domain name option configured in the DHCP options as explained in the </w:t>
       </w:r>
-      <w:hyperlink r:id="rId51" w:tgtFrame="_blank" w:history="1">
+      <w:hyperlink r:id="rId49" w:tgtFrame="_blank" w:history="1">
         <w:r>
           <w:rPr>
             <w:rStyle w:val="Hyperlink"/>
@@ -4347,21 +4233,21 @@
       <w:r>
         <w:t xml:space="preserve">about </w:t>
       </w:r>
-      <w:commentRangeStart w:id="46"/>
+      <w:commentRangeStart w:id="45"/>
       <w:r>
         <w:t>&lt;x&gt;</w:t>
       </w:r>
       <w:r>
         <w:t xml:space="preserve"> hours</w:t>
       </w:r>
-      <w:commentRangeEnd w:id="46"/>
+      <w:commentRangeEnd w:id="45"/>
       <w:r>
         <w:rPr>
           <w:rStyle w:val="CommentReference"/>
           <w:color w:val="212120"/>
           <w:kern w:val="28"/>
         </w:rPr>
-        <w:commentReference w:id="46"/>
+        <w:commentReference w:id="45"/>
       </w:r>
       <w:r>
         <w:t xml:space="preserve"> to complete.</w:t>
@@ -4427,6 +4313,7 @@
         </w:numPr>
       </w:pPr>
       <w:r>
+        <w:lastRenderedPageBreak/>
         <w:t xml:space="preserve">On the </w:t>
       </w:r>
       <w:r>
@@ -4604,11 +4491,11 @@
       <w:pPr>
         <w:pStyle w:val="Heading3"/>
       </w:pPr>
-      <w:bookmarkStart w:id="47" w:name="sc1"/>
-      <w:bookmarkStart w:id="48" w:name="_Option_1:_Parameters"/>
-      <w:bookmarkStart w:id="49" w:name="_Toc535834997"/>
+      <w:bookmarkStart w:id="46" w:name="sc1"/>
+      <w:bookmarkStart w:id="47" w:name="_Option_1:_Parameters"/>
+      <w:bookmarkStart w:id="48" w:name="_Toc535834997"/>
+      <w:bookmarkEnd w:id="46"/>
       <w:bookmarkEnd w:id="47"/>
-      <w:bookmarkEnd w:id="48"/>
       <w:r>
         <w:t>Option 1</w:t>
       </w:r>
@@ -4624,9 +4511,9 @@
           <w:iCs/>
           <w:color w:val="212120"/>
         </w:rPr>
-        <w:commentReference w:id="50"/>
-      </w:r>
-      <w:bookmarkEnd w:id="49"/>
+        <w:commentReference w:id="49"/>
+      </w:r>
+      <w:bookmarkEnd w:id="48"/>
     </w:p>
     <w:p>
       <w:pPr>
@@ -4639,7 +4526,7 @@
           <w:szCs w:val="22"/>
         </w:rPr>
       </w:pPr>
-      <w:hyperlink r:id="rId52" w:history="1">
+      <w:hyperlink r:id="rId50" w:history="1">
         <w:r>
           <w:rPr>
             <w:rStyle w:val="Hyperlink"/>
@@ -4930,7 +4817,6 @@
               <w:pStyle w:val="Tabletext"/>
             </w:pPr>
             <w:r>
-              <w:lastRenderedPageBreak/>
               <w:t>Private s</w:t>
             </w:r>
             <w:r>
@@ -5313,6 +5199,7 @@
         <w:rPr>
           <w:i/>
         </w:rPr>
+        <w:lastRenderedPageBreak/>
         <w:t xml:space="preserve">Amazon EC2 </w:t>
       </w:r>
       <w:r>
@@ -5682,7 +5569,7 @@
       <w:r>
         <w:t xml:space="preserve">. For additional details, see the </w:t>
       </w:r>
-      <w:hyperlink r:id="rId53" w:history="1">
+      <w:hyperlink r:id="rId51" w:history="1">
         <w:r>
           <w:rPr>
             <w:rStyle w:val="Hyperlink"/>
@@ -5886,7 +5773,6 @@
               </w:rPr>
             </w:pPr>
             <w:r>
-              <w:lastRenderedPageBreak/>
               <w:t>Quick Start S3 key p</w:t>
             </w:r>
             <w:r>
@@ -5928,7 +5814,7 @@
             <w:r>
               <w:t>quickstart-</w:t>
             </w:r>
-            <w:commentRangeStart w:id="51"/>
+            <w:commentRangeStart w:id="50"/>
             <w:r>
               <w:t>&lt;company&gt;</w:t>
             </w:r>
@@ -5938,14 +5824,14 @@
             <w:r>
               <w:t>&lt;product&gt;</w:t>
             </w:r>
-            <w:commentRangeEnd w:id="51"/>
+            <w:commentRangeEnd w:id="50"/>
             <w:r>
               <w:rPr>
                 <w:rStyle w:val="CommentReference"/>
                 <w:rFonts w:cs="Times New Roman"/>
                 <w:color w:val="212120"/>
               </w:rPr>
-              <w:commentReference w:id="51"/>
+              <w:commentReference w:id="50"/>
             </w:r>
             <w:r>
               <w:t>/</w:t>
@@ -5970,7 +5856,7 @@
               </w:rPr>
               <w:t xml:space="preserve">The </w:t>
             </w:r>
-            <w:hyperlink r:id="rId54" w:history="1">
+            <w:hyperlink r:id="rId52" w:history="1">
               <w:r>
                 <w:rPr>
                   <w:rStyle w:val="Hyperlink"/>
@@ -6029,11 +5915,11 @@
       <w:pPr>
         <w:pStyle w:val="Heading3"/>
       </w:pPr>
-      <w:bookmarkStart w:id="52" w:name="sc2"/>
-      <w:bookmarkStart w:id="53" w:name="_Option_2:_Parameters"/>
-      <w:bookmarkStart w:id="54" w:name="_Toc535834998"/>
+      <w:bookmarkStart w:id="51" w:name="sc2"/>
+      <w:bookmarkStart w:id="52" w:name="_Option_2:_Parameters"/>
+      <w:bookmarkStart w:id="53" w:name="_Toc535834998"/>
+      <w:bookmarkEnd w:id="51"/>
       <w:bookmarkEnd w:id="52"/>
-      <w:bookmarkEnd w:id="53"/>
       <w:r>
         <w:t>Option 2: Parameters for deploying &lt;software&gt; into an existing VPC</w:t>
       </w:r>
@@ -6046,9 +5932,9 @@
           <w:iCs/>
           <w:color w:val="212120"/>
         </w:rPr>
-        <w:commentReference w:id="55"/>
-      </w:r>
-      <w:bookmarkEnd w:id="54"/>
+        <w:commentReference w:id="54"/>
+      </w:r>
+      <w:bookmarkEnd w:id="53"/>
     </w:p>
     <w:p>
       <w:pPr>
@@ -6057,7 +5943,7 @@
           <w:rStyle w:val="Hyperlink"/>
         </w:rPr>
       </w:pPr>
-      <w:hyperlink r:id="rId55" w:history="1">
+      <w:hyperlink r:id="rId53" w:history="1">
         <w:r>
           <w:rPr>
             <w:rStyle w:val="Hyperlink"/>
@@ -6312,6 +6198,7 @@
               <w:pStyle w:val="Tabletext"/>
             </w:pPr>
             <w:r>
+              <w:lastRenderedPageBreak/>
               <w:t>Private</w:t>
             </w:r>
             <w:r>
@@ -6767,7 +6654,6 @@
         <w:rPr>
           <w:i/>
         </w:rPr>
-        <w:lastRenderedPageBreak/>
         <w:t>AWS Quick Start configuration</w:t>
       </w:r>
       <w:r>
@@ -6794,7 +6680,7 @@
       <w:r>
         <w:t xml:space="preserve">We recommend that you keep the default settings for the following two parameters, unless you are customizing the Quick Start templates for your own deployment projects. Changing the settings of these parameters will automatically update code references to point to a new Quick Start location. For additional details, see the </w:t>
       </w:r>
-      <w:hyperlink r:id="rId56" w:history="1">
+      <w:hyperlink r:id="rId54" w:history="1">
         <w:r>
           <w:rPr>
             <w:rStyle w:val="Hyperlink"/>
@@ -7042,18 +6928,18 @@
             <w:r>
               <w:t>quickstart-</w:t>
             </w:r>
-            <w:commentRangeStart w:id="56"/>
+            <w:commentRangeStart w:id="55"/>
             <w:r>
               <w:t>&lt;company&gt;-&lt;product&gt;</w:t>
             </w:r>
-            <w:commentRangeEnd w:id="56"/>
+            <w:commentRangeEnd w:id="55"/>
             <w:r>
               <w:rPr>
                 <w:rStyle w:val="CommentReference"/>
                 <w:rFonts w:cs="Times New Roman"/>
                 <w:color w:val="212120"/>
               </w:rPr>
-              <w:commentReference w:id="56"/>
+              <w:commentReference w:id="55"/>
             </w:r>
             <w:r>
               <w:t>/</w:t>
@@ -7078,7 +6964,7 @@
               </w:rPr>
               <w:t xml:space="preserve">The </w:t>
             </w:r>
-            <w:hyperlink r:id="rId57" w:history="1">
+            <w:hyperlink r:id="rId55" w:history="1">
               <w:r>
                 <w:rPr>
                   <w:rStyle w:val="Hyperlink"/>
@@ -7148,7 +7034,7 @@
       <w:r>
         <w:t xml:space="preserve"> page, you can </w:t>
       </w:r>
-      <w:hyperlink r:id="rId58" w:history="1">
+      <w:hyperlink r:id="rId56" w:history="1">
         <w:r>
           <w:rPr>
             <w:rStyle w:val="Hyperlink"/>
@@ -7165,7 +7051,7 @@
       <w:r>
         <w:t xml:space="preserve"> and </w:t>
       </w:r>
-      <w:hyperlink r:id="rId59" w:history="1">
+      <w:hyperlink r:id="rId57" w:history="1">
         <w:r>
           <w:rPr>
             <w:rStyle w:val="Hyperlink"/>
@@ -7195,6 +7081,7 @@
         </w:numPr>
       </w:pPr>
       <w:r>
+        <w:lastRenderedPageBreak/>
         <w:t xml:space="preserve">On the </w:t>
       </w:r>
       <w:r>
@@ -7334,7 +7221,6 @@
         <w:rPr>
           <w:noProof/>
         </w:rPr>
-        <w:lastRenderedPageBreak/>
         <w:drawing>
           <wp:inline distT="0" distB="0" distL="0" distR="0" wp14:anchorId="154C2E3F" wp14:editId="4D30FAFA">
             <wp:extent cx="6172200" cy="3159650"/>
@@ -7353,7 +7239,7 @@
                     </pic:cNvPicPr>
                   </pic:nvPicPr>
                   <pic:blipFill>
-                    <a:blip r:embed="rId60">
+                    <a:blip r:embed="rId58">
                       <a:extLst>
                         <a:ext uri="{28A0092B-C50C-407E-A947-70E740481C1C}">
                           <a14:useLocalDpi xmlns:a14="http://schemas.microsoft.com/office/drawing/2010/main" val="0"/>
@@ -7411,14 +7297,14 @@
           <w:color w:val="212120"/>
           <w:kern w:val="28"/>
         </w:rPr>
-        <w:commentReference w:id="57"/>
+        <w:commentReference w:id="56"/>
       </w:r>
     </w:p>
     <w:p>
       <w:pPr>
         <w:pStyle w:val="Heading2"/>
       </w:pPr>
-      <w:bookmarkStart w:id="58" w:name="_Toc535834999"/>
+      <w:bookmarkStart w:id="57" w:name="_Toc535834999"/>
       <w:r>
         <w:t>Step 4</w:t>
       </w:r>
@@ -7428,29 +7314,29 @@
       <w:r>
         <w:t>Test the Deployment</w:t>
       </w:r>
-      <w:bookmarkEnd w:id="58"/>
+      <w:bookmarkEnd w:id="57"/>
     </w:p>
     <w:p>
       <w:pPr>
         <w:spacing w:after="400"/>
       </w:pPr>
-      <w:commentRangeStart w:id="59"/>
+      <w:commentRangeStart w:id="58"/>
       <w:r>
         <w:t>&lt;Lorem ipsum dolor sit amet, consectetur adipiscing elit, sed do eiusmod tempor incididunt ut labore et dolore magna aliqua.&gt;</w:t>
       </w:r>
-      <w:commentRangeEnd w:id="59"/>
+      <w:commentRangeEnd w:id="58"/>
       <w:r>
         <w:rPr>
           <w:rStyle w:val="CommentReference"/>
         </w:rPr>
-        <w:commentReference w:id="59"/>
+        <w:commentReference w:id="58"/>
       </w:r>
     </w:p>
     <w:p>
       <w:pPr>
         <w:pStyle w:val="Heading1"/>
       </w:pPr>
-      <w:bookmarkStart w:id="60" w:name="_Toc535835000"/>
+      <w:bookmarkStart w:id="59" w:name="_Toc535835000"/>
       <w:r>
         <w:t>Best practices for u</w:t>
       </w:r>
@@ -7469,44 +7355,45 @@
       <w:r>
         <w:t>on AWS</w:t>
       </w:r>
-      <w:bookmarkEnd w:id="60"/>
-    </w:p>
-    <w:p>
-      <w:commentRangeStart w:id="61"/>
+      <w:bookmarkEnd w:id="59"/>
+    </w:p>
+    <w:p>
+      <w:commentRangeStart w:id="60"/>
       <w:r>
         <w:t>&lt;Lorem ipsum dolor sit amet, consectetur adipiscing elit, sed do eiusmod tempor incididunt ut labore et dolore magna aliqua.&gt;</w:t>
       </w:r>
-      <w:commentRangeEnd w:id="61"/>
+      <w:commentRangeEnd w:id="60"/>
       <w:r>
         <w:rPr>
           <w:rStyle w:val="CommentReference"/>
         </w:rPr>
-        <w:commentReference w:id="61"/>
+        <w:commentReference w:id="60"/>
       </w:r>
     </w:p>
     <w:p>
       <w:pPr>
         <w:pStyle w:val="Heading1"/>
       </w:pPr>
-      <w:bookmarkStart w:id="62" w:name="_Toc481076941"/>
-      <w:bookmarkStart w:id="63" w:name="_Toc535835001"/>
-      <w:r>
+      <w:bookmarkStart w:id="61" w:name="_Toc481076941"/>
+      <w:bookmarkStart w:id="62" w:name="_Toc535835001"/>
+      <w:r>
+        <w:lastRenderedPageBreak/>
         <w:t>Security</w:t>
       </w:r>
+      <w:bookmarkEnd w:id="61"/>
       <w:bookmarkEnd w:id="62"/>
-      <w:bookmarkEnd w:id="63"/>
-    </w:p>
-    <w:p>
-      <w:commentRangeStart w:id="64"/>
+    </w:p>
+    <w:p>
+      <w:commentRangeStart w:id="63"/>
       <w:r>
         <w:t>&lt;Lorem ipsum dolor sit amet, consectetur adipiscing elit, sed do eiusmod tempor incididunt ut labore et dolore magna aliqua.&gt;</w:t>
       </w:r>
-      <w:commentRangeEnd w:id="64"/>
+      <w:commentRangeEnd w:id="63"/>
       <w:r>
         <w:rPr>
           <w:rStyle w:val="CommentReference"/>
         </w:rPr>
-        <w:commentReference w:id="64"/>
+        <w:commentReference w:id="63"/>
       </w:r>
       <w:r>
         <w:t xml:space="preserve"> </w:t>
@@ -7516,8 +7403,8 @@
       <w:pPr>
         <w:pStyle w:val="Heading1"/>
       </w:pPr>
-      <w:bookmarkStart w:id="65" w:name="_Toc535835002"/>
-      <w:commentRangeStart w:id="66"/>
+      <w:bookmarkStart w:id="64" w:name="_Toc535835002"/>
+      <w:commentRangeStart w:id="65"/>
       <w:r>
         <w:t>&lt;</w:t>
       </w:r>
@@ -7527,7 +7414,7 @@
       <w:r>
         <w:t>nformation&gt;</w:t>
       </w:r>
-      <w:bookmarkEnd w:id="65"/>
+      <w:bookmarkEnd w:id="64"/>
       <w:r>
         <w:t xml:space="preserve"> </w:t>
       </w:r>
@@ -7536,12 +7423,12 @@
       <w:r>
         <w:t>&lt;Lorem ipsum dolor sit amet, consectetur adipiscing elit, sed do eiusmod tempor incididunt ut labore et dolore magna aliqua.&gt;</w:t>
       </w:r>
-      <w:commentRangeEnd w:id="66"/>
+      <w:commentRangeEnd w:id="65"/>
       <w:r>
         <w:rPr>
           <w:rStyle w:val="CommentReference"/>
         </w:rPr>
-        <w:commentReference w:id="66"/>
+        <w:commentReference w:id="65"/>
       </w:r>
       <w:r>
         <w:t xml:space="preserve"> </w:t>
@@ -7551,9 +7438,8 @@
       <w:pPr>
         <w:pStyle w:val="Heading1"/>
       </w:pPr>
-      <w:bookmarkStart w:id="67" w:name="_Toc535835003"/>
-      <w:r>
-        <w:lastRenderedPageBreak/>
+      <w:bookmarkStart w:id="66" w:name="_Toc535835003"/>
+      <w:r>
         <w:t>FAQ</w:t>
       </w:r>
       <w:r>
@@ -7563,9 +7449,9 @@
           <w:bCs/>
           <w:color w:val="212120"/>
         </w:rPr>
-        <w:commentReference w:id="68"/>
-      </w:r>
-      <w:bookmarkEnd w:id="67"/>
+        <w:commentReference w:id="67"/>
+      </w:r>
+      <w:bookmarkEnd w:id="66"/>
     </w:p>
     <w:p>
       <w:pPr>
@@ -7644,7 +7530,7 @@
       <w:r>
         <w:t xml:space="preserve"> the issue. </w:t>
       </w:r>
-      <w:commentRangeStart w:id="69"/>
+      <w:commentRangeStart w:id="68"/>
       <w:r>
         <w:t>(</w:t>
       </w:r>
@@ -7678,12 +7564,12 @@
       <w:r>
         <w:t>.)</w:t>
       </w:r>
-      <w:commentRangeEnd w:id="69"/>
+      <w:commentRangeEnd w:id="68"/>
       <w:r>
         <w:rPr>
           <w:rStyle w:val="CommentReference"/>
         </w:rPr>
-        <w:commentReference w:id="69"/>
+        <w:commentReference w:id="68"/>
       </w:r>
     </w:p>
     <w:p>
@@ -7737,7 +7623,7 @@
       <w:r>
         <w:t xml:space="preserve">For additional information, see </w:t>
       </w:r>
-      <w:hyperlink r:id="rId61" w:history="1">
+      <w:hyperlink r:id="rId59" w:history="1">
         <w:r>
           <w:rPr>
             <w:rStyle w:val="Hyperlink"/>
@@ -7806,7 +7692,7 @@
       <w:r>
         <w:t xml:space="preserve"> For more information about AWS CloudFormation limits, see the </w:t>
       </w:r>
-      <w:hyperlink r:id="rId62" w:history="1">
+      <w:hyperlink r:id="rId60" w:history="1">
         <w:r>
           <w:rPr>
             <w:rStyle w:val="Hyperlink"/>
@@ -7822,11 +7708,12 @@
       <w:pPr>
         <w:pStyle w:val="Heading1"/>
       </w:pPr>
-      <w:bookmarkStart w:id="70" w:name="_Toc535835004"/>
-      <w:r>
+      <w:bookmarkStart w:id="69" w:name="_Toc535835004"/>
+      <w:r>
+        <w:lastRenderedPageBreak/>
         <w:t>Send us feedback</w:t>
       </w:r>
-      <w:bookmarkEnd w:id="70"/>
+      <w:bookmarkEnd w:id="69"/>
     </w:p>
     <w:p>
       <w:pPr>
@@ -7845,7 +7732,7 @@
       <w:r>
         <w:t xml:space="preserve"> section of the </w:t>
       </w:r>
-      <w:hyperlink r:id="rId63" w:history="1">
+      <w:hyperlink r:id="rId61" w:history="1">
         <w:r>
           <w:rPr>
             <w:rStyle w:val="Hyperlink"/>
@@ -7856,7 +7743,7 @@
       <w:r>
         <w:t xml:space="preserve"> for this Quick Start. If you’d like to submit code, please review the </w:t>
       </w:r>
-      <w:hyperlink r:id="rId64" w:history="1">
+      <w:hyperlink r:id="rId62" w:history="1">
         <w:r>
           <w:rPr>
             <w:rStyle w:val="Hyperlink"/>
@@ -7873,14 +7760,14 @@
       <w:pPr>
         <w:pStyle w:val="Heading1"/>
       </w:pPr>
-      <w:bookmarkStart w:id="71" w:name="_Toc535835005"/>
+      <w:bookmarkStart w:id="70" w:name="_Toc535835005"/>
       <w:r>
         <w:t>Additional r</w:t>
       </w:r>
       <w:r>
         <w:t>esources</w:t>
       </w:r>
-      <w:bookmarkEnd w:id="71"/>
+      <w:bookmarkEnd w:id="70"/>
     </w:p>
     <w:p>
       <w:pPr>
@@ -7889,8 +7776,8 @@
           <w:rStyle w:val="Run-inhead"/>
         </w:rPr>
       </w:pPr>
-      <w:bookmarkStart w:id="72" w:name="_Toc470792051"/>
-      <w:bookmarkStart w:id="73" w:name="_Toc470793187"/>
+      <w:bookmarkStart w:id="71" w:name="_Toc470792051"/>
+      <w:bookmarkStart w:id="72" w:name="_Toc470793187"/>
       <w:r>
         <w:rPr>
           <w:rStyle w:val="Run-inhead"/>
@@ -7942,7 +7829,7 @@
         </w:rPr>
         <w:fldChar w:fldCharType="end"/>
       </w:r>
-      <w:hyperlink r:id="rId65" w:history="1">
+      <w:hyperlink r:id="rId63" w:history="1">
         <w:r>
           <w:rPr>
             <w:rStyle w:val="Hyperlink"/>
@@ -7955,7 +7842,7 @@
       <w:pPr>
         <w:pStyle w:val="ListBullet"/>
       </w:pPr>
-      <w:hyperlink r:id="rId66" w:history="1">
+      <w:hyperlink r:id="rId64" w:history="1">
         <w:r>
           <w:rPr>
             <w:rStyle w:val="Hyperlink"/>
@@ -7976,14 +7863,13 @@
         <w:rPr>
           <w:rStyle w:val="Run-inhead"/>
         </w:rPr>
-        <w:lastRenderedPageBreak/>
         <w:t>AWS services</w:t>
       </w:r>
       <w:r>
         <w:rPr>
           <w:rStyle w:val="Run-inhead"/>
         </w:rPr>
-        <w:commentReference w:id="74"/>
+        <w:commentReference w:id="73"/>
       </w:r>
     </w:p>
     <w:p>
@@ -8013,7 +7899,7 @@
       <w:r>
         <w:fldChar w:fldCharType="end"/>
       </w:r>
-      <w:hyperlink r:id="rId67" w:history="1">
+      <w:hyperlink r:id="rId65" w:history="1">
         <w:r>
           <w:rPr>
             <w:rStyle w:val="Hyperlink"/>
@@ -8026,7 +7912,7 @@
       <w:pPr>
         <w:pStyle w:val="ListBullet"/>
       </w:pPr>
-      <w:hyperlink r:id="rId68" w:history="1">
+      <w:hyperlink r:id="rId66" w:history="1">
         <w:r>
           <w:rPr>
             <w:rStyle w:val="Hyperlink"/>
@@ -8039,7 +7925,7 @@
       <w:pPr>
         <w:pStyle w:val="ListBullet"/>
       </w:pPr>
-      <w:hyperlink r:id="rId69" w:history="1">
+      <w:hyperlink r:id="rId67" w:history="1">
         <w:r>
           <w:rPr>
             <w:rStyle w:val="Hyperlink"/>
@@ -8052,7 +7938,7 @@
       <w:pPr>
         <w:pStyle w:val="ListBullet"/>
       </w:pPr>
-      <w:hyperlink r:id="rId70" w:history="1">
+      <w:hyperlink r:id="rId68" w:history="1">
         <w:r>
           <w:rPr>
             <w:rStyle w:val="Hyperlink"/>
@@ -8068,7 +7954,7 @@
           <w:rStyle w:val="Run-inhead"/>
         </w:rPr>
       </w:pPr>
-      <w:commentRangeStart w:id="75"/>
+      <w:commentRangeStart w:id="74"/>
       <w:r>
         <w:rPr>
           <w:rStyle w:val="Run-inhead"/>
@@ -8083,12 +7969,12 @@
       <w:r>
         <w:t>&lt;link&gt;</w:t>
       </w:r>
-      <w:commentRangeEnd w:id="75"/>
+      <w:commentRangeEnd w:id="74"/>
       <w:r>
         <w:rPr>
           <w:rStyle w:val="CommentReference"/>
         </w:rPr>
-        <w:commentReference w:id="75"/>
+        <w:commentReference w:id="74"/>
       </w:r>
     </w:p>
     <w:p>
@@ -8116,7 +8002,7 @@
         <w:pStyle w:val="ListBullet"/>
         <w:spacing w:after="400"/>
       </w:pPr>
-      <w:hyperlink r:id="rId71" w:history="1">
+      <w:hyperlink r:id="rId69" w:history="1">
         <w:r>
           <w:rPr>
             <w:rStyle w:val="Hyperlink"/>
@@ -8129,7 +8015,7 @@
       <w:pPr>
         <w:pStyle w:val="Heading1"/>
       </w:pPr>
-      <w:bookmarkStart w:id="76" w:name="_Toc535835006"/>
+      <w:bookmarkStart w:id="75" w:name="_Toc535835006"/>
       <w:r>
         <w:t>D</w:t>
       </w:r>
@@ -8139,17 +8025,17 @@
       <w:r>
         <w:t>evisions</w:t>
       </w:r>
+      <w:bookmarkEnd w:id="71"/>
       <w:bookmarkEnd w:id="72"/>
-      <w:bookmarkEnd w:id="73"/>
       <w:r>
         <w:rPr>
           <w:rStyle w:val="CommentReference"/>
           <w:sz w:val="36"/>
           <w:szCs w:val="24"/>
         </w:rPr>
-        <w:commentReference w:id="77"/>
-      </w:r>
-      <w:bookmarkEnd w:id="76"/>
+        <w:commentReference w:id="76"/>
+      </w:r>
+      <w:bookmarkEnd w:id="75"/>
     </w:p>
     <w:tbl>
       <w:tblPr>
@@ -8246,18 +8132,18 @@
               <w:pStyle w:val="Tabletext"/>
               <w:cnfStyle w:val="000000000000" w:firstRow="0" w:lastRow="0" w:firstColumn="0" w:lastColumn="0" w:oddVBand="0" w:evenVBand="0" w:oddHBand="0" w:evenHBand="0" w:firstRowFirstColumn="0" w:firstRowLastColumn="0" w:lastRowFirstColumn="0" w:lastRowLastColumn="0"/>
             </w:pPr>
-            <w:commentRangeStart w:id="78"/>
+            <w:commentRangeStart w:id="77"/>
             <w:r>
               <w:t>&lt;Lorem ipsum dolor sit amet, consectetur adipiscing elit, sed do eiusmod tempor incididunt ut labore et dolore magna aliqua.&gt;</w:t>
             </w:r>
-            <w:commentRangeEnd w:id="78"/>
+            <w:commentRangeEnd w:id="77"/>
             <w:r>
               <w:rPr>
                 <w:rStyle w:val="CommentReference"/>
                 <w:rFonts w:cs="Times New Roman"/>
                 <w:color w:val="212120"/>
               </w:rPr>
-              <w:commentReference w:id="78"/>
+              <w:commentReference w:id="77"/>
             </w:r>
           </w:p>
         </w:tc>
@@ -8270,18 +8156,18 @@
               <w:pStyle w:val="Tabletext"/>
               <w:cnfStyle w:val="000000000000" w:firstRow="0" w:lastRow="0" w:firstColumn="0" w:lastColumn="0" w:oddVBand="0" w:evenVBand="0" w:oddHBand="0" w:evenHBand="0" w:firstRowFirstColumn="0" w:firstRowLastColumn="0" w:lastRowFirstColumn="0" w:lastRowLastColumn="0"/>
             </w:pPr>
-            <w:commentRangeStart w:id="79"/>
+            <w:commentRangeStart w:id="78"/>
             <w:r>
               <w:t>&lt;links to revised sections&gt;</w:t>
             </w:r>
-            <w:commentRangeEnd w:id="79"/>
+            <w:commentRangeEnd w:id="78"/>
             <w:r>
               <w:rPr>
                 <w:rStyle w:val="CommentReference"/>
                 <w:rFonts w:cs="Times New Roman"/>
                 <w:color w:val="212120"/>
               </w:rPr>
-              <w:commentReference w:id="79"/>
+              <w:commentReference w:id="78"/>
             </w:r>
           </w:p>
         </w:tc>
@@ -8478,7 +8364,7 @@
                               </w:rPr>
                               <w:t xml:space="preserve">The software included with this paper is licensed under the Apache License, Version 2.0 (the "License"). You may not use this file except in compliance with the License. A copy of the License is located at </w:t>
                             </w:r>
-                            <w:hyperlink r:id="rId72" w:history="1">
+                            <w:hyperlink r:id="rId70" w:history="1">
                               <w:r>
                                 <w:rPr>
                                   <w:rStyle w:val="Hyperlink"/>
@@ -8610,7 +8496,7 @@
                         </w:rPr>
                         <w:t xml:space="preserve">The software included with this paper is licensed under the Apache License, Version 2.0 (the "License"). You may not use this file except in compliance with the License. A copy of the License is located at </w:t>
                       </w:r>
-                      <w:hyperlink r:id="rId73" w:history="1">
+                      <w:hyperlink r:id="rId71" w:history="1">
                         <w:r>
                           <w:rPr>
                             <w:rStyle w:val="Hyperlink"/>
@@ -8670,13 +8556,13 @@
       <w:pPr>
         <w:pStyle w:val="Heading1"/>
       </w:pPr>
-      <w:bookmarkStart w:id="80" w:name="_Toc520198282"/>
-      <w:bookmarkStart w:id="81" w:name="_Toc535319520"/>
-      <w:bookmarkStart w:id="82" w:name="_Toc535319669"/>
-      <w:bookmarkStart w:id="83" w:name="_Toc535595587"/>
-      <w:bookmarkStart w:id="84" w:name="_Toc535595929"/>
-      <w:bookmarkStart w:id="85" w:name="_Toc535595971"/>
-      <w:bookmarkStart w:id="86" w:name="_Toc535835007"/>
+      <w:bookmarkStart w:id="79" w:name="_Toc520198282"/>
+      <w:bookmarkStart w:id="80" w:name="_Toc535319520"/>
+      <w:bookmarkStart w:id="81" w:name="_Toc535319669"/>
+      <w:bookmarkStart w:id="82" w:name="_Toc535595587"/>
+      <w:bookmarkStart w:id="83" w:name="_Toc535595929"/>
+      <w:bookmarkStart w:id="84" w:name="_Toc535595971"/>
+      <w:bookmarkStart w:id="85" w:name="_Toc535835007"/>
       <w:r>
         <w:lastRenderedPageBreak/>
         <w:t>Style G</w:t>
@@ -8684,40 +8570,40 @@
       <w:r>
         <w:t>uide</w:t>
       </w:r>
+      <w:bookmarkEnd w:id="79"/>
       <w:bookmarkEnd w:id="80"/>
       <w:bookmarkEnd w:id="81"/>
       <w:bookmarkEnd w:id="82"/>
       <w:bookmarkEnd w:id="83"/>
       <w:bookmarkEnd w:id="84"/>
       <w:bookmarkEnd w:id="85"/>
+    </w:p>
+    <w:p>
+      <w:r>
+        <w:t>Delete this section after following these guidelines.</w:t>
+      </w:r>
+    </w:p>
+    <w:p>
+      <w:pPr>
+        <w:pStyle w:val="Heading2"/>
+      </w:pPr>
+      <w:bookmarkStart w:id="86" w:name="_Toc520198283"/>
+      <w:bookmarkStart w:id="87" w:name="_Toc535319521"/>
+      <w:bookmarkStart w:id="88" w:name="_Toc535319670"/>
+      <w:bookmarkStart w:id="89" w:name="_Toc535595588"/>
+      <w:bookmarkStart w:id="90" w:name="_Toc535595930"/>
+      <w:bookmarkStart w:id="91" w:name="_Toc535595972"/>
+      <w:bookmarkStart w:id="92" w:name="_Toc535835008"/>
+      <w:r>
+        <w:t>Terminology and usage</w:t>
+      </w:r>
       <w:bookmarkEnd w:id="86"/>
-    </w:p>
-    <w:p>
-      <w:r>
-        <w:t>Delete this section after following these guidelines.</w:t>
-      </w:r>
-    </w:p>
-    <w:p>
-      <w:pPr>
-        <w:pStyle w:val="Heading2"/>
-      </w:pPr>
-      <w:bookmarkStart w:id="87" w:name="_Toc520198283"/>
-      <w:bookmarkStart w:id="88" w:name="_Toc535319521"/>
-      <w:bookmarkStart w:id="89" w:name="_Toc535319670"/>
-      <w:bookmarkStart w:id="90" w:name="_Toc535595588"/>
-      <w:bookmarkStart w:id="91" w:name="_Toc535595930"/>
-      <w:bookmarkStart w:id="92" w:name="_Toc535595972"/>
-      <w:bookmarkStart w:id="93" w:name="_Toc535835008"/>
-      <w:r>
-        <w:t>Terminology and usage</w:t>
-      </w:r>
       <w:bookmarkEnd w:id="87"/>
       <w:bookmarkEnd w:id="88"/>
       <w:bookmarkEnd w:id="89"/>
       <w:bookmarkEnd w:id="90"/>
       <w:bookmarkEnd w:id="91"/>
       <w:bookmarkEnd w:id="92"/>
-      <w:bookmarkEnd w:id="93"/>
     </w:p>
     <w:p>
       <w:pPr>
@@ -8726,7 +8612,7 @@
       <w:r>
         <w:t xml:space="preserve">For a word list and usage guidelines for AWS content, see the </w:t>
       </w:r>
-      <w:hyperlink r:id="rId74" w:history="1">
+      <w:hyperlink r:id="rId72" w:history="1">
         <w:r>
           <w:rPr>
             <w:rStyle w:val="Hyperlink"/>
@@ -8755,7 +8641,7 @@
       <w:r>
         <w:t xml:space="preserve">For AWS service names and allowed variations, see the </w:t>
       </w:r>
-      <w:hyperlink r:id="rId75" w:history="1">
+      <w:hyperlink r:id="rId73" w:history="1">
         <w:r>
           <w:rPr>
             <w:rStyle w:val="Hyperlink"/>
@@ -8783,23 +8669,23 @@
       <w:pPr>
         <w:pStyle w:val="Heading2"/>
       </w:pPr>
-      <w:bookmarkStart w:id="94" w:name="_Toc520198284"/>
-      <w:bookmarkStart w:id="95" w:name="_Toc535319522"/>
-      <w:bookmarkStart w:id="96" w:name="_Toc535319671"/>
-      <w:bookmarkStart w:id="97" w:name="_Toc535595589"/>
-      <w:bookmarkStart w:id="98" w:name="_Toc535595931"/>
-      <w:bookmarkStart w:id="99" w:name="_Toc535595973"/>
-      <w:bookmarkStart w:id="100" w:name="_Toc535835009"/>
+      <w:bookmarkStart w:id="93" w:name="_Toc520198284"/>
+      <w:bookmarkStart w:id="94" w:name="_Toc535319522"/>
+      <w:bookmarkStart w:id="95" w:name="_Toc535319671"/>
+      <w:bookmarkStart w:id="96" w:name="_Toc535595589"/>
+      <w:bookmarkStart w:id="97" w:name="_Toc535595931"/>
+      <w:bookmarkStart w:id="98" w:name="_Toc535595973"/>
+      <w:bookmarkStart w:id="99" w:name="_Toc535835009"/>
       <w:r>
         <w:t>Bullet lists</w:t>
       </w:r>
+      <w:bookmarkEnd w:id="93"/>
       <w:bookmarkEnd w:id="94"/>
       <w:bookmarkEnd w:id="95"/>
       <w:bookmarkEnd w:id="96"/>
       <w:bookmarkEnd w:id="97"/>
       <w:bookmarkEnd w:id="98"/>
       <w:bookmarkEnd w:id="99"/>
-      <w:bookmarkEnd w:id="100"/>
     </w:p>
     <w:p>
       <w:pPr>
@@ -8887,26 +8773,26 @@
       <w:pPr>
         <w:pStyle w:val="Heading2"/>
       </w:pPr>
-      <w:bookmarkStart w:id="101" w:name="_Toc520198285"/>
-      <w:bookmarkStart w:id="102" w:name="_Toc535319523"/>
-      <w:bookmarkStart w:id="103" w:name="_Toc535319672"/>
-      <w:bookmarkStart w:id="104" w:name="_Toc535595590"/>
-      <w:bookmarkStart w:id="105" w:name="_Toc535595932"/>
-      <w:bookmarkStart w:id="106" w:name="_Toc535595974"/>
-      <w:bookmarkStart w:id="107" w:name="_Toc535835010"/>
+      <w:bookmarkStart w:id="100" w:name="_Toc520198285"/>
+      <w:bookmarkStart w:id="101" w:name="_Toc535319523"/>
+      <w:bookmarkStart w:id="102" w:name="_Toc535319672"/>
+      <w:bookmarkStart w:id="103" w:name="_Toc535595590"/>
+      <w:bookmarkStart w:id="104" w:name="_Toc535595932"/>
+      <w:bookmarkStart w:id="105" w:name="_Toc535595974"/>
+      <w:bookmarkStart w:id="106" w:name="_Toc535835010"/>
       <w:r>
         <w:t>Numbered lists for p</w:t>
       </w:r>
       <w:r>
         <w:t>rocedures</w:t>
       </w:r>
+      <w:bookmarkEnd w:id="100"/>
       <w:bookmarkEnd w:id="101"/>
       <w:bookmarkEnd w:id="102"/>
       <w:bookmarkEnd w:id="103"/>
       <w:bookmarkEnd w:id="104"/>
       <w:bookmarkEnd w:id="105"/>
       <w:bookmarkEnd w:id="106"/>
-      <w:bookmarkEnd w:id="107"/>
     </w:p>
     <w:p>
       <w:pPr>
@@ -9034,13 +8920,13 @@
       <w:pPr>
         <w:pStyle w:val="Heading2"/>
       </w:pPr>
-      <w:bookmarkStart w:id="108" w:name="_Toc520198286"/>
-      <w:bookmarkStart w:id="109" w:name="_Toc535319524"/>
-      <w:bookmarkStart w:id="110" w:name="_Toc535319673"/>
-      <w:bookmarkStart w:id="111" w:name="_Toc535595591"/>
-      <w:bookmarkStart w:id="112" w:name="_Toc535595933"/>
-      <w:bookmarkStart w:id="113" w:name="_Toc535595975"/>
-      <w:bookmarkStart w:id="114" w:name="_Toc535835011"/>
+      <w:bookmarkStart w:id="107" w:name="_Toc520198286"/>
+      <w:bookmarkStart w:id="108" w:name="_Toc535319524"/>
+      <w:bookmarkStart w:id="109" w:name="_Toc535319673"/>
+      <w:bookmarkStart w:id="110" w:name="_Toc535595591"/>
+      <w:bookmarkStart w:id="111" w:name="_Toc535595933"/>
+      <w:bookmarkStart w:id="112" w:name="_Toc535595975"/>
+      <w:bookmarkStart w:id="113" w:name="_Toc535835011"/>
       <w:r>
         <w:lastRenderedPageBreak/>
         <w:t xml:space="preserve">Tips, notes, </w:t>
@@ -9054,63 +8940,63 @@
       <w:r>
         <w:t>arnings</w:t>
       </w:r>
+      <w:bookmarkEnd w:id="107"/>
       <w:bookmarkEnd w:id="108"/>
       <w:bookmarkEnd w:id="109"/>
       <w:bookmarkEnd w:id="110"/>
       <w:bookmarkEnd w:id="111"/>
       <w:bookmarkEnd w:id="112"/>
       <w:bookmarkEnd w:id="113"/>
+    </w:p>
+    <w:p>
+      <w:pPr>
+        <w:widowControl w:val="0"/>
+      </w:pPr>
+      <w:r>
+        <w:t xml:space="preserve">Use the </w:t>
+      </w:r>
+      <w:r>
+        <w:rPr>
+          <w:b/>
+        </w:rPr>
+        <w:t>Note</w:t>
+      </w:r>
+      <w:r>
+        <w:t xml:space="preserve"> style, which provides the following formatting.</w:t>
+      </w:r>
+      <w:r>
+        <w:t xml:space="preserve"> </w:t>
+      </w:r>
+      <w:r>
+        <w:t>Change “Note” to “Tip” or “Warning” as needed.</w:t>
+      </w:r>
+    </w:p>
+    <w:p>
+      <w:pPr>
+        <w:pStyle w:val="Note"/>
+      </w:pPr>
+      <w:r>
+        <w:rPr>
+          <w:b/>
+        </w:rPr>
+        <w:t>Note</w:t>
+      </w:r>
+      <w:r>
+        <w:t xml:space="preserve">     </w:t>
+      </w:r>
+      <w:r>
+        <w:t>You are responsible for all costs incurred by your use of the AWS services used while running this Quick Start Reference Deployment. See the pricing pages of the specific AWS services you will be using for full details.</w:t>
+      </w:r>
+    </w:p>
+    <w:p>
+      <w:pPr>
+        <w:pStyle w:val="Heading2"/>
+      </w:pPr>
+      <w:bookmarkStart w:id="114" w:name="_Toc535835012"/>
+      <w:r>
+        <w:t>Graphics</w:t>
+      </w:r>
       <w:bookmarkEnd w:id="114"/>
-    </w:p>
-    <w:p>
-      <w:pPr>
-        <w:widowControl w:val="0"/>
-      </w:pPr>
-      <w:r>
-        <w:t xml:space="preserve">Use the </w:t>
-      </w:r>
-      <w:r>
-        <w:rPr>
-          <w:b/>
-        </w:rPr>
-        <w:t>Note</w:t>
-      </w:r>
-      <w:r>
-        <w:t xml:space="preserve"> style, which provides the following formatting.</w:t>
-      </w:r>
-      <w:r>
-        <w:t xml:space="preserve"> </w:t>
-      </w:r>
-      <w:r>
-        <w:t>Change “Note” to “Tip” or “Warning” as needed.</w:t>
-      </w:r>
-    </w:p>
-    <w:p>
-      <w:pPr>
-        <w:pStyle w:val="Note"/>
-      </w:pPr>
-      <w:r>
-        <w:rPr>
-          <w:b/>
-        </w:rPr>
-        <w:t>Note</w:t>
-      </w:r>
-      <w:r>
-        <w:t xml:space="preserve">     </w:t>
-      </w:r>
-      <w:r>
-        <w:t>You are responsible for all costs incurred by your use of the AWS services used while running this Quick Start Reference Deployment. See the pricing pages of the specific AWS services you will be using for full details.</w:t>
-      </w:r>
-    </w:p>
-    <w:p>
-      <w:pPr>
-        <w:pStyle w:val="Heading2"/>
-      </w:pPr>
-      <w:bookmarkStart w:id="115" w:name="_Toc535835012"/>
-      <w:r>
-        <w:t>Graphics</w:t>
-      </w:r>
-      <w:bookmarkEnd w:id="115"/>
     </w:p>
     <w:p>
       <w:pPr>
@@ -9184,7 +9070,7 @@
       <w:r>
         <w:t xml:space="preserve"> </w:t>
       </w:r>
-      <w:hyperlink r:id="rId76" w:history="1">
+      <w:hyperlink r:id="rId74" w:history="1">
         <w:r>
           <w:rPr>
             <w:rStyle w:val="Hyperlink"/>
@@ -9198,7 +9084,7 @@
       <w:r>
         <w:t xml:space="preserve"> and the </w:t>
       </w:r>
-      <w:hyperlink r:id="rId77" w:history="1">
+      <w:hyperlink r:id="rId75" w:history="1">
         <w:r>
           <w:rPr>
             <w:rStyle w:val="Hyperlink"/>
@@ -9301,7 +9187,7 @@
       <w:r>
         <w:t xml:space="preserve">For detailed guidelines, see </w:t>
       </w:r>
-      <w:hyperlink r:id="rId78" w:history="1">
+      <w:hyperlink r:id="rId76" w:history="1">
         <w:r>
           <w:rPr>
             <w:rStyle w:val="Hyperlink"/>
@@ -9326,24 +9212,24 @@
       <w:pPr>
         <w:pStyle w:val="Heading2"/>
       </w:pPr>
-      <w:bookmarkStart w:id="116" w:name="_Toc520198288"/>
-      <w:bookmarkStart w:id="117" w:name="_Toc535319526"/>
-      <w:bookmarkStart w:id="118" w:name="_Toc535319675"/>
-      <w:bookmarkStart w:id="119" w:name="_Toc535595593"/>
-      <w:bookmarkStart w:id="120" w:name="_Toc535595935"/>
-      <w:bookmarkStart w:id="121" w:name="_Toc535595977"/>
-      <w:bookmarkStart w:id="122" w:name="_Toc535835013"/>
+      <w:bookmarkStart w:id="115" w:name="_Toc520198288"/>
+      <w:bookmarkStart w:id="116" w:name="_Toc535319526"/>
+      <w:bookmarkStart w:id="117" w:name="_Toc535319675"/>
+      <w:bookmarkStart w:id="118" w:name="_Toc535595593"/>
+      <w:bookmarkStart w:id="119" w:name="_Toc535595935"/>
+      <w:bookmarkStart w:id="120" w:name="_Toc535595977"/>
+      <w:bookmarkStart w:id="121" w:name="_Toc535835013"/>
       <w:r>
         <w:lastRenderedPageBreak/>
         <w:t>Tables</w:t>
       </w:r>
+      <w:bookmarkEnd w:id="115"/>
       <w:bookmarkEnd w:id="116"/>
       <w:bookmarkEnd w:id="117"/>
       <w:bookmarkEnd w:id="118"/>
       <w:bookmarkEnd w:id="119"/>
       <w:bookmarkEnd w:id="120"/>
       <w:bookmarkEnd w:id="121"/>
-      <w:bookmarkEnd w:id="122"/>
     </w:p>
     <w:p>
       <w:pPr>
@@ -9845,23 +9731,23 @@
       <w:pPr>
         <w:pStyle w:val="Heading2"/>
       </w:pPr>
-      <w:bookmarkStart w:id="123" w:name="_Toc520198289"/>
-      <w:bookmarkStart w:id="124" w:name="_Toc535319527"/>
-      <w:bookmarkStart w:id="125" w:name="_Toc535319676"/>
-      <w:bookmarkStart w:id="126" w:name="_Toc535595594"/>
-      <w:bookmarkStart w:id="127" w:name="_Toc535595936"/>
-      <w:bookmarkStart w:id="128" w:name="_Toc535595978"/>
-      <w:bookmarkStart w:id="129" w:name="_Toc535835014"/>
+      <w:bookmarkStart w:id="122" w:name="_Toc520198289"/>
+      <w:bookmarkStart w:id="123" w:name="_Toc535319527"/>
+      <w:bookmarkStart w:id="124" w:name="_Toc535319676"/>
+      <w:bookmarkStart w:id="125" w:name="_Toc535595594"/>
+      <w:bookmarkStart w:id="126" w:name="_Toc535595936"/>
+      <w:bookmarkStart w:id="127" w:name="_Toc535595978"/>
+      <w:bookmarkStart w:id="128" w:name="_Toc535835014"/>
       <w:r>
         <w:t>References</w:t>
       </w:r>
+      <w:bookmarkEnd w:id="122"/>
       <w:bookmarkEnd w:id="123"/>
       <w:bookmarkEnd w:id="124"/>
       <w:bookmarkEnd w:id="125"/>
       <w:bookmarkEnd w:id="126"/>
       <w:bookmarkEnd w:id="127"/>
       <w:bookmarkEnd w:id="128"/>
-      <w:bookmarkEnd w:id="129"/>
     </w:p>
     <w:p>
       <w:pPr>
@@ -9907,7 +9793,7 @@
         </w:rPr>
         <w:t xml:space="preserve">reate a </w:t>
       </w:r>
-      <w:hyperlink r:id="rId79" w:history="1">
+      <w:hyperlink r:id="rId77" w:history="1">
         <w:r>
           <w:rPr>
             <w:rStyle w:val="Hyperlink"/>
@@ -9973,23 +9859,23 @@
       <w:pPr>
         <w:pStyle w:val="Heading2"/>
       </w:pPr>
-      <w:bookmarkStart w:id="130" w:name="_Toc520198290"/>
-      <w:bookmarkStart w:id="131" w:name="_Toc535319528"/>
-      <w:bookmarkStart w:id="132" w:name="_Toc535319677"/>
-      <w:bookmarkStart w:id="133" w:name="_Toc535595595"/>
-      <w:bookmarkStart w:id="134" w:name="_Toc535595937"/>
-      <w:bookmarkStart w:id="135" w:name="_Toc535595979"/>
-      <w:bookmarkStart w:id="136" w:name="_Toc535835015"/>
+      <w:bookmarkStart w:id="129" w:name="_Toc520198290"/>
+      <w:bookmarkStart w:id="130" w:name="_Toc535319528"/>
+      <w:bookmarkStart w:id="131" w:name="_Toc535319677"/>
+      <w:bookmarkStart w:id="132" w:name="_Toc535595595"/>
+      <w:bookmarkStart w:id="133" w:name="_Toc535595937"/>
+      <w:bookmarkStart w:id="134" w:name="_Toc535595979"/>
+      <w:bookmarkStart w:id="135" w:name="_Toc535835015"/>
       <w:r>
         <w:t>Code</w:t>
       </w:r>
+      <w:bookmarkEnd w:id="129"/>
       <w:bookmarkEnd w:id="130"/>
       <w:bookmarkEnd w:id="131"/>
       <w:bookmarkEnd w:id="132"/>
       <w:bookmarkEnd w:id="133"/>
       <w:bookmarkEnd w:id="134"/>
       <w:bookmarkEnd w:id="135"/>
-      <w:bookmarkEnd w:id="136"/>
     </w:p>
     <w:p>
       <w:r>
@@ -10106,10 +9992,10 @@
       </w:r>
     </w:p>
     <w:sectPr>
-      <w:headerReference w:type="default" r:id="rId80"/>
-      <w:footerReference w:type="default" r:id="rId81"/>
-      <w:headerReference w:type="first" r:id="rId82"/>
-      <w:footerReference w:type="first" r:id="rId83"/>
+      <w:headerReference w:type="default" r:id="rId78"/>
+      <w:footerReference w:type="default" r:id="rId79"/>
+      <w:headerReference w:type="first" r:id="rId80"/>
+      <w:footerReference w:type="first" r:id="rId81"/>
       <w:type w:val="continuous"/>
       <w:pgSz w:w="12240" w:h="15840" w:code="1"/>
       <w:pgMar w:top="1440" w:right="1080" w:bottom="1440" w:left="1440" w:header="720" w:footer="720" w:gutter="0"/>
@@ -10123,7 +10009,7 @@
 
 <file path=word/comments.xml><?xml version="1.0" encoding="utf-8"?>
 <w:comments xmlns:wpc="http://schemas.microsoft.com/office/word/2010/wordprocessingCanvas" xmlns:cx="http://schemas.microsoft.com/office/drawing/2014/chartex" xmlns:cx1="http://schemas.microsoft.com/office/drawing/2015/9/8/chartex" xmlns:mc="http://schemas.openxmlformats.org/markup-compatibility/2006" xmlns:o="urn:schemas-microsoft-com:office:office" xmlns:r="http://schemas.openxmlformats.org/officeDocument/2006/relationships" xmlns:m="http://schemas.openxmlformats.org/officeDocument/2006/math" xmlns:v="urn:schemas-microsoft-com:vml" xmlns:wp14="http://schemas.microsoft.com/office/word/2010/wordprocessingDrawing" xmlns:wp="http://schemas.openxmlformats.org/drawingml/2006/wordprocessingDrawing" xmlns:w10="urn:schemas-microsoft-com:office:word" xmlns:w="http://schemas.openxmlformats.org/wordprocessingml/2006/main" xmlns:w14="http://schemas.microsoft.com/office/word/2010/wordml" xmlns:w15="http://schemas.microsoft.com/office/word/2012/wordml" xmlns:w16se="http://schemas.microsoft.com/office/word/2015/wordml/symex" xmlns:wpg="http://schemas.microsoft.com/office/word/2010/wordprocessingGroup" xmlns:wpi="http://schemas.microsoft.com/office/word/2010/wordprocessingInk" xmlns:wne="http://schemas.microsoft.com/office/word/2006/wordml" xmlns:wps="http://schemas.microsoft.com/office/word/2010/wordprocessingShape" mc:Ignorable="w14 w15 w16se wp14">
-  <w:comment w:id="1" w:author="Instructions:" w:date="2019-01-18T11:43:00Z" w:initials="HS">
+  <w:comment w:id="0" w:author="Instructions:" w:date="2019-01-18T11:43:00Z" w:initials="HS">
     <w:p>
       <w:pPr>
         <w:pStyle w:val="CommentText"/>
@@ -10152,7 +10038,7 @@
       </w:r>
     </w:p>
   </w:comment>
-  <w:comment w:id="2" w:author="Instructions:" w:date="2019-01-18T11:42:00Z" w:initials="HS">
+  <w:comment w:id="1" w:author="Instructions:" w:date="2019-01-18T11:42:00Z" w:initials="HS">
     <w:p>
       <w:pPr>
         <w:pStyle w:val="CommentText"/>
@@ -10181,7 +10067,7 @@
       </w:r>
     </w:p>
   </w:comment>
-  <w:comment w:id="5" w:author="Instructions:" w:date="2019-01-18T11:44:00Z" w:initials="HS">
+  <w:comment w:id="4" w:author="Instructions:" w:date="2019-01-18T11:44:00Z" w:initials="HS">
     <w:p>
       <w:pPr>
         <w:pStyle w:val="CommentText"/>
@@ -10197,7 +10083,7 @@
       </w:r>
     </w:p>
   </w:comment>
-  <w:comment w:id="8" w:author="Instructions:" w:date="2019-01-18T11:46:00Z" w:initials="HS">
+  <w:comment w:id="7" w:author="Instructions:" w:date="2019-01-18T11:46:00Z" w:initials="HS">
     <w:p>
       <w:pPr>
         <w:pStyle w:val="CommentText"/>
@@ -10213,7 +10099,7 @@
       </w:r>
     </w:p>
   </w:comment>
-  <w:comment w:id="11" w:author="Instructions:" w:date="2019-01-18T11:56:00Z" w:initials="HS">
+  <w:comment w:id="10" w:author="Instructions:" w:date="2019-01-18T11:56:00Z" w:initials="HS">
     <w:p>
       <w:pPr>
         <w:pStyle w:val="CommentText"/>
@@ -10235,6 +10121,35 @@
           <w:color w:val="auto"/>
         </w:rPr>
         <w:t>. Include the benefits of using the software on AWS, and provide details on usage scenarios.</w:t>
+      </w:r>
+    </w:p>
+  </w:comment>
+  <w:comment w:id="12" w:author="Instructions:" w:date="2019-01-18T12:21:00Z" w:initials="HS">
+    <w:p>
+      <w:pPr>
+        <w:pStyle w:val="CommentText"/>
+      </w:pPr>
+      <w:r>
+        <w:rPr>
+          <w:rStyle w:val="CommentReference"/>
+        </w:rPr>
+        <w:annotationRef/>
+      </w:r>
+      <w:r>
+        <w:t xml:space="preserve">Include details about the license and how they can sign up. If no license is required, clarify that. </w:t>
+      </w:r>
+    </w:p>
+    <w:p>
+      <w:pPr>
+        <w:pStyle w:val="CommentText"/>
+      </w:pPr>
+    </w:p>
+    <w:p>
+      <w:pPr>
+        <w:pStyle w:val="CommentText"/>
+      </w:pPr>
+      <w:r>
+        <w:t>These two paragraphs provide an example of the details you can provide. Provide links as appropriate.</w:t>
       </w:r>
     </w:p>
   </w:comment>
@@ -10250,40 +10165,11 @@
         <w:annotationRef/>
       </w:r>
       <w:r>
-        <w:t xml:space="preserve">Include details about the license and how they can sign up. If no license is required, clarify that. </w:t>
-      </w:r>
-    </w:p>
-    <w:p>
-      <w:pPr>
-        <w:pStyle w:val="CommentText"/>
-      </w:pPr>
-    </w:p>
-    <w:p>
-      <w:pPr>
-        <w:pStyle w:val="CommentText"/>
-      </w:pPr>
-      <w:r>
-        <w:t>These two paragraphs provide an example of the details you can provide. Provide links as appropriate.</w:t>
+        <w:t>Or, if the deployment uses an AMI, update this paragraph. If it doesn’t, remove the paragraph.</w:t>
       </w:r>
     </w:p>
   </w:comment>
-  <w:comment w:id="14" w:author="Instructions:" w:date="2019-01-18T12:21:00Z" w:initials="HS">
-    <w:p>
-      <w:pPr>
-        <w:pStyle w:val="CommentText"/>
-      </w:pPr>
-      <w:r>
-        <w:rPr>
-          <w:rStyle w:val="CommentReference"/>
-        </w:rPr>
-        <w:annotationRef/>
-      </w:r>
-      <w:r>
-        <w:t>Or, if the deployment uses an AMI, update this paragraph. If it doesn’t, remove the paragraph.</w:t>
-      </w:r>
-    </w:p>
-  </w:comment>
-  <w:comment w:id="16" w:author="Instructions:" w:date="2019-01-18T13:31:00Z" w:initials="HS">
+  <w:comment w:id="15" w:author="Instructions:" w:date="2019-01-18T13:31:00Z" w:initials="HS">
     <w:p>
       <w:pPr>
         <w:pStyle w:val="CommentText"/>
@@ -10323,6 +10209,22 @@
       </w:r>
     </w:p>
   </w:comment>
+  <w:comment w:id="16" w:author="Instructions:" w:date="2019-01-18T13:32:00Z" w:initials="HS">
+    <w:p>
+      <w:pPr>
+        <w:pStyle w:val="CommentText"/>
+      </w:pPr>
+      <w:r>
+        <w:rPr>
+          <w:rStyle w:val="CommentReference"/>
+        </w:rPr>
+        <w:annotationRef/>
+      </w:r>
+      <w:r>
+        <w:t>Revise the bulleted list as necessary, making sure that it matches your architecture diagram.</w:t>
+      </w:r>
+    </w:p>
+  </w:comment>
   <w:comment w:id="17" w:author="Instructions:" w:date="2019-01-18T13:32:00Z" w:initials="HS">
     <w:p>
       <w:pPr>
@@ -10335,11 +10237,11 @@
         <w:annotationRef/>
       </w:r>
       <w:r>
-        <w:t>Revise the bulleted list as necessary, making sure that it matches your architecture diagram.</w:t>
+        <w:t>Add bullet points for any additional components that are included in the deployment. Make sure that the additional components are also represented in the architecture diagram.</w:t>
       </w:r>
     </w:p>
   </w:comment>
-  <w:comment w:id="18" w:author="Instructions:" w:date="2019-01-18T13:32:00Z" w:initials="HS">
+  <w:comment w:id="25" w:author="Instructions:" w:date="2019-01-18T13:38:00Z" w:initials="HS">
     <w:p>
       <w:pPr>
         <w:pStyle w:val="CommentText"/>
@@ -10351,11 +10253,11 @@
         <w:annotationRef/>
       </w:r>
       <w:r>
-        <w:t>Add bullet points for any additional components that are included in the deployment. Make sure that the additional components are also represented in the architecture diagram.</w:t>
+        <w:t>Describe or link to specific knowledge requirements; for example: “familiarity with basic concepts in the areas of networking, database operations, and data encryption” or “familiarity with &lt;software&gt;.”</w:t>
       </w:r>
     </w:p>
   </w:comment>
-  <w:comment w:id="26" w:author="Instructions:" w:date="2019-01-18T13:38:00Z" w:initials="HS">
+  <w:comment w:id="29" w:author="Instructions:" w:date="2019-01-18T15:40:00Z" w:initials="HS">
     <w:p>
       <w:pPr>
         <w:pStyle w:val="CommentText"/>
@@ -10367,11 +10269,88 @@
         <w:annotationRef/>
       </w:r>
       <w:r>
-        <w:t>Describe or link to specific knowledge requirements; for example: “familiarity with basic concepts in the areas of networking, database operations, and data encryption” or “familiarity with &lt;software&gt;.”</w:t>
+        <w:rPr>
+          <w:color w:val="auto"/>
+        </w:rPr>
+        <w:t xml:space="preserve">In this section, include </w:t>
+      </w:r>
+      <w:r>
+        <w:rPr>
+          <w:color w:val="auto"/>
+        </w:rPr>
+        <w:t>AWS account configuration, operating system, licensing, DNS</w:t>
+      </w:r>
+      <w:r>
+        <w:rPr>
+          <w:color w:val="auto"/>
+        </w:rPr>
+        <w:t xml:space="preserve"> </w:t>
+      </w:r>
+      <w:r>
+        <w:rPr>
+          <w:color w:val="auto"/>
+        </w:rPr>
+        <w:t>requirements</w:t>
+      </w:r>
+      <w:r>
+        <w:rPr>
+          <w:color w:val="auto"/>
+        </w:rPr>
+        <w:t>, etc.</w:t>
+      </w:r>
+    </w:p>
+    <w:p>
+      <w:pPr>
+        <w:pStyle w:val="CommentText"/>
+      </w:pPr>
+    </w:p>
+    <w:p>
+      <w:pPr>
+        <w:pStyle w:val="CommentText"/>
+      </w:pPr>
+      <w:r>
+        <w:rPr>
+          <w:rStyle w:val="CommentReference"/>
+        </w:rPr>
+        <w:annotationRef/>
+      </w:r>
+      <w:r>
+        <w:t xml:space="preserve">If you include AMI or license subscription information as prerequisites, refer and add a bookmark/link to the </w:t>
+      </w:r>
+      <w:r>
+        <w:rPr>
+          <w:i/>
+        </w:rPr>
+        <w:t>Deployment steps</w:t>
+      </w:r>
+      <w:r>
+        <w:t xml:space="preserve"> section, which provides specific instructions on related steps to take. </w:t>
+      </w:r>
+    </w:p>
+    <w:p>
+      <w:pPr>
+        <w:pStyle w:val="CommentText"/>
+      </w:pPr>
+    </w:p>
+    <w:p>
+      <w:pPr>
+        <w:pStyle w:val="CommentText"/>
+      </w:pPr>
+      <w:r>
+        <w:t xml:space="preserve">Similarly, if there’s other crucial information that the audience needs to know for successful deployment, consider adding it to the </w:t>
+      </w:r>
+      <w:r>
+        <w:rPr>
+          <w:i/>
+        </w:rPr>
+        <w:t>Deployment steps</w:t>
+      </w:r>
+      <w:r>
+        <w:t xml:space="preserve"> section.</w:t>
       </w:r>
     </w:p>
   </w:comment>
-  <w:comment w:id="30" w:author="Instructions:" w:date="2019-01-18T15:40:00Z" w:initials="HS">
+  <w:comment w:id="30" w:author="Instructions:" w:date="2019-01-18T14:30:00Z" w:initials="HS">
     <w:p>
       <w:pPr>
         <w:pStyle w:val="CommentText"/>
@@ -10383,44 +10362,36 @@
         <w:annotationRef/>
       </w:r>
       <w:r>
-        <w:rPr>
-          <w:color w:val="auto"/>
-        </w:rPr>
-        <w:t xml:space="preserve">In this section, include </w:t>
-      </w:r>
-      <w:r>
-        <w:rPr>
-          <w:color w:val="auto"/>
-        </w:rPr>
-        <w:t>AWS account configuration, operating system, licensing, DNS</w:t>
-      </w:r>
-      <w:r>
-        <w:rPr>
-          <w:color w:val="auto"/>
-        </w:rPr>
-        <w:t xml:space="preserve"> </w:t>
-      </w:r>
-      <w:r>
-        <w:rPr>
-          <w:color w:val="auto"/>
-        </w:rPr>
-        <w:t>requirements</w:t>
-      </w:r>
-      <w:r>
-        <w:rPr>
-          <w:color w:val="auto"/>
-        </w:rPr>
-        <w:t>, etc.</w:t>
-      </w:r>
-    </w:p>
+        <w:t>Replace the &lt;n&gt; in each row to specify the number of resources used in this deployment.</w:t>
+      </w:r>
+      <w:r>
+        <w:t xml:space="preserve"> Remove the rows for resources that aren’t used.</w:t>
+      </w:r>
+    </w:p>
+  </w:comment>
+  <w:comment w:id="31" w:author="Instructions:" w:date="2019-01-18T14:00:00Z" w:initials="HS">
     <w:p>
       <w:pPr>
         <w:pStyle w:val="CommentText"/>
       </w:pPr>
-    </w:p>
+      <w:r>
+        <w:rPr>
+          <w:rStyle w:val="CommentReference"/>
+        </w:rPr>
+        <w:annotationRef/>
+      </w:r>
+      <w:r>
+        <w:t>If the Quick Start is restricted to specific regions, provide that information here. Don’t list supported regions for a specific AWS service, since those will change. Update the link to point to the specific section of the regions/endpoints page instead.</w:t>
+      </w:r>
+    </w:p>
+  </w:comment>
+  <w:comment w:id="32" w:author="Instructions:" w:date="2019-01-18T14:01:00Z" w:initials="HS">
     <w:p>
       <w:pPr>
         <w:pStyle w:val="CommentText"/>
+        <w:rPr>
+          <w:color w:val="548DD4" w:themeColor="text2" w:themeTint="99"/>
+        </w:rPr>
       </w:pPr>
       <w:r>
         <w:rPr>
@@ -10429,42 +10400,49 @@
         <w:annotationRef/>
       </w:r>
       <w:r>
-        <w:t xml:space="preserve">If you include AMI or license subscription information as prerequisites, refer and add a bookmark/link to the </w:t>
-      </w:r>
-      <w:r>
-        <w:rPr>
-          <w:i/>
-        </w:rPr>
-        <w:t>Deployment steps</w:t>
-      </w:r>
-      <w:r>
-        <w:t xml:space="preserve"> section, which provides specific instructions on related steps to take. </w:t>
-      </w:r>
-    </w:p>
+        <w:rPr>
+          <w:color w:val="548DD4" w:themeColor="text2" w:themeTint="99"/>
+        </w:rPr>
+        <w:t>SAs: Is this true for all Quick Starts?</w:t>
+      </w:r>
+      <w:r>
+        <w:rPr>
+          <w:color w:val="548DD4" w:themeColor="text2" w:themeTint="99"/>
+        </w:rPr>
+        <w:t xml:space="preserve"> If not, is there any useful information we can provide about IAM permissions?</w:t>
+      </w:r>
+    </w:p>
+  </w:comment>
+  <w:comment w:id="41" w:author="Instructions:" w:date="2019-01-18T15:50:00Z" w:initials="HS">
     <w:p>
       <w:pPr>
         <w:pStyle w:val="CommentText"/>
       </w:pPr>
+      <w:r>
+        <w:rPr>
+          <w:rStyle w:val="CommentReference"/>
+        </w:rPr>
+        <w:annotationRef/>
+      </w:r>
+      <w:r>
+        <w:t xml:space="preserve">Include this step if you have an AMI users need to subscribe to.  </w:t>
+      </w:r>
     </w:p>
     <w:p>
       <w:pPr>
         <w:pStyle w:val="CommentText"/>
       </w:pPr>
-      <w:r>
-        <w:t xml:space="preserve">Similarly, if there’s other crucial information that the audience needs to know for successful deployment, consider adding it to the </w:t>
-      </w:r>
-      <w:r>
-        <w:rPr>
-          <w:i/>
-        </w:rPr>
-        <w:t>Deployment steps</w:t>
-      </w:r>
-      <w:r>
-        <w:t xml:space="preserve"> section.</w:t>
+    </w:p>
+    <w:p>
+      <w:pPr>
+        <w:pStyle w:val="CommentText"/>
+      </w:pPr>
+      <w:r>
+        <w:t>Revise these instructions if the subscription process is different for your Quick Start (for example, you might have a different licensing model and you might ask users to place the license key file in an S3 bucket for BYOL licenses).</w:t>
       </w:r>
     </w:p>
   </w:comment>
-  <w:comment w:id="31" w:author="Instructions:" w:date="2019-01-18T14:30:00Z" w:initials="HS">
+  <w:comment w:id="42" w:author="Instructions:" w:date="2019-01-18T15:53:00Z" w:initials="HS">
     <w:p>
       <w:pPr>
         <w:pStyle w:val="CommentText"/>
@@ -10476,14 +10454,11 @@
         <w:annotationRef/>
       </w:r>
       <w:r>
-        <w:t>Replace the &lt;n&gt; in each row to specify the number of resources used in this deployment.</w:t>
-      </w:r>
-      <w:r>
-        <w:t xml:space="preserve"> Remove the rows for resources that aren’t used.</w:t>
+        <w:t>Add a link to your AMI page in AWS Marketplace.</w:t>
       </w:r>
     </w:p>
   </w:comment>
-  <w:comment w:id="32" w:author="Instructions:" w:date="2019-01-18T14:00:00Z" w:initials="HS">
+  <w:comment w:id="44" w:author="Instructions:" w:date="2019-01-18T15:55:00Z" w:initials="HS">
     <w:p>
       <w:pPr>
         <w:pStyle w:val="CommentText"/>
@@ -10495,17 +10470,14 @@
         <w:annotationRef/>
       </w:r>
       <w:r>
-        <w:t>If the Quick Start is restricted to specific regions, provide that information here. Don’t list supported regions for a specific AWS service, since those will change. Update the link to point to the specific section of the regions/endpoints page instead.</w:t>
+        <w:t>Revise to match your architecture, e.g., “one private subnet for the database instances.”</w:t>
       </w:r>
     </w:p>
   </w:comment>
-  <w:comment w:id="33" w:author="Instructions:" w:date="2019-01-18T14:01:00Z" w:initials="HS">
+  <w:comment w:id="45" w:author="Instructions:" w:date="2019-01-18T15:57:00Z" w:initials="HS">
     <w:p>
       <w:pPr>
         <w:pStyle w:val="CommentText"/>
-        <w:rPr>
-          <w:color w:val="548DD4" w:themeColor="text2" w:themeTint="99"/>
-        </w:rPr>
       </w:pPr>
       <w:r>
         <w:rPr>
@@ -10514,113 +10486,11 @@
         <w:annotationRef/>
       </w:r>
       <w:r>
-        <w:rPr>
-          <w:color w:val="548DD4" w:themeColor="text2" w:themeTint="99"/>
-        </w:rPr>
-        <w:t>SAs: Is this true for all Quick Starts?</w:t>
-      </w:r>
-      <w:r>
-        <w:rPr>
-          <w:color w:val="548DD4" w:themeColor="text2" w:themeTint="99"/>
-        </w:rPr>
-        <w:t xml:space="preserve"> If not, is there any useful information we can provide about IAM permissions?</w:t>
+        <w:t>Replace with deployment time (minutes or hours) for your Quick Start.</w:t>
       </w:r>
     </w:p>
   </w:comment>
-  <w:comment w:id="38" w:author="Instructions:" w:date="2019-01-18T15:48:00Z" w:initials="HS">
-    <w:p>
-      <w:pPr>
-        <w:pStyle w:val="CommentText"/>
-      </w:pPr>
-      <w:r>
-        <w:rPr>
-          <w:rStyle w:val="CommentReference"/>
-        </w:rPr>
-        <w:annotationRef/>
-      </w:r>
-      <w:r>
-        <w:t>If the Quick Start is restricted to specific regions, revise this note to provide that information. Don’t list supported regions, since those will change. Update the link to point to the specific section of the regions/endpoints page instead.</w:t>
-      </w:r>
-    </w:p>
-  </w:comment>
-  <w:comment w:id="42" w:author="Instructions:" w:date="2019-01-18T15:50:00Z" w:initials="HS">
-    <w:p>
-      <w:pPr>
-        <w:pStyle w:val="CommentText"/>
-      </w:pPr>
-      <w:r>
-        <w:rPr>
-          <w:rStyle w:val="CommentReference"/>
-        </w:rPr>
-        <w:annotationRef/>
-      </w:r>
-      <w:r>
-        <w:t xml:space="preserve">Include this step if you have an AMI users need to subscribe to.  </w:t>
-      </w:r>
-    </w:p>
-    <w:p>
-      <w:pPr>
-        <w:pStyle w:val="CommentText"/>
-      </w:pPr>
-    </w:p>
-    <w:p>
-      <w:pPr>
-        <w:pStyle w:val="CommentText"/>
-      </w:pPr>
-      <w:r>
-        <w:t>Revise these instructions if the subscription process is different for your Quick Start (for example, you might have a different licensing model and you might ask users to place the license key file in an S3 bucket for BYOL licenses).</w:t>
-      </w:r>
-    </w:p>
-  </w:comment>
-  <w:comment w:id="43" w:author="Instructions:" w:date="2019-01-18T15:53:00Z" w:initials="HS">
-    <w:p>
-      <w:pPr>
-        <w:pStyle w:val="CommentText"/>
-      </w:pPr>
-      <w:r>
-        <w:rPr>
-          <w:rStyle w:val="CommentReference"/>
-        </w:rPr>
-        <w:annotationRef/>
-      </w:r>
-      <w:r>
-        <w:t>Add a link to your AMI page in AWS Marketplace.</w:t>
-      </w:r>
-    </w:p>
-  </w:comment>
-  <w:comment w:id="45" w:author="Instructions:" w:date="2019-01-18T15:55:00Z" w:initials="HS">
-    <w:p>
-      <w:pPr>
-        <w:pStyle w:val="CommentText"/>
-      </w:pPr>
-      <w:r>
-        <w:rPr>
-          <w:rStyle w:val="CommentReference"/>
-        </w:rPr>
-        <w:annotationRef/>
-      </w:r>
-      <w:r>
-        <w:t>Revise to match your architecture, e.g., “one private subnet for the database instances.”</w:t>
-      </w:r>
-    </w:p>
-  </w:comment>
-  <w:comment w:id="46" w:author="Instructions:" w:date="2019-01-18T15:57:00Z" w:initials="HS">
-    <w:p>
-      <w:pPr>
-        <w:pStyle w:val="CommentText"/>
-      </w:pPr>
-      <w:r>
-        <w:rPr>
-          <w:rStyle w:val="CommentReference"/>
-        </w:rPr>
-        <w:annotationRef/>
-      </w:r>
-      <w:r>
-        <w:t>Replace with deployment time (minutes or hours) for your Quick Start.</w:t>
-      </w:r>
-    </w:p>
-  </w:comment>
-  <w:comment w:id="50" w:author="Instructions:" w:date="2019-01-18T16:02:00Z" w:initials="HS">
+  <w:comment w:id="49" w:author="Instructions:" w:date="2019-01-18T16:02:00Z" w:initials="HS">
     <w:p>
       <w:pPr>
         <w:pStyle w:val="CommentText"/>
@@ -10705,7 +10575,7 @@
       </w:r>
     </w:p>
   </w:comment>
-  <w:comment w:id="51" w:author="Instructions:" w:date="2019-01-18T17:05:00Z" w:initials="HS">
+  <w:comment w:id="50" w:author="Instructions:" w:date="2019-01-18T17:05:00Z" w:initials="HS">
     <w:p>
       <w:pPr>
         <w:pStyle w:val="CommentText"/>
@@ -10721,7 +10591,7 @@
       </w:r>
     </w:p>
   </w:comment>
-  <w:comment w:id="55" w:author="Instructions:" w:date="2019-01-18T16:09:00Z" w:initials="HS">
+  <w:comment w:id="54" w:author="Instructions:" w:date="2019-01-18T16:09:00Z" w:initials="HS">
     <w:p>
       <w:pPr>
         <w:pStyle w:val="CommentText"/>
@@ -10750,7 +10620,7 @@
       </w:r>
     </w:p>
   </w:comment>
-  <w:comment w:id="56" w:author="Instructions:" w:date="2019-01-18T17:05:00Z" w:initials="HS">
+  <w:comment w:id="55" w:author="Instructions:" w:date="2019-01-18T17:05:00Z" w:initials="HS">
     <w:p>
       <w:pPr>
         <w:pStyle w:val="CommentText"/>
@@ -10766,7 +10636,7 @@
       </w:r>
     </w:p>
   </w:comment>
-  <w:comment w:id="57" w:author="Instructions:" w:date="2019-01-18T16:11:00Z" w:initials="HS">
+  <w:comment w:id="56" w:author="Instructions:" w:date="2019-01-18T16:11:00Z" w:initials="HS">
     <w:p>
       <w:pPr>
         <w:pStyle w:val="CommentText"/>
@@ -10835,7 +10705,7 @@
       </w:r>
     </w:p>
   </w:comment>
-  <w:comment w:id="59" w:author="Instructions:" w:date="2019-01-18T11:56:00Z" w:initials="HS">
+  <w:comment w:id="58" w:author="Instructions:" w:date="2019-01-18T11:56:00Z" w:initials="HS">
     <w:p>
       <w:pPr>
         <w:pStyle w:val="CommentText"/>
@@ -10854,7 +10724,7 @@
       </w:r>
     </w:p>
   </w:comment>
-  <w:comment w:id="61" w:author="Instructions:" w:date="2019-01-18T11:56:00Z" w:initials="HS">
+  <w:comment w:id="60" w:author="Instructions:" w:date="2019-01-18T11:56:00Z" w:initials="HS">
     <w:p>
       <w:pPr>
         <w:pStyle w:val="CommentText"/>
@@ -10873,7 +10743,7 @@
       </w:r>
     </w:p>
   </w:comment>
-  <w:comment w:id="64" w:author="Instructions:" w:date="2019-01-18T11:56:00Z" w:initials="HS">
+  <w:comment w:id="63" w:author="Instructions:" w:date="2019-01-18T11:56:00Z" w:initials="HS">
     <w:p>
       <w:pPr>
         <w:pStyle w:val="CommentText"/>
@@ -10898,7 +10768,7 @@
       </w:r>
     </w:p>
   </w:comment>
-  <w:comment w:id="66" w:author="Instructions:" w:date="2019-01-18T17:08:00Z" w:initials="HS">
+  <w:comment w:id="65" w:author="Instructions:" w:date="2019-01-18T17:08:00Z" w:initials="HS">
     <w:p>
       <w:pPr>
         <w:pStyle w:val="CommentText"/>
@@ -10914,7 +10784,7 @@
       </w:r>
     </w:p>
   </w:comment>
-  <w:comment w:id="68" w:author="Instructions:" w:date="2019-01-21T10:25:00Z" w:initials="HS">
+  <w:comment w:id="67" w:author="Instructions:" w:date="2019-01-21T10:25:00Z" w:initials="HS">
     <w:p>
       <w:pPr>
         <w:pStyle w:val="CommentText"/>
@@ -10945,7 +10815,7 @@
       </w:r>
     </w:p>
   </w:comment>
-  <w:comment w:id="69" w:author="Instructions:" w:date="2019-01-18T16:46:00Z" w:initials="HS">
+  <w:comment w:id="68" w:author="Instructions:" w:date="2019-01-18T16:46:00Z" w:initials="HS">
     <w:p>
       <w:pPr>
         <w:pStyle w:val="CommentText"/>
@@ -10958,6 +10828,22 @@
       </w:r>
       <w:r>
         <w:t>If you’re deploying on Linux instances, provide the location for log files on Linux, or omit this sentence.</w:t>
+      </w:r>
+    </w:p>
+  </w:comment>
+  <w:comment w:id="73" w:author="Instructions:" w:date="2019-01-18T17:12:00Z" w:initials="HS">
+    <w:p>
+      <w:pPr>
+        <w:pStyle w:val="CommentText"/>
+      </w:pPr>
+      <w:r>
+        <w:rPr>
+          <w:rStyle w:val="CommentReference"/>
+        </w:rPr>
+        <w:annotationRef/>
+      </w:r>
+      <w:r>
+        <w:t>Add links to the AWS documentation for other services used by the Quick Start.</w:t>
       </w:r>
     </w:p>
   </w:comment>
@@ -10973,11 +10859,11 @@
         <w:annotationRef/>
       </w:r>
       <w:r>
-        <w:t>Add links to the AWS documentation for other services used by the Quick Start.</w:t>
+        <w:t>Add links to the user guide and other useful information for your product.</w:t>
       </w:r>
     </w:p>
   </w:comment>
-  <w:comment w:id="75" w:author="Instructions:" w:date="2019-01-18T17:12:00Z" w:initials="HS">
+  <w:comment w:id="76" w:author="Instructions:" w:date="2019-01-18T17:13:00Z" w:initials="HS">
     <w:p>
       <w:pPr>
         <w:pStyle w:val="CommentText"/>
@@ -10989,11 +10875,11 @@
         <w:annotationRef/>
       </w:r>
       <w:r>
-        <w:t>Add links to the user guide and other useful information for your product.</w:t>
+        <w:t xml:space="preserve">This section lists major updates to the guide. Note that it’s in reverse chronological order; that is, the latest update appears in the first row of the table. </w:t>
       </w:r>
     </w:p>
   </w:comment>
-  <w:comment w:id="77" w:author="Instructions:" w:date="2019-01-18T17:13:00Z" w:initials="HS">
+  <w:comment w:id="77" w:author="Instructions:" w:date="2019-01-18T17:15:00Z" w:initials="HS">
     <w:p>
       <w:pPr>
         <w:pStyle w:val="CommentText"/>
@@ -11005,42 +10891,26 @@
         <w:annotationRef/>
       </w:r>
       <w:r>
-        <w:t xml:space="preserve">This section lists major updates to the guide. Note that it’s in reverse chronological order; that is, the latest update appears in the first row of the table. </w:t>
+        <w:t>Provide a b</w:t>
+      </w:r>
+      <w:r>
+        <w:t xml:space="preserve">rief description of </w:t>
+      </w:r>
+      <w:r>
+        <w:t>what has changed. Don’t mention f</w:t>
+      </w:r>
+      <w:r>
+        <w:t>ormatting and minor text changes</w:t>
+      </w:r>
+      <w:r>
+        <w:t>, but include</w:t>
+      </w:r>
+      <w:r>
+        <w:t xml:space="preserve"> major additions and changes.</w:t>
       </w:r>
     </w:p>
   </w:comment>
-  <w:comment w:id="78" w:author="Instructions:" w:date="2019-01-18T17:15:00Z" w:initials="HS">
-    <w:p>
-      <w:pPr>
-        <w:pStyle w:val="CommentText"/>
-      </w:pPr>
-      <w:r>
-        <w:rPr>
-          <w:rStyle w:val="CommentReference"/>
-        </w:rPr>
-        <w:annotationRef/>
-      </w:r>
-      <w:r>
-        <w:t>Provide a b</w:t>
-      </w:r>
-      <w:r>
-        <w:t xml:space="preserve">rief description of </w:t>
-      </w:r>
-      <w:r>
-        <w:t>what has changed. Don’t mention f</w:t>
-      </w:r>
-      <w:r>
-        <w:t>ormatting and minor text changes</w:t>
-      </w:r>
-      <w:r>
-        <w:t>, but include</w:t>
-      </w:r>
-      <w:r>
-        <w:t xml:space="preserve"> major additions and changes.</w:t>
-      </w:r>
-    </w:p>
-  </w:comment>
-  <w:comment w:id="79" w:author="Instructions:" w:date="2019-01-18T17:16:00Z" w:initials="HS">
+  <w:comment w:id="78" w:author="Instructions:" w:date="2019-01-18T17:16:00Z" w:initials="HS">
     <w:p>
       <w:pPr>
         <w:pStyle w:val="CommentText"/>
@@ -11076,7 +10946,6 @@
   <w15:commentEx w15:paraId="22420BC7" w15:done="0"/>
   <w15:commentEx w15:paraId="68FE4415" w15:done="0"/>
   <w15:commentEx w15:paraId="236605DF" w15:done="0"/>
-  <w15:commentEx w15:paraId="10603720" w15:done="0"/>
   <w15:commentEx w15:paraId="78A4C14B" w15:done="0"/>
   <w15:commentEx w15:paraId="00168ECF" w15:done="0"/>
   <w15:commentEx w15:paraId="1D35F417" w15:done="0"/>
@@ -11147,7 +11016,7 @@
       <w:rPr>
         <w:noProof/>
       </w:rPr>
-      <w:t>20</w:t>
+      <w:t>8</w:t>
     </w:r>
     <w:r>
       <w:fldChar w:fldCharType="end"/>
@@ -11177,7 +11046,7 @@
       <w:rPr>
         <w:noProof/>
       </w:rPr>
-      <w:t>20</w:t>
+      <w:t>19</w:t>
     </w:r>
     <w:r>
       <w:rPr>
@@ -11185,7 +11054,7 @@
       </w:rPr>
       <w:fldChar w:fldCharType="end"/>
     </w:r>
-    <w:bookmarkStart w:id="137" w:name="_Toc387314097"/>
+    <w:bookmarkStart w:id="136" w:name="_Toc387314097"/>
     <w:r>
       <w:rPr>
         <w:noProof/>
@@ -11193,7 +11062,7 @@
       </w:rPr>
       <w:tab/>
     </w:r>
-    <w:bookmarkEnd w:id="137"/>
+    <w:bookmarkEnd w:id="136"/>
     <w:r>
       <w:rPr>
         <w:noProof/>
@@ -11300,7 +11169,7 @@
       <w:rPr>
         <w:noProof/>
       </w:rPr>
-      <w:t>20</w:t>
+      <w:t>19</w:t>
     </w:r>
     <w:r>
       <w:rPr>
@@ -14182,7 +14051,7 @@
     <w:uiPriority w:val="9"/>
     <w:qFormat/>
     <w:locked/>
-    <w:rsid w:val="002631EA"/>
+    <w:rsid w:val="00BB47AA"/>
     <w:pPr>
       <w:keepNext/>
       <w:keepLines/>
@@ -14315,7 +14184,7 @@
     <w:basedOn w:val="DefaultParagraphFont"/>
     <w:link w:val="Heading1"/>
     <w:uiPriority w:val="9"/>
-    <w:rsid w:val="002631EA"/>
+    <w:rsid w:val="00BB47AA"/>
     <w:rPr>
       <w:rFonts w:ascii="Arial" w:hAnsi="Arial"/>
       <w:color w:val="FF9900"/>
@@ -18370,7 +18239,7 @@
   <dgm:whole/>
   <dgm:extLst>
     <a:ext uri="http://schemas.microsoft.com/office/drawing/2008/diagram">
-      <dsp:dataModelExt xmlns:dsp="http://schemas.microsoft.com/office/drawing/2008/diagram" relId="rId41" minVer="http://schemas.openxmlformats.org/drawingml/2006/diagram"/>
+      <dsp:dataModelExt xmlns:dsp="http://schemas.microsoft.com/office/drawing/2008/diagram" relId="rId39" minVer="http://schemas.openxmlformats.org/drawingml/2006/diagram"/>
     </a:ext>
   </dgm:extLst>
 </dgm:dataModel>
@@ -18607,7 +18476,7 @@
   <dgm:whole/>
   <dgm:extLst>
     <a:ext uri="http://schemas.microsoft.com/office/drawing/2008/diagram">
-      <dsp:dataModelExt xmlns:dsp="http://schemas.microsoft.com/office/drawing/2008/diagram" relId="rId46" minVer="http://schemas.openxmlformats.org/drawingml/2006/diagram"/>
+      <dsp:dataModelExt xmlns:dsp="http://schemas.microsoft.com/office/drawing/2008/diagram" relId="rId44" minVer="http://schemas.openxmlformats.org/drawingml/2006/diagram"/>
     </a:ext>
   </dgm:extLst>
 </dgm:dataModel>
@@ -21751,6 +21620,21 @@
 </file>
 
 <file path=customXml/item1.xml><?xml version="1.0" encoding="utf-8"?>
+<?mso-contentType ?>
+<FormTemplates xmlns="http://schemas.microsoft.com/sharepoint/v3/contenttype/forms">
+  <Display>DocumentLibraryForm</Display>
+  <Edit>DocumentLibraryForm</Edit>
+  <New>DocumentLibraryForm</New>
+</FormTemplates>
+</file>
+
+<file path=customXml/item2.xml><?xml version="1.0" encoding="utf-8"?>
+<p:properties xmlns:p="http://schemas.microsoft.com/office/2006/metadata/properties" xmlns:xsi="http://www.w3.org/2001/XMLSchema-instance" xmlns:pc="http://schemas.microsoft.com/office/infopath/2007/PartnerControls">
+  <documentManagement/>
+</p:properties>
+</file>
+
+<file path=customXml/item3.xml><?xml version="1.0" encoding="utf-8"?>
 <ct:contentTypeSchema xmlns:ct="http://schemas.microsoft.com/office/2006/metadata/contentType" xmlns:ma="http://schemas.microsoft.com/office/2006/metadata/properties/metaAttributes" ct:_="" ma:_="" ma:contentTypeName="Document" ma:contentTypeID="0x010100BD919320ECE955498EAA1FF4BACA5E27" ma:contentTypeVersion="0" ma:contentTypeDescription="Create a new document." ma:contentTypeScope="" ma:versionID="62045c689b06d1cc61867120ba9a5bee">
   <xsd:schema xmlns:xsd="http://www.w3.org/2001/XMLSchema" xmlns:xs="http://www.w3.org/2001/XMLSchema" xmlns:p="http://schemas.microsoft.com/office/2006/metadata/properties" targetNamespace="http://schemas.microsoft.com/office/2006/metadata/properties" ma:root="true" ma:fieldsID="c64490b4aec6201516c3a874156f37b2">
     <xsd:element name="properties">
@@ -21864,26 +21748,28 @@
 </ct:contentTypeSchema>
 </file>
 
-<file path=customXml/item2.xml><?xml version="1.0" encoding="utf-8"?>
-<?mso-contentType ?>
-<FormTemplates xmlns="http://schemas.microsoft.com/sharepoint/v3/contenttype/forms">
-  <Display>DocumentLibraryForm</Display>
-  <Edit>DocumentLibraryForm</Edit>
-  <New>DocumentLibraryForm</New>
-</FormTemplates>
-</file>
-
-<file path=customXml/item3.xml><?xml version="1.0" encoding="utf-8"?>
-<p:properties xmlns:p="http://schemas.microsoft.com/office/2006/metadata/properties" xmlns:xsi="http://www.w3.org/2001/XMLSchema-instance" xmlns:pc="http://schemas.microsoft.com/office/infopath/2007/PartnerControls">
-  <documentManagement/>
-</p:properties>
-</file>
-
 <file path=customXml/item4.xml><?xml version="1.0" encoding="utf-8"?>
 <b:Sources xmlns:b="http://schemas.openxmlformats.org/officeDocument/2006/bibliography" xmlns="http://schemas.openxmlformats.org/officeDocument/2006/bibliography" SelectedStyle="\APA.XSL" StyleName="APA"/>
 </file>
 
 <file path=customXml/itemProps1.xml><?xml version="1.0" encoding="utf-8"?>
+<ds:datastoreItem xmlns:ds="http://schemas.openxmlformats.org/officeDocument/2006/customXml" ds:itemID="{549D05E4-B920-4EDD-B603-7D683DD83EE3}">
+  <ds:schemaRefs>
+    <ds:schemaRef ds:uri="http://schemas.microsoft.com/sharepoint/v3/contenttype/forms"/>
+  </ds:schemaRefs>
+</ds:datastoreItem>
+</file>
+
+<file path=customXml/itemProps2.xml><?xml version="1.0" encoding="utf-8"?>
+<ds:datastoreItem xmlns:ds="http://schemas.openxmlformats.org/officeDocument/2006/customXml" ds:itemID="{61CC26CC-3E9C-4D2F-BD69-8510C2378AA4}">
+  <ds:schemaRefs>
+    <ds:schemaRef ds:uri="http://schemas.microsoft.com/office/2006/metadata/properties"/>
+    <ds:schemaRef ds:uri="http://schemas.microsoft.com/office/infopath/2007/PartnerControls"/>
+  </ds:schemaRefs>
+</ds:datastoreItem>
+</file>
+
+<file path=customXml/itemProps3.xml><?xml version="1.0" encoding="utf-8"?>
 <ds:datastoreItem xmlns:ds="http://schemas.openxmlformats.org/officeDocument/2006/customXml" ds:itemID="{C636A039-E833-413D-8685-09E14C12447F}">
   <ds:schemaRefs>
     <ds:schemaRef ds:uri="http://schemas.microsoft.com/office/2006/metadata/contentType"/>
@@ -21899,25 +21785,8 @@
 </ds:datastoreItem>
 </file>
 
-<file path=customXml/itemProps2.xml><?xml version="1.0" encoding="utf-8"?>
-<ds:datastoreItem xmlns:ds="http://schemas.openxmlformats.org/officeDocument/2006/customXml" ds:itemID="{549D05E4-B920-4EDD-B603-7D683DD83EE3}">
-  <ds:schemaRefs>
-    <ds:schemaRef ds:uri="http://schemas.microsoft.com/sharepoint/v3/contenttype/forms"/>
-  </ds:schemaRefs>
-</ds:datastoreItem>
-</file>
-
-<file path=customXml/itemProps3.xml><?xml version="1.0" encoding="utf-8"?>
-<ds:datastoreItem xmlns:ds="http://schemas.openxmlformats.org/officeDocument/2006/customXml" ds:itemID="{61CC26CC-3E9C-4D2F-BD69-8510C2378AA4}">
-  <ds:schemaRefs>
-    <ds:schemaRef ds:uri="http://schemas.microsoft.com/office/2006/metadata/properties"/>
-    <ds:schemaRef ds:uri="http://schemas.microsoft.com/office/infopath/2007/PartnerControls"/>
-  </ds:schemaRefs>
-</ds:datastoreItem>
-</file>
-
 <file path=customXml/itemProps4.xml><?xml version="1.0" encoding="utf-8"?>
-<ds:datastoreItem xmlns:ds="http://schemas.openxmlformats.org/officeDocument/2006/customXml" ds:itemID="{B044A83F-C0C3-4354-B2E7-BD3601275585}">
+<ds:datastoreItem xmlns:ds="http://schemas.openxmlformats.org/officeDocument/2006/customXml" ds:itemID="{9C8B6ADD-B51B-4431-9706-A82D0F0CB6DF}">
   <ds:schemaRefs>
     <ds:schemaRef ds:uri="http://schemas.openxmlformats.org/officeDocument/2006/bibliography"/>
   </ds:schemaRefs>

</xml_diff>

<commit_message>
Update architecture diagram with 2019 Q1 changes
</commit_message>
<xml_diff>
--- a/doc/Partner Quick Start Template and Style Guide_2019.docx
+++ b/doc/Partner Quick Start Template and Style Guide_2019.docx
@@ -2136,9 +2136,9 @@
         </w:rPr>
         <w:lastRenderedPageBreak/>
         <w:drawing>
-          <wp:inline distT="0" distB="0" distL="0" distR="0" wp14:anchorId="32658C52" wp14:editId="4DEE4874">
-            <wp:extent cx="6172200" cy="4284345"/>
-            <wp:effectExtent l="0" t="0" r="0" b="1905"/>
+          <wp:inline distT="0" distB="0" distL="0" distR="0" wp14:anchorId="32658C52" wp14:editId="507E7D94">
+            <wp:extent cx="6172200" cy="4185466"/>
+            <wp:effectExtent l="0" t="0" r="0" b="5715"/>
             <wp:docPr id="11" name="Picture 11"/>
             <wp:cNvGraphicFramePr>
               <a:graphicFrameLocks xmlns:a="http://schemas.openxmlformats.org/drawingml/2006/main" noChangeAspect="1"/>
@@ -2151,7 +2151,13 @@
                     <pic:cNvPicPr/>
                   </pic:nvPicPr>
                   <pic:blipFill>
-                    <a:blip r:embed="rId18"/>
+                    <a:blip r:embed="rId18">
+                      <a:extLst>
+                        <a:ext uri="{28A0092B-C50C-407E-A947-70E740481C1C}">
+                          <a14:useLocalDpi xmlns:a14="http://schemas.microsoft.com/office/drawing/2010/main" val="0"/>
+                        </a:ext>
+                      </a:extLst>
+                    </a:blip>
                     <a:stretch>
                       <a:fillRect/>
                     </a:stretch>
@@ -2159,7 +2165,7 @@
                   <pic:spPr>
                     <a:xfrm>
                       <a:off x="0" y="0"/>
-                      <a:ext cx="6172200" cy="4284345"/>
+                      <a:ext cx="6172200" cy="4185466"/>
                     </a:xfrm>
                     <a:prstGeom prst="rect">
                       <a:avLst/>
@@ -2206,6 +2212,8 @@
         </w:rPr>
         <w:commentReference w:id="15"/>
       </w:r>
+      <w:bookmarkStart w:id="16" w:name="_GoBack"/>
+      <w:bookmarkEnd w:id="16"/>
     </w:p>
     <w:p>
       <w:pPr>
@@ -2218,7 +2226,7 @@
         <w:rPr>
           <w:rStyle w:val="CommentReference"/>
         </w:rPr>
-        <w:commentReference w:id="16"/>
+        <w:commentReference w:id="17"/>
       </w:r>
     </w:p>
     <w:p>
@@ -2265,16 +2273,16 @@
       <w:r>
         <w:t xml:space="preserve">In the private subnets, </w:t>
       </w:r>
-      <w:commentRangeStart w:id="17"/>
+      <w:commentRangeStart w:id="18"/>
       <w:r>
         <w:t>&lt;describe any additional components&gt;</w:t>
       </w:r>
-      <w:commentRangeEnd w:id="17"/>
+      <w:commentRangeEnd w:id="18"/>
       <w:r>
         <w:rPr>
           <w:rStyle w:val="CommentReference"/>
         </w:rPr>
-        <w:commentReference w:id="17"/>
+        <w:commentReference w:id="18"/>
       </w:r>
       <w:r>
         <w:t>.</w:t>
@@ -2304,52 +2312,52 @@
       <w:pPr>
         <w:pStyle w:val="Heading1"/>
       </w:pPr>
-      <w:bookmarkStart w:id="18" w:name="_Planning_the_deployment"/>
-      <w:bookmarkStart w:id="19" w:name="_Toc535834988"/>
-      <w:bookmarkEnd w:id="18"/>
+      <w:bookmarkStart w:id="19" w:name="_Planning_the_deployment"/>
+      <w:bookmarkStart w:id="20" w:name="_Toc535834988"/>
+      <w:bookmarkEnd w:id="19"/>
       <w:r>
         <w:lastRenderedPageBreak/>
         <w:t>Planning the deployment</w:t>
       </w:r>
-      <w:bookmarkEnd w:id="19"/>
+      <w:bookmarkEnd w:id="20"/>
     </w:p>
     <w:p>
       <w:pPr>
         <w:pStyle w:val="Heading2"/>
         <w:spacing w:before="140"/>
       </w:pPr>
-      <w:bookmarkStart w:id="20" w:name="_Toc535834989"/>
+      <w:bookmarkStart w:id="21" w:name="_Toc535834989"/>
       <w:r>
         <w:t>Specialized k</w:t>
       </w:r>
       <w:r>
         <w:t>nowledge</w:t>
       </w:r>
-      <w:bookmarkEnd w:id="20"/>
-    </w:p>
-    <w:p>
-      <w:bookmarkStart w:id="21" w:name="_Automated_Deployment"/>
-      <w:bookmarkStart w:id="22" w:name="_Deployment_Options"/>
-      <w:bookmarkStart w:id="23" w:name="_Toc462612194"/>
-      <w:bookmarkStart w:id="24" w:name="_Toc470792037"/>
       <w:bookmarkEnd w:id="21"/>
+    </w:p>
+    <w:p>
+      <w:bookmarkStart w:id="22" w:name="_Automated_Deployment"/>
+      <w:bookmarkStart w:id="23" w:name="_Deployment_Options"/>
+      <w:bookmarkStart w:id="24" w:name="_Toc462612194"/>
+      <w:bookmarkStart w:id="25" w:name="_Toc470792037"/>
       <w:bookmarkEnd w:id="22"/>
+      <w:bookmarkEnd w:id="23"/>
       <w:r>
         <w:t xml:space="preserve">This Quick Start </w:t>
       </w:r>
       <w:r>
         <w:t xml:space="preserve">assumes familiarity with </w:t>
       </w:r>
-      <w:commentRangeStart w:id="25"/>
+      <w:commentRangeStart w:id="26"/>
       <w:r>
         <w:t>&lt;knowledge expectations&gt;</w:t>
       </w:r>
-      <w:commentRangeEnd w:id="25"/>
+      <w:commentRangeEnd w:id="26"/>
       <w:r>
         <w:rPr>
           <w:rStyle w:val="CommentReference"/>
         </w:rPr>
-        <w:commentReference w:id="25"/>
+        <w:commentReference w:id="26"/>
       </w:r>
       <w:r>
         <w:t>.</w:t>
@@ -2399,11 +2407,11 @@
       <w:pPr>
         <w:pStyle w:val="Heading2"/>
       </w:pPr>
-      <w:bookmarkStart w:id="26" w:name="_Toc535834990"/>
+      <w:bookmarkStart w:id="27" w:name="_Toc535834990"/>
       <w:r>
         <w:t>AWS account</w:t>
       </w:r>
-      <w:bookmarkEnd w:id="26"/>
+      <w:bookmarkEnd w:id="27"/>
     </w:p>
     <w:p>
       <w:r>
@@ -2451,9 +2459,9 @@
       <w:pPr>
         <w:pStyle w:val="Heading2"/>
       </w:pPr>
-      <w:bookmarkStart w:id="27" w:name="_Technical_requirements"/>
-      <w:bookmarkStart w:id="28" w:name="_Toc535834991"/>
-      <w:bookmarkEnd w:id="27"/>
+      <w:bookmarkStart w:id="28" w:name="_Technical_requirements"/>
+      <w:bookmarkStart w:id="29" w:name="_Toc535834991"/>
+      <w:bookmarkEnd w:id="28"/>
       <w:r>
         <w:t>Technical r</w:t>
       </w:r>
@@ -2467,9 +2475,9 @@
           <w:bCs/>
           <w:color w:val="212120"/>
         </w:rPr>
-        <w:commentReference w:id="29"/>
-      </w:r>
-      <w:bookmarkEnd w:id="28"/>
+        <w:commentReference w:id="30"/>
+      </w:r>
+      <w:bookmarkEnd w:id="29"/>
     </w:p>
     <w:p>
       <w:r>
@@ -2672,18 +2680,18 @@
                       <w:b/>
                     </w:rPr>
                   </w:pPr>
-                  <w:commentRangeStart w:id="30"/>
+                  <w:commentRangeStart w:id="31"/>
                   <w:r>
                     <w:t>&lt;n&gt;</w:t>
                   </w:r>
-                  <w:commentRangeEnd w:id="30"/>
+                  <w:commentRangeEnd w:id="31"/>
                   <w:r>
                     <w:rPr>
                       <w:rStyle w:val="CommentReference"/>
                       <w:rFonts w:cs="Times New Roman"/>
                       <w:color w:val="212120"/>
                     </w:rPr>
-                    <w:commentReference w:id="30"/>
+                    <w:commentReference w:id="31"/>
                   </w:r>
                 </w:p>
               </w:tc>
@@ -3038,18 +3046,18 @@
             <w:r>
               <w:t xml:space="preserve">This deployment includes </w:t>
             </w:r>
-            <w:commentRangeStart w:id="31"/>
+            <w:commentRangeStart w:id="32"/>
             <w:r>
               <w:t>&lt;service&gt;</w:t>
             </w:r>
-            <w:commentRangeEnd w:id="31"/>
+            <w:commentRangeEnd w:id="32"/>
             <w:r>
               <w:rPr>
                 <w:rStyle w:val="CommentReference"/>
                 <w:rFonts w:cs="Times New Roman"/>
                 <w:color w:val="212120"/>
               </w:rPr>
-              <w:commentReference w:id="31"/>
+              <w:commentReference w:id="32"/>
             </w:r>
             <w:r>
               <w:t xml:space="preserve">, which isn’t currently supported in all AWS Regions. For a current list of supported regions, see </w:t>
@@ -3196,7 +3204,7 @@
             <w:r>
               <w:t xml:space="preserve"> to the AWS Management Console with IAM permissions for the resources and actions the templates will deploy. The </w:t>
             </w:r>
-            <w:commentRangeStart w:id="32"/>
+            <w:commentRangeStart w:id="33"/>
             <w:r>
               <w:rPr>
                 <w:i/>
@@ -3206,14 +3214,14 @@
             <w:r>
               <w:t xml:space="preserve"> managed policy within IAM provides sufficient permissions</w:t>
             </w:r>
-            <w:commentRangeEnd w:id="32"/>
+            <w:commentRangeEnd w:id="33"/>
             <w:r>
               <w:rPr>
                 <w:rStyle w:val="CommentReference"/>
                 <w:rFonts w:cs="Times New Roman"/>
                 <w:color w:val="212120"/>
               </w:rPr>
-              <w:commentReference w:id="32"/>
+              <w:commentReference w:id="33"/>
             </w:r>
             <w:r>
               <w:t>, although your organization may choose to use a custom policy with more restrictions.</w:t>
@@ -3328,20 +3336,20 @@
       <w:pPr>
         <w:pStyle w:val="Heading2"/>
       </w:pPr>
-      <w:bookmarkStart w:id="33" w:name="_Toc535834992"/>
+      <w:bookmarkStart w:id="34" w:name="_Toc535834992"/>
       <w:r>
         <w:lastRenderedPageBreak/>
         <w:t xml:space="preserve">Deployment </w:t>
       </w:r>
-      <w:bookmarkEnd w:id="23"/>
+      <w:bookmarkEnd w:id="24"/>
       <w:r>
         <w:t>o</w:t>
       </w:r>
       <w:r>
         <w:t>ptions</w:t>
       </w:r>
-      <w:bookmarkEnd w:id="24"/>
-      <w:bookmarkEnd w:id="33"/>
+      <w:bookmarkEnd w:id="25"/>
+      <w:bookmarkEnd w:id="34"/>
     </w:p>
     <w:p>
       <w:pPr>
@@ -3468,9 +3476,9 @@
       <w:pPr>
         <w:pStyle w:val="Heading1"/>
       </w:pPr>
-      <w:bookmarkStart w:id="34" w:name="_Deployment_Steps"/>
-      <w:bookmarkStart w:id="35" w:name="_Toc535834993"/>
-      <w:bookmarkEnd w:id="34"/>
+      <w:bookmarkStart w:id="35" w:name="_Deployment_Steps"/>
+      <w:bookmarkStart w:id="36" w:name="_Toc535834993"/>
+      <w:bookmarkEnd w:id="35"/>
       <w:r>
         <w:t>Deployment</w:t>
       </w:r>
@@ -3480,14 +3488,14 @@
       <w:r>
         <w:t>teps</w:t>
       </w:r>
-      <w:bookmarkEnd w:id="35"/>
+      <w:bookmarkEnd w:id="36"/>
     </w:p>
     <w:p>
       <w:pPr>
         <w:pStyle w:val="Heading2"/>
         <w:spacing w:before="140"/>
       </w:pPr>
-      <w:bookmarkStart w:id="36" w:name="_Toc535834994"/>
+      <w:bookmarkStart w:id="37" w:name="_Toc535834994"/>
       <w:r>
         <w:t>Step 1</w:t>
       </w:r>
@@ -3512,7 +3520,7 @@
       <w:r>
         <w:t>ccount</w:t>
       </w:r>
-      <w:bookmarkEnd w:id="36"/>
+      <w:bookmarkEnd w:id="37"/>
     </w:p>
     <w:p>
       <w:pPr>
@@ -3600,12 +3608,10 @@
       <w:pPr>
         <w:pStyle w:val="Heading2"/>
       </w:pPr>
-      <w:bookmarkStart w:id="37" w:name="_Step_2._Subscribe"/>
-      <w:bookmarkStart w:id="38" w:name="_Toc470792040"/>
-      <w:bookmarkStart w:id="39" w:name="_Toc535834995"/>
-      <w:bookmarkStart w:id="40" w:name="_GoBack"/>
-      <w:bookmarkEnd w:id="37"/>
-      <w:bookmarkEnd w:id="40"/>
+      <w:bookmarkStart w:id="38" w:name="_Step_2._Subscribe"/>
+      <w:bookmarkStart w:id="39" w:name="_Toc470792040"/>
+      <w:bookmarkStart w:id="40" w:name="_Toc535834995"/>
+      <w:bookmarkEnd w:id="38"/>
       <w:r>
         <w:t xml:space="preserve">Step 2. Subscribe to the </w:t>
       </w:r>
@@ -3621,7 +3627,7 @@
       <w:r>
         <w:t>AMI</w:t>
       </w:r>
-      <w:bookmarkEnd w:id="38"/>
+      <w:bookmarkEnd w:id="39"/>
       <w:r>
         <w:rPr>
           <w:rStyle w:val="CommentReference"/>
@@ -3631,7 +3637,7 @@
         </w:rPr>
         <w:commentReference w:id="41"/>
       </w:r>
-      <w:bookmarkEnd w:id="39"/>
+      <w:bookmarkEnd w:id="40"/>
     </w:p>
     <w:p>
       <w:pPr>
@@ -10209,7 +10215,7 @@
       </w:r>
     </w:p>
   </w:comment>
-  <w:comment w:id="16" w:author="Instructions:" w:date="2019-01-18T13:32:00Z" w:initials="HS">
+  <w:comment w:id="17" w:author="Instructions:" w:date="2019-01-18T13:32:00Z" w:initials="HS">
     <w:p>
       <w:pPr>
         <w:pStyle w:val="CommentText"/>
@@ -10225,7 +10231,7 @@
       </w:r>
     </w:p>
   </w:comment>
-  <w:comment w:id="17" w:author="Instructions:" w:date="2019-01-18T13:32:00Z" w:initials="HS">
+  <w:comment w:id="18" w:author="Instructions:" w:date="2019-01-18T13:32:00Z" w:initials="HS">
     <w:p>
       <w:pPr>
         <w:pStyle w:val="CommentText"/>
@@ -10241,7 +10247,7 @@
       </w:r>
     </w:p>
   </w:comment>
-  <w:comment w:id="25" w:author="Instructions:" w:date="2019-01-18T13:38:00Z" w:initials="HS">
+  <w:comment w:id="26" w:author="Instructions:" w:date="2019-01-18T13:38:00Z" w:initials="HS">
     <w:p>
       <w:pPr>
         <w:pStyle w:val="CommentText"/>
@@ -10257,7 +10263,7 @@
       </w:r>
     </w:p>
   </w:comment>
-  <w:comment w:id="29" w:author="Instructions:" w:date="2019-01-18T15:40:00Z" w:initials="HS">
+  <w:comment w:id="30" w:author="Instructions:" w:date="2019-01-18T15:40:00Z" w:initials="HS">
     <w:p>
       <w:pPr>
         <w:pStyle w:val="CommentText"/>
@@ -10350,7 +10356,7 @@
       </w:r>
     </w:p>
   </w:comment>
-  <w:comment w:id="30" w:author="Instructions:" w:date="2019-01-18T14:30:00Z" w:initials="HS">
+  <w:comment w:id="31" w:author="Instructions:" w:date="2019-01-18T14:30:00Z" w:initials="HS">
     <w:p>
       <w:pPr>
         <w:pStyle w:val="CommentText"/>
@@ -10369,7 +10375,7 @@
       </w:r>
     </w:p>
   </w:comment>
-  <w:comment w:id="31" w:author="Instructions:" w:date="2019-01-18T14:00:00Z" w:initials="HS">
+  <w:comment w:id="32" w:author="Instructions:" w:date="2019-01-18T14:00:00Z" w:initials="HS">
     <w:p>
       <w:pPr>
         <w:pStyle w:val="CommentText"/>
@@ -10385,7 +10391,7 @@
       </w:r>
     </w:p>
   </w:comment>
-  <w:comment w:id="32" w:author="Instructions:" w:date="2019-01-18T14:01:00Z" w:initials="HS">
+  <w:comment w:id="33" w:author="Instructions:" w:date="2019-01-18T14:01:00Z" w:initials="HS">
     <w:p>
       <w:pPr>
         <w:pStyle w:val="CommentText"/>
@@ -11016,7 +11022,7 @@
       <w:rPr>
         <w:noProof/>
       </w:rPr>
-      <w:t>8</w:t>
+      <w:t>4</w:t>
     </w:r>
     <w:r>
       <w:fldChar w:fldCharType="end"/>
@@ -21620,21 +21626,12 @@
 </file>
 
 <file path=customXml/item1.xml><?xml version="1.0" encoding="utf-8"?>
-<?mso-contentType ?>
-<FormTemplates xmlns="http://schemas.microsoft.com/sharepoint/v3/contenttype/forms">
-  <Display>DocumentLibraryForm</Display>
-  <Edit>DocumentLibraryForm</Edit>
-  <New>DocumentLibraryForm</New>
-</FormTemplates>
-</file>
-
-<file path=customXml/item2.xml><?xml version="1.0" encoding="utf-8"?>
 <p:properties xmlns:p="http://schemas.microsoft.com/office/2006/metadata/properties" xmlns:xsi="http://www.w3.org/2001/XMLSchema-instance" xmlns:pc="http://schemas.microsoft.com/office/infopath/2007/PartnerControls">
   <documentManagement/>
 </p:properties>
 </file>
 
-<file path=customXml/item3.xml><?xml version="1.0" encoding="utf-8"?>
+<file path=customXml/item2.xml><?xml version="1.0" encoding="utf-8"?>
 <ct:contentTypeSchema xmlns:ct="http://schemas.microsoft.com/office/2006/metadata/contentType" xmlns:ma="http://schemas.microsoft.com/office/2006/metadata/properties/metaAttributes" ct:_="" ma:_="" ma:contentTypeName="Document" ma:contentTypeID="0x010100BD919320ECE955498EAA1FF4BACA5E27" ma:contentTypeVersion="0" ma:contentTypeDescription="Create a new document." ma:contentTypeScope="" ma:versionID="62045c689b06d1cc61867120ba9a5bee">
   <xsd:schema xmlns:xsd="http://www.w3.org/2001/XMLSchema" xmlns:xs="http://www.w3.org/2001/XMLSchema" xmlns:p="http://schemas.microsoft.com/office/2006/metadata/properties" targetNamespace="http://schemas.microsoft.com/office/2006/metadata/properties" ma:root="true" ma:fieldsID="c64490b4aec6201516c3a874156f37b2">
     <xsd:element name="properties">
@@ -21748,19 +21745,20 @@
 </ct:contentTypeSchema>
 </file>
 
+<file path=customXml/item3.xml><?xml version="1.0" encoding="utf-8"?>
+<?mso-contentType ?>
+<FormTemplates xmlns="http://schemas.microsoft.com/sharepoint/v3/contenttype/forms">
+  <Display>DocumentLibraryForm</Display>
+  <Edit>DocumentLibraryForm</Edit>
+  <New>DocumentLibraryForm</New>
+</FormTemplates>
+</file>
+
 <file path=customXml/item4.xml><?xml version="1.0" encoding="utf-8"?>
 <b:Sources xmlns:b="http://schemas.openxmlformats.org/officeDocument/2006/bibliography" xmlns="http://schemas.openxmlformats.org/officeDocument/2006/bibliography" SelectedStyle="\APA.XSL" StyleName="APA"/>
 </file>
 
 <file path=customXml/itemProps1.xml><?xml version="1.0" encoding="utf-8"?>
-<ds:datastoreItem xmlns:ds="http://schemas.openxmlformats.org/officeDocument/2006/customXml" ds:itemID="{549D05E4-B920-4EDD-B603-7D683DD83EE3}">
-  <ds:schemaRefs>
-    <ds:schemaRef ds:uri="http://schemas.microsoft.com/sharepoint/v3/contenttype/forms"/>
-  </ds:schemaRefs>
-</ds:datastoreItem>
-</file>
-
-<file path=customXml/itemProps2.xml><?xml version="1.0" encoding="utf-8"?>
 <ds:datastoreItem xmlns:ds="http://schemas.openxmlformats.org/officeDocument/2006/customXml" ds:itemID="{61CC26CC-3E9C-4D2F-BD69-8510C2378AA4}">
   <ds:schemaRefs>
     <ds:schemaRef ds:uri="http://schemas.microsoft.com/office/2006/metadata/properties"/>
@@ -21769,7 +21767,7 @@
 </ds:datastoreItem>
 </file>
 
-<file path=customXml/itemProps3.xml><?xml version="1.0" encoding="utf-8"?>
+<file path=customXml/itemProps2.xml><?xml version="1.0" encoding="utf-8"?>
 <ds:datastoreItem xmlns:ds="http://schemas.openxmlformats.org/officeDocument/2006/customXml" ds:itemID="{C636A039-E833-413D-8685-09E14C12447F}">
   <ds:schemaRefs>
     <ds:schemaRef ds:uri="http://schemas.microsoft.com/office/2006/metadata/contentType"/>
@@ -21785,8 +21783,16 @@
 </ds:datastoreItem>
 </file>
 
+<file path=customXml/itemProps3.xml><?xml version="1.0" encoding="utf-8"?>
+<ds:datastoreItem xmlns:ds="http://schemas.openxmlformats.org/officeDocument/2006/customXml" ds:itemID="{549D05E4-B920-4EDD-B603-7D683DD83EE3}">
+  <ds:schemaRefs>
+    <ds:schemaRef ds:uri="http://schemas.microsoft.com/sharepoint/v3/contenttype/forms"/>
+  </ds:schemaRefs>
+</ds:datastoreItem>
+</file>
+
 <file path=customXml/itemProps4.xml><?xml version="1.0" encoding="utf-8"?>
-<ds:datastoreItem xmlns:ds="http://schemas.openxmlformats.org/officeDocument/2006/customXml" ds:itemID="{9C8B6ADD-B51B-4431-9706-A82D0F0CB6DF}">
+<ds:datastoreItem xmlns:ds="http://schemas.openxmlformats.org/officeDocument/2006/customXml" ds:itemID="{E903A568-9BDE-4EA0-85F2-F00F2A3C034D}">
   <ds:schemaRefs>
     <ds:schemaRef ds:uri="http://schemas.openxmlformats.org/officeDocument/2006/bibliography"/>
   </ds:schemaRefs>

</xml_diff>

<commit_message>
Fixed TOC formatting, added region note, added account sign-in before launch
</commit_message>
<xml_diff>
--- a/doc/Partner Quick Start Template and Style Guide_2019.docx
+++ b/doc/Partner Quick Start Template and Style Guide_2019.docx
@@ -216,6 +216,7 @@
             <w:pStyle w:val="TOC1"/>
             <w:rPr>
               <w:rFonts w:asciiTheme="minorHAnsi" w:eastAsiaTheme="minorEastAsia" w:hAnsiTheme="minorHAnsi" w:cstheme="minorBidi"/>
+              <w:sz w:val="22"/>
             </w:rPr>
           </w:pPr>
           <w:r>
@@ -227,7 +228,7 @@
           <w:r>
             <w:fldChar w:fldCharType="separate"/>
           </w:r>
-          <w:hyperlink w:anchor="_Toc535834984" w:history="1">
+          <w:hyperlink w:anchor="_Toc2670453" w:history="1">
             <w:r>
               <w:rPr>
                 <w:rStyle w:val="Hyperlink"/>
@@ -250,7 +251,7 @@
               <w:rPr>
                 <w:webHidden/>
               </w:rPr>
-              <w:instrText xml:space="preserve"> PAGEREF _Toc535834984 \h </w:instrText>
+              <w:instrText xml:space="preserve"> PAGEREF _Toc2670453 \h </w:instrText>
             </w:r>
             <w:r>
               <w:rPr>
@@ -286,7 +287,7 @@
               <w:sz w:val="22"/>
             </w:rPr>
           </w:pPr>
-          <w:hyperlink w:anchor="_Toc535834985" w:history="1">
+          <w:hyperlink w:anchor="_Toc2670454" w:history="1">
             <w:r>
               <w:rPr>
                 <w:rStyle w:val="Hyperlink"/>
@@ -313,7 +314,7 @@
                 <w:noProof/>
                 <w:webHidden/>
               </w:rPr>
-              <w:instrText xml:space="preserve"> PAGEREF _Toc535834985 \h </w:instrText>
+              <w:instrText xml:space="preserve"> PAGEREF _Toc2670454 \h </w:instrText>
             </w:r>
             <w:r>
               <w:rPr>
@@ -353,7 +354,7 @@
               <w:sz w:val="22"/>
             </w:rPr>
           </w:pPr>
-          <w:hyperlink w:anchor="_Toc535834986" w:history="1">
+          <w:hyperlink w:anchor="_Toc2670455" w:history="1">
             <w:r>
               <w:rPr>
                 <w:rStyle w:val="Hyperlink"/>
@@ -380,7 +381,7 @@
                 <w:noProof/>
                 <w:webHidden/>
               </w:rPr>
-              <w:instrText xml:space="preserve"> PAGEREF _Toc535834986 \h </w:instrText>
+              <w:instrText xml:space="preserve"> PAGEREF _Toc2670455 \h </w:instrText>
             </w:r>
             <w:r>
               <w:rPr>
@@ -400,7 +401,7 @@
                 <w:noProof/>
                 <w:webHidden/>
               </w:rPr>
-              <w:t>2</w:t>
+              <w:t>3</w:t>
             </w:r>
             <w:r>
               <w:rPr>
@@ -416,9 +417,10 @@
             <w:pStyle w:val="TOC1"/>
             <w:rPr>
               <w:rFonts w:asciiTheme="minorHAnsi" w:eastAsiaTheme="minorEastAsia" w:hAnsiTheme="minorHAnsi" w:cstheme="minorBidi"/>
+              <w:sz w:val="22"/>
             </w:rPr>
           </w:pPr>
-          <w:hyperlink w:anchor="_Toc535834987" w:history="1">
+          <w:hyperlink w:anchor="_Toc2670456" w:history="1">
             <w:r>
               <w:rPr>
                 <w:rStyle w:val="Hyperlink"/>
@@ -441,7 +443,7 @@
               <w:rPr>
                 <w:webHidden/>
               </w:rPr>
-              <w:instrText xml:space="preserve"> PAGEREF _Toc535834987 \h </w:instrText>
+              <w:instrText xml:space="preserve"> PAGEREF _Toc2670456 \h </w:instrText>
             </w:r>
             <w:r>
               <w:rPr>
@@ -473,9 +475,10 @@
             <w:pStyle w:val="TOC1"/>
             <w:rPr>
               <w:rFonts w:asciiTheme="minorHAnsi" w:eastAsiaTheme="minorEastAsia" w:hAnsiTheme="minorHAnsi" w:cstheme="minorBidi"/>
+              <w:sz w:val="22"/>
             </w:rPr>
           </w:pPr>
-          <w:hyperlink w:anchor="_Toc535834988" w:history="1">
+          <w:hyperlink w:anchor="_Toc2670457" w:history="1">
             <w:r>
               <w:rPr>
                 <w:rStyle w:val="Hyperlink"/>
@@ -498,7 +501,7 @@
               <w:rPr>
                 <w:webHidden/>
               </w:rPr>
-              <w:instrText xml:space="preserve"> PAGEREF _Toc535834988 \h </w:instrText>
+              <w:instrText xml:space="preserve"> PAGEREF _Toc2670457 \h </w:instrText>
             </w:r>
             <w:r>
               <w:rPr>
@@ -534,7 +537,7 @@
               <w:sz w:val="22"/>
             </w:rPr>
           </w:pPr>
-          <w:hyperlink w:anchor="_Toc535834989" w:history="1">
+          <w:hyperlink w:anchor="_Toc2670458" w:history="1">
             <w:r>
               <w:rPr>
                 <w:rStyle w:val="Hyperlink"/>
@@ -561,7 +564,7 @@
                 <w:noProof/>
                 <w:webHidden/>
               </w:rPr>
-              <w:instrText xml:space="preserve"> PAGEREF _Toc535834989 \h </w:instrText>
+              <w:instrText xml:space="preserve"> PAGEREF _Toc2670458 \h </w:instrText>
             </w:r>
             <w:r>
               <w:rPr>
@@ -601,7 +604,7 @@
               <w:sz w:val="22"/>
             </w:rPr>
           </w:pPr>
-          <w:hyperlink w:anchor="_Toc535834990" w:history="1">
+          <w:hyperlink w:anchor="_Toc2670459" w:history="1">
             <w:r>
               <w:rPr>
                 <w:rStyle w:val="Hyperlink"/>
@@ -628,7 +631,7 @@
                 <w:noProof/>
                 <w:webHidden/>
               </w:rPr>
-              <w:instrText xml:space="preserve"> PAGEREF _Toc535834990 \h </w:instrText>
+              <w:instrText xml:space="preserve"> PAGEREF _Toc2670459 \h </w:instrText>
             </w:r>
             <w:r>
               <w:rPr>
@@ -668,7 +671,7 @@
               <w:sz w:val="22"/>
             </w:rPr>
           </w:pPr>
-          <w:hyperlink w:anchor="_Toc535834991" w:history="1">
+          <w:hyperlink w:anchor="_Toc2670460" w:history="1">
             <w:r>
               <w:rPr>
                 <w:rStyle w:val="Hyperlink"/>
@@ -695,7 +698,7 @@
                 <w:noProof/>
                 <w:webHidden/>
               </w:rPr>
-              <w:instrText xml:space="preserve"> PAGEREF _Toc535834991 \h </w:instrText>
+              <w:instrText xml:space="preserve"> PAGEREF _Toc2670460 \h </w:instrText>
             </w:r>
             <w:r>
               <w:rPr>
@@ -735,7 +738,7 @@
               <w:sz w:val="22"/>
             </w:rPr>
           </w:pPr>
-          <w:hyperlink w:anchor="_Toc535834992" w:history="1">
+          <w:hyperlink w:anchor="_Toc2670461" w:history="1">
             <w:r>
               <w:rPr>
                 <w:rStyle w:val="Hyperlink"/>
@@ -762,7 +765,7 @@
                 <w:noProof/>
                 <w:webHidden/>
               </w:rPr>
-              <w:instrText xml:space="preserve"> PAGEREF _Toc535834992 \h </w:instrText>
+              <w:instrText xml:space="preserve"> PAGEREF _Toc2670461 \h </w:instrText>
             </w:r>
             <w:r>
               <w:rPr>
@@ -798,9 +801,10 @@
             <w:pStyle w:val="TOC1"/>
             <w:rPr>
               <w:rFonts w:asciiTheme="minorHAnsi" w:eastAsiaTheme="minorEastAsia" w:hAnsiTheme="minorHAnsi" w:cstheme="minorBidi"/>
+              <w:sz w:val="22"/>
             </w:rPr>
           </w:pPr>
-          <w:hyperlink w:anchor="_Toc535834993" w:history="1">
+          <w:hyperlink w:anchor="_Toc2670462" w:history="1">
             <w:r>
               <w:rPr>
                 <w:rStyle w:val="Hyperlink"/>
@@ -823,7 +827,7 @@
               <w:rPr>
                 <w:webHidden/>
               </w:rPr>
-              <w:instrText xml:space="preserve"> PAGEREF _Toc535834993 \h </w:instrText>
+              <w:instrText xml:space="preserve"> PAGEREF _Toc2670462 \h </w:instrText>
             </w:r>
             <w:r>
               <w:rPr>
@@ -859,7 +863,7 @@
               <w:sz w:val="22"/>
             </w:rPr>
           </w:pPr>
-          <w:hyperlink w:anchor="_Toc535834994" w:history="1">
+          <w:hyperlink w:anchor="_Toc2670463" w:history="1">
             <w:r>
               <w:rPr>
                 <w:rStyle w:val="Hyperlink"/>
@@ -886,7 +890,7 @@
                 <w:noProof/>
                 <w:webHidden/>
               </w:rPr>
-              <w:instrText xml:space="preserve"> PAGEREF _Toc535834994 \h </w:instrText>
+              <w:instrText xml:space="preserve"> PAGEREF _Toc2670463 \h </w:instrText>
             </w:r>
             <w:r>
               <w:rPr>
@@ -926,7 +930,7 @@
               <w:sz w:val="22"/>
             </w:rPr>
           </w:pPr>
-          <w:hyperlink w:anchor="_Toc535834995" w:history="1">
+          <w:hyperlink w:anchor="_Toc2670464" w:history="1">
             <w:r>
               <w:rPr>
                 <w:rStyle w:val="Hyperlink"/>
@@ -953,7 +957,7 @@
                 <w:noProof/>
                 <w:webHidden/>
               </w:rPr>
-              <w:instrText xml:space="preserve"> PAGEREF _Toc535834995 \h </w:instrText>
+              <w:instrText xml:space="preserve"> PAGEREF _Toc2670464 \h </w:instrText>
             </w:r>
             <w:r>
               <w:rPr>
@@ -993,7 +997,7 @@
               <w:sz w:val="22"/>
             </w:rPr>
           </w:pPr>
-          <w:hyperlink w:anchor="_Toc535834996" w:history="1">
+          <w:hyperlink w:anchor="_Toc2670465" w:history="1">
             <w:r>
               <w:rPr>
                 <w:rStyle w:val="Hyperlink"/>
@@ -1020,7 +1024,7 @@
                 <w:noProof/>
                 <w:webHidden/>
               </w:rPr>
-              <w:instrText xml:space="preserve"> PAGEREF _Toc535834996 \h </w:instrText>
+              <w:instrText xml:space="preserve"> PAGEREF _Toc2670465 \h </w:instrText>
             </w:r>
             <w:r>
               <w:rPr>
@@ -1060,7 +1064,7 @@
               <w:sz w:val="22"/>
             </w:rPr>
           </w:pPr>
-          <w:hyperlink w:anchor="_Toc535834997" w:history="1">
+          <w:hyperlink w:anchor="_Toc2670466" w:history="1">
             <w:r>
               <w:rPr>
                 <w:rStyle w:val="Hyperlink"/>
@@ -1087,7 +1091,7 @@
                 <w:noProof/>
                 <w:webHidden/>
               </w:rPr>
-              <w:instrText xml:space="preserve"> PAGEREF _Toc535834997 \h </w:instrText>
+              <w:instrText xml:space="preserve"> PAGEREF _Toc2670466 \h </w:instrText>
             </w:r>
             <w:r>
               <w:rPr>
@@ -1127,7 +1131,7 @@
               <w:sz w:val="22"/>
             </w:rPr>
           </w:pPr>
-          <w:hyperlink w:anchor="_Toc535834998" w:history="1">
+          <w:hyperlink w:anchor="_Toc2670467" w:history="1">
             <w:r>
               <w:rPr>
                 <w:rStyle w:val="Hyperlink"/>
@@ -1154,7 +1158,7 @@
                 <w:noProof/>
                 <w:webHidden/>
               </w:rPr>
-              <w:instrText xml:space="preserve"> PAGEREF _Toc535834998 \h </w:instrText>
+              <w:instrText xml:space="preserve"> PAGEREF _Toc2670467 \h </w:instrText>
             </w:r>
             <w:r>
               <w:rPr>
@@ -1174,7 +1178,7 @@
                 <w:noProof/>
                 <w:webHidden/>
               </w:rPr>
-              <w:t>11</w:t>
+              <w:t>10</w:t>
             </w:r>
             <w:r>
               <w:rPr>
@@ -1194,7 +1198,7 @@
               <w:sz w:val="22"/>
             </w:rPr>
           </w:pPr>
-          <w:hyperlink w:anchor="_Toc535834999" w:history="1">
+          <w:hyperlink w:anchor="_Toc2670468" w:history="1">
             <w:r>
               <w:rPr>
                 <w:rStyle w:val="Hyperlink"/>
@@ -1221,7 +1225,7 @@
                 <w:noProof/>
                 <w:webHidden/>
               </w:rPr>
-              <w:instrText xml:space="preserve"> PAGEREF _Toc535834999 \h </w:instrText>
+              <w:instrText xml:space="preserve"> PAGEREF _Toc2670468 \h </w:instrText>
             </w:r>
             <w:r>
               <w:rPr>
@@ -1241,7 +1245,7 @@
                 <w:noProof/>
                 <w:webHidden/>
               </w:rPr>
-              <w:t>13</w:t>
+              <w:t>12</w:t>
             </w:r>
             <w:r>
               <w:rPr>
@@ -1257,9 +1261,10 @@
             <w:pStyle w:val="TOC1"/>
             <w:rPr>
               <w:rFonts w:asciiTheme="minorHAnsi" w:eastAsiaTheme="minorEastAsia" w:hAnsiTheme="minorHAnsi" w:cstheme="minorBidi"/>
+              <w:sz w:val="22"/>
             </w:rPr>
           </w:pPr>
-          <w:hyperlink w:anchor="_Toc535835000" w:history="1">
+          <w:hyperlink w:anchor="_Toc2670469" w:history="1">
             <w:r>
               <w:rPr>
                 <w:rStyle w:val="Hyperlink"/>
@@ -1282,7 +1287,7 @@
               <w:rPr>
                 <w:webHidden/>
               </w:rPr>
-              <w:instrText xml:space="preserve"> PAGEREF _Toc535835000 \h </w:instrText>
+              <w:instrText xml:space="preserve"> PAGEREF _Toc2670469 \h </w:instrText>
             </w:r>
             <w:r>
               <w:rPr>
@@ -1299,7 +1304,7 @@
               <w:rPr>
                 <w:webHidden/>
               </w:rPr>
-              <w:t>13</w:t>
+              <w:t>12</w:t>
             </w:r>
             <w:r>
               <w:rPr>
@@ -1314,9 +1319,10 @@
             <w:pStyle w:val="TOC1"/>
             <w:rPr>
               <w:rFonts w:asciiTheme="minorHAnsi" w:eastAsiaTheme="minorEastAsia" w:hAnsiTheme="minorHAnsi" w:cstheme="minorBidi"/>
+              <w:sz w:val="22"/>
             </w:rPr>
           </w:pPr>
-          <w:hyperlink w:anchor="_Toc535835001" w:history="1">
+          <w:hyperlink w:anchor="_Toc2670470" w:history="1">
             <w:r>
               <w:rPr>
                 <w:rStyle w:val="Hyperlink"/>
@@ -1339,7 +1345,7 @@
               <w:rPr>
                 <w:webHidden/>
               </w:rPr>
-              <w:instrText xml:space="preserve"> PAGEREF _Toc535835001 \h </w:instrText>
+              <w:instrText xml:space="preserve"> PAGEREF _Toc2670470 \h </w:instrText>
             </w:r>
             <w:r>
               <w:rPr>
@@ -1371,9 +1377,10 @@
             <w:pStyle w:val="TOC1"/>
             <w:rPr>
               <w:rFonts w:asciiTheme="minorHAnsi" w:eastAsiaTheme="minorEastAsia" w:hAnsiTheme="minorHAnsi" w:cstheme="minorBidi"/>
+              <w:sz w:val="22"/>
             </w:rPr>
           </w:pPr>
-          <w:hyperlink w:anchor="_Toc535835002" w:history="1">
+          <w:hyperlink w:anchor="_Toc2670471" w:history="1">
             <w:r>
               <w:rPr>
                 <w:rStyle w:val="Hyperlink"/>
@@ -1396,7 +1403,7 @@
               <w:rPr>
                 <w:webHidden/>
               </w:rPr>
-              <w:instrText xml:space="preserve"> PAGEREF _Toc535835002 \h </w:instrText>
+              <w:instrText xml:space="preserve"> PAGEREF _Toc2670471 \h </w:instrText>
             </w:r>
             <w:r>
               <w:rPr>
@@ -1428,9 +1435,10 @@
             <w:pStyle w:val="TOC1"/>
             <w:rPr>
               <w:rFonts w:asciiTheme="minorHAnsi" w:eastAsiaTheme="minorEastAsia" w:hAnsiTheme="minorHAnsi" w:cstheme="minorBidi"/>
+              <w:sz w:val="22"/>
             </w:rPr>
           </w:pPr>
-          <w:hyperlink w:anchor="_Toc535835003" w:history="1">
+          <w:hyperlink w:anchor="_Toc2670472" w:history="1">
             <w:r>
               <w:rPr>
                 <w:rStyle w:val="Hyperlink"/>
@@ -1453,7 +1461,7 @@
               <w:rPr>
                 <w:webHidden/>
               </w:rPr>
-              <w:instrText xml:space="preserve"> PAGEREF _Toc535835003 \h </w:instrText>
+              <w:instrText xml:space="preserve"> PAGEREF _Toc2670472 \h </w:instrText>
             </w:r>
             <w:r>
               <w:rPr>
@@ -1470,7 +1478,7 @@
               <w:rPr>
                 <w:webHidden/>
               </w:rPr>
-              <w:t>14</w:t>
+              <w:t>13</w:t>
             </w:r>
             <w:r>
               <w:rPr>
@@ -1485,9 +1493,10 @@
             <w:pStyle w:val="TOC1"/>
             <w:rPr>
               <w:rFonts w:asciiTheme="minorHAnsi" w:eastAsiaTheme="minorEastAsia" w:hAnsiTheme="minorHAnsi" w:cstheme="minorBidi"/>
+              <w:sz w:val="22"/>
             </w:rPr>
           </w:pPr>
-          <w:hyperlink w:anchor="_Toc535835004" w:history="1">
+          <w:hyperlink w:anchor="_Toc2670473" w:history="1">
             <w:r>
               <w:rPr>
                 <w:rStyle w:val="Hyperlink"/>
@@ -1510,7 +1519,7 @@
               <w:rPr>
                 <w:webHidden/>
               </w:rPr>
-              <w:instrText xml:space="preserve"> PAGEREF _Toc535835004 \h </w:instrText>
+              <w:instrText xml:space="preserve"> PAGEREF _Toc2670473 \h </w:instrText>
             </w:r>
             <w:r>
               <w:rPr>
@@ -1542,9 +1551,10 @@
             <w:pStyle w:val="TOC1"/>
             <w:rPr>
               <w:rFonts w:asciiTheme="minorHAnsi" w:eastAsiaTheme="minorEastAsia" w:hAnsiTheme="minorHAnsi" w:cstheme="minorBidi"/>
+              <w:sz w:val="22"/>
             </w:rPr>
           </w:pPr>
-          <w:hyperlink w:anchor="_Toc535835005" w:history="1">
+          <w:hyperlink w:anchor="_Toc2670474" w:history="1">
             <w:r>
               <w:rPr>
                 <w:rStyle w:val="Hyperlink"/>
@@ -1567,7 +1577,7 @@
               <w:rPr>
                 <w:webHidden/>
               </w:rPr>
-              <w:instrText xml:space="preserve"> PAGEREF _Toc535835005 \h </w:instrText>
+              <w:instrText xml:space="preserve"> PAGEREF _Toc2670474 \h </w:instrText>
             </w:r>
             <w:r>
               <w:rPr>
@@ -1599,9 +1609,10 @@
             <w:pStyle w:val="TOC1"/>
             <w:rPr>
               <w:rFonts w:asciiTheme="minorHAnsi" w:eastAsiaTheme="minorEastAsia" w:hAnsiTheme="minorHAnsi" w:cstheme="minorBidi"/>
+              <w:sz w:val="22"/>
             </w:rPr>
           </w:pPr>
-          <w:hyperlink w:anchor="_Toc535835006" w:history="1">
+          <w:hyperlink w:anchor="_Toc2670475" w:history="1">
             <w:r>
               <w:rPr>
                 <w:rStyle w:val="Hyperlink"/>
@@ -1624,7 +1635,7 @@
               <w:rPr>
                 <w:webHidden/>
               </w:rPr>
-              <w:instrText xml:space="preserve"> PAGEREF _Toc535835006 \h </w:instrText>
+              <w:instrText xml:space="preserve"> PAGEREF _Toc2670475 \h </w:instrText>
             </w:r>
             <w:r>
               <w:rPr>
@@ -1641,10 +1652,604 @@
               <w:rPr>
                 <w:webHidden/>
               </w:rPr>
-              <w:t>15</w:t>
-            </w:r>
-            <w:r>
-              <w:rPr>
+              <w:t>14</w:t>
+            </w:r>
+            <w:r>
+              <w:rPr>
+                <w:webHidden/>
+              </w:rPr>
+              <w:fldChar w:fldCharType="end"/>
+            </w:r>
+          </w:hyperlink>
+        </w:p>
+        <w:p>
+          <w:pPr>
+            <w:pStyle w:val="TOC1"/>
+            <w:rPr>
+              <w:rFonts w:asciiTheme="minorHAnsi" w:eastAsiaTheme="minorEastAsia" w:hAnsiTheme="minorHAnsi" w:cstheme="minorBidi"/>
+              <w:sz w:val="22"/>
+            </w:rPr>
+          </w:pPr>
+          <w:hyperlink w:anchor="_Toc2670476" w:history="1">
+            <w:r>
+              <w:rPr>
+                <w:rStyle w:val="Hyperlink"/>
+              </w:rPr>
+              <w:t>Style Guide</w:t>
+            </w:r>
+            <w:r>
+              <w:rPr>
+                <w:webHidden/>
+              </w:rPr>
+              <w:tab/>
+            </w:r>
+            <w:r>
+              <w:rPr>
+                <w:webHidden/>
+              </w:rPr>
+              <w:fldChar w:fldCharType="begin"/>
+            </w:r>
+            <w:r>
+              <w:rPr>
+                <w:webHidden/>
+              </w:rPr>
+              <w:instrText xml:space="preserve"> PAGEREF _Toc2670476 \h </w:instrText>
+            </w:r>
+            <w:r>
+              <w:rPr>
+                <w:webHidden/>
+              </w:rPr>
+            </w:r>
+            <w:r>
+              <w:rPr>
+                <w:webHidden/>
+              </w:rPr>
+              <w:fldChar w:fldCharType="separate"/>
+            </w:r>
+            <w:r>
+              <w:rPr>
+                <w:webHidden/>
+              </w:rPr>
+              <w:t>16</w:t>
+            </w:r>
+            <w:r>
+              <w:rPr>
+                <w:webHidden/>
+              </w:rPr>
+              <w:fldChar w:fldCharType="end"/>
+            </w:r>
+          </w:hyperlink>
+        </w:p>
+        <w:p>
+          <w:pPr>
+            <w:pStyle w:val="TOC2"/>
+            <w:rPr>
+              <w:rFonts w:asciiTheme="minorHAnsi" w:eastAsiaTheme="minorEastAsia" w:hAnsiTheme="minorHAnsi" w:cstheme="minorBidi"/>
+              <w:noProof/>
+              <w:sz w:val="22"/>
+            </w:rPr>
+          </w:pPr>
+          <w:hyperlink w:anchor="_Toc2670477" w:history="1">
+            <w:r>
+              <w:rPr>
+                <w:rStyle w:val="Hyperlink"/>
+                <w:noProof/>
+              </w:rPr>
+              <w:t>Terminology and usage</w:t>
+            </w:r>
+            <w:r>
+              <w:rPr>
+                <w:noProof/>
+                <w:webHidden/>
+              </w:rPr>
+              <w:tab/>
+            </w:r>
+            <w:r>
+              <w:rPr>
+                <w:noProof/>
+                <w:webHidden/>
+              </w:rPr>
+              <w:fldChar w:fldCharType="begin"/>
+            </w:r>
+            <w:r>
+              <w:rPr>
+                <w:noProof/>
+                <w:webHidden/>
+              </w:rPr>
+              <w:instrText xml:space="preserve"> PAGEREF _Toc2670477 \h </w:instrText>
+            </w:r>
+            <w:r>
+              <w:rPr>
+                <w:noProof/>
+                <w:webHidden/>
+              </w:rPr>
+            </w:r>
+            <w:r>
+              <w:rPr>
+                <w:noProof/>
+                <w:webHidden/>
+              </w:rPr>
+              <w:fldChar w:fldCharType="separate"/>
+            </w:r>
+            <w:r>
+              <w:rPr>
+                <w:noProof/>
+                <w:webHidden/>
+              </w:rPr>
+              <w:t>16</w:t>
+            </w:r>
+            <w:r>
+              <w:rPr>
+                <w:noProof/>
+                <w:webHidden/>
+              </w:rPr>
+              <w:fldChar w:fldCharType="end"/>
+            </w:r>
+          </w:hyperlink>
+        </w:p>
+        <w:p>
+          <w:pPr>
+            <w:pStyle w:val="TOC2"/>
+            <w:rPr>
+              <w:rFonts w:asciiTheme="minorHAnsi" w:eastAsiaTheme="minorEastAsia" w:hAnsiTheme="minorHAnsi" w:cstheme="minorBidi"/>
+              <w:noProof/>
+              <w:sz w:val="22"/>
+            </w:rPr>
+          </w:pPr>
+          <w:hyperlink w:anchor="_Toc2670478" w:history="1">
+            <w:r>
+              <w:rPr>
+                <w:rStyle w:val="Hyperlink"/>
+                <w:noProof/>
+              </w:rPr>
+              <w:t>Bullet lists</w:t>
+            </w:r>
+            <w:r>
+              <w:rPr>
+                <w:noProof/>
+                <w:webHidden/>
+              </w:rPr>
+              <w:tab/>
+            </w:r>
+            <w:r>
+              <w:rPr>
+                <w:noProof/>
+                <w:webHidden/>
+              </w:rPr>
+              <w:fldChar w:fldCharType="begin"/>
+            </w:r>
+            <w:r>
+              <w:rPr>
+                <w:noProof/>
+                <w:webHidden/>
+              </w:rPr>
+              <w:instrText xml:space="preserve"> PAGEREF _Toc2670478 \h </w:instrText>
+            </w:r>
+            <w:r>
+              <w:rPr>
+                <w:noProof/>
+                <w:webHidden/>
+              </w:rPr>
+            </w:r>
+            <w:r>
+              <w:rPr>
+                <w:noProof/>
+                <w:webHidden/>
+              </w:rPr>
+              <w:fldChar w:fldCharType="separate"/>
+            </w:r>
+            <w:r>
+              <w:rPr>
+                <w:noProof/>
+                <w:webHidden/>
+              </w:rPr>
+              <w:t>16</w:t>
+            </w:r>
+            <w:r>
+              <w:rPr>
+                <w:noProof/>
+                <w:webHidden/>
+              </w:rPr>
+              <w:fldChar w:fldCharType="end"/>
+            </w:r>
+          </w:hyperlink>
+        </w:p>
+        <w:p>
+          <w:pPr>
+            <w:pStyle w:val="TOC2"/>
+            <w:rPr>
+              <w:rFonts w:asciiTheme="minorHAnsi" w:eastAsiaTheme="minorEastAsia" w:hAnsiTheme="minorHAnsi" w:cstheme="minorBidi"/>
+              <w:noProof/>
+              <w:sz w:val="22"/>
+            </w:rPr>
+          </w:pPr>
+          <w:hyperlink w:anchor="_Toc2670479" w:history="1">
+            <w:r>
+              <w:rPr>
+                <w:rStyle w:val="Hyperlink"/>
+                <w:noProof/>
+              </w:rPr>
+              <w:t>Numbered lists for procedures</w:t>
+            </w:r>
+            <w:r>
+              <w:rPr>
+                <w:noProof/>
+                <w:webHidden/>
+              </w:rPr>
+              <w:tab/>
+            </w:r>
+            <w:r>
+              <w:rPr>
+                <w:noProof/>
+                <w:webHidden/>
+              </w:rPr>
+              <w:fldChar w:fldCharType="begin"/>
+            </w:r>
+            <w:r>
+              <w:rPr>
+                <w:noProof/>
+                <w:webHidden/>
+              </w:rPr>
+              <w:instrText xml:space="preserve"> PAGEREF _Toc2670479 \h </w:instrText>
+            </w:r>
+            <w:r>
+              <w:rPr>
+                <w:noProof/>
+                <w:webHidden/>
+              </w:rPr>
+            </w:r>
+            <w:r>
+              <w:rPr>
+                <w:noProof/>
+                <w:webHidden/>
+              </w:rPr>
+              <w:fldChar w:fldCharType="separate"/>
+            </w:r>
+            <w:r>
+              <w:rPr>
+                <w:noProof/>
+                <w:webHidden/>
+              </w:rPr>
+              <w:t>16</w:t>
+            </w:r>
+            <w:r>
+              <w:rPr>
+                <w:noProof/>
+                <w:webHidden/>
+              </w:rPr>
+              <w:fldChar w:fldCharType="end"/>
+            </w:r>
+          </w:hyperlink>
+        </w:p>
+        <w:p>
+          <w:pPr>
+            <w:pStyle w:val="TOC2"/>
+            <w:rPr>
+              <w:rFonts w:asciiTheme="minorHAnsi" w:eastAsiaTheme="minorEastAsia" w:hAnsiTheme="minorHAnsi" w:cstheme="minorBidi"/>
+              <w:noProof/>
+              <w:sz w:val="22"/>
+            </w:rPr>
+          </w:pPr>
+          <w:hyperlink w:anchor="_Toc2670480" w:history="1">
+            <w:r>
+              <w:rPr>
+                <w:rStyle w:val="Hyperlink"/>
+                <w:noProof/>
+              </w:rPr>
+              <w:t>Tips, notes, and warnings</w:t>
+            </w:r>
+            <w:r>
+              <w:rPr>
+                <w:noProof/>
+                <w:webHidden/>
+              </w:rPr>
+              <w:tab/>
+            </w:r>
+            <w:r>
+              <w:rPr>
+                <w:noProof/>
+                <w:webHidden/>
+              </w:rPr>
+              <w:fldChar w:fldCharType="begin"/>
+            </w:r>
+            <w:r>
+              <w:rPr>
+                <w:noProof/>
+                <w:webHidden/>
+              </w:rPr>
+              <w:instrText xml:space="preserve"> PAGEREF _Toc2670480 \h </w:instrText>
+            </w:r>
+            <w:r>
+              <w:rPr>
+                <w:noProof/>
+                <w:webHidden/>
+              </w:rPr>
+            </w:r>
+            <w:r>
+              <w:rPr>
+                <w:noProof/>
+                <w:webHidden/>
+              </w:rPr>
+              <w:fldChar w:fldCharType="separate"/>
+            </w:r>
+            <w:r>
+              <w:rPr>
+                <w:noProof/>
+                <w:webHidden/>
+              </w:rPr>
+              <w:t>17</w:t>
+            </w:r>
+            <w:r>
+              <w:rPr>
+                <w:noProof/>
+                <w:webHidden/>
+              </w:rPr>
+              <w:fldChar w:fldCharType="end"/>
+            </w:r>
+          </w:hyperlink>
+        </w:p>
+        <w:p>
+          <w:pPr>
+            <w:pStyle w:val="TOC2"/>
+            <w:rPr>
+              <w:rFonts w:asciiTheme="minorHAnsi" w:eastAsiaTheme="minorEastAsia" w:hAnsiTheme="minorHAnsi" w:cstheme="minorBidi"/>
+              <w:noProof/>
+              <w:sz w:val="22"/>
+            </w:rPr>
+          </w:pPr>
+          <w:hyperlink w:anchor="_Toc2670481" w:history="1">
+            <w:r>
+              <w:rPr>
+                <w:rStyle w:val="Hyperlink"/>
+                <w:noProof/>
+              </w:rPr>
+              <w:t>Graphics</w:t>
+            </w:r>
+            <w:r>
+              <w:rPr>
+                <w:noProof/>
+                <w:webHidden/>
+              </w:rPr>
+              <w:tab/>
+            </w:r>
+            <w:r>
+              <w:rPr>
+                <w:noProof/>
+                <w:webHidden/>
+              </w:rPr>
+              <w:fldChar w:fldCharType="begin"/>
+            </w:r>
+            <w:r>
+              <w:rPr>
+                <w:noProof/>
+                <w:webHidden/>
+              </w:rPr>
+              <w:instrText xml:space="preserve"> PAGEREF _Toc2670481 \h </w:instrText>
+            </w:r>
+            <w:r>
+              <w:rPr>
+                <w:noProof/>
+                <w:webHidden/>
+              </w:rPr>
+            </w:r>
+            <w:r>
+              <w:rPr>
+                <w:noProof/>
+                <w:webHidden/>
+              </w:rPr>
+              <w:fldChar w:fldCharType="separate"/>
+            </w:r>
+            <w:r>
+              <w:rPr>
+                <w:noProof/>
+                <w:webHidden/>
+              </w:rPr>
+              <w:t>17</w:t>
+            </w:r>
+            <w:r>
+              <w:rPr>
+                <w:noProof/>
+                <w:webHidden/>
+              </w:rPr>
+              <w:fldChar w:fldCharType="end"/>
+            </w:r>
+          </w:hyperlink>
+        </w:p>
+        <w:p>
+          <w:pPr>
+            <w:pStyle w:val="TOC2"/>
+            <w:rPr>
+              <w:rFonts w:asciiTheme="minorHAnsi" w:eastAsiaTheme="minorEastAsia" w:hAnsiTheme="minorHAnsi" w:cstheme="minorBidi"/>
+              <w:noProof/>
+              <w:sz w:val="22"/>
+            </w:rPr>
+          </w:pPr>
+          <w:hyperlink w:anchor="_Toc2670482" w:history="1">
+            <w:r>
+              <w:rPr>
+                <w:rStyle w:val="Hyperlink"/>
+                <w:noProof/>
+              </w:rPr>
+              <w:t>Tables</w:t>
+            </w:r>
+            <w:r>
+              <w:rPr>
+                <w:noProof/>
+                <w:webHidden/>
+              </w:rPr>
+              <w:tab/>
+            </w:r>
+            <w:r>
+              <w:rPr>
+                <w:noProof/>
+                <w:webHidden/>
+              </w:rPr>
+              <w:fldChar w:fldCharType="begin"/>
+            </w:r>
+            <w:r>
+              <w:rPr>
+                <w:noProof/>
+                <w:webHidden/>
+              </w:rPr>
+              <w:instrText xml:space="preserve"> PAGEREF _Toc2670482 \h </w:instrText>
+            </w:r>
+            <w:r>
+              <w:rPr>
+                <w:noProof/>
+                <w:webHidden/>
+              </w:rPr>
+            </w:r>
+            <w:r>
+              <w:rPr>
+                <w:noProof/>
+                <w:webHidden/>
+              </w:rPr>
+              <w:fldChar w:fldCharType="separate"/>
+            </w:r>
+            <w:r>
+              <w:rPr>
+                <w:noProof/>
+                <w:webHidden/>
+              </w:rPr>
+              <w:t>18</w:t>
+            </w:r>
+            <w:r>
+              <w:rPr>
+                <w:noProof/>
+                <w:webHidden/>
+              </w:rPr>
+              <w:fldChar w:fldCharType="end"/>
+            </w:r>
+          </w:hyperlink>
+        </w:p>
+        <w:p>
+          <w:pPr>
+            <w:pStyle w:val="TOC2"/>
+            <w:rPr>
+              <w:rFonts w:asciiTheme="minorHAnsi" w:eastAsiaTheme="minorEastAsia" w:hAnsiTheme="minorHAnsi" w:cstheme="minorBidi"/>
+              <w:noProof/>
+              <w:sz w:val="22"/>
+            </w:rPr>
+          </w:pPr>
+          <w:hyperlink w:anchor="_Toc2670483" w:history="1">
+            <w:r>
+              <w:rPr>
+                <w:rStyle w:val="Hyperlink"/>
+                <w:noProof/>
+              </w:rPr>
+              <w:t>References</w:t>
+            </w:r>
+            <w:r>
+              <w:rPr>
+                <w:noProof/>
+                <w:webHidden/>
+              </w:rPr>
+              <w:tab/>
+            </w:r>
+            <w:r>
+              <w:rPr>
+                <w:noProof/>
+                <w:webHidden/>
+              </w:rPr>
+              <w:fldChar w:fldCharType="begin"/>
+            </w:r>
+            <w:r>
+              <w:rPr>
+                <w:noProof/>
+                <w:webHidden/>
+              </w:rPr>
+              <w:instrText xml:space="preserve"> PAGEREF _Toc2670483 \h </w:instrText>
+            </w:r>
+            <w:r>
+              <w:rPr>
+                <w:noProof/>
+                <w:webHidden/>
+              </w:rPr>
+            </w:r>
+            <w:r>
+              <w:rPr>
+                <w:noProof/>
+                <w:webHidden/>
+              </w:rPr>
+              <w:fldChar w:fldCharType="separate"/>
+            </w:r>
+            <w:r>
+              <w:rPr>
+                <w:noProof/>
+                <w:webHidden/>
+              </w:rPr>
+              <w:t>18</w:t>
+            </w:r>
+            <w:r>
+              <w:rPr>
+                <w:noProof/>
+                <w:webHidden/>
+              </w:rPr>
+              <w:fldChar w:fldCharType="end"/>
+            </w:r>
+          </w:hyperlink>
+        </w:p>
+        <w:p>
+          <w:pPr>
+            <w:pStyle w:val="TOC2"/>
+            <w:rPr>
+              <w:rFonts w:asciiTheme="minorHAnsi" w:eastAsiaTheme="minorEastAsia" w:hAnsiTheme="minorHAnsi" w:cstheme="minorBidi"/>
+              <w:noProof/>
+              <w:sz w:val="22"/>
+            </w:rPr>
+          </w:pPr>
+          <w:hyperlink w:anchor="_Toc2670484" w:history="1">
+            <w:r>
+              <w:rPr>
+                <w:rStyle w:val="Hyperlink"/>
+                <w:noProof/>
+              </w:rPr>
+              <w:t>Code</w:t>
+            </w:r>
+            <w:r>
+              <w:rPr>
+                <w:noProof/>
+                <w:webHidden/>
+              </w:rPr>
+              <w:tab/>
+            </w:r>
+            <w:r>
+              <w:rPr>
+                <w:noProof/>
+                <w:webHidden/>
+              </w:rPr>
+              <w:fldChar w:fldCharType="begin"/>
+            </w:r>
+            <w:r>
+              <w:rPr>
+                <w:noProof/>
+                <w:webHidden/>
+              </w:rPr>
+              <w:instrText xml:space="preserve"> PAGEREF _Toc2670484 \h </w:instrText>
+            </w:r>
+            <w:r>
+              <w:rPr>
+                <w:noProof/>
+                <w:webHidden/>
+              </w:rPr>
+            </w:r>
+            <w:r>
+              <w:rPr>
+                <w:noProof/>
+                <w:webHidden/>
+              </w:rPr>
+              <w:fldChar w:fldCharType="separate"/>
+            </w:r>
+            <w:r>
+              <w:rPr>
+                <w:noProof/>
+                <w:webHidden/>
+              </w:rPr>
+              <w:t>18</w:t>
+            </w:r>
+            <w:r>
+              <w:rPr>
+                <w:noProof/>
                 <w:webHidden/>
               </w:rPr>
               <w:fldChar w:fldCharType="end"/>
@@ -1729,7 +2334,7 @@
         <w:pStyle w:val="Heading1"/>
       </w:pPr>
       <w:bookmarkStart w:id="2" w:name="_Toc535566608"/>
-      <w:bookmarkStart w:id="3" w:name="_Toc535834984"/>
+      <w:bookmarkStart w:id="3" w:name="_Toc2670453"/>
       <w:commentRangeStart w:id="4"/>
       <w:r>
         <w:t>Overview</w:t>
@@ -1796,7 +2401,7 @@
         <w:pStyle w:val="Heading2"/>
       </w:pPr>
       <w:bookmarkStart w:id="8" w:name="_Toc535566609"/>
-      <w:bookmarkStart w:id="9" w:name="_Toc535834985"/>
+      <w:bookmarkStart w:id="9" w:name="_Toc2670454"/>
       <w:r>
         <w:t>&lt;</w:t>
       </w:r>
@@ -1833,8 +2438,9 @@
       <w:pPr>
         <w:pStyle w:val="Heading2"/>
       </w:pPr>
-      <w:bookmarkStart w:id="11" w:name="_Toc535834986"/>
-      <w:r>
+      <w:bookmarkStart w:id="11" w:name="_Toc2670455"/>
+      <w:r>
+        <w:lastRenderedPageBreak/>
         <w:t>Cost and l</w:t>
       </w:r>
       <w:r>
@@ -1873,7 +2479,6 @@
         <w:rPr>
           <w:b/>
         </w:rPr>
-        <w:lastRenderedPageBreak/>
         <w:t>Tip</w:t>
       </w:r>
       <w:r>
@@ -2076,7 +2681,7 @@
       <w:pPr>
         <w:pStyle w:val="Heading1"/>
       </w:pPr>
-      <w:bookmarkStart w:id="14" w:name="_Toc535834987"/>
+      <w:bookmarkStart w:id="14" w:name="_Toc2670456"/>
       <w:r>
         <w:t>Architecture</w:t>
       </w:r>
@@ -2212,8 +2817,6 @@
         </w:rPr>
         <w:commentReference w:id="15"/>
       </w:r>
-      <w:bookmarkStart w:id="16" w:name="_GoBack"/>
-      <w:bookmarkEnd w:id="16"/>
     </w:p>
     <w:p>
       <w:pPr>
@@ -2226,7 +2829,7 @@
         <w:rPr>
           <w:rStyle w:val="CommentReference"/>
         </w:rPr>
-        <w:commentReference w:id="17"/>
+        <w:commentReference w:id="16"/>
       </w:r>
     </w:p>
     <w:p>
@@ -2273,16 +2876,16 @@
       <w:r>
         <w:t xml:space="preserve">In the private subnets, </w:t>
       </w:r>
-      <w:commentRangeStart w:id="18"/>
+      <w:commentRangeStart w:id="17"/>
       <w:r>
         <w:t>&lt;describe any additional components&gt;</w:t>
       </w:r>
-      <w:commentRangeEnd w:id="18"/>
+      <w:commentRangeEnd w:id="17"/>
       <w:r>
         <w:rPr>
           <w:rStyle w:val="CommentReference"/>
         </w:rPr>
-        <w:commentReference w:id="18"/>
+        <w:commentReference w:id="17"/>
       </w:r>
       <w:r>
         <w:t>.</w:t>
@@ -2312,52 +2915,52 @@
       <w:pPr>
         <w:pStyle w:val="Heading1"/>
       </w:pPr>
-      <w:bookmarkStart w:id="19" w:name="_Planning_the_deployment"/>
-      <w:bookmarkStart w:id="20" w:name="_Toc535834988"/>
-      <w:bookmarkEnd w:id="19"/>
+      <w:bookmarkStart w:id="18" w:name="_Planning_the_deployment"/>
+      <w:bookmarkStart w:id="19" w:name="_Toc2670457"/>
+      <w:bookmarkEnd w:id="18"/>
       <w:r>
         <w:lastRenderedPageBreak/>
         <w:t>Planning the deployment</w:t>
       </w:r>
-      <w:bookmarkEnd w:id="20"/>
+      <w:bookmarkEnd w:id="19"/>
     </w:p>
     <w:p>
       <w:pPr>
         <w:pStyle w:val="Heading2"/>
         <w:spacing w:before="140"/>
       </w:pPr>
-      <w:bookmarkStart w:id="21" w:name="_Toc535834989"/>
+      <w:bookmarkStart w:id="20" w:name="_Toc2670458"/>
       <w:r>
         <w:t>Specialized k</w:t>
       </w:r>
       <w:r>
         <w:t>nowledge</w:t>
       </w:r>
+      <w:bookmarkEnd w:id="20"/>
+    </w:p>
+    <w:p>
+      <w:bookmarkStart w:id="21" w:name="_Automated_Deployment"/>
+      <w:bookmarkStart w:id="22" w:name="_Deployment_Options"/>
+      <w:bookmarkStart w:id="23" w:name="_Toc462612194"/>
+      <w:bookmarkStart w:id="24" w:name="_Toc470792037"/>
       <w:bookmarkEnd w:id="21"/>
-    </w:p>
-    <w:p>
-      <w:bookmarkStart w:id="22" w:name="_Automated_Deployment"/>
-      <w:bookmarkStart w:id="23" w:name="_Deployment_Options"/>
-      <w:bookmarkStart w:id="24" w:name="_Toc462612194"/>
-      <w:bookmarkStart w:id="25" w:name="_Toc470792037"/>
       <w:bookmarkEnd w:id="22"/>
-      <w:bookmarkEnd w:id="23"/>
       <w:r>
         <w:t xml:space="preserve">This Quick Start </w:t>
       </w:r>
       <w:r>
         <w:t xml:space="preserve">assumes familiarity with </w:t>
       </w:r>
-      <w:commentRangeStart w:id="26"/>
+      <w:commentRangeStart w:id="25"/>
       <w:r>
         <w:t>&lt;knowledge expectations&gt;</w:t>
       </w:r>
-      <w:commentRangeEnd w:id="26"/>
+      <w:commentRangeEnd w:id="25"/>
       <w:r>
         <w:rPr>
           <w:rStyle w:val="CommentReference"/>
         </w:rPr>
-        <w:commentReference w:id="26"/>
+        <w:commentReference w:id="25"/>
       </w:r>
       <w:r>
         <w:t>.</w:t>
@@ -2407,11 +3010,11 @@
       <w:pPr>
         <w:pStyle w:val="Heading2"/>
       </w:pPr>
-      <w:bookmarkStart w:id="27" w:name="_Toc535834990"/>
+      <w:bookmarkStart w:id="26" w:name="_Toc2670459"/>
       <w:r>
         <w:t>AWS account</w:t>
       </w:r>
-      <w:bookmarkEnd w:id="27"/>
+      <w:bookmarkEnd w:id="26"/>
     </w:p>
     <w:p>
       <w:r>
@@ -2459,9 +3062,9 @@
       <w:pPr>
         <w:pStyle w:val="Heading2"/>
       </w:pPr>
-      <w:bookmarkStart w:id="28" w:name="_Technical_requirements"/>
-      <w:bookmarkStart w:id="29" w:name="_Toc535834991"/>
-      <w:bookmarkEnd w:id="28"/>
+      <w:bookmarkStart w:id="27" w:name="_Technical_requirements"/>
+      <w:bookmarkStart w:id="28" w:name="_Toc2670460"/>
+      <w:bookmarkEnd w:id="27"/>
       <w:r>
         <w:t>Technical r</w:t>
       </w:r>
@@ -2475,9 +3078,9 @@
           <w:bCs/>
           <w:color w:val="212120"/>
         </w:rPr>
-        <w:commentReference w:id="30"/>
-      </w:r>
-      <w:bookmarkEnd w:id="29"/>
+        <w:commentReference w:id="29"/>
+      </w:r>
+      <w:bookmarkEnd w:id="28"/>
     </w:p>
     <w:p>
       <w:r>
@@ -2680,18 +3283,18 @@
                       <w:b/>
                     </w:rPr>
                   </w:pPr>
-                  <w:commentRangeStart w:id="31"/>
+                  <w:commentRangeStart w:id="30"/>
                   <w:r>
                     <w:t>&lt;n&gt;</w:t>
                   </w:r>
-                  <w:commentRangeEnd w:id="31"/>
+                  <w:commentRangeEnd w:id="30"/>
                   <w:r>
                     <w:rPr>
                       <w:rStyle w:val="CommentReference"/>
                       <w:rFonts w:cs="Times New Roman"/>
                       <w:color w:val="212120"/>
                     </w:rPr>
-                    <w:commentReference w:id="31"/>
+                    <w:commentReference w:id="30"/>
                   </w:r>
                 </w:p>
               </w:tc>
@@ -3046,18 +3649,18 @@
             <w:r>
               <w:t xml:space="preserve">This deployment includes </w:t>
             </w:r>
-            <w:commentRangeStart w:id="32"/>
+            <w:commentRangeStart w:id="31"/>
             <w:r>
               <w:t>&lt;service&gt;</w:t>
             </w:r>
-            <w:commentRangeEnd w:id="32"/>
+            <w:commentRangeEnd w:id="31"/>
             <w:r>
               <w:rPr>
                 <w:rStyle w:val="CommentReference"/>
                 <w:rFonts w:cs="Times New Roman"/>
                 <w:color w:val="212120"/>
               </w:rPr>
-              <w:commentReference w:id="32"/>
+              <w:commentReference w:id="31"/>
             </w:r>
             <w:r>
               <w:t xml:space="preserve">, which isn’t currently supported in all AWS Regions. For a current list of supported regions, see </w:t>
@@ -3204,7 +3807,7 @@
             <w:r>
               <w:t xml:space="preserve"> to the AWS Management Console with IAM permissions for the resources and actions the templates will deploy. The </w:t>
             </w:r>
-            <w:commentRangeStart w:id="33"/>
+            <w:commentRangeStart w:id="32"/>
             <w:r>
               <w:rPr>
                 <w:i/>
@@ -3214,14 +3817,14 @@
             <w:r>
               <w:t xml:space="preserve"> managed policy within IAM provides sufficient permissions</w:t>
             </w:r>
-            <w:commentRangeEnd w:id="33"/>
+            <w:commentRangeEnd w:id="32"/>
             <w:r>
               <w:rPr>
                 <w:rStyle w:val="CommentReference"/>
                 <w:rFonts w:cs="Times New Roman"/>
                 <w:color w:val="212120"/>
               </w:rPr>
-              <w:commentReference w:id="33"/>
+              <w:commentReference w:id="32"/>
             </w:r>
             <w:r>
               <w:t>, although your organization may choose to use a custom policy with more restrictions.</w:t>
@@ -3336,20 +3939,20 @@
       <w:pPr>
         <w:pStyle w:val="Heading2"/>
       </w:pPr>
-      <w:bookmarkStart w:id="34" w:name="_Toc535834992"/>
+      <w:bookmarkStart w:id="33" w:name="_Toc2670461"/>
       <w:r>
         <w:lastRenderedPageBreak/>
         <w:t xml:space="preserve">Deployment </w:t>
       </w:r>
+      <w:bookmarkEnd w:id="23"/>
+      <w:r>
+        <w:t>o</w:t>
+      </w:r>
+      <w:r>
+        <w:t>ptions</w:t>
+      </w:r>
       <w:bookmarkEnd w:id="24"/>
-      <w:r>
-        <w:t>o</w:t>
-      </w:r>
-      <w:r>
-        <w:t>ptions</w:t>
-      </w:r>
-      <w:bookmarkEnd w:id="25"/>
-      <w:bookmarkEnd w:id="34"/>
+      <w:bookmarkEnd w:id="33"/>
     </w:p>
     <w:p>
       <w:pPr>
@@ -3476,26 +4079,26 @@
       <w:pPr>
         <w:pStyle w:val="Heading1"/>
       </w:pPr>
-      <w:bookmarkStart w:id="35" w:name="_Deployment_Steps"/>
-      <w:bookmarkStart w:id="36" w:name="_Toc535834993"/>
+      <w:bookmarkStart w:id="34" w:name="_Deployment_Steps"/>
+      <w:bookmarkStart w:id="35" w:name="_Toc2670462"/>
+      <w:bookmarkEnd w:id="34"/>
+      <w:r>
+        <w:t>Deployment</w:t>
+      </w:r>
+      <w:r>
+        <w:t xml:space="preserve"> s</w:t>
+      </w:r>
+      <w:r>
+        <w:t>teps</w:t>
+      </w:r>
       <w:bookmarkEnd w:id="35"/>
-      <w:r>
-        <w:t>Deployment</w:t>
-      </w:r>
-      <w:r>
-        <w:t xml:space="preserve"> s</w:t>
-      </w:r>
-      <w:r>
-        <w:t>teps</w:t>
-      </w:r>
-      <w:bookmarkEnd w:id="36"/>
     </w:p>
     <w:p>
       <w:pPr>
         <w:pStyle w:val="Heading2"/>
         <w:spacing w:before="140"/>
       </w:pPr>
-      <w:bookmarkStart w:id="37" w:name="_Toc535834994"/>
+      <w:bookmarkStart w:id="36" w:name="_Toc2670463"/>
       <w:r>
         <w:t>Step 1</w:t>
       </w:r>
@@ -3520,7 +4123,7 @@
       <w:r>
         <w:t>ccount</w:t>
       </w:r>
-      <w:bookmarkEnd w:id="37"/>
+      <w:bookmarkEnd w:id="36"/>
     </w:p>
     <w:p>
       <w:pPr>
@@ -3608,26 +4211,26 @@
       <w:pPr>
         <w:pStyle w:val="Heading2"/>
       </w:pPr>
-      <w:bookmarkStart w:id="38" w:name="_Step_2._Subscribe"/>
-      <w:bookmarkStart w:id="39" w:name="_Toc470792040"/>
-      <w:bookmarkStart w:id="40" w:name="_Toc535834995"/>
+      <w:bookmarkStart w:id="37" w:name="_Step_2._Subscribe"/>
+      <w:bookmarkStart w:id="38" w:name="_Toc470792040"/>
+      <w:bookmarkStart w:id="39" w:name="_Toc2670464"/>
+      <w:bookmarkEnd w:id="37"/>
+      <w:r>
+        <w:t xml:space="preserve">Step 2. Subscribe to the </w:t>
+      </w:r>
+      <w:r>
+        <w:t>&lt;software&gt;</w:t>
+      </w:r>
+      <w:r>
+        <w:rPr>
+          <w:color w:val="C00000"/>
+        </w:rPr>
+        <w:t xml:space="preserve"> </w:t>
+      </w:r>
+      <w:r>
+        <w:t>AMI</w:t>
+      </w:r>
       <w:bookmarkEnd w:id="38"/>
-      <w:r>
-        <w:t xml:space="preserve">Step 2. Subscribe to the </w:t>
-      </w:r>
-      <w:r>
-        <w:t>&lt;software&gt;</w:t>
-      </w:r>
-      <w:r>
-        <w:rPr>
-          <w:color w:val="C00000"/>
-        </w:rPr>
-        <w:t xml:space="preserve"> </w:t>
-      </w:r>
-      <w:r>
-        <w:t>AMI</w:t>
-      </w:r>
-      <w:bookmarkEnd w:id="39"/>
       <w:r>
         <w:rPr>
           <w:rStyle w:val="CommentReference"/>
@@ -3635,9 +4238,9 @@
           <w:bCs/>
           <w:color w:val="212120"/>
         </w:rPr>
-        <w:commentReference w:id="41"/>
-      </w:r>
-      <w:bookmarkEnd w:id="40"/>
+        <w:commentReference w:id="40"/>
+      </w:r>
+      <w:bookmarkEnd w:id="39"/>
     </w:p>
     <w:p>
       <w:pPr>
@@ -3714,19 +4317,19 @@
       <w:r>
         <w:t xml:space="preserve"> </w:t>
       </w:r>
-      <w:commentRangeStart w:id="42"/>
+      <w:commentRangeStart w:id="41"/>
       <w:r>
         <w:t>&lt;software&gt;</w:t>
       </w:r>
       <w:r>
         <w:t xml:space="preserve"> AMI</w:t>
       </w:r>
-      <w:commentRangeEnd w:id="42"/>
+      <w:commentRangeEnd w:id="41"/>
       <w:r>
         <w:rPr>
           <w:rStyle w:val="CommentReference"/>
         </w:rPr>
-        <w:commentReference w:id="42"/>
+        <w:commentReference w:id="41"/>
       </w:r>
       <w:r>
         <w:t xml:space="preserve"> in AWS Marketplace</w:t>
@@ -3833,7 +4436,7 @@
       <w:pPr>
         <w:pStyle w:val="Heading2"/>
       </w:pPr>
-      <w:bookmarkStart w:id="43" w:name="_Toc535834996"/>
+      <w:bookmarkStart w:id="42" w:name="_Toc2670465"/>
       <w:r>
         <w:lastRenderedPageBreak/>
         <w:t>Step 3</w:t>
@@ -3844,7 +4447,7 @@
       <w:r>
         <w:t xml:space="preserve"> Quick Start</w:t>
       </w:r>
-      <w:bookmarkEnd w:id="43"/>
+      <w:bookmarkEnd w:id="42"/>
     </w:p>
     <w:p>
       <w:pPr>
@@ -3905,13 +4508,21 @@
         <w:spacing w:after="320"/>
       </w:pPr>
       <w:r>
-        <w:t>Choose one of the following options to l</w:t>
+        <w:t>Sign in to your AWS account</w:t>
+      </w:r>
+      <w:r>
+        <w:t>, and c</w:t>
+      </w:r>
+      <w:r>
+        <w:t>hoose one of the following options to l</w:t>
       </w:r>
       <w:r>
         <w:t>aunch the AWS CloudFormation template</w:t>
       </w:r>
-      <w:r>
-        <w:t xml:space="preserve"> into your AWS account. For help choosing an option, see </w:t>
+      <w:bookmarkStart w:id="43" w:name="_GoBack"/>
+      <w:bookmarkEnd w:id="43"/>
+      <w:r>
+        <w:t xml:space="preserve">. For help choosing an option, see </w:t>
       </w:r>
       <w:hyperlink w:anchor="_Deployment_Options" w:history="1">
         <w:r>
@@ -4272,6 +4883,7 @@
           <w:ilvl w:val="0"/>
           <w:numId w:val="5"/>
         </w:numPr>
+        <w:spacing w:after="280"/>
       </w:pPr>
       <w:r>
         <w:t xml:space="preserve">Check the region that’s displayed in the </w:t>
@@ -4308,6 +4920,40 @@
       </w:r>
       <w:r>
         <w:t xml:space="preserve">egion by default. </w:t>
+      </w:r>
+    </w:p>
+    <w:p>
+      <w:pPr>
+        <w:pStyle w:val="Note"/>
+      </w:pPr>
+      <w:commentRangeStart w:id="46"/>
+      <w:r>
+        <w:rPr>
+          <w:b/>
+        </w:rPr>
+        <w:lastRenderedPageBreak/>
+        <w:t>Note</w:t>
+      </w:r>
+      <w:commentRangeEnd w:id="46"/>
+      <w:r>
+        <w:rPr>
+          <w:rStyle w:val="CommentReference"/>
+        </w:rPr>
+        <w:commentReference w:id="46"/>
+      </w:r>
+      <w:r>
+        <w:t xml:space="preserve">     This deployment includes Amazon EFS, which isn’t currently supported in all AWS Regions. For a current list of supported regions, see the </w:t>
+      </w:r>
+      <w:hyperlink r:id="rId50" w:anchor="elasticfilesystem-region" w:history="1">
+        <w:r>
+          <w:rPr>
+            <w:rStyle w:val="Hyperlink"/>
+          </w:rPr>
+          <w:t>AWS Regions and Endpoints webpage</w:t>
+        </w:r>
+      </w:hyperlink>
+      <w:r>
+        <w:t>.</w:t>
       </w:r>
     </w:p>
     <w:p>
@@ -4319,7 +4965,6 @@
         </w:numPr>
       </w:pPr>
       <w:r>
-        <w:lastRenderedPageBreak/>
         <w:t xml:space="preserve">On the </w:t>
       </w:r>
       <w:r>
@@ -4497,11 +5142,11 @@
       <w:pPr>
         <w:pStyle w:val="Heading3"/>
       </w:pPr>
-      <w:bookmarkStart w:id="46" w:name="sc1"/>
-      <w:bookmarkStart w:id="47" w:name="_Option_1:_Parameters"/>
-      <w:bookmarkStart w:id="48" w:name="_Toc535834997"/>
-      <w:bookmarkEnd w:id="46"/>
+      <w:bookmarkStart w:id="47" w:name="sc1"/>
+      <w:bookmarkStart w:id="48" w:name="_Option_1:_Parameters"/>
+      <w:bookmarkStart w:id="49" w:name="_Toc2670466"/>
       <w:bookmarkEnd w:id="47"/>
+      <w:bookmarkEnd w:id="48"/>
       <w:r>
         <w:t>Option 1</w:t>
       </w:r>
@@ -4517,9 +5162,9 @@
           <w:iCs/>
           <w:color w:val="212120"/>
         </w:rPr>
-        <w:commentReference w:id="49"/>
-      </w:r>
-      <w:bookmarkEnd w:id="48"/>
+        <w:commentReference w:id="50"/>
+      </w:r>
+      <w:bookmarkEnd w:id="49"/>
     </w:p>
     <w:p>
       <w:pPr>
@@ -4532,7 +5177,7 @@
           <w:szCs w:val="22"/>
         </w:rPr>
       </w:pPr>
-      <w:hyperlink r:id="rId50" w:history="1">
+      <w:hyperlink r:id="rId51" w:history="1">
         <w:r>
           <w:rPr>
             <w:rStyle w:val="Hyperlink"/>
@@ -5186,7 +5831,11 @@
               <w:t>&lt;software&gt;.</w:t>
             </w:r>
             <w:r>
-              <w:t xml:space="preserve"> We recommend that you set this value to a trusted IP range. For example, you might want to grant only your corporate network access to the software. </w:t>
+              <w:t xml:space="preserve"> We recommend that you set this value to a trusted IP range. For </w:t>
+            </w:r>
+            <w:r>
+              <w:lastRenderedPageBreak/>
+              <w:t xml:space="preserve">example, you might want to grant only your corporate network access to the software. </w:t>
             </w:r>
           </w:p>
         </w:tc>
@@ -5575,7 +6224,7 @@
       <w:r>
         <w:t xml:space="preserve">. For additional details, see the </w:t>
       </w:r>
-      <w:hyperlink r:id="rId51" w:history="1">
+      <w:hyperlink r:id="rId52" w:history="1">
         <w:r>
           <w:rPr>
             <w:rStyle w:val="Hyperlink"/>
@@ -5820,7 +6469,7 @@
             <w:r>
               <w:t>quickstart-</w:t>
             </w:r>
-            <w:commentRangeStart w:id="50"/>
+            <w:commentRangeStart w:id="51"/>
             <w:r>
               <w:t>&lt;company&gt;</w:t>
             </w:r>
@@ -5830,14 +6479,14 @@
             <w:r>
               <w:t>&lt;product&gt;</w:t>
             </w:r>
-            <w:commentRangeEnd w:id="50"/>
+            <w:commentRangeEnd w:id="51"/>
             <w:r>
               <w:rPr>
                 <w:rStyle w:val="CommentReference"/>
                 <w:rFonts w:cs="Times New Roman"/>
                 <w:color w:val="212120"/>
               </w:rPr>
-              <w:commentReference w:id="50"/>
+              <w:commentReference w:id="51"/>
             </w:r>
             <w:r>
               <w:t>/</w:t>
@@ -5862,7 +6511,7 @@
               </w:rPr>
               <w:t xml:space="preserve">The </w:t>
             </w:r>
-            <w:hyperlink r:id="rId52" w:history="1">
+            <w:hyperlink r:id="rId53" w:history="1">
               <w:r>
                 <w:rPr>
                   <w:rStyle w:val="Hyperlink"/>
@@ -5921,11 +6570,11 @@
       <w:pPr>
         <w:pStyle w:val="Heading3"/>
       </w:pPr>
-      <w:bookmarkStart w:id="51" w:name="sc2"/>
-      <w:bookmarkStart w:id="52" w:name="_Option_2:_Parameters"/>
-      <w:bookmarkStart w:id="53" w:name="_Toc535834998"/>
-      <w:bookmarkEnd w:id="51"/>
+      <w:bookmarkStart w:id="52" w:name="sc2"/>
+      <w:bookmarkStart w:id="53" w:name="_Option_2:_Parameters"/>
+      <w:bookmarkStart w:id="54" w:name="_Toc2670467"/>
       <w:bookmarkEnd w:id="52"/>
+      <w:bookmarkEnd w:id="53"/>
       <w:r>
         <w:t>Option 2: Parameters for deploying &lt;software&gt; into an existing VPC</w:t>
       </w:r>
@@ -5938,9 +6587,9 @@
           <w:iCs/>
           <w:color w:val="212120"/>
         </w:rPr>
-        <w:commentReference w:id="54"/>
-      </w:r>
-      <w:bookmarkEnd w:id="53"/>
+        <w:commentReference w:id="55"/>
+      </w:r>
+      <w:bookmarkEnd w:id="54"/>
     </w:p>
     <w:p>
       <w:pPr>
@@ -5949,7 +6598,7 @@
           <w:rStyle w:val="Hyperlink"/>
         </w:rPr>
       </w:pPr>
-      <w:hyperlink r:id="rId53" w:history="1">
+      <w:hyperlink r:id="rId54" w:history="1">
         <w:r>
           <w:rPr>
             <w:rStyle w:val="Hyperlink"/>
@@ -5970,6 +6619,7 @@
         <w:rPr>
           <w:i/>
         </w:rPr>
+        <w:lastRenderedPageBreak/>
         <w:t>Network c</w:t>
       </w:r>
       <w:r>
@@ -6204,7 +6854,6 @@
               <w:pStyle w:val="Tabletext"/>
             </w:pPr>
             <w:r>
-              <w:lastRenderedPageBreak/>
               <w:t>Private</w:t>
             </w:r>
             <w:r>
@@ -6686,7 +7335,7 @@
       <w:r>
         <w:t xml:space="preserve">We recommend that you keep the default settings for the following two parameters, unless you are customizing the Quick Start templates for your own deployment projects. Changing the settings of these parameters will automatically update code references to point to a new Quick Start location. For additional details, see the </w:t>
       </w:r>
-      <w:hyperlink r:id="rId54" w:history="1">
+      <w:hyperlink r:id="rId55" w:history="1">
         <w:r>
           <w:rPr>
             <w:rStyle w:val="Hyperlink"/>
@@ -6893,6 +7542,7 @@
               </w:rPr>
             </w:pPr>
             <w:r>
+              <w:lastRenderedPageBreak/>
               <w:t>Quick Start S3 key p</w:t>
             </w:r>
             <w:r>
@@ -6934,18 +7584,18 @@
             <w:r>
               <w:t>quickstart-</w:t>
             </w:r>
-            <w:commentRangeStart w:id="55"/>
+            <w:commentRangeStart w:id="56"/>
             <w:r>
               <w:t>&lt;company&gt;-&lt;product&gt;</w:t>
             </w:r>
-            <w:commentRangeEnd w:id="55"/>
+            <w:commentRangeEnd w:id="56"/>
             <w:r>
               <w:rPr>
                 <w:rStyle w:val="CommentReference"/>
                 <w:rFonts w:cs="Times New Roman"/>
                 <w:color w:val="212120"/>
               </w:rPr>
-              <w:commentReference w:id="55"/>
+              <w:commentReference w:id="56"/>
             </w:r>
             <w:r>
               <w:t>/</w:t>
@@ -6970,7 +7620,7 @@
               </w:rPr>
               <w:t xml:space="preserve">The </w:t>
             </w:r>
-            <w:hyperlink r:id="rId55" w:history="1">
+            <w:hyperlink r:id="rId56" w:history="1">
               <w:r>
                 <w:rPr>
                   <w:rStyle w:val="Hyperlink"/>
@@ -7040,7 +7690,7 @@
       <w:r>
         <w:t xml:space="preserve"> page, you can </w:t>
       </w:r>
-      <w:hyperlink r:id="rId56" w:history="1">
+      <w:hyperlink r:id="rId57" w:history="1">
         <w:r>
           <w:rPr>
             <w:rStyle w:val="Hyperlink"/>
@@ -7057,7 +7707,7 @@
       <w:r>
         <w:t xml:space="preserve"> and </w:t>
       </w:r>
-      <w:hyperlink r:id="rId57" w:history="1">
+      <w:hyperlink r:id="rId58" w:history="1">
         <w:r>
           <w:rPr>
             <w:rStyle w:val="Hyperlink"/>
@@ -7087,7 +7737,6 @@
         </w:numPr>
       </w:pPr>
       <w:r>
-        <w:lastRenderedPageBreak/>
         <w:t xml:space="preserve">On the </w:t>
       </w:r>
       <w:r>
@@ -7245,7 +7894,7 @@
                     </pic:cNvPicPr>
                   </pic:nvPicPr>
                   <pic:blipFill>
-                    <a:blip r:embed="rId58">
+                    <a:blip r:embed="rId59">
                       <a:extLst>
                         <a:ext uri="{28A0092B-C50C-407E-A947-70E740481C1C}">
                           <a14:useLocalDpi xmlns:a14="http://schemas.microsoft.com/office/drawing/2010/main" val="0"/>
@@ -7303,15 +7952,16 @@
           <w:color w:val="212120"/>
           <w:kern w:val="28"/>
         </w:rPr>
-        <w:commentReference w:id="56"/>
+        <w:commentReference w:id="57"/>
       </w:r>
     </w:p>
     <w:p>
       <w:pPr>
         <w:pStyle w:val="Heading2"/>
       </w:pPr>
-      <w:bookmarkStart w:id="57" w:name="_Toc535834999"/>
-      <w:r>
+      <w:bookmarkStart w:id="58" w:name="_Toc2670468"/>
+      <w:r>
+        <w:lastRenderedPageBreak/>
         <w:t>Step 4</w:t>
       </w:r>
       <w:r>
@@ -7320,29 +7970,29 @@
       <w:r>
         <w:t>Test the Deployment</w:t>
       </w:r>
-      <w:bookmarkEnd w:id="57"/>
+      <w:bookmarkEnd w:id="58"/>
     </w:p>
     <w:p>
       <w:pPr>
         <w:spacing w:after="400"/>
       </w:pPr>
-      <w:commentRangeStart w:id="58"/>
+      <w:commentRangeStart w:id="59"/>
       <w:r>
         <w:t>&lt;Lorem ipsum dolor sit amet, consectetur adipiscing elit, sed do eiusmod tempor incididunt ut labore et dolore magna aliqua.&gt;</w:t>
       </w:r>
-      <w:commentRangeEnd w:id="58"/>
+      <w:commentRangeEnd w:id="59"/>
       <w:r>
         <w:rPr>
           <w:rStyle w:val="CommentReference"/>
         </w:rPr>
-        <w:commentReference w:id="58"/>
+        <w:commentReference w:id="59"/>
       </w:r>
     </w:p>
     <w:p>
       <w:pPr>
         <w:pStyle w:val="Heading1"/>
       </w:pPr>
-      <w:bookmarkStart w:id="59" w:name="_Toc535835000"/>
+      <w:bookmarkStart w:id="60" w:name="_Toc2670469"/>
       <w:r>
         <w:t>Best practices for u</w:t>
       </w:r>
@@ -7361,45 +8011,44 @@
       <w:r>
         <w:t>on AWS</w:t>
       </w:r>
-      <w:bookmarkEnd w:id="59"/>
-    </w:p>
-    <w:p>
-      <w:commentRangeStart w:id="60"/>
+      <w:bookmarkEnd w:id="60"/>
+    </w:p>
+    <w:p>
+      <w:commentRangeStart w:id="61"/>
       <w:r>
         <w:t>&lt;Lorem ipsum dolor sit amet, consectetur adipiscing elit, sed do eiusmod tempor incididunt ut labore et dolore magna aliqua.&gt;</w:t>
       </w:r>
-      <w:commentRangeEnd w:id="60"/>
+      <w:commentRangeEnd w:id="61"/>
       <w:r>
         <w:rPr>
           <w:rStyle w:val="CommentReference"/>
         </w:rPr>
-        <w:commentReference w:id="60"/>
+        <w:commentReference w:id="61"/>
       </w:r>
     </w:p>
     <w:p>
       <w:pPr>
         <w:pStyle w:val="Heading1"/>
       </w:pPr>
-      <w:bookmarkStart w:id="61" w:name="_Toc481076941"/>
-      <w:bookmarkStart w:id="62" w:name="_Toc535835001"/>
-      <w:r>
-        <w:lastRenderedPageBreak/>
+      <w:bookmarkStart w:id="62" w:name="_Toc481076941"/>
+      <w:bookmarkStart w:id="63" w:name="_Toc2670470"/>
+      <w:r>
         <w:t>Security</w:t>
       </w:r>
-      <w:bookmarkEnd w:id="61"/>
       <w:bookmarkEnd w:id="62"/>
-    </w:p>
-    <w:p>
-      <w:commentRangeStart w:id="63"/>
+      <w:bookmarkEnd w:id="63"/>
+    </w:p>
+    <w:p>
+      <w:commentRangeStart w:id="64"/>
       <w:r>
         <w:t>&lt;Lorem ipsum dolor sit amet, consectetur adipiscing elit, sed do eiusmod tempor incididunt ut labore et dolore magna aliqua.&gt;</w:t>
       </w:r>
-      <w:commentRangeEnd w:id="63"/>
+      <w:commentRangeEnd w:id="64"/>
       <w:r>
         <w:rPr>
           <w:rStyle w:val="CommentReference"/>
         </w:rPr>
-        <w:commentReference w:id="63"/>
+        <w:commentReference w:id="64"/>
       </w:r>
       <w:r>
         <w:t xml:space="preserve"> </w:t>
@@ -7409,8 +8058,8 @@
       <w:pPr>
         <w:pStyle w:val="Heading1"/>
       </w:pPr>
-      <w:bookmarkStart w:id="64" w:name="_Toc535835002"/>
-      <w:commentRangeStart w:id="65"/>
+      <w:bookmarkStart w:id="65" w:name="_Toc2670471"/>
+      <w:commentRangeStart w:id="66"/>
       <w:r>
         <w:t>&lt;</w:t>
       </w:r>
@@ -7420,7 +8069,7 @@
       <w:r>
         <w:t>nformation&gt;</w:t>
       </w:r>
-      <w:bookmarkEnd w:id="64"/>
+      <w:bookmarkEnd w:id="65"/>
       <w:r>
         <w:t xml:space="preserve"> </w:t>
       </w:r>
@@ -7429,12 +8078,12 @@
       <w:r>
         <w:t>&lt;Lorem ipsum dolor sit amet, consectetur adipiscing elit, sed do eiusmod tempor incididunt ut labore et dolore magna aliqua.&gt;</w:t>
       </w:r>
-      <w:commentRangeEnd w:id="65"/>
+      <w:commentRangeEnd w:id="66"/>
       <w:r>
         <w:rPr>
           <w:rStyle w:val="CommentReference"/>
         </w:rPr>
-        <w:commentReference w:id="65"/>
+        <w:commentReference w:id="66"/>
       </w:r>
       <w:r>
         <w:t xml:space="preserve"> </w:t>
@@ -7444,7 +8093,7 @@
       <w:pPr>
         <w:pStyle w:val="Heading1"/>
       </w:pPr>
-      <w:bookmarkStart w:id="66" w:name="_Toc535835003"/>
+      <w:bookmarkStart w:id="67" w:name="_Toc2670472"/>
       <w:r>
         <w:t>FAQ</w:t>
       </w:r>
@@ -7455,9 +8104,9 @@
           <w:bCs/>
           <w:color w:val="212120"/>
         </w:rPr>
-        <w:commentReference w:id="67"/>
-      </w:r>
-      <w:bookmarkEnd w:id="66"/>
+        <w:commentReference w:id="68"/>
+      </w:r>
+      <w:bookmarkEnd w:id="67"/>
     </w:p>
     <w:p>
       <w:pPr>
@@ -7536,7 +8185,7 @@
       <w:r>
         <w:t xml:space="preserve"> the issue. </w:t>
       </w:r>
-      <w:commentRangeStart w:id="68"/>
+      <w:commentRangeStart w:id="69"/>
       <w:r>
         <w:t>(</w:t>
       </w:r>
@@ -7570,12 +8219,12 @@
       <w:r>
         <w:t>.)</w:t>
       </w:r>
-      <w:commentRangeEnd w:id="68"/>
+      <w:commentRangeEnd w:id="69"/>
       <w:r>
         <w:rPr>
           <w:rStyle w:val="CommentReference"/>
         </w:rPr>
-        <w:commentReference w:id="68"/>
+        <w:commentReference w:id="69"/>
       </w:r>
     </w:p>
     <w:p>
@@ -7629,7 +8278,7 @@
       <w:r>
         <w:t xml:space="preserve">For additional information, see </w:t>
       </w:r>
-      <w:hyperlink r:id="rId59" w:history="1">
+      <w:hyperlink r:id="rId60" w:history="1">
         <w:r>
           <w:rPr>
             <w:rStyle w:val="Hyperlink"/>
@@ -7678,6 +8327,7 @@
           <w:b/>
           <w:color w:val="F79646" w:themeColor="accent6"/>
         </w:rPr>
+        <w:lastRenderedPageBreak/>
         <w:t>A.</w:t>
       </w:r>
       <w:r>
@@ -7698,7 +8348,7 @@
       <w:r>
         <w:t xml:space="preserve"> For more information about AWS CloudFormation limits, see the </w:t>
       </w:r>
-      <w:hyperlink r:id="rId60" w:history="1">
+      <w:hyperlink r:id="rId61" w:history="1">
         <w:r>
           <w:rPr>
             <w:rStyle w:val="Hyperlink"/>
@@ -7714,12 +8364,11 @@
       <w:pPr>
         <w:pStyle w:val="Heading1"/>
       </w:pPr>
-      <w:bookmarkStart w:id="69" w:name="_Toc535835004"/>
-      <w:r>
-        <w:lastRenderedPageBreak/>
+      <w:bookmarkStart w:id="70" w:name="_Toc2670473"/>
+      <w:r>
         <w:t>Send us feedback</w:t>
       </w:r>
-      <w:bookmarkEnd w:id="69"/>
+      <w:bookmarkEnd w:id="70"/>
     </w:p>
     <w:p>
       <w:pPr>
@@ -7738,7 +8387,7 @@
       <w:r>
         <w:t xml:space="preserve"> section of the </w:t>
       </w:r>
-      <w:hyperlink r:id="rId61" w:history="1">
+      <w:hyperlink r:id="rId62" w:history="1">
         <w:r>
           <w:rPr>
             <w:rStyle w:val="Hyperlink"/>
@@ -7749,7 +8398,7 @@
       <w:r>
         <w:t xml:space="preserve"> for this Quick Start. If you’d like to submit code, please review the </w:t>
       </w:r>
-      <w:hyperlink r:id="rId62" w:history="1">
+      <w:hyperlink r:id="rId63" w:history="1">
         <w:r>
           <w:rPr>
             <w:rStyle w:val="Hyperlink"/>
@@ -7766,14 +8415,14 @@
       <w:pPr>
         <w:pStyle w:val="Heading1"/>
       </w:pPr>
-      <w:bookmarkStart w:id="70" w:name="_Toc535835005"/>
+      <w:bookmarkStart w:id="71" w:name="_Toc2670474"/>
       <w:r>
         <w:t>Additional r</w:t>
       </w:r>
       <w:r>
         <w:t>esources</w:t>
       </w:r>
-      <w:bookmarkEnd w:id="70"/>
+      <w:bookmarkEnd w:id="71"/>
     </w:p>
     <w:p>
       <w:pPr>
@@ -7782,8 +8431,8 @@
           <w:rStyle w:val="Run-inhead"/>
         </w:rPr>
       </w:pPr>
-      <w:bookmarkStart w:id="71" w:name="_Toc470792051"/>
-      <w:bookmarkStart w:id="72" w:name="_Toc470793187"/>
+      <w:bookmarkStart w:id="72" w:name="_Toc470792051"/>
+      <w:bookmarkStart w:id="73" w:name="_Toc470793187"/>
       <w:r>
         <w:rPr>
           <w:rStyle w:val="Run-inhead"/>
@@ -7835,7 +8484,7 @@
         </w:rPr>
         <w:fldChar w:fldCharType="end"/>
       </w:r>
-      <w:hyperlink r:id="rId63" w:history="1">
+      <w:hyperlink r:id="rId64" w:history="1">
         <w:r>
           <w:rPr>
             <w:rStyle w:val="Hyperlink"/>
@@ -7848,7 +8497,7 @@
       <w:pPr>
         <w:pStyle w:val="ListBullet"/>
       </w:pPr>
-      <w:hyperlink r:id="rId64" w:history="1">
+      <w:hyperlink r:id="rId65" w:history="1">
         <w:r>
           <w:rPr>
             <w:rStyle w:val="Hyperlink"/>
@@ -7875,7 +8524,7 @@
         <w:rPr>
           <w:rStyle w:val="Run-inhead"/>
         </w:rPr>
-        <w:commentReference w:id="73"/>
+        <w:commentReference w:id="74"/>
       </w:r>
     </w:p>
     <w:p>
@@ -7905,7 +8554,7 @@
       <w:r>
         <w:fldChar w:fldCharType="end"/>
       </w:r>
-      <w:hyperlink r:id="rId65" w:history="1">
+      <w:hyperlink r:id="rId66" w:history="1">
         <w:r>
           <w:rPr>
             <w:rStyle w:val="Hyperlink"/>
@@ -7918,7 +8567,7 @@
       <w:pPr>
         <w:pStyle w:val="ListBullet"/>
       </w:pPr>
-      <w:hyperlink r:id="rId66" w:history="1">
+      <w:hyperlink r:id="rId67" w:history="1">
         <w:r>
           <w:rPr>
             <w:rStyle w:val="Hyperlink"/>
@@ -7931,7 +8580,7 @@
       <w:pPr>
         <w:pStyle w:val="ListBullet"/>
       </w:pPr>
-      <w:hyperlink r:id="rId67" w:history="1">
+      <w:hyperlink r:id="rId68" w:history="1">
         <w:r>
           <w:rPr>
             <w:rStyle w:val="Hyperlink"/>
@@ -7944,7 +8593,7 @@
       <w:pPr>
         <w:pStyle w:val="ListBullet"/>
       </w:pPr>
-      <w:hyperlink r:id="rId68" w:history="1">
+      <w:hyperlink r:id="rId69" w:history="1">
         <w:r>
           <w:rPr>
             <w:rStyle w:val="Hyperlink"/>
@@ -7960,7 +8609,7 @@
           <w:rStyle w:val="Run-inhead"/>
         </w:rPr>
       </w:pPr>
-      <w:commentRangeStart w:id="74"/>
+      <w:commentRangeStart w:id="75"/>
       <w:r>
         <w:rPr>
           <w:rStyle w:val="Run-inhead"/>
@@ -7975,12 +8624,12 @@
       <w:r>
         <w:t>&lt;link&gt;</w:t>
       </w:r>
-      <w:commentRangeEnd w:id="74"/>
+      <w:commentRangeEnd w:id="75"/>
       <w:r>
         <w:rPr>
           <w:rStyle w:val="CommentReference"/>
         </w:rPr>
-        <w:commentReference w:id="74"/>
+        <w:commentReference w:id="75"/>
       </w:r>
     </w:p>
     <w:p>
@@ -8008,7 +8657,7 @@
         <w:pStyle w:val="ListBullet"/>
         <w:spacing w:after="400"/>
       </w:pPr>
-      <w:hyperlink r:id="rId69" w:history="1">
+      <w:hyperlink r:id="rId70" w:history="1">
         <w:r>
           <w:rPr>
             <w:rStyle w:val="Hyperlink"/>
@@ -8021,8 +8670,9 @@
       <w:pPr>
         <w:pStyle w:val="Heading1"/>
       </w:pPr>
-      <w:bookmarkStart w:id="75" w:name="_Toc535835006"/>
-      <w:r>
+      <w:bookmarkStart w:id="76" w:name="_Toc2670475"/>
+      <w:r>
+        <w:lastRenderedPageBreak/>
         <w:t>D</w:t>
       </w:r>
       <w:r>
@@ -8031,17 +8681,17 @@
       <w:r>
         <w:t>evisions</w:t>
       </w:r>
-      <w:bookmarkEnd w:id="71"/>
       <w:bookmarkEnd w:id="72"/>
+      <w:bookmarkEnd w:id="73"/>
       <w:r>
         <w:rPr>
           <w:rStyle w:val="CommentReference"/>
           <w:sz w:val="36"/>
           <w:szCs w:val="24"/>
         </w:rPr>
-        <w:commentReference w:id="76"/>
-      </w:r>
-      <w:bookmarkEnd w:id="75"/>
+        <w:commentReference w:id="77"/>
+      </w:r>
+      <w:bookmarkEnd w:id="76"/>
     </w:p>
     <w:tbl>
       <w:tblPr>
@@ -8138,18 +8788,18 @@
               <w:pStyle w:val="Tabletext"/>
               <w:cnfStyle w:val="000000000000" w:firstRow="0" w:lastRow="0" w:firstColumn="0" w:lastColumn="0" w:oddVBand="0" w:evenVBand="0" w:oddHBand="0" w:evenHBand="0" w:firstRowFirstColumn="0" w:firstRowLastColumn="0" w:lastRowFirstColumn="0" w:lastRowLastColumn="0"/>
             </w:pPr>
-            <w:commentRangeStart w:id="77"/>
+            <w:commentRangeStart w:id="78"/>
             <w:r>
               <w:t>&lt;Lorem ipsum dolor sit amet, consectetur adipiscing elit, sed do eiusmod tempor incididunt ut labore et dolore magna aliqua.&gt;</w:t>
             </w:r>
-            <w:commentRangeEnd w:id="77"/>
+            <w:commentRangeEnd w:id="78"/>
             <w:r>
               <w:rPr>
                 <w:rStyle w:val="CommentReference"/>
                 <w:rFonts w:cs="Times New Roman"/>
                 <w:color w:val="212120"/>
               </w:rPr>
-              <w:commentReference w:id="77"/>
+              <w:commentReference w:id="78"/>
             </w:r>
           </w:p>
         </w:tc>
@@ -8162,18 +8812,18 @@
               <w:pStyle w:val="Tabletext"/>
               <w:cnfStyle w:val="000000000000" w:firstRow="0" w:lastRow="0" w:firstColumn="0" w:lastColumn="0" w:oddVBand="0" w:evenVBand="0" w:oddHBand="0" w:evenHBand="0" w:firstRowFirstColumn="0" w:firstRowLastColumn="0" w:lastRowFirstColumn="0" w:lastRowLastColumn="0"/>
             </w:pPr>
-            <w:commentRangeStart w:id="78"/>
+            <w:commentRangeStart w:id="79"/>
             <w:r>
               <w:t>&lt;links to revised sections&gt;</w:t>
             </w:r>
-            <w:commentRangeEnd w:id="78"/>
+            <w:commentRangeEnd w:id="79"/>
             <w:r>
               <w:rPr>
                 <w:rStyle w:val="CommentReference"/>
                 <w:rFonts w:cs="Times New Roman"/>
                 <w:color w:val="212120"/>
               </w:rPr>
-              <w:commentReference w:id="78"/>
+              <w:commentReference w:id="79"/>
             </w:r>
           </w:p>
         </w:tc>
@@ -8237,7 +8887,6 @@
         <w:rPr>
           <w:noProof/>
         </w:rPr>
-        <w:lastRenderedPageBreak/>
         <mc:AlternateContent>
           <mc:Choice Requires="wps">
             <w:drawing>
@@ -8370,7 +9019,7 @@
                               </w:rPr>
                               <w:t xml:space="preserve">The software included with this paper is licensed under the Apache License, Version 2.0 (the "License"). You may not use this file except in compliance with the License. A copy of the License is located at </w:t>
                             </w:r>
-                            <w:hyperlink r:id="rId70" w:history="1">
+                            <w:hyperlink r:id="rId71" w:history="1">
                               <w:r>
                                 <w:rPr>
                                   <w:rStyle w:val="Hyperlink"/>
@@ -8502,7 +9151,7 @@
                         </w:rPr>
                         <w:t xml:space="preserve">The software included with this paper is licensed under the Apache License, Version 2.0 (the "License"). You may not use this file except in compliance with the License. A copy of the License is located at </w:t>
                       </w:r>
-                      <w:hyperlink r:id="rId71" w:history="1">
+                      <w:hyperlink r:id="rId72" w:history="1">
                         <w:r>
                           <w:rPr>
                             <w:rStyle w:val="Hyperlink"/>
@@ -8562,13 +9211,14 @@
       <w:pPr>
         <w:pStyle w:val="Heading1"/>
       </w:pPr>
-      <w:bookmarkStart w:id="79" w:name="_Toc520198282"/>
-      <w:bookmarkStart w:id="80" w:name="_Toc535319520"/>
-      <w:bookmarkStart w:id="81" w:name="_Toc535319669"/>
-      <w:bookmarkStart w:id="82" w:name="_Toc535595587"/>
-      <w:bookmarkStart w:id="83" w:name="_Toc535595929"/>
-      <w:bookmarkStart w:id="84" w:name="_Toc535595971"/>
-      <w:bookmarkStart w:id="85" w:name="_Toc535835007"/>
+      <w:bookmarkStart w:id="80" w:name="_Toc520198282"/>
+      <w:bookmarkStart w:id="81" w:name="_Toc535319520"/>
+      <w:bookmarkStart w:id="82" w:name="_Toc535319669"/>
+      <w:bookmarkStart w:id="83" w:name="_Toc535595587"/>
+      <w:bookmarkStart w:id="84" w:name="_Toc535595929"/>
+      <w:bookmarkStart w:id="85" w:name="_Toc535595971"/>
+      <w:bookmarkStart w:id="86" w:name="_Toc535835007"/>
+      <w:bookmarkStart w:id="87" w:name="_Toc2670476"/>
       <w:r>
         <w:lastRenderedPageBreak/>
         <w:t>Style G</w:t>
@@ -8576,40 +9226,43 @@
       <w:r>
         <w:t>uide</w:t>
       </w:r>
-      <w:bookmarkEnd w:id="79"/>
       <w:bookmarkEnd w:id="80"/>
       <w:bookmarkEnd w:id="81"/>
       <w:bookmarkEnd w:id="82"/>
       <w:bookmarkEnd w:id="83"/>
       <w:bookmarkEnd w:id="84"/>
       <w:bookmarkEnd w:id="85"/>
-    </w:p>
-    <w:p>
-      <w:r>
-        <w:t>Delete this section after following these guidelines.</w:t>
-      </w:r>
-    </w:p>
-    <w:p>
-      <w:pPr>
-        <w:pStyle w:val="Heading2"/>
-      </w:pPr>
-      <w:bookmarkStart w:id="86" w:name="_Toc520198283"/>
-      <w:bookmarkStart w:id="87" w:name="_Toc535319521"/>
-      <w:bookmarkStart w:id="88" w:name="_Toc535319670"/>
-      <w:bookmarkStart w:id="89" w:name="_Toc535595588"/>
-      <w:bookmarkStart w:id="90" w:name="_Toc535595930"/>
-      <w:bookmarkStart w:id="91" w:name="_Toc535595972"/>
-      <w:bookmarkStart w:id="92" w:name="_Toc535835008"/>
-      <w:r>
-        <w:t>Terminology and usage</w:t>
-      </w:r>
       <w:bookmarkEnd w:id="86"/>
       <w:bookmarkEnd w:id="87"/>
+    </w:p>
+    <w:p>
+      <w:r>
+        <w:t>Delete this section after following these guidelines.</w:t>
+      </w:r>
+    </w:p>
+    <w:p>
+      <w:pPr>
+        <w:pStyle w:val="Heading2"/>
+      </w:pPr>
+      <w:bookmarkStart w:id="88" w:name="_Toc520198283"/>
+      <w:bookmarkStart w:id="89" w:name="_Toc535319521"/>
+      <w:bookmarkStart w:id="90" w:name="_Toc535319670"/>
+      <w:bookmarkStart w:id="91" w:name="_Toc535595588"/>
+      <w:bookmarkStart w:id="92" w:name="_Toc535595930"/>
+      <w:bookmarkStart w:id="93" w:name="_Toc535595972"/>
+      <w:bookmarkStart w:id="94" w:name="_Toc535835008"/>
+      <w:bookmarkStart w:id="95" w:name="_Toc2670477"/>
+      <w:r>
+        <w:t>Terminology and usage</w:t>
+      </w:r>
       <w:bookmarkEnd w:id="88"/>
       <w:bookmarkEnd w:id="89"/>
       <w:bookmarkEnd w:id="90"/>
       <w:bookmarkEnd w:id="91"/>
       <w:bookmarkEnd w:id="92"/>
+      <w:bookmarkEnd w:id="93"/>
+      <w:bookmarkEnd w:id="94"/>
+      <w:bookmarkEnd w:id="95"/>
     </w:p>
     <w:p>
       <w:pPr>
@@ -8618,7 +9271,7 @@
       <w:r>
         <w:t xml:space="preserve">For a word list and usage guidelines for AWS content, see the </w:t>
       </w:r>
-      <w:hyperlink r:id="rId72" w:history="1">
+      <w:hyperlink r:id="rId73" w:history="1">
         <w:r>
           <w:rPr>
             <w:rStyle w:val="Hyperlink"/>
@@ -8647,7 +9300,7 @@
       <w:r>
         <w:t xml:space="preserve">For AWS service names and allowed variations, see the </w:t>
       </w:r>
-      <w:hyperlink r:id="rId73" w:history="1">
+      <w:hyperlink r:id="rId74" w:history="1">
         <w:r>
           <w:rPr>
             <w:rStyle w:val="Hyperlink"/>
@@ -8675,130 +9328,134 @@
       <w:pPr>
         <w:pStyle w:val="Heading2"/>
       </w:pPr>
-      <w:bookmarkStart w:id="93" w:name="_Toc520198284"/>
-      <w:bookmarkStart w:id="94" w:name="_Toc535319522"/>
-      <w:bookmarkStart w:id="95" w:name="_Toc535319671"/>
-      <w:bookmarkStart w:id="96" w:name="_Toc535595589"/>
-      <w:bookmarkStart w:id="97" w:name="_Toc535595931"/>
-      <w:bookmarkStart w:id="98" w:name="_Toc535595973"/>
-      <w:bookmarkStart w:id="99" w:name="_Toc535835009"/>
+      <w:bookmarkStart w:id="96" w:name="_Toc520198284"/>
+      <w:bookmarkStart w:id="97" w:name="_Toc535319522"/>
+      <w:bookmarkStart w:id="98" w:name="_Toc535319671"/>
+      <w:bookmarkStart w:id="99" w:name="_Toc535595589"/>
+      <w:bookmarkStart w:id="100" w:name="_Toc535595931"/>
+      <w:bookmarkStart w:id="101" w:name="_Toc535595973"/>
+      <w:bookmarkStart w:id="102" w:name="_Toc535835009"/>
+      <w:bookmarkStart w:id="103" w:name="_Toc2670478"/>
       <w:r>
         <w:t>Bullet lists</w:t>
       </w:r>
-      <w:bookmarkEnd w:id="93"/>
-      <w:bookmarkEnd w:id="94"/>
-      <w:bookmarkEnd w:id="95"/>
       <w:bookmarkEnd w:id="96"/>
       <w:bookmarkEnd w:id="97"/>
       <w:bookmarkEnd w:id="98"/>
       <w:bookmarkEnd w:id="99"/>
-    </w:p>
-    <w:p>
-      <w:pPr>
-        <w:pStyle w:val="ListBullet"/>
-      </w:pPr>
-      <w:r>
-        <w:t xml:space="preserve">Use the </w:t>
-      </w:r>
-      <w:r>
-        <w:rPr>
-          <w:b/>
-        </w:rPr>
-        <w:t>List Bullet</w:t>
-      </w:r>
-      <w:r>
-        <w:t xml:space="preserve"> style instead of using the bullets control on the Word ribbon.</w:t>
-      </w:r>
-    </w:p>
-    <w:p>
-      <w:pPr>
-        <w:pStyle w:val="ListBullet"/>
-      </w:pPr>
-      <w:r>
-        <w:t xml:space="preserve">Use the </w:t>
-      </w:r>
-      <w:r>
-        <w:rPr>
-          <w:b/>
-        </w:rPr>
-        <w:t>List Paragraph</w:t>
-      </w:r>
-      <w:r>
-        <w:t xml:space="preserve"> style for additional paragraphs under the bullet.</w:t>
-      </w:r>
-    </w:p>
-    <w:p>
-      <w:pPr>
-        <w:pStyle w:val="ListBullet"/>
-      </w:pPr>
-      <w:r>
-        <w:t>Use nested bullet lists sparingly.</w:t>
-      </w:r>
-    </w:p>
-    <w:p>
-      <w:pPr>
-        <w:pStyle w:val="ListBullet2"/>
-        <w:ind w:left="720"/>
-      </w:pPr>
-      <w:r>
-        <w:t xml:space="preserve">Use the </w:t>
-      </w:r>
-      <w:r>
-        <w:rPr>
-          <w:b/>
-        </w:rPr>
-        <w:t>List Bullet 2</w:t>
-      </w:r>
-      <w:r>
-        <w:t xml:space="preserve"> style for second-level bulleted lists.</w:t>
-      </w:r>
-    </w:p>
-    <w:p>
-      <w:pPr>
-        <w:pStyle w:val="ListBullet2"/>
-        <w:ind w:left="720"/>
-      </w:pPr>
-      <w:r>
-        <w:t>Keep both first-level and second-level lists short.  Three to seven items is a good rule of thumb to follow.</w:t>
-      </w:r>
-    </w:p>
-    <w:p>
-      <w:pPr>
-        <w:pStyle w:val="ListBullet2"/>
-        <w:spacing w:after="280"/>
-        <w:ind w:left="720"/>
-      </w:pPr>
-      <w:r>
-        <w:t>Manually change</w:t>
-      </w:r>
-      <w:r>
-        <w:t xml:space="preserve"> the spacing after the last item to 14 pt.</w:t>
-      </w:r>
-    </w:p>
-    <w:p>
-      <w:pPr>
-        <w:pStyle w:val="Heading2"/>
-      </w:pPr>
-      <w:bookmarkStart w:id="100" w:name="_Toc520198285"/>
-      <w:bookmarkStart w:id="101" w:name="_Toc535319523"/>
-      <w:bookmarkStart w:id="102" w:name="_Toc535319672"/>
-      <w:bookmarkStart w:id="103" w:name="_Toc535595590"/>
-      <w:bookmarkStart w:id="104" w:name="_Toc535595932"/>
-      <w:bookmarkStart w:id="105" w:name="_Toc535595974"/>
-      <w:bookmarkStart w:id="106" w:name="_Toc535835010"/>
-      <w:r>
-        <w:t>Numbered lists for p</w:t>
-      </w:r>
-      <w:r>
-        <w:t>rocedures</w:t>
-      </w:r>
       <w:bookmarkEnd w:id="100"/>
       <w:bookmarkEnd w:id="101"/>
       <w:bookmarkEnd w:id="102"/>
       <w:bookmarkEnd w:id="103"/>
+    </w:p>
+    <w:p>
+      <w:pPr>
+        <w:pStyle w:val="ListBullet"/>
+      </w:pPr>
+      <w:r>
+        <w:t xml:space="preserve">Use the </w:t>
+      </w:r>
+      <w:r>
+        <w:rPr>
+          <w:b/>
+        </w:rPr>
+        <w:t>List Bullet</w:t>
+      </w:r>
+      <w:r>
+        <w:t xml:space="preserve"> style instead of using the bullets control on the Word ribbon.</w:t>
+      </w:r>
+    </w:p>
+    <w:p>
+      <w:pPr>
+        <w:pStyle w:val="ListBullet"/>
+      </w:pPr>
+      <w:r>
+        <w:t xml:space="preserve">Use the </w:t>
+      </w:r>
+      <w:r>
+        <w:rPr>
+          <w:b/>
+        </w:rPr>
+        <w:t>List Paragraph</w:t>
+      </w:r>
+      <w:r>
+        <w:t xml:space="preserve"> style for additional paragraphs under the bullet.</w:t>
+      </w:r>
+    </w:p>
+    <w:p>
+      <w:pPr>
+        <w:pStyle w:val="ListBullet"/>
+      </w:pPr>
+      <w:r>
+        <w:t>Use nested bullet lists sparingly.</w:t>
+      </w:r>
+    </w:p>
+    <w:p>
+      <w:pPr>
+        <w:pStyle w:val="ListBullet2"/>
+        <w:ind w:left="720"/>
+      </w:pPr>
+      <w:r>
+        <w:t xml:space="preserve">Use the </w:t>
+      </w:r>
+      <w:r>
+        <w:rPr>
+          <w:b/>
+        </w:rPr>
+        <w:t>List Bullet 2</w:t>
+      </w:r>
+      <w:r>
+        <w:t xml:space="preserve"> style for second-level bulleted lists.</w:t>
+      </w:r>
+    </w:p>
+    <w:p>
+      <w:pPr>
+        <w:pStyle w:val="ListBullet2"/>
+        <w:ind w:left="720"/>
+      </w:pPr>
+      <w:r>
+        <w:t>Keep both first-level and second-level lists short.  Three to seven items is a good rule of thumb to follow.</w:t>
+      </w:r>
+    </w:p>
+    <w:p>
+      <w:pPr>
+        <w:pStyle w:val="ListBullet2"/>
+        <w:spacing w:after="280"/>
+        <w:ind w:left="720"/>
+      </w:pPr>
+      <w:r>
+        <w:t>Manually change</w:t>
+      </w:r>
+      <w:r>
+        <w:t xml:space="preserve"> the spacing after the last item to 14 pt.</w:t>
+      </w:r>
+    </w:p>
+    <w:p>
+      <w:pPr>
+        <w:pStyle w:val="Heading2"/>
+      </w:pPr>
+      <w:bookmarkStart w:id="104" w:name="_Toc520198285"/>
+      <w:bookmarkStart w:id="105" w:name="_Toc535319523"/>
+      <w:bookmarkStart w:id="106" w:name="_Toc535319672"/>
+      <w:bookmarkStart w:id="107" w:name="_Toc535595590"/>
+      <w:bookmarkStart w:id="108" w:name="_Toc535595932"/>
+      <w:bookmarkStart w:id="109" w:name="_Toc535595974"/>
+      <w:bookmarkStart w:id="110" w:name="_Toc535835010"/>
+      <w:bookmarkStart w:id="111" w:name="_Toc2670479"/>
+      <w:r>
+        <w:t>Numbered lists for p</w:t>
+      </w:r>
+      <w:r>
+        <w:t>rocedures</w:t>
+      </w:r>
       <w:bookmarkEnd w:id="104"/>
       <w:bookmarkEnd w:id="105"/>
       <w:bookmarkEnd w:id="106"/>
+      <w:bookmarkEnd w:id="107"/>
+      <w:bookmarkEnd w:id="108"/>
+      <w:bookmarkEnd w:id="109"/>
+      <w:bookmarkEnd w:id="110"/>
+      <w:bookmarkEnd w:id="111"/>
     </w:p>
     <w:p>
       <w:pPr>
@@ -8926,13 +9583,14 @@
       <w:pPr>
         <w:pStyle w:val="Heading2"/>
       </w:pPr>
-      <w:bookmarkStart w:id="107" w:name="_Toc520198286"/>
-      <w:bookmarkStart w:id="108" w:name="_Toc535319524"/>
-      <w:bookmarkStart w:id="109" w:name="_Toc535319673"/>
-      <w:bookmarkStart w:id="110" w:name="_Toc535595591"/>
-      <w:bookmarkStart w:id="111" w:name="_Toc535595933"/>
-      <w:bookmarkStart w:id="112" w:name="_Toc535595975"/>
-      <w:bookmarkStart w:id="113" w:name="_Toc535835011"/>
+      <w:bookmarkStart w:id="112" w:name="_Toc520198286"/>
+      <w:bookmarkStart w:id="113" w:name="_Toc535319524"/>
+      <w:bookmarkStart w:id="114" w:name="_Toc535319673"/>
+      <w:bookmarkStart w:id="115" w:name="_Toc535595591"/>
+      <w:bookmarkStart w:id="116" w:name="_Toc535595933"/>
+      <w:bookmarkStart w:id="117" w:name="_Toc535595975"/>
+      <w:bookmarkStart w:id="118" w:name="_Toc535835011"/>
+      <w:bookmarkStart w:id="119" w:name="_Toc2670480"/>
       <w:r>
         <w:lastRenderedPageBreak/>
         <w:t xml:space="preserve">Tips, notes, </w:t>
@@ -8946,13 +9604,14 @@
       <w:r>
         <w:t>arnings</w:t>
       </w:r>
-      <w:bookmarkEnd w:id="107"/>
-      <w:bookmarkEnd w:id="108"/>
-      <w:bookmarkEnd w:id="109"/>
-      <w:bookmarkEnd w:id="110"/>
-      <w:bookmarkEnd w:id="111"/>
       <w:bookmarkEnd w:id="112"/>
       <w:bookmarkEnd w:id="113"/>
+      <w:bookmarkEnd w:id="114"/>
+      <w:bookmarkEnd w:id="115"/>
+      <w:bookmarkEnd w:id="116"/>
+      <w:bookmarkEnd w:id="117"/>
+      <w:bookmarkEnd w:id="118"/>
+      <w:bookmarkEnd w:id="119"/>
     </w:p>
     <w:p>
       <w:pPr>
@@ -8998,11 +9657,13 @@
       <w:pPr>
         <w:pStyle w:val="Heading2"/>
       </w:pPr>
-      <w:bookmarkStart w:id="114" w:name="_Toc535835012"/>
+      <w:bookmarkStart w:id="120" w:name="_Toc535835012"/>
+      <w:bookmarkStart w:id="121" w:name="_Toc2670481"/>
       <w:r>
         <w:t>Graphics</w:t>
       </w:r>
-      <w:bookmarkEnd w:id="114"/>
+      <w:bookmarkEnd w:id="120"/>
+      <w:bookmarkEnd w:id="121"/>
     </w:p>
     <w:p>
       <w:pPr>
@@ -9076,7 +9737,7 @@
       <w:r>
         <w:t xml:space="preserve"> </w:t>
       </w:r>
-      <w:hyperlink r:id="rId74" w:history="1">
+      <w:hyperlink r:id="rId75" w:history="1">
         <w:r>
           <w:rPr>
             <w:rStyle w:val="Hyperlink"/>
@@ -9090,7 +9751,7 @@
       <w:r>
         <w:t xml:space="preserve"> and the </w:t>
       </w:r>
-      <w:hyperlink r:id="rId75" w:history="1">
+      <w:hyperlink r:id="rId76" w:history="1">
         <w:r>
           <w:rPr>
             <w:rStyle w:val="Hyperlink"/>
@@ -9193,7 +9854,7 @@
       <w:r>
         <w:t xml:space="preserve">For detailed guidelines, see </w:t>
       </w:r>
-      <w:hyperlink r:id="rId76" w:history="1">
+      <w:hyperlink r:id="rId77" w:history="1">
         <w:r>
           <w:rPr>
             <w:rStyle w:val="Hyperlink"/>
@@ -9218,24 +9879,26 @@
       <w:pPr>
         <w:pStyle w:val="Heading2"/>
       </w:pPr>
-      <w:bookmarkStart w:id="115" w:name="_Toc520198288"/>
-      <w:bookmarkStart w:id="116" w:name="_Toc535319526"/>
-      <w:bookmarkStart w:id="117" w:name="_Toc535319675"/>
-      <w:bookmarkStart w:id="118" w:name="_Toc535595593"/>
-      <w:bookmarkStart w:id="119" w:name="_Toc535595935"/>
-      <w:bookmarkStart w:id="120" w:name="_Toc535595977"/>
-      <w:bookmarkStart w:id="121" w:name="_Toc535835013"/>
+      <w:bookmarkStart w:id="122" w:name="_Toc520198288"/>
+      <w:bookmarkStart w:id="123" w:name="_Toc535319526"/>
+      <w:bookmarkStart w:id="124" w:name="_Toc535319675"/>
+      <w:bookmarkStart w:id="125" w:name="_Toc535595593"/>
+      <w:bookmarkStart w:id="126" w:name="_Toc535595935"/>
+      <w:bookmarkStart w:id="127" w:name="_Toc535595977"/>
+      <w:bookmarkStart w:id="128" w:name="_Toc535835013"/>
+      <w:bookmarkStart w:id="129" w:name="_Toc2670482"/>
       <w:r>
         <w:lastRenderedPageBreak/>
         <w:t>Tables</w:t>
       </w:r>
-      <w:bookmarkEnd w:id="115"/>
-      <w:bookmarkEnd w:id="116"/>
-      <w:bookmarkEnd w:id="117"/>
-      <w:bookmarkEnd w:id="118"/>
-      <w:bookmarkEnd w:id="119"/>
-      <w:bookmarkEnd w:id="120"/>
-      <w:bookmarkEnd w:id="121"/>
+      <w:bookmarkEnd w:id="122"/>
+      <w:bookmarkEnd w:id="123"/>
+      <w:bookmarkEnd w:id="124"/>
+      <w:bookmarkEnd w:id="125"/>
+      <w:bookmarkEnd w:id="126"/>
+      <w:bookmarkEnd w:id="127"/>
+      <w:bookmarkEnd w:id="128"/>
+      <w:bookmarkEnd w:id="129"/>
     </w:p>
     <w:p>
       <w:pPr>
@@ -9737,23 +10400,25 @@
       <w:pPr>
         <w:pStyle w:val="Heading2"/>
       </w:pPr>
-      <w:bookmarkStart w:id="122" w:name="_Toc520198289"/>
-      <w:bookmarkStart w:id="123" w:name="_Toc535319527"/>
-      <w:bookmarkStart w:id="124" w:name="_Toc535319676"/>
-      <w:bookmarkStart w:id="125" w:name="_Toc535595594"/>
-      <w:bookmarkStart w:id="126" w:name="_Toc535595936"/>
-      <w:bookmarkStart w:id="127" w:name="_Toc535595978"/>
-      <w:bookmarkStart w:id="128" w:name="_Toc535835014"/>
+      <w:bookmarkStart w:id="130" w:name="_Toc520198289"/>
+      <w:bookmarkStart w:id="131" w:name="_Toc535319527"/>
+      <w:bookmarkStart w:id="132" w:name="_Toc535319676"/>
+      <w:bookmarkStart w:id="133" w:name="_Toc535595594"/>
+      <w:bookmarkStart w:id="134" w:name="_Toc535595936"/>
+      <w:bookmarkStart w:id="135" w:name="_Toc535595978"/>
+      <w:bookmarkStart w:id="136" w:name="_Toc535835014"/>
+      <w:bookmarkStart w:id="137" w:name="_Toc2670483"/>
       <w:r>
         <w:t>References</w:t>
       </w:r>
-      <w:bookmarkEnd w:id="122"/>
-      <w:bookmarkEnd w:id="123"/>
-      <w:bookmarkEnd w:id="124"/>
-      <w:bookmarkEnd w:id="125"/>
-      <w:bookmarkEnd w:id="126"/>
-      <w:bookmarkEnd w:id="127"/>
-      <w:bookmarkEnd w:id="128"/>
+      <w:bookmarkEnd w:id="130"/>
+      <w:bookmarkEnd w:id="131"/>
+      <w:bookmarkEnd w:id="132"/>
+      <w:bookmarkEnd w:id="133"/>
+      <w:bookmarkEnd w:id="134"/>
+      <w:bookmarkEnd w:id="135"/>
+      <w:bookmarkEnd w:id="136"/>
+      <w:bookmarkEnd w:id="137"/>
     </w:p>
     <w:p>
       <w:pPr>
@@ -9799,7 +10464,7 @@
         </w:rPr>
         <w:t xml:space="preserve">reate a </w:t>
       </w:r>
-      <w:hyperlink r:id="rId77" w:history="1">
+      <w:hyperlink r:id="rId78" w:history="1">
         <w:r>
           <w:rPr>
             <w:rStyle w:val="Hyperlink"/>
@@ -9865,23 +10530,25 @@
       <w:pPr>
         <w:pStyle w:val="Heading2"/>
       </w:pPr>
-      <w:bookmarkStart w:id="129" w:name="_Toc520198290"/>
-      <w:bookmarkStart w:id="130" w:name="_Toc535319528"/>
-      <w:bookmarkStart w:id="131" w:name="_Toc535319677"/>
-      <w:bookmarkStart w:id="132" w:name="_Toc535595595"/>
-      <w:bookmarkStart w:id="133" w:name="_Toc535595937"/>
-      <w:bookmarkStart w:id="134" w:name="_Toc535595979"/>
-      <w:bookmarkStart w:id="135" w:name="_Toc535835015"/>
+      <w:bookmarkStart w:id="138" w:name="_Toc520198290"/>
+      <w:bookmarkStart w:id="139" w:name="_Toc535319528"/>
+      <w:bookmarkStart w:id="140" w:name="_Toc535319677"/>
+      <w:bookmarkStart w:id="141" w:name="_Toc535595595"/>
+      <w:bookmarkStart w:id="142" w:name="_Toc535595937"/>
+      <w:bookmarkStart w:id="143" w:name="_Toc535595979"/>
+      <w:bookmarkStart w:id="144" w:name="_Toc535835015"/>
+      <w:bookmarkStart w:id="145" w:name="_Toc2670484"/>
       <w:r>
         <w:t>Code</w:t>
       </w:r>
-      <w:bookmarkEnd w:id="129"/>
-      <w:bookmarkEnd w:id="130"/>
-      <w:bookmarkEnd w:id="131"/>
-      <w:bookmarkEnd w:id="132"/>
-      <w:bookmarkEnd w:id="133"/>
-      <w:bookmarkEnd w:id="134"/>
-      <w:bookmarkEnd w:id="135"/>
+      <w:bookmarkEnd w:id="138"/>
+      <w:bookmarkEnd w:id="139"/>
+      <w:bookmarkEnd w:id="140"/>
+      <w:bookmarkEnd w:id="141"/>
+      <w:bookmarkEnd w:id="142"/>
+      <w:bookmarkEnd w:id="143"/>
+      <w:bookmarkEnd w:id="144"/>
+      <w:bookmarkEnd w:id="145"/>
     </w:p>
     <w:p>
       <w:r>
@@ -9998,10 +10665,10 @@
       </w:r>
     </w:p>
     <w:sectPr>
-      <w:headerReference w:type="default" r:id="rId78"/>
-      <w:footerReference w:type="default" r:id="rId79"/>
-      <w:headerReference w:type="first" r:id="rId80"/>
-      <w:footerReference w:type="first" r:id="rId81"/>
+      <w:headerReference w:type="default" r:id="rId79"/>
+      <w:footerReference w:type="default" r:id="rId80"/>
+      <w:headerReference w:type="first" r:id="rId81"/>
+      <w:footerReference w:type="first" r:id="rId82"/>
       <w:type w:val="continuous"/>
       <w:pgSz w:w="12240" w:h="15840" w:code="1"/>
       <w:pgMar w:top="1440" w:right="1080" w:bottom="1440" w:left="1440" w:header="720" w:footer="720" w:gutter="0"/>
@@ -10215,6 +10882,22 @@
       </w:r>
     </w:p>
   </w:comment>
+  <w:comment w:id="16" w:author="Instructions:" w:date="2019-01-18T13:32:00Z" w:initials="HS">
+    <w:p>
+      <w:pPr>
+        <w:pStyle w:val="CommentText"/>
+      </w:pPr>
+      <w:r>
+        <w:rPr>
+          <w:rStyle w:val="CommentReference"/>
+        </w:rPr>
+        <w:annotationRef/>
+      </w:r>
+      <w:r>
+        <w:t>Revise the bulleted list as necessary, making sure that it matches your architecture diagram.</w:t>
+      </w:r>
+    </w:p>
+  </w:comment>
   <w:comment w:id="17" w:author="Instructions:" w:date="2019-01-18T13:32:00Z" w:initials="HS">
     <w:p>
       <w:pPr>
@@ -10227,11 +10910,11 @@
         <w:annotationRef/>
       </w:r>
       <w:r>
-        <w:t>Revise the bulleted list as necessary, making sure that it matches your architecture diagram.</w:t>
+        <w:t>Add bullet points for any additional components that are included in the deployment. Make sure that the additional components are also represented in the architecture diagram.</w:t>
       </w:r>
     </w:p>
   </w:comment>
-  <w:comment w:id="18" w:author="Instructions:" w:date="2019-01-18T13:32:00Z" w:initials="HS">
+  <w:comment w:id="25" w:author="Instructions:" w:date="2019-01-18T13:38:00Z" w:initials="HS">
     <w:p>
       <w:pPr>
         <w:pStyle w:val="CommentText"/>
@@ -10243,11 +10926,11 @@
         <w:annotationRef/>
       </w:r>
       <w:r>
-        <w:t>Add bullet points for any additional components that are included in the deployment. Make sure that the additional components are also represented in the architecture diagram.</w:t>
+        <w:t>Describe or link to specific knowledge requirements; for example: “familiarity with basic concepts in the areas of networking, database operations, and data encryption” or “familiarity with &lt;software&gt;.”</w:t>
       </w:r>
     </w:p>
   </w:comment>
-  <w:comment w:id="26" w:author="Instructions:" w:date="2019-01-18T13:38:00Z" w:initials="HS">
+  <w:comment w:id="29" w:author="Instructions:" w:date="2019-01-18T15:40:00Z" w:initials="HS">
     <w:p>
       <w:pPr>
         <w:pStyle w:val="CommentText"/>
@@ -10259,11 +10942,88 @@
         <w:annotationRef/>
       </w:r>
       <w:r>
-        <w:t>Describe or link to specific knowledge requirements; for example: “familiarity with basic concepts in the areas of networking, database operations, and data encryption” or “familiarity with &lt;software&gt;.”</w:t>
+        <w:rPr>
+          <w:color w:val="auto"/>
+        </w:rPr>
+        <w:t xml:space="preserve">In this section, include </w:t>
+      </w:r>
+      <w:r>
+        <w:rPr>
+          <w:color w:val="auto"/>
+        </w:rPr>
+        <w:t>AWS account configuration, operating system, licensing, DNS</w:t>
+      </w:r>
+      <w:r>
+        <w:rPr>
+          <w:color w:val="auto"/>
+        </w:rPr>
+        <w:t xml:space="preserve"> </w:t>
+      </w:r>
+      <w:r>
+        <w:rPr>
+          <w:color w:val="auto"/>
+        </w:rPr>
+        <w:t>requirements</w:t>
+      </w:r>
+      <w:r>
+        <w:rPr>
+          <w:color w:val="auto"/>
+        </w:rPr>
+        <w:t>, etc.</w:t>
+      </w:r>
+    </w:p>
+    <w:p>
+      <w:pPr>
+        <w:pStyle w:val="CommentText"/>
+      </w:pPr>
+    </w:p>
+    <w:p>
+      <w:pPr>
+        <w:pStyle w:val="CommentText"/>
+      </w:pPr>
+      <w:r>
+        <w:rPr>
+          <w:rStyle w:val="CommentReference"/>
+        </w:rPr>
+        <w:annotationRef/>
+      </w:r>
+      <w:r>
+        <w:t xml:space="preserve">If you include AMI or license subscription information as prerequisites, refer and add a bookmark/link to the </w:t>
+      </w:r>
+      <w:r>
+        <w:rPr>
+          <w:i/>
+        </w:rPr>
+        <w:t>Deployment steps</w:t>
+      </w:r>
+      <w:r>
+        <w:t xml:space="preserve"> section, which provides specific instructions on related steps to take. </w:t>
+      </w:r>
+    </w:p>
+    <w:p>
+      <w:pPr>
+        <w:pStyle w:val="CommentText"/>
+      </w:pPr>
+    </w:p>
+    <w:p>
+      <w:pPr>
+        <w:pStyle w:val="CommentText"/>
+      </w:pPr>
+      <w:r>
+        <w:t xml:space="preserve">Similarly, if there’s other crucial information that the audience needs to know for successful deployment, consider adding it to the </w:t>
+      </w:r>
+      <w:r>
+        <w:rPr>
+          <w:i/>
+        </w:rPr>
+        <w:t>Deployment steps</w:t>
+      </w:r>
+      <w:r>
+        <w:t xml:space="preserve"> section.</w:t>
       </w:r>
     </w:p>
   </w:comment>
-  <w:comment w:id="30" w:author="Instructions:" w:date="2019-01-18T15:40:00Z" w:initials="HS">
+  <w:comment w:id="30" w:author="Instructions:" w:date="2019-01-18T14:30:00Z" w:initials="HS">
     <w:p>
       <w:pPr>
         <w:pStyle w:val="CommentText"/>
@@ -10275,44 +11035,36 @@
         <w:annotationRef/>
       </w:r>
       <w:r>
-        <w:rPr>
-          <w:color w:val="auto"/>
-        </w:rPr>
-        <w:t xml:space="preserve">In this section, include </w:t>
-      </w:r>
-      <w:r>
-        <w:rPr>
-          <w:color w:val="auto"/>
-        </w:rPr>
-        <w:t>AWS account configuration, operating system, licensing, DNS</w:t>
-      </w:r>
-      <w:r>
-        <w:rPr>
-          <w:color w:val="auto"/>
-        </w:rPr>
-        <w:t xml:space="preserve"> </w:t>
-      </w:r>
-      <w:r>
-        <w:rPr>
-          <w:color w:val="auto"/>
-        </w:rPr>
-        <w:t>requirements</w:t>
-      </w:r>
-      <w:r>
-        <w:rPr>
-          <w:color w:val="auto"/>
-        </w:rPr>
-        <w:t>, etc.</w:t>
-      </w:r>
-    </w:p>
+        <w:t>Replace the &lt;n&gt; in each row to specify the number of resources used in this deployment.</w:t>
+      </w:r>
+      <w:r>
+        <w:t xml:space="preserve"> Remove the rows for resources that aren’t used.</w:t>
+      </w:r>
+    </w:p>
+  </w:comment>
+  <w:comment w:id="31" w:author="Instructions:" w:date="2019-01-18T14:00:00Z" w:initials="HS">
     <w:p>
       <w:pPr>
         <w:pStyle w:val="CommentText"/>
       </w:pPr>
-    </w:p>
+      <w:r>
+        <w:rPr>
+          <w:rStyle w:val="CommentReference"/>
+        </w:rPr>
+        <w:annotationRef/>
+      </w:r>
+      <w:r>
+        <w:t>If the Quick Start is restricted to specific regions, provide that information here. Don’t list supported regions for a specific AWS service, since those will change. Update the link to point to the specific section of the regions/endpoints page instead.</w:t>
+      </w:r>
+    </w:p>
+  </w:comment>
+  <w:comment w:id="32" w:author="Instructions:" w:date="2019-01-18T14:01:00Z" w:initials="HS">
     <w:p>
       <w:pPr>
         <w:pStyle w:val="CommentText"/>
+        <w:rPr>
+          <w:color w:val="548DD4" w:themeColor="text2" w:themeTint="99"/>
+        </w:rPr>
       </w:pPr>
       <w:r>
         <w:rPr>
@@ -10321,134 +11073,49 @@
         <w:annotationRef/>
       </w:r>
       <w:r>
-        <w:t xml:space="preserve">If you include AMI or license subscription information as prerequisites, refer and add a bookmark/link to the </w:t>
-      </w:r>
-      <w:r>
-        <w:rPr>
-          <w:i/>
-        </w:rPr>
-        <w:t>Deployment steps</w:t>
-      </w:r>
-      <w:r>
-        <w:t xml:space="preserve"> section, which provides specific instructions on related steps to take. </w:t>
-      </w:r>
-    </w:p>
+        <w:rPr>
+          <w:color w:val="548DD4" w:themeColor="text2" w:themeTint="99"/>
+        </w:rPr>
+        <w:t>SAs: Is this true for all Quick Starts?</w:t>
+      </w:r>
+      <w:r>
+        <w:rPr>
+          <w:color w:val="548DD4" w:themeColor="text2" w:themeTint="99"/>
+        </w:rPr>
+        <w:t xml:space="preserve"> If not, is there any useful information we can provide about IAM permissions?</w:t>
+      </w:r>
+    </w:p>
+  </w:comment>
+  <w:comment w:id="40" w:author="Instructions:" w:date="2019-01-18T15:50:00Z" w:initials="HS">
     <w:p>
       <w:pPr>
         <w:pStyle w:val="CommentText"/>
       </w:pPr>
+      <w:r>
+        <w:rPr>
+          <w:rStyle w:val="CommentReference"/>
+        </w:rPr>
+        <w:annotationRef/>
+      </w:r>
+      <w:r>
+        <w:t xml:space="preserve">Include this step if you have an AMI users need to subscribe to.  </w:t>
+      </w:r>
     </w:p>
     <w:p>
       <w:pPr>
         <w:pStyle w:val="CommentText"/>
       </w:pPr>
-      <w:r>
-        <w:t xml:space="preserve">Similarly, if there’s other crucial information that the audience needs to know for successful deployment, consider adding it to the </w:t>
-      </w:r>
-      <w:r>
-        <w:rPr>
-          <w:i/>
-        </w:rPr>
-        <w:t>Deployment steps</w:t>
-      </w:r>
-      <w:r>
-        <w:t xml:space="preserve"> section.</w:t>
+    </w:p>
+    <w:p>
+      <w:pPr>
+        <w:pStyle w:val="CommentText"/>
+      </w:pPr>
+      <w:r>
+        <w:t>Revise these instructions if the subscription process is different for your Quick Start (for example, you might have a different licensing model and you might ask users to place the license key file in an S3 bucket for BYOL licenses).</w:t>
       </w:r>
     </w:p>
   </w:comment>
-  <w:comment w:id="31" w:author="Instructions:" w:date="2019-01-18T14:30:00Z" w:initials="HS">
-    <w:p>
-      <w:pPr>
-        <w:pStyle w:val="CommentText"/>
-      </w:pPr>
-      <w:r>
-        <w:rPr>
-          <w:rStyle w:val="CommentReference"/>
-        </w:rPr>
-        <w:annotationRef/>
-      </w:r>
-      <w:r>
-        <w:t>Replace the &lt;n&gt; in each row to specify the number of resources used in this deployment.</w:t>
-      </w:r>
-      <w:r>
-        <w:t xml:space="preserve"> Remove the rows for resources that aren’t used.</w:t>
-      </w:r>
-    </w:p>
-  </w:comment>
-  <w:comment w:id="32" w:author="Instructions:" w:date="2019-01-18T14:00:00Z" w:initials="HS">
-    <w:p>
-      <w:pPr>
-        <w:pStyle w:val="CommentText"/>
-      </w:pPr>
-      <w:r>
-        <w:rPr>
-          <w:rStyle w:val="CommentReference"/>
-        </w:rPr>
-        <w:annotationRef/>
-      </w:r>
-      <w:r>
-        <w:t>If the Quick Start is restricted to specific regions, provide that information here. Don’t list supported regions for a specific AWS service, since those will change. Update the link to point to the specific section of the regions/endpoints page instead.</w:t>
-      </w:r>
-    </w:p>
-  </w:comment>
-  <w:comment w:id="33" w:author="Instructions:" w:date="2019-01-18T14:01:00Z" w:initials="HS">
-    <w:p>
-      <w:pPr>
-        <w:pStyle w:val="CommentText"/>
-        <w:rPr>
-          <w:color w:val="548DD4" w:themeColor="text2" w:themeTint="99"/>
-        </w:rPr>
-      </w:pPr>
-      <w:r>
-        <w:rPr>
-          <w:rStyle w:val="CommentReference"/>
-        </w:rPr>
-        <w:annotationRef/>
-      </w:r>
-      <w:r>
-        <w:rPr>
-          <w:color w:val="548DD4" w:themeColor="text2" w:themeTint="99"/>
-        </w:rPr>
-        <w:t>SAs: Is this true for all Quick Starts?</w:t>
-      </w:r>
-      <w:r>
-        <w:rPr>
-          <w:color w:val="548DD4" w:themeColor="text2" w:themeTint="99"/>
-        </w:rPr>
-        <w:t xml:space="preserve"> If not, is there any useful information we can provide about IAM permissions?</w:t>
-      </w:r>
-    </w:p>
-  </w:comment>
-  <w:comment w:id="41" w:author="Instructions:" w:date="2019-01-18T15:50:00Z" w:initials="HS">
-    <w:p>
-      <w:pPr>
-        <w:pStyle w:val="CommentText"/>
-      </w:pPr>
-      <w:r>
-        <w:rPr>
-          <w:rStyle w:val="CommentReference"/>
-        </w:rPr>
-        <w:annotationRef/>
-      </w:r>
-      <w:r>
-        <w:t xml:space="preserve">Include this step if you have an AMI users need to subscribe to.  </w:t>
-      </w:r>
-    </w:p>
-    <w:p>
-      <w:pPr>
-        <w:pStyle w:val="CommentText"/>
-      </w:pPr>
-    </w:p>
-    <w:p>
-      <w:pPr>
-        <w:pStyle w:val="CommentText"/>
-      </w:pPr>
-      <w:r>
-        <w:t>Revise these instructions if the subscription process is different for your Quick Start (for example, you might have a different licensing model and you might ask users to place the license key file in an S3 bucket for BYOL licenses).</w:t>
-      </w:r>
-    </w:p>
-  </w:comment>
-  <w:comment w:id="42" w:author="Instructions:" w:date="2019-01-18T15:53:00Z" w:initials="HS">
+  <w:comment w:id="41" w:author="Instructions:" w:date="2019-01-18T15:53:00Z" w:initials="HS">
     <w:p>
       <w:pPr>
         <w:pStyle w:val="CommentText"/>
@@ -10496,7 +11163,23 @@
       </w:r>
     </w:p>
   </w:comment>
-  <w:comment w:id="49" w:author="Instructions:" w:date="2019-01-18T16:02:00Z" w:initials="HS">
+  <w:comment w:id="46" w:author="Instructions:" w:date="2019-01-18T15:48:00Z" w:initials="HS">
+    <w:p>
+      <w:pPr>
+        <w:pStyle w:val="CommentText"/>
+      </w:pPr>
+      <w:r>
+        <w:rPr>
+          <w:rStyle w:val="CommentReference"/>
+        </w:rPr>
+        <w:annotationRef/>
+      </w:r>
+      <w:r>
+        <w:t>If the Quick Start is restricted to specific regions, revise this note to provide that information. Don’t list supported regions, since those will change. Update the link to point to the specific section of the regions/endpoints page instead.</w:t>
+      </w:r>
+    </w:p>
+  </w:comment>
+  <w:comment w:id="50" w:author="Instructions:" w:date="2019-01-18T16:02:00Z" w:initials="HS">
     <w:p>
       <w:pPr>
         <w:pStyle w:val="CommentText"/>
@@ -10581,7 +11264,7 @@
       </w:r>
     </w:p>
   </w:comment>
-  <w:comment w:id="50" w:author="Instructions:" w:date="2019-01-18T17:05:00Z" w:initials="HS">
+  <w:comment w:id="51" w:author="Instructions:" w:date="2019-01-18T17:05:00Z" w:initials="HS">
     <w:p>
       <w:pPr>
         <w:pStyle w:val="CommentText"/>
@@ -10597,7 +11280,7 @@
       </w:r>
     </w:p>
   </w:comment>
-  <w:comment w:id="54" w:author="Instructions:" w:date="2019-01-18T16:09:00Z" w:initials="HS">
+  <w:comment w:id="55" w:author="Instructions:" w:date="2019-01-18T16:09:00Z" w:initials="HS">
     <w:p>
       <w:pPr>
         <w:pStyle w:val="CommentText"/>
@@ -10626,7 +11309,7 @@
       </w:r>
     </w:p>
   </w:comment>
-  <w:comment w:id="55" w:author="Instructions:" w:date="2019-01-18T17:05:00Z" w:initials="HS">
+  <w:comment w:id="56" w:author="Instructions:" w:date="2019-01-18T17:05:00Z" w:initials="HS">
     <w:p>
       <w:pPr>
         <w:pStyle w:val="CommentText"/>
@@ -10642,7 +11325,7 @@
       </w:r>
     </w:p>
   </w:comment>
-  <w:comment w:id="56" w:author="Instructions:" w:date="2019-01-18T16:11:00Z" w:initials="HS">
+  <w:comment w:id="57" w:author="Instructions:" w:date="2019-01-18T16:11:00Z" w:initials="HS">
     <w:p>
       <w:pPr>
         <w:pStyle w:val="CommentText"/>
@@ -10711,7 +11394,7 @@
       </w:r>
     </w:p>
   </w:comment>
-  <w:comment w:id="58" w:author="Instructions:" w:date="2019-01-18T11:56:00Z" w:initials="HS">
+  <w:comment w:id="59" w:author="Instructions:" w:date="2019-01-18T11:56:00Z" w:initials="HS">
     <w:p>
       <w:pPr>
         <w:pStyle w:val="CommentText"/>
@@ -10730,7 +11413,7 @@
       </w:r>
     </w:p>
   </w:comment>
-  <w:comment w:id="60" w:author="Instructions:" w:date="2019-01-18T11:56:00Z" w:initials="HS">
+  <w:comment w:id="61" w:author="Instructions:" w:date="2019-01-18T11:56:00Z" w:initials="HS">
     <w:p>
       <w:pPr>
         <w:pStyle w:val="CommentText"/>
@@ -10749,7 +11432,7 @@
       </w:r>
     </w:p>
   </w:comment>
-  <w:comment w:id="63" w:author="Instructions:" w:date="2019-01-18T11:56:00Z" w:initials="HS">
+  <w:comment w:id="64" w:author="Instructions:" w:date="2019-01-18T11:56:00Z" w:initials="HS">
     <w:p>
       <w:pPr>
         <w:pStyle w:val="CommentText"/>
@@ -10774,7 +11457,7 @@
       </w:r>
     </w:p>
   </w:comment>
-  <w:comment w:id="65" w:author="Instructions:" w:date="2019-01-18T17:08:00Z" w:initials="HS">
+  <w:comment w:id="66" w:author="Instructions:" w:date="2019-01-18T17:08:00Z" w:initials="HS">
     <w:p>
       <w:pPr>
         <w:pStyle w:val="CommentText"/>
@@ -10790,7 +11473,7 @@
       </w:r>
     </w:p>
   </w:comment>
-  <w:comment w:id="67" w:author="Instructions:" w:date="2019-01-21T10:25:00Z" w:initials="HS">
+  <w:comment w:id="68" w:author="Instructions:" w:date="2019-01-21T10:25:00Z" w:initials="HS">
     <w:p>
       <w:pPr>
         <w:pStyle w:val="CommentText"/>
@@ -10821,7 +11504,7 @@
       </w:r>
     </w:p>
   </w:comment>
-  <w:comment w:id="68" w:author="Instructions:" w:date="2019-01-18T16:46:00Z" w:initials="HS">
+  <w:comment w:id="69" w:author="Instructions:" w:date="2019-01-18T16:46:00Z" w:initials="HS">
     <w:p>
       <w:pPr>
         <w:pStyle w:val="CommentText"/>
@@ -10834,22 +11517,6 @@
       </w:r>
       <w:r>
         <w:t>If you’re deploying on Linux instances, provide the location for log files on Linux, or omit this sentence.</w:t>
-      </w:r>
-    </w:p>
-  </w:comment>
-  <w:comment w:id="73" w:author="Instructions:" w:date="2019-01-18T17:12:00Z" w:initials="HS">
-    <w:p>
-      <w:pPr>
-        <w:pStyle w:val="CommentText"/>
-      </w:pPr>
-      <w:r>
-        <w:rPr>
-          <w:rStyle w:val="CommentReference"/>
-        </w:rPr>
-        <w:annotationRef/>
-      </w:r>
-      <w:r>
-        <w:t>Add links to the AWS documentation for other services used by the Quick Start.</w:t>
       </w:r>
     </w:p>
   </w:comment>
@@ -10865,11 +11532,27 @@
         <w:annotationRef/>
       </w:r>
       <w:r>
+        <w:t>Add links to the AWS documentation for other services used by the Quick Start.</w:t>
+      </w:r>
+    </w:p>
+  </w:comment>
+  <w:comment w:id="75" w:author="Instructions:" w:date="2019-01-18T17:12:00Z" w:initials="HS">
+    <w:p>
+      <w:pPr>
+        <w:pStyle w:val="CommentText"/>
+      </w:pPr>
+      <w:r>
+        <w:rPr>
+          <w:rStyle w:val="CommentReference"/>
+        </w:rPr>
+        <w:annotationRef/>
+      </w:r>
+      <w:r>
         <w:t>Add links to the user guide and other useful information for your product.</w:t>
       </w:r>
     </w:p>
   </w:comment>
-  <w:comment w:id="76" w:author="Instructions:" w:date="2019-01-18T17:13:00Z" w:initials="HS">
+  <w:comment w:id="77" w:author="Instructions:" w:date="2019-01-18T17:13:00Z" w:initials="HS">
     <w:p>
       <w:pPr>
         <w:pStyle w:val="CommentText"/>
@@ -10885,7 +11568,7 @@
       </w:r>
     </w:p>
   </w:comment>
-  <w:comment w:id="77" w:author="Instructions:" w:date="2019-01-18T17:15:00Z" w:initials="HS">
+  <w:comment w:id="78" w:author="Instructions:" w:date="2019-01-18T17:15:00Z" w:initials="HS">
     <w:p>
       <w:pPr>
         <w:pStyle w:val="CommentText"/>
@@ -10916,7 +11599,7 @@
       </w:r>
     </w:p>
   </w:comment>
-  <w:comment w:id="78" w:author="Instructions:" w:date="2019-01-18T17:16:00Z" w:initials="HS">
+  <w:comment w:id="79" w:author="Instructions:" w:date="2019-01-18T17:16:00Z" w:initials="HS">
     <w:p>
       <w:pPr>
         <w:pStyle w:val="CommentText"/>
@@ -10956,6 +11639,7 @@
   <w15:commentEx w15:paraId="00168ECF" w15:done="0"/>
   <w15:commentEx w15:paraId="1D35F417" w15:done="0"/>
   <w15:commentEx w15:paraId="4348AEEE" w15:done="0"/>
+  <w15:commentEx w15:paraId="7DA60BB8" w15:done="0"/>
   <w15:commentEx w15:paraId="16B1885D" w15:done="0"/>
   <w15:commentEx w15:paraId="45559515" w15:done="0"/>
   <w15:commentEx w15:paraId="61B9D976" w15:done="0"/>
@@ -11022,7 +11706,7 @@
       <w:rPr>
         <w:noProof/>
       </w:rPr>
-      <w:t>4</w:t>
+      <w:t>19</w:t>
     </w:r>
     <w:r>
       <w:fldChar w:fldCharType="end"/>
@@ -11060,7 +11744,7 @@
       </w:rPr>
       <w:fldChar w:fldCharType="end"/>
     </w:r>
-    <w:bookmarkStart w:id="136" w:name="_Toc387314097"/>
+    <w:bookmarkStart w:id="146" w:name="_Toc387314097"/>
     <w:r>
       <w:rPr>
         <w:noProof/>
@@ -11068,7 +11752,7 @@
       </w:rPr>
       <w:tab/>
     </w:r>
-    <w:bookmarkEnd w:id="136"/>
+    <w:bookmarkEnd w:id="146"/>
     <w:r>
       <w:rPr>
         <w:noProof/>
@@ -15419,13 +16103,14 @@
     <w:unhideWhenUsed/>
     <w:qFormat/>
     <w:locked/>
-    <w:rsid w:val="00D96B14"/>
+    <w:rsid w:val="002731AA"/>
     <w:pPr>
       <w:widowControl w:val="0"/>
       <w:tabs>
         <w:tab w:val="right" w:leader="dot" w:pos="10080"/>
       </w:tabs>
       <w:spacing w:after="100"/>
+      <w:ind w:left="216"/>
     </w:pPr>
     <w:rPr>
       <w:rFonts w:eastAsia="Calibri"/>
@@ -21626,12 +22311,6 @@
 </file>
 
 <file path=customXml/item1.xml><?xml version="1.0" encoding="utf-8"?>
-<p:properties xmlns:p="http://schemas.microsoft.com/office/2006/metadata/properties" xmlns:xsi="http://www.w3.org/2001/XMLSchema-instance" xmlns:pc="http://schemas.microsoft.com/office/infopath/2007/PartnerControls">
-  <documentManagement/>
-</p:properties>
-</file>
-
-<file path=customXml/item2.xml><?xml version="1.0" encoding="utf-8"?>
 <ct:contentTypeSchema xmlns:ct="http://schemas.microsoft.com/office/2006/metadata/contentType" xmlns:ma="http://schemas.microsoft.com/office/2006/metadata/properties/metaAttributes" ct:_="" ma:_="" ma:contentTypeName="Document" ma:contentTypeID="0x010100BD919320ECE955498EAA1FF4BACA5E27" ma:contentTypeVersion="0" ma:contentTypeDescription="Create a new document." ma:contentTypeScope="" ma:versionID="62045c689b06d1cc61867120ba9a5bee">
   <xsd:schema xmlns:xsd="http://www.w3.org/2001/XMLSchema" xmlns:xs="http://www.w3.org/2001/XMLSchema" xmlns:p="http://schemas.microsoft.com/office/2006/metadata/properties" targetNamespace="http://schemas.microsoft.com/office/2006/metadata/properties" ma:root="true" ma:fieldsID="c64490b4aec6201516c3a874156f37b2">
     <xsd:element name="properties">
@@ -21745,7 +22424,7 @@
 </ct:contentTypeSchema>
 </file>
 
-<file path=customXml/item3.xml><?xml version="1.0" encoding="utf-8"?>
+<file path=customXml/item2.xml><?xml version="1.0" encoding="utf-8"?>
 <?mso-contentType ?>
 <FormTemplates xmlns="http://schemas.microsoft.com/sharepoint/v3/contenttype/forms">
   <Display>DocumentLibraryForm</Display>
@@ -21754,20 +22433,17 @@
 </FormTemplates>
 </file>
 
+<file path=customXml/item3.xml><?xml version="1.0" encoding="utf-8"?>
+<p:properties xmlns:p="http://schemas.microsoft.com/office/2006/metadata/properties" xmlns:xsi="http://www.w3.org/2001/XMLSchema-instance" xmlns:pc="http://schemas.microsoft.com/office/infopath/2007/PartnerControls">
+  <documentManagement/>
+</p:properties>
+</file>
+
 <file path=customXml/item4.xml><?xml version="1.0" encoding="utf-8"?>
 <b:Sources xmlns:b="http://schemas.openxmlformats.org/officeDocument/2006/bibliography" xmlns="http://schemas.openxmlformats.org/officeDocument/2006/bibliography" SelectedStyle="\APA.XSL" StyleName="APA"/>
 </file>
 
 <file path=customXml/itemProps1.xml><?xml version="1.0" encoding="utf-8"?>
-<ds:datastoreItem xmlns:ds="http://schemas.openxmlformats.org/officeDocument/2006/customXml" ds:itemID="{61CC26CC-3E9C-4D2F-BD69-8510C2378AA4}">
-  <ds:schemaRefs>
-    <ds:schemaRef ds:uri="http://schemas.microsoft.com/office/2006/metadata/properties"/>
-    <ds:schemaRef ds:uri="http://schemas.microsoft.com/office/infopath/2007/PartnerControls"/>
-  </ds:schemaRefs>
-</ds:datastoreItem>
-</file>
-
-<file path=customXml/itemProps2.xml><?xml version="1.0" encoding="utf-8"?>
 <ds:datastoreItem xmlns:ds="http://schemas.openxmlformats.org/officeDocument/2006/customXml" ds:itemID="{C636A039-E833-413D-8685-09E14C12447F}">
   <ds:schemaRefs>
     <ds:schemaRef ds:uri="http://schemas.microsoft.com/office/2006/metadata/contentType"/>
@@ -21783,7 +22459,7 @@
 </ds:datastoreItem>
 </file>
 
-<file path=customXml/itemProps3.xml><?xml version="1.0" encoding="utf-8"?>
+<file path=customXml/itemProps2.xml><?xml version="1.0" encoding="utf-8"?>
 <ds:datastoreItem xmlns:ds="http://schemas.openxmlformats.org/officeDocument/2006/customXml" ds:itemID="{549D05E4-B920-4EDD-B603-7D683DD83EE3}">
   <ds:schemaRefs>
     <ds:schemaRef ds:uri="http://schemas.microsoft.com/sharepoint/v3/contenttype/forms"/>
@@ -21791,8 +22467,17 @@
 </ds:datastoreItem>
 </file>
 
+<file path=customXml/itemProps3.xml><?xml version="1.0" encoding="utf-8"?>
+<ds:datastoreItem xmlns:ds="http://schemas.openxmlformats.org/officeDocument/2006/customXml" ds:itemID="{61CC26CC-3E9C-4D2F-BD69-8510C2378AA4}">
+  <ds:schemaRefs>
+    <ds:schemaRef ds:uri="http://schemas.microsoft.com/office/2006/metadata/properties"/>
+    <ds:schemaRef ds:uri="http://schemas.microsoft.com/office/infopath/2007/PartnerControls"/>
+  </ds:schemaRefs>
+</ds:datastoreItem>
+</file>
+
 <file path=customXml/itemProps4.xml><?xml version="1.0" encoding="utf-8"?>
-<ds:datastoreItem xmlns:ds="http://schemas.openxmlformats.org/officeDocument/2006/customXml" ds:itemID="{E903A568-9BDE-4EA0-85F2-F00F2A3C034D}">
+<ds:datastoreItem xmlns:ds="http://schemas.openxmlformats.org/officeDocument/2006/customXml" ds:itemID="{26DF506D-C293-47F6-9307-F7F98932CAEC}">
   <ds:schemaRefs>
     <ds:schemaRef ds:uri="http://schemas.openxmlformats.org/officeDocument/2006/bibliography"/>
   </ds:schemaRefs>

</xml_diff>

<commit_message>
Updates to the deployment guide
</commit_message>
<xml_diff>
--- a/doc/Partner Quick Start Template and Style Guide_2019.docx
+++ b/doc/Partner Quick Start Template and Style Guide_2019.docx
@@ -2512,12 +2512,7 @@
         <w:t xml:space="preserve"> on usage throughout each month</w:t>
       </w:r>
       <w:r>
-        <w:t xml:space="preserve"> and finalizes the data at the end of the month. For </w:t>
-      </w:r>
-      <w:bookmarkStart w:id="12" w:name="_GoBack"/>
-      <w:bookmarkEnd w:id="12"/>
-      <w:r>
-        <w:t xml:space="preserve">more information about the report, see the </w:t>
+        <w:t xml:space="preserve"> and finalizes the data at the end of the month. For more information about the report, see the </w:t>
       </w:r>
       <w:hyperlink r:id="rId16" w:history="1">
         <w:r>
@@ -2533,12 +2528,86 @@
       </w:r>
     </w:p>
     <w:p>
+      <w:commentRangeStart w:id="12"/>
+      <w:r>
+        <w:rPr>
+          <w:rFonts w:eastAsia="Georgia" w:cs="Georgia"/>
+        </w:rPr>
+        <w:t>&lt;license information&gt;</w:t>
+      </w:r>
+      <w:commentRangeEnd w:id="12"/>
+      <w:r>
+        <w:rPr>
+          <w:rStyle w:val="CommentReference"/>
+        </w:rPr>
+        <w:commentReference w:id="12"/>
+      </w:r>
+      <w:r>
+        <w:rPr>
+          <w:rFonts w:eastAsia="Georgia" w:cs="Georgia"/>
+        </w:rPr>
+        <w:t xml:space="preserve">This Quick Start requires a license for </w:t>
+      </w:r>
+      <w:r>
+        <w:rPr>
+          <w:rFonts w:eastAsia="Georgia" w:cs="Georgia"/>
+        </w:rPr>
+        <w:t>&lt;software&gt;</w:t>
+      </w:r>
+      <w:r>
+        <w:rPr>
+          <w:rFonts w:eastAsia="Georgia" w:cs="Georgia"/>
+        </w:rPr>
+        <w:t>.</w:t>
+      </w:r>
+      <w:r>
+        <w:rPr>
+          <w:rFonts w:eastAsia="Georgia" w:cs="Georgia"/>
+        </w:rPr>
+        <w:t xml:space="preserve"> </w:t>
+      </w:r>
+      <w:r>
+        <w:t xml:space="preserve">To use the Quick Start in your production environment, sign up for a license at </w:t>
+      </w:r>
+      <w:r>
+        <w:rPr>
+          <w:rFonts w:eastAsiaTheme="majorEastAsia"/>
+        </w:rPr>
+        <w:t>&lt;link&gt;</w:t>
+      </w:r>
+      <w:r>
+        <w:t>. You’ll need to place the license key in an S3 bucket and specify its location when you launch the Quick Start.</w:t>
+      </w:r>
+    </w:p>
+    <w:p>
+      <w:pPr>
+        <w:rPr>
+          <w:rFonts w:eastAsia="Georgia" w:cs="Georgia"/>
+        </w:rPr>
+      </w:pPr>
+      <w:r>
+        <w:t xml:space="preserve">If you don’t have a license file, the Quick Start will deploy a trial license, which allows </w:t>
+      </w:r>
+      <w:r>
+        <w:t>&lt;n&gt;</w:t>
+      </w:r>
+      <w:r>
+        <w:t xml:space="preserve"> days of free usage in a non-production environment. After this time, you can upgr</w:t>
+      </w:r>
+      <w:r>
+        <w:t xml:space="preserve">ade to a production license by </w:t>
+      </w:r>
+      <w:r>
+        <w:t>following the instructions at &lt;link&gt;.</w:t>
+      </w:r>
+    </w:p>
+    <w:p>
       <w:commentRangeStart w:id="13"/>
       <w:r>
         <w:rPr>
-          <w:rFonts w:eastAsia="Georgia" w:cs="Georgia"/>
-        </w:rPr>
-        <w:t>&lt;license information&gt;</w:t>
+          <w:rFonts w:eastAsia="Georgia"/>
+        </w:rPr>
+        <w:t>&lt;AMI information&gt;</w:t>
       </w:r>
       <w:commentRangeEnd w:id="13"/>
       <w:r>
@@ -2546,80 +2615,6 @@
           <w:rStyle w:val="CommentReference"/>
         </w:rPr>
         <w:commentReference w:id="13"/>
-      </w:r>
-      <w:r>
-        <w:rPr>
-          <w:rFonts w:eastAsia="Georgia" w:cs="Georgia"/>
-        </w:rPr>
-        <w:t xml:space="preserve">This Quick Start requires a license for </w:t>
-      </w:r>
-      <w:r>
-        <w:rPr>
-          <w:rFonts w:eastAsia="Georgia" w:cs="Georgia"/>
-        </w:rPr>
-        <w:t>&lt;software&gt;</w:t>
-      </w:r>
-      <w:r>
-        <w:rPr>
-          <w:rFonts w:eastAsia="Georgia" w:cs="Georgia"/>
-        </w:rPr>
-        <w:t>.</w:t>
-      </w:r>
-      <w:r>
-        <w:rPr>
-          <w:rFonts w:eastAsia="Georgia" w:cs="Georgia"/>
-        </w:rPr>
-        <w:t xml:space="preserve"> </w:t>
-      </w:r>
-      <w:r>
-        <w:t xml:space="preserve">To use the Quick Start in your production environment, sign up for a license at </w:t>
-      </w:r>
-      <w:r>
-        <w:rPr>
-          <w:rFonts w:eastAsiaTheme="majorEastAsia"/>
-        </w:rPr>
-        <w:t>&lt;link&gt;</w:t>
-      </w:r>
-      <w:r>
-        <w:t>. You’ll need to place the license key in an S3 bucket and specify its location when you launch the Quick Start.</w:t>
-      </w:r>
-    </w:p>
-    <w:p>
-      <w:pPr>
-        <w:rPr>
-          <w:rFonts w:eastAsia="Georgia" w:cs="Georgia"/>
-        </w:rPr>
-      </w:pPr>
-      <w:r>
-        <w:t xml:space="preserve">If you don’t have a license file, the Quick Start will deploy a trial license, which allows </w:t>
-      </w:r>
-      <w:r>
-        <w:t>&lt;n&gt;</w:t>
-      </w:r>
-      <w:r>
-        <w:t xml:space="preserve"> days of free usage in a non-production environment. After this time, you can upgr</w:t>
-      </w:r>
-      <w:r>
-        <w:t xml:space="preserve">ade to a production license by </w:t>
-      </w:r>
-      <w:r>
-        <w:t>following the instructions at &lt;link&gt;.</w:t>
-      </w:r>
-    </w:p>
-    <w:p>
-      <w:commentRangeStart w:id="14"/>
-      <w:r>
-        <w:rPr>
-          <w:rFonts w:eastAsia="Georgia"/>
-        </w:rPr>
-        <w:t>&lt;AMI information&gt;</w:t>
-      </w:r>
-      <w:commentRangeEnd w:id="14"/>
-      <w:r>
-        <w:rPr>
-          <w:rStyle w:val="CommentReference"/>
-        </w:rPr>
-        <w:commentReference w:id="14"/>
       </w:r>
       <w:r>
         <w:rPr>
@@ -2692,11 +2687,11 @@
       <w:pPr>
         <w:pStyle w:val="Heading1"/>
       </w:pPr>
-      <w:bookmarkStart w:id="15" w:name="_Toc2670456"/>
+      <w:bookmarkStart w:id="14" w:name="_Toc2670456"/>
       <w:r>
         <w:t>Architecture</w:t>
       </w:r>
-      <w:bookmarkEnd w:id="15"/>
+      <w:bookmarkEnd w:id="14"/>
     </w:p>
     <w:p>
       <w:r>
@@ -2826,21 +2821,21 @@
           <w:color w:val="212120"/>
           <w:kern w:val="28"/>
         </w:rPr>
+        <w:commentReference w:id="15"/>
+      </w:r>
+    </w:p>
+    <w:p>
+      <w:pPr>
+        <w:spacing w:after="140"/>
+      </w:pPr>
+      <w:r>
+        <w:t>The Quick Start sets up the following:</w:t>
+      </w:r>
+      <w:r>
+        <w:rPr>
+          <w:rStyle w:val="CommentReference"/>
+        </w:rPr>
         <w:commentReference w:id="16"/>
-      </w:r>
-    </w:p>
-    <w:p>
-      <w:pPr>
-        <w:spacing w:after="140"/>
-      </w:pPr>
-      <w:r>
-        <w:t>The Quick Start sets up the following:</w:t>
-      </w:r>
-      <w:r>
-        <w:rPr>
-          <w:rStyle w:val="CommentReference"/>
-        </w:rPr>
-        <w:commentReference w:id="17"/>
       </w:r>
     </w:p>
     <w:p>
@@ -2887,16 +2882,16 @@
       <w:r>
         <w:t xml:space="preserve">In the private subnets, </w:t>
       </w:r>
-      <w:commentRangeStart w:id="18"/>
+      <w:commentRangeStart w:id="17"/>
       <w:r>
         <w:t>&lt;describe any additional components&gt;</w:t>
       </w:r>
-      <w:commentRangeEnd w:id="18"/>
+      <w:commentRangeEnd w:id="17"/>
       <w:r>
         <w:rPr>
           <w:rStyle w:val="CommentReference"/>
         </w:rPr>
-        <w:commentReference w:id="18"/>
+        <w:commentReference w:id="17"/>
       </w:r>
       <w:r>
         <w:t>.</w:t>
@@ -2926,52 +2921,52 @@
       <w:pPr>
         <w:pStyle w:val="Heading1"/>
       </w:pPr>
-      <w:bookmarkStart w:id="19" w:name="_Planning_the_deployment"/>
-      <w:bookmarkStart w:id="20" w:name="_Toc2670457"/>
-      <w:bookmarkEnd w:id="19"/>
+      <w:bookmarkStart w:id="18" w:name="_Planning_the_deployment"/>
+      <w:bookmarkStart w:id="19" w:name="_Toc2670457"/>
+      <w:bookmarkEnd w:id="18"/>
       <w:r>
         <w:lastRenderedPageBreak/>
         <w:t>Planning the deployment</w:t>
       </w:r>
-      <w:bookmarkEnd w:id="20"/>
+      <w:bookmarkEnd w:id="19"/>
     </w:p>
     <w:p>
       <w:pPr>
         <w:pStyle w:val="Heading2"/>
         <w:spacing w:before="140"/>
       </w:pPr>
-      <w:bookmarkStart w:id="21" w:name="_Toc2670458"/>
+      <w:bookmarkStart w:id="20" w:name="_Toc2670458"/>
       <w:r>
         <w:t>Specialized k</w:t>
       </w:r>
       <w:r>
         <w:t>nowledge</w:t>
       </w:r>
+      <w:bookmarkEnd w:id="20"/>
+    </w:p>
+    <w:p>
+      <w:bookmarkStart w:id="21" w:name="_Automated_Deployment"/>
+      <w:bookmarkStart w:id="22" w:name="_Deployment_Options"/>
+      <w:bookmarkStart w:id="23" w:name="_Toc462612194"/>
+      <w:bookmarkStart w:id="24" w:name="_Toc470792037"/>
       <w:bookmarkEnd w:id="21"/>
-    </w:p>
-    <w:p>
-      <w:bookmarkStart w:id="22" w:name="_Automated_Deployment"/>
-      <w:bookmarkStart w:id="23" w:name="_Deployment_Options"/>
-      <w:bookmarkStart w:id="24" w:name="_Toc462612194"/>
-      <w:bookmarkStart w:id="25" w:name="_Toc470792037"/>
       <w:bookmarkEnd w:id="22"/>
-      <w:bookmarkEnd w:id="23"/>
       <w:r>
         <w:t xml:space="preserve">This Quick Start </w:t>
       </w:r>
       <w:r>
         <w:t xml:space="preserve">assumes familiarity with </w:t>
       </w:r>
-      <w:commentRangeStart w:id="26"/>
+      <w:commentRangeStart w:id="25"/>
       <w:r>
         <w:t>&lt;knowledge expectations&gt;</w:t>
       </w:r>
-      <w:commentRangeEnd w:id="26"/>
+      <w:commentRangeEnd w:id="25"/>
       <w:r>
         <w:rPr>
           <w:rStyle w:val="CommentReference"/>
         </w:rPr>
-        <w:commentReference w:id="26"/>
+        <w:commentReference w:id="25"/>
       </w:r>
       <w:r>
         <w:t>.</w:t>
@@ -3021,11 +3016,11 @@
       <w:pPr>
         <w:pStyle w:val="Heading2"/>
       </w:pPr>
-      <w:bookmarkStart w:id="27" w:name="_Toc2670459"/>
+      <w:bookmarkStart w:id="26" w:name="_Toc2670459"/>
       <w:r>
         <w:t>AWS account</w:t>
       </w:r>
-      <w:bookmarkEnd w:id="27"/>
+      <w:bookmarkEnd w:id="26"/>
     </w:p>
     <w:p>
       <w:r>
@@ -3073,9 +3068,9 @@
       <w:pPr>
         <w:pStyle w:val="Heading2"/>
       </w:pPr>
-      <w:bookmarkStart w:id="28" w:name="_Technical_requirements"/>
-      <w:bookmarkStart w:id="29" w:name="_Toc2670460"/>
-      <w:bookmarkEnd w:id="28"/>
+      <w:bookmarkStart w:id="27" w:name="_Technical_requirements"/>
+      <w:bookmarkStart w:id="28" w:name="_Toc2670460"/>
+      <w:bookmarkEnd w:id="27"/>
       <w:r>
         <w:t>Technical r</w:t>
       </w:r>
@@ -3089,9 +3084,9 @@
           <w:bCs/>
           <w:color w:val="212120"/>
         </w:rPr>
-        <w:commentReference w:id="30"/>
-      </w:r>
-      <w:bookmarkEnd w:id="29"/>
+        <w:commentReference w:id="29"/>
+      </w:r>
+      <w:bookmarkEnd w:id="28"/>
     </w:p>
     <w:p>
       <w:r>
@@ -3294,18 +3289,18 @@
                       <w:b/>
                     </w:rPr>
                   </w:pPr>
-                  <w:commentRangeStart w:id="31"/>
+                  <w:commentRangeStart w:id="30"/>
                   <w:r>
                     <w:t>&lt;n&gt;</w:t>
                   </w:r>
-                  <w:commentRangeEnd w:id="31"/>
+                  <w:commentRangeEnd w:id="30"/>
                   <w:r>
                     <w:rPr>
                       <w:rStyle w:val="CommentReference"/>
                       <w:rFonts w:cs="Times New Roman"/>
                       <w:color w:val="212120"/>
                     </w:rPr>
-                    <w:commentReference w:id="31"/>
+                    <w:commentReference w:id="30"/>
                   </w:r>
                 </w:p>
               </w:tc>
@@ -3660,21 +3655,27 @@
             <w:r>
               <w:t xml:space="preserve">This deployment includes </w:t>
             </w:r>
-            <w:commentRangeStart w:id="32"/>
+            <w:commentRangeStart w:id="31"/>
             <w:r>
               <w:t>&lt;service&gt;</w:t>
             </w:r>
-            <w:commentRangeEnd w:id="32"/>
+            <w:commentRangeEnd w:id="31"/>
             <w:r>
               <w:rPr>
                 <w:rStyle w:val="CommentReference"/>
                 <w:rFonts w:cs="Times New Roman"/>
                 <w:color w:val="212120"/>
               </w:rPr>
-              <w:commentReference w:id="32"/>
-            </w:r>
-            <w:r>
-              <w:t xml:space="preserve">, which isn’t currently supported in all AWS Regions. For a current list of supported regions, see </w:t>
+              <w:commentReference w:id="31"/>
+            </w:r>
+            <w:r>
+              <w:t>, which isn’t currently supported in all AWS Regions. F</w:t>
+            </w:r>
+            <w:r>
+              <w:t>or a current list of supported R</w:t>
+            </w:r>
+            <w:r>
+              <w:t xml:space="preserve">egions, see </w:t>
             </w:r>
             <w:hyperlink r:id="rId27" w:anchor="elasticfilesystem-region" w:history="1">
               <w:r>
@@ -3742,7 +3743,10 @@
               <w:t xml:space="preserve"> exists in your AWS </w:t>
             </w:r>
             <w:r>
-              <w:t>account in the region where you are planning to deploy the Quick Start.</w:t>
+              <w:t>account in the R</w:t>
+            </w:r>
+            <w:r>
+              <w:t>egion where you are planning to deploy the Quick Start.</w:t>
             </w:r>
             <w:r>
               <w:t xml:space="preserve"> Make note of the key pair name. You’ll be prompted for this information during deployment. To create a key pair, follow the </w:t>
@@ -3830,127 +3834,27 @@
           </w:p>
         </w:tc>
       </w:tr>
-      <w:tr>
-        <w:trPr>
-          <w:cantSplit/>
-        </w:trPr>
-        <w:tc>
-          <w:tcPr>
-            <w:cnfStyle w:val="001000000000" w:firstRow="0" w:lastRow="0" w:firstColumn="1" w:lastColumn="0" w:oddVBand="0" w:evenVBand="0" w:oddHBand="0" w:evenHBand="0" w:firstRowFirstColumn="0" w:firstRowLastColumn="0" w:lastRowFirstColumn="0" w:lastRowLastColumn="0"/>
-            <w:tcW w:w="2085" w:type="dxa"/>
-          </w:tcPr>
-          <w:p>
-            <w:pPr>
-              <w:pStyle w:val="Tabletext"/>
-              <w:rPr>
-                <w:b w:val="0"/>
-              </w:rPr>
-            </w:pPr>
-            <w:hyperlink r:id="rId31" w:history="1">
-              <w:r>
-                <w:rPr>
-                  <w:rStyle w:val="Hyperlink"/>
-                  <w:b w:val="0"/>
-                </w:rPr>
-                <w:t>S3 buckets</w:t>
-              </w:r>
-            </w:hyperlink>
-          </w:p>
-        </w:tc>
-        <w:tc>
-          <w:tcPr>
-            <w:tcW w:w="7221" w:type="dxa"/>
-          </w:tcPr>
-          <w:p>
-            <w:pPr>
-              <w:pStyle w:val="Tabletext"/>
-              <w:cnfStyle w:val="000000000000" w:firstRow="0" w:lastRow="0" w:firstColumn="0" w:lastColumn="0" w:oddVBand="0" w:evenVBand="0" w:oddHBand="0" w:evenHBand="0" w:firstRowFirstColumn="0" w:firstRowLastColumn="0" w:lastRowFirstColumn="0" w:lastRowLastColumn="0"/>
-            </w:pPr>
-            <w:r>
-              <w:t xml:space="preserve">Unique S3 bucket names are automatically generated based on </w:t>
-            </w:r>
-            <w:r>
-              <w:t xml:space="preserve">the account number and region. </w:t>
-            </w:r>
-            <w:r>
-              <w:t xml:space="preserve">If you delete a stack, </w:t>
-            </w:r>
-            <w:r>
-              <w:rPr>
-                <w:b/>
-              </w:rPr>
-              <w:t>the l</w:t>
-            </w:r>
-            <w:r>
-              <w:rPr>
-                <w:b/>
-              </w:rPr>
-              <w:t>ogging buckets are not deleted</w:t>
-            </w:r>
-            <w:r>
-              <w:t xml:space="preserve"> (to support security review). If you plan to re-deploy this Quick Start in the same region, you must first manually delete the S3 buckets</w:t>
-            </w:r>
-            <w:r>
-              <w:t xml:space="preserve"> that were created during the previous deployment</w:t>
-            </w:r>
-            <w:r>
-              <w:t xml:space="preserve">; </w:t>
-            </w:r>
-            <w:r>
-              <w:rPr>
-                <w:b/>
-              </w:rPr>
-              <w:t>otherwise</w:t>
-            </w:r>
-            <w:r>
-              <w:rPr>
-                <w:b/>
-              </w:rPr>
-              <w:t>,</w:t>
-            </w:r>
-            <w:r>
-              <w:rPr>
-                <w:b/>
-              </w:rPr>
-              <w:t xml:space="preserve"> the </w:t>
-            </w:r>
-            <w:r>
-              <w:rPr>
-                <w:b/>
-              </w:rPr>
-              <w:t>re-</w:t>
-            </w:r>
-            <w:r>
-              <w:rPr>
-                <w:b/>
-              </w:rPr>
-              <w:t>deployment will fail</w:t>
-            </w:r>
-            <w:r>
-              <w:t xml:space="preserve">. </w:t>
-            </w:r>
-          </w:p>
-        </w:tc>
-      </w:tr>
     </w:tbl>
     <w:p>
       <w:pPr>
         <w:pStyle w:val="Heading2"/>
       </w:pPr>
-      <w:bookmarkStart w:id="33" w:name="_Toc2670461"/>
+      <w:bookmarkStart w:id="32" w:name="_Toc2670461"/>
+      <w:bookmarkStart w:id="33" w:name="_GoBack"/>
+      <w:bookmarkEnd w:id="33"/>
       <w:r>
         <w:lastRenderedPageBreak/>
         <w:t xml:space="preserve">Deployment </w:t>
       </w:r>
+      <w:bookmarkEnd w:id="23"/>
+      <w:r>
+        <w:t>o</w:t>
+      </w:r>
+      <w:r>
+        <w:t>ptions</w:t>
+      </w:r>
       <w:bookmarkEnd w:id="24"/>
-      <w:r>
-        <w:t>o</w:t>
-      </w:r>
-      <w:r>
-        <w:t>ptions</w:t>
-      </w:r>
-      <w:bookmarkEnd w:id="25"/>
-      <w:bookmarkEnd w:id="33"/>
+      <w:bookmarkEnd w:id="32"/>
     </w:p>
     <w:p>
       <w:pPr>
@@ -4143,7 +4047,7 @@
       <w:r>
         <w:t xml:space="preserve">at </w:t>
       </w:r>
-      <w:hyperlink r:id="rId32" w:history="1">
+      <w:hyperlink r:id="rId31" w:history="1">
         <w:r>
           <w:rPr>
             <w:rStyle w:val="Hyperlink"/>
@@ -4391,7 +4295,7 @@
       <w:r>
         <w:t xml:space="preserve">instructions, see the </w:t>
       </w:r>
-      <w:hyperlink r:id="rId33" w:tgtFrame="_blank" w:history="1">
+      <w:hyperlink r:id="rId32" w:tgtFrame="_blank" w:history="1">
         <w:r>
           <w:rPr>
             <w:rStyle w:val="Hyperlink"/>
@@ -4575,14 +4479,14 @@
                   <wp:extent cx="2194560" cy="457200"/>
                   <wp:effectExtent l="19050" t="19050" r="34290" b="38100"/>
                   <wp:docPr id="25" name="Diagram 25">
-                    <a:hlinkClick xmlns:a="http://schemas.openxmlformats.org/drawingml/2006/main" r:id="rId34"/>
+                    <a:hlinkClick xmlns:a="http://schemas.openxmlformats.org/drawingml/2006/main" r:id="rId33"/>
                   </wp:docPr>
                   <wp:cNvGraphicFramePr>
                     <a:graphicFrameLocks xmlns:a="http://schemas.openxmlformats.org/drawingml/2006/main"/>
                   </wp:cNvGraphicFramePr>
                   <a:graphic xmlns:a="http://schemas.openxmlformats.org/drawingml/2006/main">
                     <a:graphicData uri="http://schemas.openxmlformats.org/drawingml/2006/diagram">
-                      <dgm:relIds xmlns:dgm="http://schemas.openxmlformats.org/drawingml/2006/diagram" xmlns:r="http://schemas.openxmlformats.org/officeDocument/2006/relationships" r:dm="rId35" r:lo="rId36" r:qs="rId37" r:cs="rId38"/>
+                      <dgm:relIds xmlns:dgm="http://schemas.openxmlformats.org/drawingml/2006/diagram" xmlns:r="http://schemas.openxmlformats.org/officeDocument/2006/relationships" r:dm="rId34" r:lo="rId35" r:qs="rId36" r:cs="rId37"/>
                     </a:graphicData>
                   </a:graphic>
                 </wp:inline>
@@ -4611,14 +4515,14 @@
                   <wp:extent cx="2194560" cy="457200"/>
                   <wp:effectExtent l="19050" t="19050" r="34290" b="38100"/>
                   <wp:docPr id="5" name="Diagram 5">
-                    <a:hlinkClick xmlns:a="http://schemas.openxmlformats.org/drawingml/2006/main" r:id="rId34"/>
+                    <a:hlinkClick xmlns:a="http://schemas.openxmlformats.org/drawingml/2006/main" r:id="rId33"/>
                   </wp:docPr>
                   <wp:cNvGraphicFramePr>
                     <a:graphicFrameLocks xmlns:a="http://schemas.openxmlformats.org/drawingml/2006/main"/>
                   </wp:cNvGraphicFramePr>
                   <a:graphic xmlns:a="http://schemas.openxmlformats.org/drawingml/2006/main">
                     <a:graphicData uri="http://schemas.openxmlformats.org/drawingml/2006/diagram">
-                      <dgm:relIds xmlns:dgm="http://schemas.openxmlformats.org/drawingml/2006/diagram" xmlns:r="http://schemas.openxmlformats.org/officeDocument/2006/relationships" r:dm="rId40" r:lo="rId41" r:qs="rId42" r:cs="rId43"/>
+                      <dgm:relIds xmlns:dgm="http://schemas.openxmlformats.org/drawingml/2006/diagram" xmlns:r="http://schemas.openxmlformats.org/officeDocument/2006/relationships" r:dm="rId39" r:lo="rId40" r:qs="rId41" r:cs="rId42"/>
                     </a:graphicData>
                   </a:graphic>
                 </wp:inline>
@@ -4645,7 +4549,7 @@
                 <w:noProof/>
               </w:rPr>
             </w:pPr>
-            <w:hyperlink r:id="rId45" w:history="1">
+            <w:hyperlink r:id="rId44" w:history="1">
               <w:r>
                 <w:rPr>
                   <w:rStyle w:val="Hyperlink"/>
@@ -4693,7 +4597,7 @@
                 <w:u w:val="none"/>
               </w:rPr>
             </w:pPr>
-            <w:hyperlink r:id="rId46" w:history="1">
+            <w:hyperlink r:id="rId45" w:history="1">
               <w:r>
                 <w:rPr>
                   <w:rStyle w:val="Hyperlink"/>
@@ -4780,7 +4684,7 @@
       <w:r>
         <w:t xml:space="preserve"> This Quick Start doesn’t support </w:t>
       </w:r>
-      <w:hyperlink r:id="rId47" w:history="1">
+      <w:hyperlink r:id="rId46" w:history="1">
         <w:r>
           <w:rPr>
             <w:rStyle w:val="Hyperlink"/>
@@ -4791,7 +4695,7 @@
       <w:r>
         <w:t xml:space="preserve">. These subnets require </w:t>
       </w:r>
-      <w:hyperlink r:id="rId48" w:history="1">
+      <w:hyperlink r:id="rId47" w:history="1">
         <w:r>
           <w:rPr>
             <w:rStyle w:val="Hyperlink"/>
@@ -4815,7 +4719,7 @@
       <w:r>
         <w:t xml:space="preserve">also need the domain name option configured in the DHCP options as explained in the </w:t>
       </w:r>
-      <w:hyperlink r:id="rId49" w:tgtFrame="_blank" w:history="1">
+      <w:hyperlink r:id="rId48" w:tgtFrame="_blank" w:history="1">
         <w:r>
           <w:rPr>
             <w:rStyle w:val="Hyperlink"/>
@@ -4881,7 +4785,10 @@
         <w:spacing w:after="280"/>
       </w:pPr>
       <w:r>
-        <w:t xml:space="preserve">Check the region that’s displayed in the </w:t>
+        <w:t>Check the AWS R</w:t>
+      </w:r>
+      <w:r>
+        <w:t xml:space="preserve">egion that’s displayed in the </w:t>
       </w:r>
       <w:r>
         <w:t>upper</w:t>
@@ -4937,9 +4844,15 @@
         <w:commentReference w:id="45"/>
       </w:r>
       <w:r>
-        <w:t xml:space="preserve">     This deployment includes Amazon EFS, which isn’t currently supported in all AWS Regions. For a current list of supported regions, see the </w:t>
-      </w:r>
-      <w:hyperlink r:id="rId50" w:anchor="elasticfilesystem-region" w:history="1">
+        <w:t xml:space="preserve">     This deployment includes Amazon EFS, which isn’t currently supported in all AWS Regions. F</w:t>
+      </w:r>
+      <w:r>
+        <w:t>or a current list of supported R</w:t>
+      </w:r>
+      <w:r>
+        <w:t xml:space="preserve">egions, see the </w:t>
+      </w:r>
+      <w:hyperlink r:id="rId49" w:anchor="elasticfilesystem-region" w:history="1">
         <w:r>
           <w:rPr>
             <w:rStyle w:val="Hyperlink"/>
@@ -5172,7 +5085,7 @@
           <w:szCs w:val="22"/>
         </w:rPr>
       </w:pPr>
-      <w:hyperlink r:id="rId51" w:history="1">
+      <w:hyperlink r:id="rId50" w:history="1">
         <w:r>
           <w:rPr>
             <w:rStyle w:val="Hyperlink"/>
@@ -6008,7 +5921,13 @@
               <w:t xml:space="preserve">his is the key pair you </w:t>
             </w:r>
             <w:r>
-              <w:t xml:space="preserve">created in your preferred region; see the </w:t>
+              <w:t xml:space="preserve">created in your preferred </w:t>
+            </w:r>
+            <w:r>
+              <w:t>AWS R</w:t>
+            </w:r>
+            <w:r>
+              <w:t xml:space="preserve">egion; see the </w:t>
             </w:r>
             <w:hyperlink w:anchor="_Technical_requirements" w:history="1">
               <w:r>
@@ -6213,7 +6132,7 @@
       <w:r>
         <w:t xml:space="preserve">. For additional details, see the </w:t>
       </w:r>
-      <w:hyperlink r:id="rId52" w:history="1">
+      <w:hyperlink r:id="rId51" w:history="1">
         <w:r>
           <w:rPr>
             <w:rStyle w:val="Hyperlink"/>
@@ -6500,7 +6419,7 @@
               </w:rPr>
               <w:t xml:space="preserve">The </w:t>
             </w:r>
-            <w:hyperlink r:id="rId53" w:history="1">
+            <w:hyperlink r:id="rId52" w:history="1">
               <w:r>
                 <w:rPr>
                   <w:rStyle w:val="Hyperlink"/>
@@ -6587,7 +6506,7 @@
           <w:rStyle w:val="Hyperlink"/>
         </w:rPr>
       </w:pPr>
-      <w:hyperlink r:id="rId54" w:history="1">
+      <w:hyperlink r:id="rId53" w:history="1">
         <w:r>
           <w:rPr>
             <w:rStyle w:val="Hyperlink"/>
@@ -7191,7 +7110,13 @@
               <w:t xml:space="preserve">ublic/private key pair, which allows you to connect securely to your instance after it launches. </w:t>
             </w:r>
             <w:r>
-              <w:t xml:space="preserve">This is the key pair you created in your preferred region; see the </w:t>
+              <w:t>This is the key pair</w:t>
+            </w:r>
+            <w:r>
+              <w:t xml:space="preserve"> you created in your preferred AWS R</w:t>
+            </w:r>
+            <w:r>
+              <w:t xml:space="preserve">egion; see the </w:t>
             </w:r>
             <w:hyperlink w:anchor="_Technical_requirements" w:history="1">
               <w:r>
@@ -7324,7 +7249,7 @@
       <w:r>
         <w:t xml:space="preserve">We recommend that you keep the default settings for the following two parameters, unless you are customizing the Quick Start templates for your own deployment projects. Changing the settings of these parameters will automatically update code references to point to a new Quick Start location. For additional details, see the </w:t>
       </w:r>
-      <w:hyperlink r:id="rId55" w:history="1">
+      <w:hyperlink r:id="rId54" w:history="1">
         <w:r>
           <w:rPr>
             <w:rStyle w:val="Hyperlink"/>
@@ -7609,7 +7534,7 @@
               </w:rPr>
               <w:t xml:space="preserve">The </w:t>
             </w:r>
-            <w:hyperlink r:id="rId56" w:history="1">
+            <w:hyperlink r:id="rId55" w:history="1">
               <w:r>
                 <w:rPr>
                   <w:rStyle w:val="Hyperlink"/>
@@ -7679,7 +7604,7 @@
       <w:r>
         <w:t xml:space="preserve"> page, you can </w:t>
       </w:r>
-      <w:hyperlink r:id="rId57" w:history="1">
+      <w:hyperlink r:id="rId56" w:history="1">
         <w:r>
           <w:rPr>
             <w:rStyle w:val="Hyperlink"/>
@@ -7696,7 +7621,7 @@
       <w:r>
         <w:t xml:space="preserve"> and </w:t>
       </w:r>
-      <w:hyperlink r:id="rId58" w:history="1">
+      <w:hyperlink r:id="rId57" w:history="1">
         <w:r>
           <w:rPr>
             <w:rStyle w:val="Hyperlink"/>
@@ -7883,7 +7808,7 @@
                     </pic:cNvPicPr>
                   </pic:nvPicPr>
                   <pic:blipFill>
-                    <a:blip r:embed="rId59">
+                    <a:blip r:embed="rId58">
                       <a:extLst>
                         <a:ext uri="{28A0092B-C50C-407E-A947-70E740481C1C}">
                           <a14:useLocalDpi xmlns:a14="http://schemas.microsoft.com/office/drawing/2010/main" val="0"/>
@@ -8266,7 +8191,7 @@
       <w:r>
         <w:t xml:space="preserve">For additional information, see </w:t>
       </w:r>
-      <w:hyperlink r:id="rId60" w:history="1">
+      <w:hyperlink r:id="rId59" w:history="1">
         <w:r>
           <w:rPr>
             <w:rStyle w:val="Hyperlink"/>
@@ -8336,7 +8261,7 @@
       <w:r>
         <w:t xml:space="preserve"> For more information about AWS CloudFormation limits, see the </w:t>
       </w:r>
-      <w:hyperlink r:id="rId61" w:history="1">
+      <w:hyperlink r:id="rId60" w:history="1">
         <w:r>
           <w:rPr>
             <w:rStyle w:val="Hyperlink"/>
@@ -8375,7 +8300,7 @@
       <w:r>
         <w:t xml:space="preserve"> section of the </w:t>
       </w:r>
-      <w:hyperlink r:id="rId62" w:history="1">
+      <w:hyperlink r:id="rId61" w:history="1">
         <w:r>
           <w:rPr>
             <w:rStyle w:val="Hyperlink"/>
@@ -8386,7 +8311,7 @@
       <w:r>
         <w:t xml:space="preserve"> for this Quick Start. If you’d like to submit code, please review the </w:t>
       </w:r>
-      <w:hyperlink r:id="rId63" w:history="1">
+      <w:hyperlink r:id="rId62" w:history="1">
         <w:r>
           <w:rPr>
             <w:rStyle w:val="Hyperlink"/>
@@ -8472,7 +8397,7 @@
         </w:rPr>
         <w:fldChar w:fldCharType="end"/>
       </w:r>
-      <w:hyperlink r:id="rId64" w:history="1">
+      <w:hyperlink r:id="rId63" w:history="1">
         <w:r>
           <w:rPr>
             <w:rStyle w:val="Hyperlink"/>
@@ -8485,7 +8410,7 @@
       <w:pPr>
         <w:pStyle w:val="ListBullet"/>
       </w:pPr>
-      <w:hyperlink r:id="rId65" w:history="1">
+      <w:hyperlink r:id="rId64" w:history="1">
         <w:r>
           <w:rPr>
             <w:rStyle w:val="Hyperlink"/>
@@ -8542,7 +8467,7 @@
       <w:r>
         <w:fldChar w:fldCharType="end"/>
       </w:r>
-      <w:hyperlink r:id="rId66" w:history="1">
+      <w:hyperlink r:id="rId65" w:history="1">
         <w:r>
           <w:rPr>
             <w:rStyle w:val="Hyperlink"/>
@@ -8555,7 +8480,7 @@
       <w:pPr>
         <w:pStyle w:val="ListBullet"/>
       </w:pPr>
-      <w:hyperlink r:id="rId67" w:history="1">
+      <w:hyperlink r:id="rId66" w:history="1">
         <w:r>
           <w:rPr>
             <w:rStyle w:val="Hyperlink"/>
@@ -8568,7 +8493,7 @@
       <w:pPr>
         <w:pStyle w:val="ListBullet"/>
       </w:pPr>
-      <w:hyperlink r:id="rId68" w:history="1">
+      <w:hyperlink r:id="rId67" w:history="1">
         <w:r>
           <w:rPr>
             <w:rStyle w:val="Hyperlink"/>
@@ -8581,7 +8506,7 @@
       <w:pPr>
         <w:pStyle w:val="ListBullet"/>
       </w:pPr>
-      <w:hyperlink r:id="rId69" w:history="1">
+      <w:hyperlink r:id="rId68" w:history="1">
         <w:r>
           <w:rPr>
             <w:rStyle w:val="Hyperlink"/>
@@ -8645,7 +8570,7 @@
         <w:pStyle w:val="ListBullet"/>
         <w:spacing w:after="400"/>
       </w:pPr>
-      <w:hyperlink r:id="rId70" w:history="1">
+      <w:hyperlink r:id="rId69" w:history="1">
         <w:r>
           <w:rPr>
             <w:rStyle w:val="Hyperlink"/>
@@ -9007,7 +8932,7 @@
                               </w:rPr>
                               <w:t xml:space="preserve">The software included with this paper is licensed under the Apache License, Version 2.0 (the "License"). You may not use this file except in compliance with the License. A copy of the License is located at </w:t>
                             </w:r>
-                            <w:hyperlink r:id="rId71" w:history="1">
+                            <w:hyperlink r:id="rId70" w:history="1">
                               <w:r>
                                 <w:rPr>
                                   <w:rStyle w:val="Hyperlink"/>
@@ -10479,7 +10404,13 @@
         <w:rPr>
           <w:rFonts w:cs="Arial"/>
         </w:rPr>
-        <w:t xml:space="preserve"> in your preferred region</w:t>
+        <w:t xml:space="preserve"> in your preferred AWS R</w:t>
+      </w:r>
+      <w:r>
+        <w:rPr>
+          <w:rFonts w:cs="Arial"/>
+        </w:rPr>
+        <w:t>egion</w:t>
       </w:r>
       <w:r>
         <w:rPr>
@@ -10785,6 +10716,35 @@
       </w:r>
     </w:p>
   </w:comment>
+  <w:comment w:id="12" w:author="Instructions:" w:date="2019-01-18T12:21:00Z" w:initials="HS">
+    <w:p>
+      <w:pPr>
+        <w:pStyle w:val="CommentText"/>
+      </w:pPr>
+      <w:r>
+        <w:rPr>
+          <w:rStyle w:val="CommentReference"/>
+        </w:rPr>
+        <w:annotationRef/>
+      </w:r>
+      <w:r>
+        <w:t xml:space="preserve">Include details about the license and how they can sign up. If no license is required, clarify that. </w:t>
+      </w:r>
+    </w:p>
+    <w:p>
+      <w:pPr>
+        <w:pStyle w:val="CommentText"/>
+      </w:pPr>
+    </w:p>
+    <w:p>
+      <w:pPr>
+        <w:pStyle w:val="CommentText"/>
+      </w:pPr>
+      <w:r>
+        <w:t>These two paragraphs provide an example of the details you can provide. Provide links as appropriate.</w:t>
+      </w:r>
+    </w:p>
+  </w:comment>
   <w:comment w:id="13" w:author="Instructions:" w:date="2019-01-18T12:21:00Z" w:initials="HS">
     <w:p>
       <w:pPr>
@@ -10797,40 +10757,11 @@
         <w:annotationRef/>
       </w:r>
       <w:r>
-        <w:t xml:space="preserve">Include details about the license and how they can sign up. If no license is required, clarify that. </w:t>
-      </w:r>
-    </w:p>
-    <w:p>
-      <w:pPr>
-        <w:pStyle w:val="CommentText"/>
-      </w:pPr>
-    </w:p>
-    <w:p>
-      <w:pPr>
-        <w:pStyle w:val="CommentText"/>
-      </w:pPr>
-      <w:r>
-        <w:t>These two paragraphs provide an example of the details you can provide. Provide links as appropriate.</w:t>
+        <w:t>Or, if the deployment uses an AMI, update this paragraph. If it doesn’t, remove the paragraph.</w:t>
       </w:r>
     </w:p>
   </w:comment>
-  <w:comment w:id="14" w:author="Instructions:" w:date="2019-01-18T12:21:00Z" w:initials="HS">
-    <w:p>
-      <w:pPr>
-        <w:pStyle w:val="CommentText"/>
-      </w:pPr>
-      <w:r>
-        <w:rPr>
-          <w:rStyle w:val="CommentReference"/>
-        </w:rPr>
-        <w:annotationRef/>
-      </w:r>
-      <w:r>
-        <w:t>Or, if the deployment uses an AMI, update this paragraph. If it doesn’t, remove the paragraph.</w:t>
-      </w:r>
-    </w:p>
-  </w:comment>
-  <w:comment w:id="16" w:author="Instructions:" w:date="2019-01-18T13:31:00Z" w:initials="HS">
+  <w:comment w:id="15" w:author="Instructions:" w:date="2019-01-18T13:31:00Z" w:initials="HS">
     <w:p>
       <w:pPr>
         <w:pStyle w:val="CommentText"/>
@@ -10870,6 +10801,22 @@
       </w:r>
     </w:p>
   </w:comment>
+  <w:comment w:id="16" w:author="Instructions:" w:date="2019-01-18T13:32:00Z" w:initials="HS">
+    <w:p>
+      <w:pPr>
+        <w:pStyle w:val="CommentText"/>
+      </w:pPr>
+      <w:r>
+        <w:rPr>
+          <w:rStyle w:val="CommentReference"/>
+        </w:rPr>
+        <w:annotationRef/>
+      </w:r>
+      <w:r>
+        <w:t>Revise the bulleted list as necessary, making sure that it matches your architecture diagram.</w:t>
+      </w:r>
+    </w:p>
+  </w:comment>
   <w:comment w:id="17" w:author="Instructions:" w:date="2019-01-18T13:32:00Z" w:initials="HS">
     <w:p>
       <w:pPr>
@@ -10882,11 +10829,11 @@
         <w:annotationRef/>
       </w:r>
       <w:r>
-        <w:t>Revise the bulleted list as necessary, making sure that it matches your architecture diagram.</w:t>
+        <w:t>Add bullet points for any additional components that are included in the deployment. Make sure that the additional components are also represented in the architecture diagram.</w:t>
       </w:r>
     </w:p>
   </w:comment>
-  <w:comment w:id="18" w:author="Instructions:" w:date="2019-01-18T13:32:00Z" w:initials="HS">
+  <w:comment w:id="25" w:author="Instructions:" w:date="2019-01-18T13:38:00Z" w:initials="HS">
     <w:p>
       <w:pPr>
         <w:pStyle w:val="CommentText"/>
@@ -10898,11 +10845,11 @@
         <w:annotationRef/>
       </w:r>
       <w:r>
-        <w:t>Add bullet points for any additional components that are included in the deployment. Make sure that the additional components are also represented in the architecture diagram.</w:t>
+        <w:t>Describe or link to specific knowledge requirements; for example: “familiarity with basic concepts in the areas of networking, database operations, and data encryption” or “familiarity with &lt;software&gt;.”</w:t>
       </w:r>
     </w:p>
   </w:comment>
-  <w:comment w:id="26" w:author="Instructions:" w:date="2019-01-18T13:38:00Z" w:initials="HS">
+  <w:comment w:id="29" w:author="Instructions:" w:date="2019-01-18T15:40:00Z" w:initials="HS">
     <w:p>
       <w:pPr>
         <w:pStyle w:val="CommentText"/>
@@ -10914,11 +10861,88 @@
         <w:annotationRef/>
       </w:r>
       <w:r>
-        <w:t>Describe or link to specific knowledge requirements; for example: “familiarity with basic concepts in the areas of networking, database operations, and data encryption” or “familiarity with &lt;software&gt;.”</w:t>
+        <w:rPr>
+          <w:color w:val="auto"/>
+        </w:rPr>
+        <w:t xml:space="preserve">In this section, include </w:t>
+      </w:r>
+      <w:r>
+        <w:rPr>
+          <w:color w:val="auto"/>
+        </w:rPr>
+        <w:t>AWS account configuration, operating system, licensing, DNS</w:t>
+      </w:r>
+      <w:r>
+        <w:rPr>
+          <w:color w:val="auto"/>
+        </w:rPr>
+        <w:t xml:space="preserve"> </w:t>
+      </w:r>
+      <w:r>
+        <w:rPr>
+          <w:color w:val="auto"/>
+        </w:rPr>
+        <w:t>requirements</w:t>
+      </w:r>
+      <w:r>
+        <w:rPr>
+          <w:color w:val="auto"/>
+        </w:rPr>
+        <w:t>, etc.</w:t>
+      </w:r>
+    </w:p>
+    <w:p>
+      <w:pPr>
+        <w:pStyle w:val="CommentText"/>
+      </w:pPr>
+    </w:p>
+    <w:p>
+      <w:pPr>
+        <w:pStyle w:val="CommentText"/>
+      </w:pPr>
+      <w:r>
+        <w:rPr>
+          <w:rStyle w:val="CommentReference"/>
+        </w:rPr>
+        <w:annotationRef/>
+      </w:r>
+      <w:r>
+        <w:t xml:space="preserve">If you include AMI or license subscription information as prerequisites, refer and add a bookmark/link to the </w:t>
+      </w:r>
+      <w:r>
+        <w:rPr>
+          <w:i/>
+        </w:rPr>
+        <w:t>Deployment steps</w:t>
+      </w:r>
+      <w:r>
+        <w:t xml:space="preserve"> section, which provides specific instructions on related steps to take. </w:t>
+      </w:r>
+    </w:p>
+    <w:p>
+      <w:pPr>
+        <w:pStyle w:val="CommentText"/>
+      </w:pPr>
+    </w:p>
+    <w:p>
+      <w:pPr>
+        <w:pStyle w:val="CommentText"/>
+      </w:pPr>
+      <w:r>
+        <w:t xml:space="preserve">Similarly, if there’s other crucial information that the audience needs to know for successful deployment, consider adding it to the </w:t>
+      </w:r>
+      <w:r>
+        <w:rPr>
+          <w:i/>
+        </w:rPr>
+        <w:t>Deployment steps</w:t>
+      </w:r>
+      <w:r>
+        <w:t xml:space="preserve"> section.</w:t>
       </w:r>
     </w:p>
   </w:comment>
-  <w:comment w:id="30" w:author="Instructions:" w:date="2019-01-18T15:40:00Z" w:initials="HS">
+  <w:comment w:id="30" w:author="Instructions:" w:date="2019-01-18T14:30:00Z" w:initials="HS">
     <w:p>
       <w:pPr>
         <w:pStyle w:val="CommentText"/>
@@ -10930,45 +10954,15 @@
         <w:annotationRef/>
       </w:r>
       <w:r>
-        <w:rPr>
-          <w:color w:val="auto"/>
-        </w:rPr>
-        <w:t xml:space="preserve">In this section, include </w:t>
-      </w:r>
-      <w:r>
-        <w:rPr>
-          <w:color w:val="auto"/>
-        </w:rPr>
-        <w:t>AWS account configuration, operating system, licensing, DNS</w:t>
-      </w:r>
-      <w:r>
-        <w:rPr>
-          <w:color w:val="auto"/>
-        </w:rPr>
-        <w:t xml:space="preserve"> </w:t>
-      </w:r>
-      <w:r>
-        <w:rPr>
-          <w:color w:val="auto"/>
-        </w:rPr>
-        <w:t>requirements</w:t>
-      </w:r>
-      <w:r>
-        <w:rPr>
-          <w:color w:val="auto"/>
-        </w:rPr>
-        <w:t>, etc.</w:t>
-      </w:r>
-    </w:p>
+        <w:t>Replace the &lt;n&gt; in each row to specify the number of resources used in this deployment. Remove the rows for resources that aren’t used.</w:t>
+      </w:r>
+    </w:p>
+  </w:comment>
+  <w:comment w:id="31" w:author="Instructions:" w:date="2019-01-18T14:00:00Z" w:initials="HS">
     <w:p>
       <w:pPr>
         <w:pStyle w:val="CommentText"/>
       </w:pPr>
-    </w:p>
-    <w:p>
-      <w:pPr>
-        <w:pStyle w:val="CommentText"/>
-      </w:pPr>
       <w:r>
         <w:rPr>
           <w:rStyle w:val="CommentReference"/>
@@ -10976,70 +10970,31 @@
         <w:annotationRef/>
       </w:r>
       <w:r>
-        <w:t xml:space="preserve">If you include AMI or license subscription information as prerequisites, refer and add a bookmark/link to the </w:t>
-      </w:r>
-      <w:r>
-        <w:rPr>
-          <w:i/>
-        </w:rPr>
-        <w:t>Deployment steps</w:t>
-      </w:r>
-      <w:r>
-        <w:t xml:space="preserve"> section, which provides specific instructions on related steps to take. </w:t>
-      </w:r>
-    </w:p>
-    <w:p>
-      <w:pPr>
-        <w:pStyle w:val="CommentText"/>
-      </w:pPr>
-    </w:p>
-    <w:p>
-      <w:pPr>
-        <w:pStyle w:val="CommentText"/>
-      </w:pPr>
-      <w:r>
-        <w:t xml:space="preserve">Similarly, if there’s other crucial information that the audience needs to know for successful deployment, consider adding it to the </w:t>
-      </w:r>
-      <w:r>
-        <w:rPr>
-          <w:i/>
-        </w:rPr>
-        <w:t>Deployment steps</w:t>
-      </w:r>
-      <w:r>
-        <w:t xml:space="preserve"> section.</w:t>
-      </w:r>
-    </w:p>
-  </w:comment>
-  <w:comment w:id="31" w:author="Instructions:" w:date="2019-01-18T14:30:00Z" w:initials="HS">
-    <w:p>
-      <w:pPr>
-        <w:pStyle w:val="CommentText"/>
-      </w:pPr>
-      <w:r>
-        <w:rPr>
-          <w:rStyle w:val="CommentReference"/>
-        </w:rPr>
-        <w:annotationRef/>
-      </w:r>
-      <w:r>
-        <w:t>Replace the &lt;n&gt; in each row to specify the number of resources used in this deployment. Remove the rows for resources that aren’t used.</w:t>
-      </w:r>
-    </w:p>
-  </w:comment>
-  <w:comment w:id="32" w:author="Instructions:" w:date="2019-01-18T14:00:00Z" w:initials="HS">
-    <w:p>
-      <w:pPr>
-        <w:pStyle w:val="CommentText"/>
-      </w:pPr>
-      <w:r>
-        <w:rPr>
-          <w:rStyle w:val="CommentReference"/>
-        </w:rPr>
-        <w:annotationRef/>
-      </w:r>
-      <w:r>
-        <w:t>If the Quick Start is restricted to specific regions, provide that information here. Don’t list supported regions for a specific AWS service, since those will change. Update the link to point to the specific section of the regions/endpoints page instead.</w:t>
+        <w:t>If the Quick S</w:t>
+      </w:r>
+      <w:r>
+        <w:t>tart is restricted to specific R</w:t>
+      </w:r>
+      <w:r>
+        <w:t>egions, provide that informat</w:t>
+      </w:r>
+      <w:r>
+        <w:t>ion here. Don’t list supported R</w:t>
+      </w:r>
+      <w:r>
+        <w:t>egions for a specific AWS service, since those will change. Update the link to point t</w:t>
+      </w:r>
+      <w:r>
+        <w:t>o the specific section of the AWS R</w:t>
+      </w:r>
+      <w:r>
+        <w:t>egions</w:t>
+      </w:r>
+      <w:r>
+        <w:t xml:space="preserve"> and E</w:t>
+      </w:r>
+      <w:r>
+        <w:t>ndpoints page instead.</w:t>
       </w:r>
     </w:p>
   </w:comment>
@@ -11132,7 +11087,25 @@
         <w:annotationRef/>
       </w:r>
       <w:r>
-        <w:t>If the Quick Start is restricted to specific regions, revise this note to provide that information. Don’t list supported regions, since those will change. Update the link to point to the specific section of the regions/endpoints page instead.</w:t>
+        <w:t>If the Quick S</w:t>
+      </w:r>
+      <w:r>
+        <w:t>tart is restricted to specific R</w:t>
+      </w:r>
+      <w:r>
+        <w:t>egions, revise this note to provide that inf</w:t>
+      </w:r>
+      <w:r>
+        <w:t>ormation. Don’t list supported R</w:t>
+      </w:r>
+      <w:r>
+        <w:t>egions, since those will change. Update the link to point to the spe</w:t>
+      </w:r>
+      <w:r>
+        <w:t>cific section of the AWS Regions and E</w:t>
+      </w:r>
+      <w:r>
+        <w:t>ndpoints page instead.</w:t>
       </w:r>
     </w:p>
   </w:comment>
@@ -18907,7 +18880,7 @@
   <dgm:whole/>
   <dgm:extLst>
     <a:ext uri="http://schemas.microsoft.com/office/drawing/2008/diagram">
-      <dsp:dataModelExt xmlns:dsp="http://schemas.microsoft.com/office/drawing/2008/diagram" relId="rId39" minVer="http://schemas.openxmlformats.org/drawingml/2006/diagram"/>
+      <dsp:dataModelExt xmlns:dsp="http://schemas.microsoft.com/office/drawing/2008/diagram" relId="rId38" minVer="http://schemas.openxmlformats.org/drawingml/2006/diagram"/>
     </a:ext>
   </dgm:extLst>
 </dgm:dataModel>
@@ -19144,7 +19117,7 @@
   <dgm:whole/>
   <dgm:extLst>
     <a:ext uri="http://schemas.microsoft.com/office/drawing/2008/diagram">
-      <dsp:dataModelExt xmlns:dsp="http://schemas.microsoft.com/office/drawing/2008/diagram" relId="rId44" minVer="http://schemas.openxmlformats.org/drawingml/2006/diagram"/>
+      <dsp:dataModelExt xmlns:dsp="http://schemas.microsoft.com/office/drawing/2008/diagram" relId="rId43" minVer="http://schemas.openxmlformats.org/drawingml/2006/diagram"/>
     </a:ext>
   </dgm:extLst>
 </dgm:dataModel>
@@ -22288,6 +22261,12 @@
 </file>
 
 <file path=customXml/item1.xml><?xml version="1.0" encoding="utf-8"?>
+<p:properties xmlns:p="http://schemas.microsoft.com/office/2006/metadata/properties" xmlns:xsi="http://www.w3.org/2001/XMLSchema-instance" xmlns:pc="http://schemas.microsoft.com/office/infopath/2007/PartnerControls">
+  <documentManagement/>
+</p:properties>
+</file>
+
+<file path=customXml/item2.xml><?xml version="1.0" encoding="utf-8"?>
 <ct:contentTypeSchema xmlns:ct="http://schemas.microsoft.com/office/2006/metadata/contentType" xmlns:ma="http://schemas.microsoft.com/office/2006/metadata/properties/metaAttributes" ct:_="" ma:_="" ma:contentTypeName="Document" ma:contentTypeID="0x010100BD919320ECE955498EAA1FF4BACA5E27" ma:contentTypeVersion="0" ma:contentTypeDescription="Create a new document." ma:contentTypeScope="" ma:versionID="62045c689b06d1cc61867120ba9a5bee">
   <xsd:schema xmlns:xsd="http://www.w3.org/2001/XMLSchema" xmlns:xs="http://www.w3.org/2001/XMLSchema" xmlns:p="http://schemas.microsoft.com/office/2006/metadata/properties" targetNamespace="http://schemas.microsoft.com/office/2006/metadata/properties" ma:root="true" ma:fieldsID="c64490b4aec6201516c3a874156f37b2">
     <xsd:element name="properties">
@@ -22401,7 +22380,7 @@
 </ct:contentTypeSchema>
 </file>
 
-<file path=customXml/item2.xml><?xml version="1.0" encoding="utf-8"?>
+<file path=customXml/item3.xml><?xml version="1.0" encoding="utf-8"?>
 <?mso-contentType ?>
 <FormTemplates xmlns="http://schemas.microsoft.com/sharepoint/v3/contenttype/forms">
   <Display>DocumentLibraryForm</Display>
@@ -22410,17 +22389,20 @@
 </FormTemplates>
 </file>
 
-<file path=customXml/item3.xml><?xml version="1.0" encoding="utf-8"?>
-<p:properties xmlns:p="http://schemas.microsoft.com/office/2006/metadata/properties" xmlns:xsi="http://www.w3.org/2001/XMLSchema-instance" xmlns:pc="http://schemas.microsoft.com/office/infopath/2007/PartnerControls">
-  <documentManagement/>
-</p:properties>
-</file>
-
 <file path=customXml/item4.xml><?xml version="1.0" encoding="utf-8"?>
 <b:Sources xmlns:b="http://schemas.openxmlformats.org/officeDocument/2006/bibliography" xmlns="http://schemas.openxmlformats.org/officeDocument/2006/bibliography" SelectedStyle="\APA.XSL" StyleName="APA"/>
 </file>
 
 <file path=customXml/itemProps1.xml><?xml version="1.0" encoding="utf-8"?>
+<ds:datastoreItem xmlns:ds="http://schemas.openxmlformats.org/officeDocument/2006/customXml" ds:itemID="{61CC26CC-3E9C-4D2F-BD69-8510C2378AA4}">
+  <ds:schemaRefs>
+    <ds:schemaRef ds:uri="http://schemas.microsoft.com/office/2006/metadata/properties"/>
+    <ds:schemaRef ds:uri="http://schemas.microsoft.com/office/infopath/2007/PartnerControls"/>
+  </ds:schemaRefs>
+</ds:datastoreItem>
+</file>
+
+<file path=customXml/itemProps2.xml><?xml version="1.0" encoding="utf-8"?>
 <ds:datastoreItem xmlns:ds="http://schemas.openxmlformats.org/officeDocument/2006/customXml" ds:itemID="{C636A039-E833-413D-8685-09E14C12447F}">
   <ds:schemaRefs>
     <ds:schemaRef ds:uri="http://schemas.microsoft.com/office/2006/metadata/contentType"/>
@@ -22436,7 +22418,7 @@
 </ds:datastoreItem>
 </file>
 
-<file path=customXml/itemProps2.xml><?xml version="1.0" encoding="utf-8"?>
+<file path=customXml/itemProps3.xml><?xml version="1.0" encoding="utf-8"?>
 <ds:datastoreItem xmlns:ds="http://schemas.openxmlformats.org/officeDocument/2006/customXml" ds:itemID="{549D05E4-B920-4EDD-B603-7D683DD83EE3}">
   <ds:schemaRefs>
     <ds:schemaRef ds:uri="http://schemas.microsoft.com/sharepoint/v3/contenttype/forms"/>
@@ -22444,17 +22426,8 @@
 </ds:datastoreItem>
 </file>
 
-<file path=customXml/itemProps3.xml><?xml version="1.0" encoding="utf-8"?>
-<ds:datastoreItem xmlns:ds="http://schemas.openxmlformats.org/officeDocument/2006/customXml" ds:itemID="{61CC26CC-3E9C-4D2F-BD69-8510C2378AA4}">
-  <ds:schemaRefs>
-    <ds:schemaRef ds:uri="http://schemas.microsoft.com/office/2006/metadata/properties"/>
-    <ds:schemaRef ds:uri="http://schemas.microsoft.com/office/infopath/2007/PartnerControls"/>
-  </ds:schemaRefs>
-</ds:datastoreItem>
-</file>
-
 <file path=customXml/itemProps4.xml><?xml version="1.0" encoding="utf-8"?>
-<ds:datastoreItem xmlns:ds="http://schemas.openxmlformats.org/officeDocument/2006/customXml" ds:itemID="{400702C9-895B-4D75-BACA-5541BABED002}">
+<ds:datastoreItem xmlns:ds="http://schemas.openxmlformats.org/officeDocument/2006/customXml" ds:itemID="{22BA25E4-66F2-4EFF-8019-FFA5A58641A3}">
   <ds:schemaRefs>
     <ds:schemaRef ds:uri="http://schemas.openxmlformats.org/officeDocument/2006/bibliography"/>
   </ds:schemaRefs>

</xml_diff>